<commit_message>
Added more about teams.
</commit_message>
<xml_diff>
--- a/ReportBackup/How does the game loop works in Unity.docx
+++ b/ReportBackup/How does the game loop works in Unity.docx
@@ -1,6 +1,6 @@
 
 <file path=word/document.xml><?xml version="1.0" encoding="utf-8"?>
-<w:document xmlns:wpc="http://schemas.microsoft.com/office/word/2010/wordprocessingCanvas" xmlns:mc="http://schemas.openxmlformats.org/markup-compatibility/2006" xmlns:o="urn:schemas-microsoft-com:office:office" xmlns:r="http://schemas.openxmlformats.org/officeDocument/2006/relationships" xmlns:m="http://schemas.openxmlformats.org/officeDocument/2006/math" xmlns:v="urn:schemas-microsoft-com:vml" xmlns:wp14="http://schemas.microsoft.com/office/word/2010/wordprocessingDrawing" xmlns:wp="http://schemas.openxmlformats.org/drawingml/2006/wordprocessingDrawing" xmlns:w10="urn:schemas-microsoft-com:office:word" xmlns:w="http://schemas.openxmlformats.org/wordprocessingml/2006/main" xmlns:w14="http://schemas.microsoft.com/office/word/2010/wordml" xmlns:wpg="http://schemas.microsoft.com/office/word/2010/wordprocessingGroup" xmlns:wpi="http://schemas.microsoft.com/office/word/2010/wordprocessingInk" xmlns:wne="http://schemas.microsoft.com/office/word/2006/wordml" xmlns:wps="http://schemas.microsoft.com/office/word/2010/wordprocessingShape" mc:Ignorable="w14 wp14">
+<w:document xmlns:wpc="http://schemas.microsoft.com/office/word/2010/wordprocessingCanvas" xmlns:cx="http://schemas.microsoft.com/office/drawing/2014/chartex" xmlns:cx1="http://schemas.microsoft.com/office/drawing/2015/9/8/chartex" xmlns:cx2="http://schemas.microsoft.com/office/drawing/2015/10/21/chartex" xmlns:cx3="http://schemas.microsoft.com/office/drawing/2016/5/9/chartex" xmlns:cx4="http://schemas.microsoft.com/office/drawing/2016/5/10/chartex" xmlns:cx5="http://schemas.microsoft.com/office/drawing/2016/5/11/chartex" xmlns:cx6="http://schemas.microsoft.com/office/drawing/2016/5/12/chartex" xmlns:cx7="http://schemas.microsoft.com/office/drawing/2016/5/13/chartex" xmlns:cx8="http://schemas.microsoft.com/office/drawing/2016/5/14/chartex" xmlns:mc="http://schemas.openxmlformats.org/markup-compatibility/2006" xmlns:aink="http://schemas.microsoft.com/office/drawing/2016/ink" xmlns:am3d="http://schemas.microsoft.com/office/drawing/2017/model3d" xmlns:o="urn:schemas-microsoft-com:office:office" xmlns:r="http://schemas.openxmlformats.org/officeDocument/2006/relationships" xmlns:m="http://schemas.openxmlformats.org/officeDocument/2006/math" xmlns:v="urn:schemas-microsoft-com:vml" xmlns:wp14="http://schemas.microsoft.com/office/word/2010/wordprocessingDrawing" xmlns:wp="http://schemas.openxmlformats.org/drawingml/2006/wordprocessingDrawing" xmlns:w10="urn:schemas-microsoft-com:office:word" xmlns:w="http://schemas.openxmlformats.org/wordprocessingml/2006/main" xmlns:w14="http://schemas.microsoft.com/office/word/2010/wordml" xmlns:w15="http://schemas.microsoft.com/office/word/2012/wordml" xmlns:w16cid="http://schemas.microsoft.com/office/word/2016/wordml/cid" xmlns:w16se="http://schemas.microsoft.com/office/word/2015/wordml/symex" xmlns:wpg="http://schemas.microsoft.com/office/word/2010/wordprocessingGroup" xmlns:wpi="http://schemas.microsoft.com/office/word/2010/wordprocessingInk" xmlns:wne="http://schemas.microsoft.com/office/word/2006/wordml" xmlns:wps="http://schemas.microsoft.com/office/word/2010/wordprocessingShape" mc:Ignorable="w14 w15 w16se w16cid wp14">
   <w:body>
     <w:p>
       <w:pPr>
@@ -38,16 +38,8 @@
         <w:rPr>
           <w:lang w:val="en-US"/>
         </w:rPr>
-        <w:t xml:space="preserve">What are </w:t>
-      </w:r>
-      <w:proofErr w:type="gramStart"/>
-      <w:r>
-        <w:rPr>
-          <w:lang w:val="en-US"/>
-        </w:rPr>
-        <w:t>frames</w:t>
-      </w:r>
-      <w:proofErr w:type="gramEnd"/>
+        <w:t>What are frames</w:t>
+      </w:r>
     </w:p>
     <w:p>
       <w:r>
@@ -284,10 +276,10 @@
         </w:rPr>
         <w:t xml:space="preserve"> </w:t>
       </w:r>
-      <w:hyperlink r:id="rId6" w:history="1">
+      <w:hyperlink r:id="rId5" w:history="1">
         <w:r>
           <w:rPr>
-            <w:rStyle w:val="Hyperlink"/>
+            <w:rStyle w:val="Hipercze"/>
           </w:rPr>
           <w:t>https://www.lifewire.com/optimizing-video-game-frame-rates-811784</w:t>
         </w:r>
@@ -362,10 +354,10 @@
           <w:lang w:val="en-US"/>
         </w:rPr>
       </w:pPr>
-      <w:hyperlink r:id="rId7" w:history="1">
+      <w:hyperlink r:id="rId6" w:history="1">
         <w:r>
           <w:rPr>
-            <w:rStyle w:val="Hyperlink"/>
+            <w:rStyle w:val="Hipercze"/>
           </w:rPr>
           <w:t>https://docs.unity3d.com/Manual/PhysicsSection.html</w:t>
         </w:r>
@@ -510,7 +502,6 @@
         <w:t xml:space="preserve">, </w:t>
       </w:r>
       <w:proofErr w:type="spellStart"/>
-      <w:proofErr w:type="gramStart"/>
       <w:r>
         <w:rPr>
           <w:lang w:val="en-US"/>
@@ -518,7 +509,6 @@
         <w:t>OnEnable</w:t>
       </w:r>
       <w:proofErr w:type="spellEnd"/>
-      <w:proofErr w:type="gramEnd"/>
       <w:r>
         <w:rPr>
           <w:lang w:val="en-US"/>
@@ -606,21 +596,7 @@
         <w:rPr>
           <w:lang w:val="en-US"/>
         </w:rPr>
-        <w:t xml:space="preserve"> the </w:t>
-      </w:r>
-      <w:proofErr w:type="gramStart"/>
-      <w:r>
-        <w:rPr>
-          <w:lang w:val="en-US"/>
-        </w:rPr>
-        <w:t>opposite,</w:t>
-      </w:r>
-      <w:proofErr w:type="gramEnd"/>
-      <w:r>
-        <w:rPr>
-          <w:lang w:val="en-US"/>
-        </w:rPr>
-        <w:t xml:space="preserve"> it is</w:t>
+        <w:t xml:space="preserve"> the opposite, it is</w:t>
       </w:r>
       <w:r>
         <w:rPr>
@@ -819,10 +795,10 @@
         </w:rPr>
         <w:t xml:space="preserve"> as explained in. </w:t>
       </w:r>
-      <w:hyperlink r:id="rId8" w:history="1">
+      <w:hyperlink r:id="rId7" w:history="1">
         <w:r>
           <w:rPr>
-            <w:rStyle w:val="Hyperlink"/>
+            <w:rStyle w:val="Hipercze"/>
           </w:rPr>
           <w:t>http://ilkinulas.github.io/development/unity/2016/05/30/monobehaviour-constructor.html</w:t>
         </w:r>
@@ -844,16 +820,8 @@
         <w:rPr>
           <w:lang w:val="en-US"/>
         </w:rPr>
-        <w:t xml:space="preserve">The Update method is called every frame and is used, as the name suggests, </w:t>
-      </w:r>
-      <w:proofErr w:type="gramStart"/>
-      <w:r>
-        <w:rPr>
-          <w:lang w:val="en-US"/>
-        </w:rPr>
-        <w:t>to update</w:t>
-      </w:r>
-      <w:proofErr w:type="gramEnd"/>
+        <w:t>The Update method is called every frame and is used, as the name suggests, to update</w:t>
+      </w:r>
       <w:r>
         <w:rPr>
           <w:lang w:val="en-US"/>
@@ -975,7 +943,7 @@
                     <pic:cNvPicPr/>
                   </pic:nvPicPr>
                   <pic:blipFill>
-                    <a:blip r:embed="rId9"/>
+                    <a:blip r:embed="rId8"/>
                     <a:stretch>
                       <a:fillRect/>
                     </a:stretch>
@@ -1212,10 +1180,10 @@
           <w:lang w:val="en-US"/>
         </w:rPr>
       </w:pPr>
-      <w:hyperlink r:id="rId10" w:history="1">
+      <w:hyperlink r:id="rId9" w:history="1">
         <w:r>
           <w:rPr>
-            <w:rStyle w:val="Hyperlink"/>
+            <w:rStyle w:val="Hipercze"/>
           </w:rPr>
           <w:t>https://docs.unity3d.com/ScriptReference/MonoBehaviour.html</w:t>
         </w:r>
@@ -1325,10 +1293,10 @@
           <w:lang w:val="en-US"/>
         </w:rPr>
       </w:pPr>
-      <w:hyperlink r:id="rId11" w:history="1">
+      <w:hyperlink r:id="rId10" w:history="1">
         <w:r>
           <w:rPr>
-            <w:rStyle w:val="Hyperlink"/>
+            <w:rStyle w:val="Hipercze"/>
           </w:rPr>
           <w:t>https://docs.unity3d.com/Manual/CreatingScenes.html</w:t>
         </w:r>
@@ -1482,20 +1450,20 @@
       </w:r>
     </w:p>
     <w:p>
-      <w:hyperlink r:id="rId12" w:history="1">
+      <w:hyperlink r:id="rId11" w:history="1">
         <w:r>
           <w:rPr>
-            <w:rStyle w:val="Hyperlink"/>
+            <w:rStyle w:val="Hipercze"/>
           </w:rPr>
           <w:t>https://docs.unity3d.com/ScriptReference/GameObject.html</w:t>
         </w:r>
       </w:hyperlink>
     </w:p>
     <w:p>
-      <w:hyperlink r:id="rId13" w:history="1">
+      <w:hyperlink r:id="rId12" w:history="1">
         <w:r>
           <w:rPr>
-            <w:rStyle w:val="Hyperlink"/>
+            <w:rStyle w:val="Hipercze"/>
           </w:rPr>
           <w:t>https://docs.unity3d.com/560/Documentation/Manual/class-GameObject.html</w:t>
         </w:r>
@@ -2562,21 +2530,7 @@
         <w:rPr>
           <w:lang w:val="en-US"/>
         </w:rPr>
-        <w:t xml:space="preserve">Game setup has been taken from more modern games like Call </w:t>
-      </w:r>
-      <w:proofErr w:type="gramStart"/>
-      <w:r>
-        <w:rPr>
-          <w:lang w:val="en-US"/>
-        </w:rPr>
-        <w:t>Of</w:t>
-      </w:r>
-      <w:proofErr w:type="gramEnd"/>
-      <w:r>
-        <w:rPr>
-          <w:lang w:val="en-US"/>
-        </w:rPr>
-        <w:t xml:space="preserve"> Duty where players are given </w:t>
+        <w:t xml:space="preserve">Game setup has been taken from more modern games like Call Of Duty where players are given </w:t>
       </w:r>
       <w:r>
         <w:rPr>
@@ -2818,10 +2772,10 @@
           <w:lang w:val="en-US"/>
         </w:rPr>
       </w:pPr>
-      <w:hyperlink r:id="rId14" w:history="1">
+      <w:hyperlink r:id="rId13" w:history="1">
         <w:r>
           <w:rPr>
-            <w:rStyle w:val="Hyperlink"/>
+            <w:rStyle w:val="Hipercze"/>
           </w:rPr>
           <w:t>https://guides.gamepressure.com/horizon_zero_dawn/guide.asp?ID=38878</w:t>
         </w:r>
@@ -3215,6 +3169,129 @@
             <wp:extent cx="4838700" cy="2019300"/>
             <wp:effectExtent l="0" t="0" r="0" b="0"/>
             <wp:docPr id="7" name="Picture 7"/>
+            <wp:cNvGraphicFramePr>
+              <a:graphicFrameLocks xmlns:a="http://schemas.openxmlformats.org/drawingml/2006/main" noChangeAspect="1"/>
+            </wp:cNvGraphicFramePr>
+            <a:graphic xmlns:a="http://schemas.openxmlformats.org/drawingml/2006/main">
+              <a:graphicData uri="http://schemas.openxmlformats.org/drawingml/2006/picture">
+                <pic:pic xmlns:pic="http://schemas.openxmlformats.org/drawingml/2006/picture">
+                  <pic:nvPicPr>
+                    <pic:cNvPr id="0" name=""/>
+                    <pic:cNvPicPr/>
+                  </pic:nvPicPr>
+                  <pic:blipFill>
+                    <a:blip r:embed="rId14"/>
+                    <a:stretch>
+                      <a:fillRect/>
+                    </a:stretch>
+                  </pic:blipFill>
+                  <pic:spPr>
+                    <a:xfrm>
+                      <a:off x="0" y="0"/>
+                      <a:ext cx="4838700" cy="2019300"/>
+                    </a:xfrm>
+                    <a:prstGeom prst="rect">
+                      <a:avLst/>
+                    </a:prstGeom>
+                  </pic:spPr>
+                </pic:pic>
+              </a:graphicData>
+            </a:graphic>
+          </wp:inline>
+        </w:drawing>
+      </w:r>
+    </w:p>
+    <w:p>
+      <w:pPr>
+        <w:rPr>
+          <w:lang w:val="en-US"/>
+        </w:rPr>
+      </w:pPr>
+      <w:r>
+        <w:rPr>
+          <w:lang w:val="en-US"/>
+        </w:rPr>
+        <w:lastRenderedPageBreak/>
+        <w:t>T</w:t>
+      </w:r>
+      <w:r>
+        <w:rPr>
+          <w:lang w:val="en-US"/>
+        </w:rPr>
+        <w:t>o show the score</w:t>
+      </w:r>
+      <w:r>
+        <w:rPr>
+          <w:lang w:val="en-US"/>
+        </w:rPr>
+        <w:t xml:space="preserve"> a new game object</w:t>
+      </w:r>
+      <w:r>
+        <w:rPr>
+          <w:lang w:val="en-US"/>
+        </w:rPr>
+        <w:t xml:space="preserve"> has been created with a Score UI Controller component inside</w:t>
+      </w:r>
+      <w:r>
+        <w:rPr>
+          <w:lang w:val="en-US"/>
+        </w:rPr>
+        <w:t>. It</w:t>
+      </w:r>
+      <w:r>
+        <w:rPr>
+          <w:lang w:val="en-US"/>
+        </w:rPr>
+        <w:t>:</w:t>
+      </w:r>
+    </w:p>
+    <w:p>
+      <w:pPr>
+        <w:pStyle w:val="Akapitzlist"/>
+        <w:numPr>
+          <w:ilvl w:val="0"/>
+          <w:numId w:val="1"/>
+        </w:numPr>
+        <w:rPr>
+          <w:lang w:val="en-US"/>
+        </w:rPr>
+      </w:pPr>
+      <w:r>
+        <w:rPr>
+          <w:lang w:val="en-US"/>
+        </w:rPr>
+        <w:t xml:space="preserve">takes </w:t>
+      </w:r>
+      <w:r>
+        <w:rPr>
+          <w:lang w:val="en-US"/>
+        </w:rPr>
+        <w:t xml:space="preserve">two </w:t>
+      </w:r>
+      <w:proofErr w:type="spellStart"/>
+      <w:r>
+        <w:rPr>
+          <w:lang w:val="en-US"/>
+        </w:rPr>
+        <w:t>TeamController</w:t>
+      </w:r>
+      <w:proofErr w:type="spellEnd"/>
+      <w:r>
+        <w:rPr>
+          <w:lang w:val="en-US"/>
+        </w:rPr>
+        <w:t xml:space="preserve"> components</w:t>
+      </w:r>
+      <w:r>
+        <w:rPr>
+          <w:noProof/>
+          <w:lang w:val="en-US"/>
+        </w:rPr>
+        <w:drawing>
+          <wp:inline distT="0" distB="0" distL="0" distR="0" wp14:anchorId="46C22C7D" wp14:editId="2231A1E3">
+            <wp:extent cx="3590925" cy="590550"/>
+            <wp:effectExtent l="0" t="0" r="9525" b="0"/>
+            <wp:docPr id="3" name="Picture 3"/>
             <wp:cNvGraphicFramePr>
               <a:graphicFrameLocks xmlns:a="http://schemas.openxmlformats.org/drawingml/2006/main" noChangeAspect="1"/>
             </wp:cNvGraphicFramePr>
@@ -3234,7 +3311,7 @@
                   <pic:spPr>
                     <a:xfrm>
                       <a:off x="0" y="0"/>
-                      <a:ext cx="4838700" cy="2019300"/>
+                      <a:ext cx="3590925" cy="590550"/>
                     </a:xfrm>
                     <a:prstGeom prst="rect">
                       <a:avLst/>
@@ -3249,51 +3326,7 @@
     </w:p>
     <w:p>
       <w:pPr>
-        <w:rPr>
-          <w:lang w:val="en-US"/>
-        </w:rPr>
-      </w:pPr>
-      <w:r>
-        <w:rPr>
-          <w:lang w:val="en-US"/>
-        </w:rPr>
-        <w:lastRenderedPageBreak/>
-        <w:t>T</w:t>
-      </w:r>
-      <w:r>
-        <w:rPr>
-          <w:lang w:val="en-US"/>
-        </w:rPr>
-        <w:t>o show the score</w:t>
-      </w:r>
-      <w:r>
-        <w:rPr>
-          <w:lang w:val="en-US"/>
-        </w:rPr>
-        <w:t xml:space="preserve"> a new game object</w:t>
-      </w:r>
-      <w:r>
-        <w:rPr>
-          <w:lang w:val="en-US"/>
-        </w:rPr>
-        <w:t xml:space="preserve"> has been created with a Score UI Controller component inside</w:t>
-      </w:r>
-      <w:r>
-        <w:rPr>
-          <w:lang w:val="en-US"/>
-        </w:rPr>
-        <w:t>. It</w:t>
-      </w:r>
-      <w:r>
-        <w:rPr>
-          <w:lang w:val="en-US"/>
-        </w:rPr>
-        <w:t>:</w:t>
-      </w:r>
-    </w:p>
-    <w:p>
-      <w:pPr>
-        <w:pStyle w:val="ListParagraph"/>
+        <w:pStyle w:val="Akapitzlist"/>
         <w:numPr>
           <w:ilvl w:val="0"/>
           <w:numId w:val="1"/>
@@ -3306,38 +3339,33 @@
         <w:rPr>
           <w:lang w:val="en-US"/>
         </w:rPr>
-        <w:t xml:space="preserve">takes </w:t>
-      </w:r>
-      <w:r>
-        <w:rPr>
-          <w:lang w:val="en-US"/>
-        </w:rPr>
-        <w:t xml:space="preserve">two </w:t>
-      </w:r>
-      <w:proofErr w:type="spellStart"/>
-      <w:r>
-        <w:rPr>
-          <w:lang w:val="en-US"/>
-        </w:rPr>
-        <w:t>TeamController</w:t>
-      </w:r>
-      <w:proofErr w:type="spellEnd"/>
-      <w:r>
-        <w:rPr>
-          <w:lang w:val="en-US"/>
-        </w:rPr>
-        <w:t xml:space="preserve"> components</w:t>
-      </w:r>
+        <w:t xml:space="preserve">extracts the </w:t>
+      </w:r>
+      <w:r>
+        <w:rPr>
+          <w:lang w:val="en-US"/>
+        </w:rPr>
+        <w:t>scores</w:t>
+      </w:r>
+    </w:p>
+    <w:p>
+      <w:pPr>
+        <w:pStyle w:val="Akapitzlist"/>
+        <w:ind w:left="770"/>
+        <w:rPr>
+          <w:lang w:val="en-US"/>
+        </w:rPr>
+      </w:pPr>
       <w:r>
         <w:rPr>
           <w:noProof/>
           <w:lang w:val="en-US"/>
         </w:rPr>
         <w:drawing>
-          <wp:inline distT="0" distB="0" distL="0" distR="0" wp14:anchorId="46C22C7D" wp14:editId="2231A1E3">
-            <wp:extent cx="3590925" cy="590550"/>
-            <wp:effectExtent l="0" t="0" r="9525" b="0"/>
-            <wp:docPr id="3" name="Picture 3"/>
+          <wp:inline distT="0" distB="0" distL="0" distR="0" wp14:anchorId="651C3936" wp14:editId="06CBABDB">
+            <wp:extent cx="4162425" cy="428625"/>
+            <wp:effectExtent l="0" t="0" r="9525" b="9525"/>
+            <wp:docPr id="5" name="Picture 5"/>
             <wp:cNvGraphicFramePr>
               <a:graphicFrameLocks xmlns:a="http://schemas.openxmlformats.org/drawingml/2006/main" noChangeAspect="1"/>
             </wp:cNvGraphicFramePr>
@@ -3357,7 +3385,7 @@
                   <pic:spPr>
                     <a:xfrm>
                       <a:off x="0" y="0"/>
-                      <a:ext cx="3590925" cy="590550"/>
+                      <a:ext cx="4162425" cy="428625"/>
                     </a:xfrm>
                     <a:prstGeom prst="rect">
                       <a:avLst/>
@@ -3372,7 +3400,7 @@
     </w:p>
     <w:p>
       <w:pPr>
-        <w:pStyle w:val="ListParagraph"/>
+        <w:pStyle w:val="Akapitzlist"/>
         <w:numPr>
           <w:ilvl w:val="0"/>
           <w:numId w:val="1"/>
@@ -3385,18 +3413,30 @@
         <w:rPr>
           <w:lang w:val="en-US"/>
         </w:rPr>
-        <w:t xml:space="preserve">extracts the </w:t>
-      </w:r>
-      <w:r>
-        <w:rPr>
-          <w:lang w:val="en-US"/>
-        </w:rPr>
-        <w:t>scores</w:t>
-      </w:r>
-    </w:p>
-    <w:p>
-      <w:pPr>
-        <w:pStyle w:val="ListParagraph"/>
+        <w:t xml:space="preserve">creates a string out of them </w:t>
+      </w:r>
+    </w:p>
+    <w:p>
+      <w:pPr>
+        <w:pStyle w:val="Akapitzlist"/>
+        <w:numPr>
+          <w:ilvl w:val="0"/>
+          <w:numId w:val="1"/>
+        </w:numPr>
+        <w:rPr>
+          <w:lang w:val="en-US"/>
+        </w:rPr>
+      </w:pPr>
+      <w:r>
+        <w:rPr>
+          <w:lang w:val="en-US"/>
+        </w:rPr>
+        <w:t>passes them to a Text component</w:t>
+      </w:r>
+    </w:p>
+    <w:p>
+      <w:pPr>
+        <w:pStyle w:val="Akapitzlist"/>
         <w:ind w:left="770"/>
         <w:rPr>
           <w:lang w:val="en-US"/>
@@ -3408,10 +3448,10 @@
           <w:lang w:val="en-US"/>
         </w:rPr>
         <w:drawing>
-          <wp:inline distT="0" distB="0" distL="0" distR="0" wp14:anchorId="651C3936" wp14:editId="06CBABDB">
-            <wp:extent cx="4162425" cy="428625"/>
-            <wp:effectExtent l="0" t="0" r="9525" b="9525"/>
-            <wp:docPr id="5" name="Picture 5"/>
+          <wp:inline distT="0" distB="0" distL="0" distR="0" wp14:anchorId="4E8C9EDD" wp14:editId="03B767DE">
+            <wp:extent cx="4924425" cy="228600"/>
+            <wp:effectExtent l="0" t="0" r="9525" b="0"/>
+            <wp:docPr id="6" name="Picture 6"/>
             <wp:cNvGraphicFramePr>
               <a:graphicFrameLocks xmlns:a="http://schemas.openxmlformats.org/drawingml/2006/main" noChangeAspect="1"/>
             </wp:cNvGraphicFramePr>
@@ -3431,7 +3471,7 @@
                   <pic:spPr>
                     <a:xfrm>
                       <a:off x="0" y="0"/>
-                      <a:ext cx="4162425" cy="428625"/>
+                      <a:ext cx="4924425" cy="228600"/>
                     </a:xfrm>
                     <a:prstGeom prst="rect">
                       <a:avLst/>
@@ -3446,44 +3486,167 @@
     </w:p>
     <w:p>
       <w:pPr>
-        <w:pStyle w:val="ListParagraph"/>
-        <w:numPr>
-          <w:ilvl w:val="0"/>
-          <w:numId w:val="1"/>
-        </w:numPr>
-        <w:rPr>
-          <w:lang w:val="en-US"/>
-        </w:rPr>
-      </w:pPr>
-      <w:r>
-        <w:rPr>
-          <w:lang w:val="en-US"/>
-        </w:rPr>
-        <w:t xml:space="preserve">creates a string out of them </w:t>
-      </w:r>
-    </w:p>
-    <w:p>
-      <w:pPr>
-        <w:pStyle w:val="ListParagraph"/>
-        <w:numPr>
-          <w:ilvl w:val="0"/>
-          <w:numId w:val="1"/>
-        </w:numPr>
-        <w:rPr>
-          <w:lang w:val="en-US"/>
-        </w:rPr>
-      </w:pPr>
-      <w:r>
-        <w:rPr>
-          <w:lang w:val="en-US"/>
-        </w:rPr>
-        <w:t>passes them to a Text component</w:t>
-      </w:r>
-    </w:p>
-    <w:p>
-      <w:pPr>
-        <w:pStyle w:val="ListParagraph"/>
-        <w:ind w:left="770"/>
+        <w:rPr>
+          <w:lang w:val="en-US"/>
+        </w:rPr>
+      </w:pPr>
+      <w:r>
+        <w:rPr>
+          <w:lang w:val="en-US"/>
+        </w:rPr>
+        <w:t xml:space="preserve"> </w:t>
+      </w:r>
+    </w:p>
+    <w:p>
+      <w:pPr>
+        <w:rPr>
+          <w:lang w:val="en-US"/>
+        </w:rPr>
+      </w:pPr>
+      <w:r>
+        <w:rPr>
+          <w:lang w:val="en-US"/>
+        </w:rPr>
+        <w:t xml:space="preserve">Stats have been done similarly, a </w:t>
+      </w:r>
+      <w:proofErr w:type="spellStart"/>
+      <w:r>
+        <w:rPr>
+          <w:lang w:val="en-US"/>
+        </w:rPr>
+        <w:t>StatsHUD</w:t>
+      </w:r>
+      <w:proofErr w:type="spellEnd"/>
+      <w:r>
+        <w:rPr>
+          <w:lang w:val="en-US"/>
+        </w:rPr>
+        <w:t xml:space="preserve"> object </w:t>
+      </w:r>
+      <w:r>
+        <w:rPr>
+          <w:lang w:val="en-US"/>
+        </w:rPr>
+        <w:t>with</w:t>
+      </w:r>
+      <w:r>
+        <w:rPr>
+          <w:lang w:val="en-US"/>
+        </w:rPr>
+        <w:t xml:space="preserve"> two</w:t>
+      </w:r>
+      <w:r>
+        <w:rPr>
+          <w:lang w:val="en-US"/>
+        </w:rPr>
+        <w:t xml:space="preserve"> </w:t>
+      </w:r>
+      <w:proofErr w:type="spellStart"/>
+      <w:r>
+        <w:rPr>
+          <w:lang w:val="en-US"/>
+        </w:rPr>
+        <w:t>StatsUI</w:t>
+      </w:r>
+      <w:proofErr w:type="spellEnd"/>
+      <w:r>
+        <w:rPr>
+          <w:lang w:val="en-US"/>
+        </w:rPr>
+        <w:t xml:space="preserve"> component</w:t>
+      </w:r>
+      <w:r>
+        <w:rPr>
+          <w:lang w:val="en-US"/>
+        </w:rPr>
+        <w:t>s for each player</w:t>
+      </w:r>
+      <w:r>
+        <w:rPr>
+          <w:lang w:val="en-US"/>
+        </w:rPr>
+        <w:t xml:space="preserve"> have</w:t>
+      </w:r>
+      <w:r>
+        <w:rPr>
+          <w:lang w:val="en-US"/>
+        </w:rPr>
+        <w:t xml:space="preserve"> been created. </w:t>
+      </w:r>
+      <w:proofErr w:type="spellStart"/>
+      <w:r>
+        <w:rPr>
+          <w:lang w:val="en-US"/>
+        </w:rPr>
+        <w:t>StatsUI</w:t>
+      </w:r>
+      <w:proofErr w:type="spellEnd"/>
+      <w:r>
+        <w:rPr>
+          <w:lang w:val="en-US"/>
+        </w:rPr>
+        <w:t xml:space="preserve"> is very similar to Score UI Controller but it takes </w:t>
+      </w:r>
+      <w:proofErr w:type="spellStart"/>
+      <w:r>
+        <w:rPr>
+          <w:lang w:val="en-US"/>
+        </w:rPr>
+        <w:t>StatsUI</w:t>
+      </w:r>
+      <w:proofErr w:type="spellEnd"/>
+      <w:r>
+        <w:rPr>
+          <w:lang w:val="en-US"/>
+        </w:rPr>
+        <w:t xml:space="preserve"> object, which gives all of the player’s statistics like </w:t>
+      </w:r>
+      <w:r>
+        <w:rPr>
+          <w:lang w:val="en-US"/>
+        </w:rPr>
+        <w:t xml:space="preserve">health or stamina, </w:t>
+      </w:r>
+      <w:r>
+        <w:rPr>
+          <w:lang w:val="en-US"/>
+        </w:rPr>
+        <w:t xml:space="preserve">and turns them into a string and passes to Text objects accordingly. </w:t>
+      </w:r>
+      <w:r>
+        <w:rPr>
+          <w:color w:val="FF0000"/>
+          <w:lang w:val="en-US"/>
+        </w:rPr>
+        <w:t>Figure …</w:t>
+      </w:r>
+      <w:r>
+        <w:rPr>
+          <w:lang w:val="en-US"/>
+        </w:rPr>
+        <w:t xml:space="preserve"> shows a Stats UI object with everything set up. </w:t>
+      </w:r>
+      <w:r>
+        <w:rPr>
+          <w:lang w:val="en-US"/>
+        </w:rPr>
+        <w:t xml:space="preserve">As it can be seen it is very </w:t>
+      </w:r>
+      <w:r>
+        <w:rPr>
+          <w:lang w:val="en-US"/>
+        </w:rPr>
+        <w:t xml:space="preserve">general and </w:t>
+      </w:r>
+      <w:r>
+        <w:rPr>
+          <w:lang w:val="en-US"/>
+        </w:rPr>
+        <w:t xml:space="preserve">can be easily duplicated in case the teams are expanded. </w:t>
+      </w:r>
+    </w:p>
+    <w:p>
+      <w:pPr>
         <w:rPr>
           <w:lang w:val="en-US"/>
         </w:rPr>
@@ -3494,10 +3657,10 @@
           <w:lang w:val="en-US"/>
         </w:rPr>
         <w:drawing>
-          <wp:inline distT="0" distB="0" distL="0" distR="0" wp14:anchorId="4E8C9EDD" wp14:editId="03B767DE">
-            <wp:extent cx="4924425" cy="228600"/>
-            <wp:effectExtent l="0" t="0" r="9525" b="0"/>
-            <wp:docPr id="6" name="Picture 6"/>
+          <wp:inline distT="0" distB="0" distL="0" distR="0" wp14:anchorId="4A60909C" wp14:editId="75987CA5">
+            <wp:extent cx="4781550" cy="1200150"/>
+            <wp:effectExtent l="0" t="0" r="0" b="0"/>
+            <wp:docPr id="8" name="Picture 8"/>
             <wp:cNvGraphicFramePr>
               <a:graphicFrameLocks xmlns:a="http://schemas.openxmlformats.org/drawingml/2006/main" noChangeAspect="1"/>
             </wp:cNvGraphicFramePr>
@@ -3517,7 +3680,7 @@
                   <pic:spPr>
                     <a:xfrm>
                       <a:off x="0" y="0"/>
-                      <a:ext cx="4924425" cy="228600"/>
+                      <a:ext cx="4781550" cy="1200150"/>
                     </a:xfrm>
                     <a:prstGeom prst="rect">
                       <a:avLst/>
@@ -3538,175 +3701,14 @@
       </w:pPr>
       <w:r>
         <w:rPr>
-          <w:lang w:val="en-US"/>
-        </w:rPr>
-        <w:t xml:space="preserve"> </w:t>
-      </w:r>
-    </w:p>
-    <w:p>
-      <w:pPr>
-        <w:rPr>
-          <w:lang w:val="en-US"/>
-        </w:rPr>
-      </w:pPr>
-      <w:r>
-        <w:rPr>
-          <w:lang w:val="en-US"/>
-        </w:rPr>
-        <w:t xml:space="preserve">Stats have been done similarly, a </w:t>
-      </w:r>
-      <w:proofErr w:type="spellStart"/>
-      <w:r>
-        <w:rPr>
-          <w:lang w:val="en-US"/>
-        </w:rPr>
-        <w:t>StatsHUD</w:t>
-      </w:r>
-      <w:proofErr w:type="spellEnd"/>
-      <w:r>
-        <w:rPr>
-          <w:lang w:val="en-US"/>
-        </w:rPr>
-        <w:t xml:space="preserve"> object </w:t>
-      </w:r>
-      <w:r>
-        <w:rPr>
-          <w:lang w:val="en-US"/>
-        </w:rPr>
-        <w:t>with</w:t>
-      </w:r>
-      <w:r>
-        <w:rPr>
-          <w:lang w:val="en-US"/>
-        </w:rPr>
-        <w:t xml:space="preserve"> two</w:t>
-      </w:r>
-      <w:r>
-        <w:rPr>
-          <w:lang w:val="en-US"/>
-        </w:rPr>
-        <w:t xml:space="preserve"> </w:t>
-      </w:r>
-      <w:proofErr w:type="spellStart"/>
-      <w:r>
-        <w:rPr>
-          <w:lang w:val="en-US"/>
-        </w:rPr>
-        <w:t>StatsUI</w:t>
-      </w:r>
-      <w:proofErr w:type="spellEnd"/>
-      <w:r>
-        <w:rPr>
-          <w:lang w:val="en-US"/>
-        </w:rPr>
-        <w:t xml:space="preserve"> component</w:t>
-      </w:r>
-      <w:r>
-        <w:rPr>
-          <w:lang w:val="en-US"/>
-        </w:rPr>
-        <w:t>s for each player</w:t>
-      </w:r>
-      <w:r>
-        <w:rPr>
-          <w:lang w:val="en-US"/>
-        </w:rPr>
-        <w:t xml:space="preserve"> have</w:t>
-      </w:r>
-      <w:r>
-        <w:rPr>
-          <w:lang w:val="en-US"/>
-        </w:rPr>
-        <w:t xml:space="preserve"> been created. </w:t>
-      </w:r>
-      <w:proofErr w:type="spellStart"/>
-      <w:r>
-        <w:rPr>
-          <w:lang w:val="en-US"/>
-        </w:rPr>
-        <w:t>StatsUI</w:t>
-      </w:r>
-      <w:proofErr w:type="spellEnd"/>
-      <w:r>
-        <w:rPr>
-          <w:lang w:val="en-US"/>
-        </w:rPr>
-        <w:t xml:space="preserve"> is very similar to Score UI Controller but it takes </w:t>
-      </w:r>
-      <w:proofErr w:type="spellStart"/>
-      <w:r>
-        <w:rPr>
-          <w:lang w:val="en-US"/>
-        </w:rPr>
-        <w:t>StatsUI</w:t>
-      </w:r>
-      <w:proofErr w:type="spellEnd"/>
-      <w:r>
-        <w:rPr>
-          <w:lang w:val="en-US"/>
-        </w:rPr>
-        <w:t xml:space="preserve"> object, which gives all of the player’s statistics like </w:t>
-      </w:r>
-      <w:r>
-        <w:rPr>
-          <w:lang w:val="en-US"/>
-        </w:rPr>
-        <w:t xml:space="preserve">health or stamina, </w:t>
-      </w:r>
-      <w:r>
-        <w:rPr>
-          <w:lang w:val="en-US"/>
-        </w:rPr>
-        <w:t xml:space="preserve">and turns them into a string and passes to Text objects accordingly. </w:t>
-      </w:r>
-      <w:r>
-        <w:rPr>
-          <w:color w:val="FF0000"/>
-          <w:lang w:val="en-US"/>
-        </w:rPr>
-        <w:t>Figure …</w:t>
-      </w:r>
-      <w:r>
-        <w:rPr>
-          <w:lang w:val="en-US"/>
-        </w:rPr>
-        <w:t xml:space="preserve"> shows a Stats UI object with everything set up. </w:t>
-      </w:r>
-      <w:r>
-        <w:rPr>
-          <w:lang w:val="en-US"/>
-        </w:rPr>
-        <w:t xml:space="preserve">As it can be seen it is very </w:t>
-      </w:r>
-      <w:r>
-        <w:rPr>
-          <w:lang w:val="en-US"/>
-        </w:rPr>
-        <w:t xml:space="preserve">general and </w:t>
-      </w:r>
-      <w:r>
-        <w:rPr>
-          <w:lang w:val="en-US"/>
-        </w:rPr>
-        <w:t xml:space="preserve">can be easily duplicated in case the teams are expanded. </w:t>
-      </w:r>
-    </w:p>
-    <w:p>
-      <w:pPr>
-        <w:rPr>
-          <w:lang w:val="en-US"/>
-        </w:rPr>
-      </w:pPr>
-      <w:r>
-        <w:rPr>
           <w:noProof/>
           <w:lang w:val="en-US"/>
         </w:rPr>
         <w:drawing>
-          <wp:inline distT="0" distB="0" distL="0" distR="0" wp14:anchorId="4A60909C" wp14:editId="75987CA5">
-            <wp:extent cx="4781550" cy="1200150"/>
-            <wp:effectExtent l="0" t="0" r="0" b="0"/>
-            <wp:docPr id="8" name="Picture 8"/>
+          <wp:inline distT="0" distB="0" distL="0" distR="0" wp14:anchorId="4E541EBC" wp14:editId="0E8CEFAE">
+            <wp:extent cx="3095625" cy="971550"/>
+            <wp:effectExtent l="0" t="0" r="9525" b="0"/>
+            <wp:docPr id="10" name="Picture 10"/>
             <wp:cNvGraphicFramePr>
               <a:graphicFrameLocks xmlns:a="http://schemas.openxmlformats.org/drawingml/2006/main" noChangeAspect="1"/>
             </wp:cNvGraphicFramePr>
@@ -3726,7 +3728,7 @@
                   <pic:spPr>
                     <a:xfrm>
                       <a:off x="0" y="0"/>
-                      <a:ext cx="4781550" cy="1200150"/>
+                      <a:ext cx="3095625" cy="971550"/>
                     </a:xfrm>
                     <a:prstGeom prst="rect">
                       <a:avLst/>
@@ -3747,14 +3749,41 @@
       </w:pPr>
       <w:r>
         <w:rPr>
+          <w:color w:val="FF0000"/>
+          <w:lang w:val="en-US"/>
+        </w:rPr>
+        <w:t xml:space="preserve">Figure… </w:t>
+      </w:r>
+      <w:r>
+        <w:rPr>
+          <w:lang w:val="en-US"/>
+        </w:rPr>
+        <w:t xml:space="preserve">shows the update loop which is very basic </w:t>
+      </w:r>
+      <w:r>
+        <w:rPr>
+          <w:lang w:val="en-US"/>
+        </w:rPr>
+        <w:t xml:space="preserve">since it only has one task – to convert the status into a string. </w:t>
+      </w:r>
+    </w:p>
+    <w:p>
+      <w:pPr>
+        <w:rPr>
+          <w:lang w:val="en-US"/>
+        </w:rPr>
+      </w:pPr>
+      <w:r>
+        <w:rPr>
           <w:noProof/>
           <w:lang w:val="en-US"/>
         </w:rPr>
+        <w:lastRenderedPageBreak/>
         <w:drawing>
-          <wp:inline distT="0" distB="0" distL="0" distR="0" wp14:anchorId="4E541EBC" wp14:editId="0E8CEFAE">
-            <wp:extent cx="3095625" cy="971550"/>
-            <wp:effectExtent l="0" t="0" r="9525" b="0"/>
-            <wp:docPr id="10" name="Picture 10"/>
+          <wp:inline distT="0" distB="0" distL="0" distR="0" wp14:anchorId="6738AF0B" wp14:editId="11B68B97">
+            <wp:extent cx="5943600" cy="1508760"/>
+            <wp:effectExtent l="0" t="0" r="0" b="0"/>
+            <wp:docPr id="9" name="Picture 9"/>
             <wp:cNvGraphicFramePr>
               <a:graphicFrameLocks xmlns:a="http://schemas.openxmlformats.org/drawingml/2006/main" noChangeAspect="1"/>
             </wp:cNvGraphicFramePr>
@@ -3774,7 +3803,7 @@
                   <pic:spPr>
                     <a:xfrm>
                       <a:off x="0" y="0"/>
-                      <a:ext cx="3095625" cy="971550"/>
+                      <a:ext cx="5943600" cy="1508760"/>
                     </a:xfrm>
                     <a:prstGeom prst="rect">
                       <a:avLst/>
@@ -3795,22 +3824,259 @@
       </w:pPr>
       <w:r>
         <w:rPr>
-          <w:color w:val="FF0000"/>
-          <w:lang w:val="en-US"/>
-        </w:rPr>
-        <w:t xml:space="preserve">Figure… </w:t>
-      </w:r>
-      <w:r>
-        <w:rPr>
-          <w:lang w:val="en-US"/>
-        </w:rPr>
-        <w:t xml:space="preserve">shows the update loop which is very basic </w:t>
-      </w:r>
-      <w:r>
-        <w:rPr>
-          <w:lang w:val="en-US"/>
-        </w:rPr>
-        <w:t xml:space="preserve">since it only has one task – to convert the status into a string. </w:t>
+          <w:lang w:val="en-US"/>
+        </w:rPr>
+        <w:t>The Game Scene</w:t>
+      </w:r>
+    </w:p>
+    <w:p>
+      <w:pPr>
+        <w:rPr>
+          <w:lang w:val="en-US"/>
+        </w:rPr>
+      </w:pPr>
+      <w:r>
+        <w:rPr>
+          <w:lang w:val="en-US"/>
+        </w:rPr>
+        <w:t xml:space="preserve">The game settings have been set up very similarly to above, update method creates a string from the status info that it takes from the </w:t>
+      </w:r>
+      <w:proofErr w:type="spellStart"/>
+      <w:r>
+        <w:rPr>
+          <w:lang w:val="en-US"/>
+        </w:rPr>
+        <w:t>GameStartSettings</w:t>
+      </w:r>
+      <w:proofErr w:type="spellEnd"/>
+      <w:r>
+        <w:rPr>
+          <w:lang w:val="en-US"/>
+        </w:rPr>
+        <w:t xml:space="preserve"> component. </w:t>
+      </w:r>
+      <w:r>
+        <w:rPr>
+          <w:lang w:val="en-US"/>
+        </w:rPr>
+        <w:t>Each button is made up of few different objects and components. As seen in fig… a button that changes the amount of health each player starts with has four game objects under it</w:t>
+      </w:r>
+      <w:r>
+        <w:rPr>
+          <w:lang w:val="en-US"/>
+        </w:rPr>
+        <w:t>;</w:t>
+      </w:r>
+      <w:r>
+        <w:rPr>
+          <w:lang w:val="en-US"/>
+        </w:rPr>
+        <w:t xml:space="preserve"> </w:t>
+      </w:r>
+      <w:r>
+        <w:rPr>
+          <w:lang w:val="en-US"/>
+        </w:rPr>
+        <w:t>t</w:t>
+      </w:r>
+      <w:r>
+        <w:rPr>
+          <w:lang w:val="en-US"/>
+        </w:rPr>
+        <w:t>wo text</w:t>
+      </w:r>
+      <w:r>
+        <w:rPr>
+          <w:lang w:val="en-US"/>
+        </w:rPr>
+        <w:t xml:space="preserve"> objects and two buttons. </w:t>
+      </w:r>
+      <w:r>
+        <w:rPr>
+          <w:lang w:val="en-US"/>
+        </w:rPr>
+        <w:t xml:space="preserve">First Text object is used to show the name of the variable that is being changed, in this case the health, and the second Text is used to show the current value of that variable. </w:t>
+      </w:r>
+    </w:p>
+    <w:p>
+      <w:pPr>
+        <w:rPr>
+          <w:lang w:val="en-US"/>
+        </w:rPr>
+      </w:pPr>
+      <w:r>
+        <w:rPr>
+          <w:lang w:val="en-US"/>
+        </w:rPr>
+        <w:t xml:space="preserve">Each text is done through the Start Settings component inside the </w:t>
+      </w:r>
+      <w:proofErr w:type="spellStart"/>
+      <w:r>
+        <w:rPr>
+          <w:lang w:val="en-US"/>
+        </w:rPr>
+        <w:t>StartSettings</w:t>
+      </w:r>
+      <w:proofErr w:type="spellEnd"/>
+      <w:r>
+        <w:rPr>
+          <w:lang w:val="en-US"/>
+        </w:rPr>
+        <w:t xml:space="preserve"> game object. This component takes care o</w:t>
+      </w:r>
+      <w:r>
+        <w:rPr>
+          <w:lang w:val="en-US"/>
+        </w:rPr>
+        <w:t xml:space="preserve">f building strings out of the values inside the </w:t>
+      </w:r>
+      <w:proofErr w:type="spellStart"/>
+      <w:r>
+        <w:rPr>
+          <w:lang w:val="en-US"/>
+        </w:rPr>
+        <w:t>GameStartSettings</w:t>
+      </w:r>
+      <w:proofErr w:type="spellEnd"/>
+      <w:r>
+        <w:rPr>
+          <w:lang w:val="en-US"/>
+        </w:rPr>
+        <w:t xml:space="preserve"> game object and it takes care of all of the methods used by the buttons. </w:t>
+      </w:r>
+    </w:p>
+    <w:p>
+      <w:pPr>
+        <w:rPr>
+          <w:lang w:val="en-US"/>
+        </w:rPr>
+      </w:pPr>
+      <w:r>
+        <w:rPr>
+          <w:lang w:val="en-US"/>
+        </w:rPr>
+        <w:t xml:space="preserve">The methods are very basic because their only role is to either add or subtract from the value inside </w:t>
+      </w:r>
+      <w:proofErr w:type="spellStart"/>
+      <w:r>
+        <w:rPr>
+          <w:lang w:val="en-US"/>
+        </w:rPr>
+        <w:t>GameStartSettings</w:t>
+      </w:r>
+      <w:proofErr w:type="spellEnd"/>
+      <w:r>
+        <w:rPr>
+          <w:lang w:val="en-US"/>
+        </w:rPr>
+        <w:t xml:space="preserve">. Fig… shows an example of that methods, as it can be seen, a value is passed </w:t>
+      </w:r>
+      <w:r>
+        <w:rPr>
+          <w:lang w:val="en-US"/>
+        </w:rPr>
+        <w:t xml:space="preserve">to the method which is then added to the given variable. </w:t>
+      </w:r>
+      <w:r>
+        <w:rPr>
+          <w:lang w:val="en-US"/>
+        </w:rPr>
+        <w:t xml:space="preserve">Fig… shows how that method is used inside the button, Unity has a very straightforward way to pass a value to the method it is calling. </w:t>
+      </w:r>
+      <w:proofErr w:type="spellStart"/>
+      <w:r>
+        <w:rPr>
+          <w:lang w:val="en-US"/>
+        </w:rPr>
+        <w:t>AddHealth</w:t>
+      </w:r>
+      <w:proofErr w:type="spellEnd"/>
+      <w:r>
+        <w:rPr>
+          <w:lang w:val="en-US"/>
+        </w:rPr>
+        <w:t xml:space="preserve"> method is called with </w:t>
+      </w:r>
+      <w:r>
+        <w:rPr>
+          <w:lang w:val="en-US"/>
+        </w:rPr>
+        <w:t>1</w:t>
+      </w:r>
+      <w:r>
+        <w:rPr>
+          <w:lang w:val="en-US"/>
+        </w:rPr>
+        <w:t xml:space="preserve"> passed to it, </w:t>
+      </w:r>
+      <w:r>
+        <w:rPr>
+          <w:lang w:val="en-US"/>
+        </w:rPr>
+        <w:t xml:space="preserve">in the Add button and the same method is called to subtract from that variable but -1 is passed to it. </w:t>
+      </w:r>
+    </w:p>
+    <w:p>
+      <w:pPr>
+        <w:rPr>
+          <w:lang w:val="en-US"/>
+        </w:rPr>
+      </w:pPr>
+      <w:r>
+        <w:rPr>
+          <w:lang w:val="en-US"/>
+        </w:rPr>
+        <w:t xml:space="preserve">Some </w:t>
+      </w:r>
+      <w:r>
+        <w:rPr>
+          <w:lang w:val="en-US"/>
+        </w:rPr>
+        <w:t xml:space="preserve">objects have a slider instead of two </w:t>
+      </w:r>
+      <w:r>
+        <w:rPr>
+          <w:lang w:val="en-US"/>
+        </w:rPr>
+        <w:t xml:space="preserve">buttons </w:t>
+      </w:r>
+      <w:r>
+        <w:rPr>
+          <w:lang w:val="en-US"/>
+        </w:rPr>
+        <w:t>to fit the variable much more</w:t>
+      </w:r>
+      <w:r>
+        <w:rPr>
+          <w:lang w:val="en-US"/>
+        </w:rPr>
+        <w:t>. This is done slightly differently, the value is changed to the slider value</w:t>
+      </w:r>
+      <w:r>
+        <w:rPr>
+          <w:lang w:val="en-US"/>
+        </w:rPr>
+        <w:t xml:space="preserve"> by calling it through </w:t>
+      </w:r>
+      <w:proofErr w:type="spellStart"/>
+      <w:r>
+        <w:rPr>
+          <w:lang w:val="en-US"/>
+        </w:rPr>
+        <w:t>Slider.value</w:t>
+      </w:r>
+      <w:proofErr w:type="spellEnd"/>
+      <w:r>
+        <w:rPr>
+          <w:lang w:val="en-US"/>
+        </w:rPr>
+        <w:t>.</w:t>
+      </w:r>
+      <w:r>
+        <w:rPr>
+          <w:lang w:val="en-US"/>
+        </w:rPr>
+        <w:t xml:space="preserve"> </w:t>
       </w:r>
     </w:p>
     <w:p>
@@ -3824,12 +4090,11 @@
           <w:noProof/>
           <w:lang w:val="en-US"/>
         </w:rPr>
-        <w:lastRenderedPageBreak/>
         <w:drawing>
-          <wp:inline distT="0" distB="0" distL="0" distR="0" wp14:anchorId="6738AF0B" wp14:editId="11B68B97">
-            <wp:extent cx="5943600" cy="1508760"/>
+          <wp:inline distT="0" distB="0" distL="0" distR="0" wp14:anchorId="7590ACC3" wp14:editId="4A40A22A">
+            <wp:extent cx="3448050" cy="1733550"/>
             <wp:effectExtent l="0" t="0" r="0" b="0"/>
-            <wp:docPr id="9" name="Picture 9"/>
+            <wp:docPr id="11" name="Picture 11"/>
             <wp:cNvGraphicFramePr>
               <a:graphicFrameLocks xmlns:a="http://schemas.openxmlformats.org/drawingml/2006/main" noChangeAspect="1"/>
             </wp:cNvGraphicFramePr>
@@ -3849,7 +4114,7 @@
                   <pic:spPr>
                     <a:xfrm>
                       <a:off x="0" y="0"/>
-                      <a:ext cx="5943600" cy="1508760"/>
+                      <a:ext cx="3448050" cy="1733550"/>
                     </a:xfrm>
                     <a:prstGeom prst="rect">
                       <a:avLst/>
@@ -3870,60 +4135,15 @@
       </w:pPr>
       <w:r>
         <w:rPr>
-          <w:lang w:val="en-US"/>
-        </w:rPr>
-        <w:t>The Game Scene</w:t>
-      </w:r>
-    </w:p>
-    <w:p>
-      <w:pPr>
-        <w:rPr>
-          <w:lang w:val="en-US"/>
-        </w:rPr>
-      </w:pPr>
-      <w:r>
-        <w:rPr>
-          <w:lang w:val="en-US"/>
-        </w:rPr>
-        <w:t xml:space="preserve">The game settings have been set up very similarly to above, update method creates a string from the status info that it takes from the </w:t>
-      </w:r>
-      <w:proofErr w:type="spellStart"/>
-      <w:r>
-        <w:rPr>
-          <w:lang w:val="en-US"/>
-        </w:rPr>
-        <w:t>GameStartSettings</w:t>
-      </w:r>
-      <w:proofErr w:type="spellEnd"/>
-      <w:r>
-        <w:rPr>
-          <w:lang w:val="en-US"/>
-        </w:rPr>
-        <w:t xml:space="preserve"> component. </w:t>
-      </w:r>
-      <w:r>
-        <w:rPr>
-          <w:lang w:val="en-US"/>
-        </w:rPr>
-        <w:t xml:space="preserve">The </w:t>
-      </w:r>
-    </w:p>
-    <w:p>
-      <w:pPr>
-        <w:rPr>
-          <w:lang w:val="en-US"/>
-        </w:rPr>
-      </w:pPr>
-      <w:r>
-        <w:rPr>
           <w:noProof/>
           <w:lang w:val="en-US"/>
         </w:rPr>
+        <w:lastRenderedPageBreak/>
         <w:drawing>
-          <wp:inline distT="0" distB="0" distL="0" distR="0" wp14:anchorId="7590ACC3" wp14:editId="4A40A22A">
-            <wp:extent cx="3448050" cy="1733550"/>
+          <wp:inline distT="0" distB="0" distL="0" distR="0" wp14:anchorId="48FB6F0C" wp14:editId="5C5F2013">
+            <wp:extent cx="5943600" cy="2346325"/>
             <wp:effectExtent l="0" t="0" r="0" b="0"/>
-            <wp:docPr id="11" name="Picture 11"/>
+            <wp:docPr id="12" name="Picture 12"/>
             <wp:cNvGraphicFramePr>
               <a:graphicFrameLocks xmlns:a="http://schemas.openxmlformats.org/drawingml/2006/main" noChangeAspect="1"/>
             </wp:cNvGraphicFramePr>
@@ -3943,7 +4163,7 @@
                   <pic:spPr>
                     <a:xfrm>
                       <a:off x="0" y="0"/>
-                      <a:ext cx="3448050" cy="1733550"/>
+                      <a:ext cx="5943600" cy="2346325"/>
                     </a:xfrm>
                     <a:prstGeom prst="rect">
                       <a:avLst/>
@@ -3968,10 +4188,10 @@
           <w:lang w:val="en-US"/>
         </w:rPr>
         <w:drawing>
-          <wp:inline distT="0" distB="0" distL="0" distR="0" wp14:anchorId="48FB6F0C" wp14:editId="5C5F2013">
-            <wp:extent cx="5943600" cy="2346325"/>
-            <wp:effectExtent l="0" t="0" r="0" b="0"/>
-            <wp:docPr id="12" name="Picture 12"/>
+          <wp:inline distT="0" distB="0" distL="0" distR="0" wp14:anchorId="5BE0207C" wp14:editId="1C195A09">
+            <wp:extent cx="1381125" cy="1095375"/>
+            <wp:effectExtent l="0" t="0" r="9525" b="9525"/>
+            <wp:docPr id="13" name="Picture 13"/>
             <wp:cNvGraphicFramePr>
               <a:graphicFrameLocks xmlns:a="http://schemas.openxmlformats.org/drawingml/2006/main" noChangeAspect="1"/>
             </wp:cNvGraphicFramePr>
@@ -3991,7 +4211,7 @@
                   <pic:spPr>
                     <a:xfrm>
                       <a:off x="0" y="0"/>
-                      <a:ext cx="5943600" cy="2346325"/>
+                      <a:ext cx="1381125" cy="1095375"/>
                     </a:xfrm>
                     <a:prstGeom prst="rect">
                       <a:avLst/>
@@ -4003,24 +4223,16 @@
           </wp:inline>
         </w:drawing>
       </w:r>
-    </w:p>
-    <w:p>
-      <w:pPr>
-        <w:rPr>
-          <w:lang w:val="en-US"/>
-        </w:rPr>
-      </w:pPr>
       <w:r>
         <w:rPr>
           <w:noProof/>
           <w:lang w:val="en-US"/>
         </w:rPr>
-        <w:lastRenderedPageBreak/>
         <w:drawing>
-          <wp:inline distT="0" distB="0" distL="0" distR="0" wp14:anchorId="5BE0207C" wp14:editId="1C195A09">
-            <wp:extent cx="1381125" cy="1095375"/>
+          <wp:inline distT="0" distB="0" distL="0" distR="0" wp14:anchorId="5AFE0822" wp14:editId="11096E28">
+            <wp:extent cx="4505325" cy="3305175"/>
             <wp:effectExtent l="0" t="0" r="9525" b="9525"/>
-            <wp:docPr id="13" name="Picture 13"/>
+            <wp:docPr id="14" name="Picture 14"/>
             <wp:cNvGraphicFramePr>
               <a:graphicFrameLocks xmlns:a="http://schemas.openxmlformats.org/drawingml/2006/main" noChangeAspect="1"/>
             </wp:cNvGraphicFramePr>
@@ -4040,47 +4252,6 @@
                   <pic:spPr>
                     <a:xfrm>
                       <a:off x="0" y="0"/>
-                      <a:ext cx="1381125" cy="1095375"/>
-                    </a:xfrm>
-                    <a:prstGeom prst="rect">
-                      <a:avLst/>
-                    </a:prstGeom>
-                  </pic:spPr>
-                </pic:pic>
-              </a:graphicData>
-            </a:graphic>
-          </wp:inline>
-        </w:drawing>
-      </w:r>
-      <w:r>
-        <w:rPr>
-          <w:noProof/>
-          <w:lang w:val="en-US"/>
-        </w:rPr>
-        <w:drawing>
-          <wp:inline distT="0" distB="0" distL="0" distR="0" wp14:anchorId="5AFE0822" wp14:editId="11096E28">
-            <wp:extent cx="4505325" cy="3305175"/>
-            <wp:effectExtent l="0" t="0" r="9525" b="9525"/>
-            <wp:docPr id="14" name="Picture 14"/>
-            <wp:cNvGraphicFramePr>
-              <a:graphicFrameLocks xmlns:a="http://schemas.openxmlformats.org/drawingml/2006/main" noChangeAspect="1"/>
-            </wp:cNvGraphicFramePr>
-            <a:graphic xmlns:a="http://schemas.openxmlformats.org/drawingml/2006/main">
-              <a:graphicData uri="http://schemas.openxmlformats.org/drawingml/2006/picture">
-                <pic:pic xmlns:pic="http://schemas.openxmlformats.org/drawingml/2006/picture">
-                  <pic:nvPicPr>
-                    <pic:cNvPr id="0" name=""/>
-                    <pic:cNvPicPr/>
-                  </pic:nvPicPr>
-                  <pic:blipFill>
-                    <a:blip r:embed="rId25"/>
-                    <a:stretch>
-                      <a:fillRect/>
-                    </a:stretch>
-                  </pic:blipFill>
-                  <pic:spPr>
-                    <a:xfrm>
-                      <a:off x="0" y="0"/>
                       <a:ext cx="4505325" cy="3305175"/>
                     </a:xfrm>
                     <a:prstGeom prst="rect">
@@ -4093,6 +4264,883 @@
           </wp:inline>
         </w:drawing>
       </w:r>
+    </w:p>
+    <w:p>
+      <w:pPr>
+        <w:rPr>
+          <w:lang w:val="en-US"/>
+        </w:rPr>
+      </w:pPr>
+      <w:proofErr w:type="spellStart"/>
+      <w:r>
+        <w:rPr>
+          <w:lang w:val="en-US"/>
+        </w:rPr>
+        <w:t>GameStartSettings</w:t>
+      </w:r>
+      <w:proofErr w:type="spellEnd"/>
+      <w:r>
+        <w:rPr>
+          <w:lang w:val="en-US"/>
+        </w:rPr>
+        <w:t xml:space="preserve"> component </w:t>
+      </w:r>
+      <w:r>
+        <w:rPr>
+          <w:lang w:val="en-US"/>
+        </w:rPr>
+        <w:t xml:space="preserve">is a static class that holds the information of the game as static variables. </w:t>
+      </w:r>
+      <w:r>
+        <w:rPr>
+          <w:lang w:val="en-US"/>
+        </w:rPr>
+        <w:t xml:space="preserve">This </w:t>
+      </w:r>
+      <w:r>
+        <w:rPr>
+          <w:lang w:val="en-US"/>
+        </w:rPr>
+        <w:t>was implemented</w:t>
+      </w:r>
+      <w:r>
+        <w:rPr>
+          <w:lang w:val="en-US"/>
+        </w:rPr>
+        <w:t xml:space="preserve"> that way because </w:t>
+      </w:r>
+      <w:r>
+        <w:rPr>
+          <w:lang w:val="en-US"/>
+        </w:rPr>
+        <w:t xml:space="preserve">information will have to be passed between the </w:t>
+      </w:r>
+      <w:r>
+        <w:rPr>
+          <w:lang w:val="en-US"/>
+        </w:rPr>
+        <w:t>game scene</w:t>
+      </w:r>
+      <w:r>
+        <w:rPr>
+          <w:lang w:val="en-US"/>
+        </w:rPr>
+        <w:t>s</w:t>
+      </w:r>
+      <w:r>
+        <w:rPr>
+          <w:lang w:val="en-US"/>
+        </w:rPr>
+        <w:t xml:space="preserve"> </w:t>
+      </w:r>
+      <w:r>
+        <w:rPr>
+          <w:lang w:val="en-US"/>
+        </w:rPr>
+        <w:t>and</w:t>
+      </w:r>
+      <w:r>
+        <w:rPr>
+          <w:lang w:val="en-US"/>
+        </w:rPr>
+        <w:t xml:space="preserve"> while</w:t>
+      </w:r>
+      <w:r>
+        <w:rPr>
+          <w:lang w:val="en-US"/>
+        </w:rPr>
+        <w:t xml:space="preserve"> </w:t>
+      </w:r>
+      <w:r>
+        <w:rPr>
+          <w:lang w:val="en-US"/>
+        </w:rPr>
+        <w:t xml:space="preserve">Unity gives an option to pass information between the scenes, this was the fastest and </w:t>
+      </w:r>
+      <w:r>
+        <w:rPr>
+          <w:lang w:val="en-US"/>
+        </w:rPr>
+        <w:t xml:space="preserve">easiest </w:t>
+      </w:r>
+      <w:r>
+        <w:rPr>
+          <w:lang w:val="en-US"/>
+        </w:rPr>
+        <w:t xml:space="preserve">way to implement </w:t>
+      </w:r>
+      <w:r>
+        <w:rPr>
+          <w:lang w:val="en-US"/>
+        </w:rPr>
+        <w:t xml:space="preserve">it. </w:t>
+      </w:r>
+      <w:r>
+        <w:rPr>
+          <w:lang w:val="en-US"/>
+        </w:rPr>
+        <w:t xml:space="preserve">It plays a role of a Configure file.  </w:t>
+      </w:r>
+    </w:p>
+    <w:p>
+      <w:pPr>
+        <w:rPr>
+          <w:lang w:val="en-US"/>
+        </w:rPr>
+      </w:pPr>
+    </w:p>
+    <w:p>
+      <w:pPr>
+        <w:rPr>
+          <w:lang w:val="en-US"/>
+        </w:rPr>
+      </w:pPr>
+    </w:p>
+    <w:p>
+      <w:pPr>
+        <w:rPr>
+          <w:lang w:val="en-US"/>
+        </w:rPr>
+      </w:pPr>
+      <w:r>
+        <w:rPr>
+          <w:lang w:val="en-US"/>
+        </w:rPr>
+        <w:t>GAME MO</w:t>
+      </w:r>
+      <w:r>
+        <w:rPr>
+          <w:lang w:val="en-US"/>
+        </w:rPr>
+        <w:t>D</w:t>
+      </w:r>
+      <w:r>
+        <w:rPr>
+          <w:lang w:val="en-US"/>
+        </w:rPr>
+        <w:t>ES</w:t>
+      </w:r>
+    </w:p>
+    <w:p>
+      <w:pPr>
+        <w:rPr>
+          <w:lang w:val="en-US"/>
+        </w:rPr>
+      </w:pPr>
+      <w:r>
+        <w:rPr>
+          <w:lang w:val="en-US"/>
+        </w:rPr>
+        <w:t xml:space="preserve">The game modes are the way the user can play a game. Most games come with various games modes to find the one that will be most popular with users on which then the developers focus on the most. </w:t>
+      </w:r>
+      <w:r>
+        <w:rPr>
+          <w:lang w:val="en-US"/>
+        </w:rPr>
+        <w:t>A</w:t>
+      </w:r>
+      <w:r>
+        <w:rPr>
+          <w:lang w:val="en-US"/>
+        </w:rPr>
+        <w:t>n</w:t>
+      </w:r>
+      <w:r>
+        <w:rPr>
+          <w:lang w:val="en-US"/>
+        </w:rPr>
+        <w:t xml:space="preserve"> </w:t>
+      </w:r>
+      <w:r>
+        <w:rPr>
+          <w:lang w:val="en-US"/>
+        </w:rPr>
+        <w:lastRenderedPageBreak/>
+        <w:t xml:space="preserve">example is </w:t>
+      </w:r>
+      <w:proofErr w:type="spellStart"/>
+      <w:r>
+        <w:rPr>
+          <w:lang w:val="en-US"/>
+        </w:rPr>
+        <w:t>Fortnite</w:t>
+      </w:r>
+      <w:proofErr w:type="spellEnd"/>
+      <w:r>
+        <w:rPr>
+          <w:lang w:val="en-US"/>
+        </w:rPr>
+        <w:t xml:space="preserve"> developed by Epic Games and released in 2017</w:t>
+      </w:r>
+      <w:r>
+        <w:rPr>
+          <w:lang w:val="en-US"/>
+        </w:rPr>
+        <w:t xml:space="preserve">, it started with numerous game modes but the Battle Royale has been the most successful so now the developers are mainly focusing on updating it. </w:t>
+      </w:r>
+    </w:p>
+    <w:p>
+      <w:pPr>
+        <w:rPr>
+          <w:lang w:val="en-US"/>
+        </w:rPr>
+      </w:pPr>
+      <w:r>
+        <w:rPr>
+          <w:lang w:val="en-US"/>
+        </w:rPr>
+        <w:t xml:space="preserve">This game will be designed around two games modes to avoid making it overcomplicated, especially because any extra thing added to a game will impact the creation of the Artificial Intelligence and it is important to keep the scope of the game </w:t>
+      </w:r>
+      <w:r>
+        <w:rPr>
+          <w:lang w:val="en-US"/>
+        </w:rPr>
+        <w:t xml:space="preserve">on a reasonable level. </w:t>
+      </w:r>
+      <w:r>
+        <w:rPr>
+          <w:lang w:val="en-US"/>
+        </w:rPr>
+        <w:t xml:space="preserve">The two modes will be human player against another human player, also known as couch co-op, and the other will be </w:t>
+      </w:r>
+      <w:r>
+        <w:rPr>
+          <w:lang w:val="en-US"/>
+        </w:rPr>
+        <w:t xml:space="preserve">human player against the Artificial Intelligence. </w:t>
+      </w:r>
+    </w:p>
+    <w:p>
+      <w:pPr>
+        <w:rPr>
+          <w:lang w:val="en-US"/>
+        </w:rPr>
+      </w:pPr>
+      <w:r>
+        <w:rPr>
+          <w:lang w:val="en-US"/>
+        </w:rPr>
+        <w:t>The first mode should be relatively easy to implement once one player character is working since the player game object would just have to be duplicated. Then the control buttons will have to be changed to fit another gamepad/keyboard, then it will have to be assigned to a different team.</w:t>
+      </w:r>
+      <w:r>
+        <w:rPr>
+          <w:lang w:val="en-US"/>
+        </w:rPr>
+        <w:t xml:space="preserve"> </w:t>
+      </w:r>
+      <w:r>
+        <w:rPr>
+          <w:lang w:val="en-US"/>
+        </w:rPr>
+        <w:t xml:space="preserve">Important aspect that will have to be considered is to make sure that each user is able to see its character’s status like health or stamina points. This is explained further in the User Interface chapter. </w:t>
+      </w:r>
+    </w:p>
+    <w:p>
+      <w:pPr>
+        <w:rPr>
+          <w:lang w:val="en-US"/>
+        </w:rPr>
+      </w:pPr>
+      <w:r>
+        <w:rPr>
+          <w:lang w:val="en-US"/>
+        </w:rPr>
+        <w:t xml:space="preserve">The second mode </w:t>
+      </w:r>
+      <w:r>
+        <w:rPr>
+          <w:lang w:val="en-US"/>
+        </w:rPr>
+        <w:t xml:space="preserve">is almost the same like the first but here the player will play against the Artificial Intelligence. This is the main mode of the game and the project focuses on this aspect </w:t>
+      </w:r>
+      <w:r>
+        <w:rPr>
+          <w:lang w:val="en-US"/>
+        </w:rPr>
+        <w:t xml:space="preserve">in a big part. </w:t>
+      </w:r>
+      <w:r>
+        <w:rPr>
+          <w:lang w:val="en-US"/>
+        </w:rPr>
+        <w:t xml:space="preserve">Here, </w:t>
+      </w:r>
+      <w:r>
+        <w:rPr>
+          <w:lang w:val="en-US"/>
+        </w:rPr>
+        <w:t xml:space="preserve">the user will not have to see its opponents’ status so there will be much more space to spread out the HUD. </w:t>
+      </w:r>
+      <w:r>
+        <w:rPr>
+          <w:lang w:val="en-US"/>
+        </w:rPr>
+        <w:t xml:space="preserve">The HUD is also explained in the User Interface chapter. </w:t>
+      </w:r>
+    </w:p>
+    <w:p>
+      <w:pPr>
+        <w:rPr>
+          <w:lang w:val="en-US"/>
+        </w:rPr>
+      </w:pPr>
+      <w:r>
+        <w:rPr>
+          <w:lang w:val="en-US"/>
+        </w:rPr>
+        <w:t xml:space="preserve">The game modes will be </w:t>
+      </w:r>
+      <w:r>
+        <w:rPr>
+          <w:lang w:val="en-US"/>
+        </w:rPr>
+        <w:t>implemented in a way that they will be able to</w:t>
+      </w:r>
+      <w:r>
+        <w:rPr>
+          <w:lang w:val="en-US"/>
+        </w:rPr>
+        <w:t xml:space="preserve"> be</w:t>
+      </w:r>
+      <w:r>
+        <w:rPr>
+          <w:lang w:val="en-US"/>
+        </w:rPr>
+        <w:t xml:space="preserve"> expand</w:t>
+      </w:r>
+      <w:r>
+        <w:rPr>
+          <w:lang w:val="en-US"/>
+        </w:rPr>
+        <w:t>ed</w:t>
+      </w:r>
+      <w:r>
+        <w:rPr>
+          <w:lang w:val="en-US"/>
+        </w:rPr>
+        <w:t xml:space="preserve"> to bigger teams but for now, to </w:t>
+      </w:r>
+      <w:r>
+        <w:rPr>
+          <w:lang w:val="en-US"/>
+        </w:rPr>
+        <w:t>make sure the project will be possible to finish in the given time, the teams will be limited to one player</w:t>
+      </w:r>
+      <w:r>
+        <w:rPr>
+          <w:lang w:val="en-US"/>
+        </w:rPr>
+        <w:t xml:space="preserve"> only</w:t>
+      </w:r>
+      <w:r>
+        <w:rPr>
+          <w:lang w:val="en-US"/>
+        </w:rPr>
+        <w:t xml:space="preserve"> on each team. However, if possible, this can be expanded to more players if there will be enough time to </w:t>
+      </w:r>
+      <w:r>
+        <w:rPr>
+          <w:lang w:val="en-US"/>
+        </w:rPr>
+        <w:t>expand the Artificial Intelligence’s behavior to work in a team</w:t>
+      </w:r>
+      <w:r>
+        <w:rPr>
+          <w:lang w:val="en-US"/>
+        </w:rPr>
+        <w:t xml:space="preserve">. </w:t>
+      </w:r>
+    </w:p>
+    <w:p>
+      <w:pPr>
+        <w:rPr>
+          <w:lang w:val="en-US"/>
+        </w:rPr>
+      </w:pPr>
+      <w:r>
+        <w:rPr>
+          <w:lang w:val="en-US"/>
+        </w:rPr>
+        <w:t>TEAM</w:t>
+      </w:r>
+    </w:p>
+    <w:p>
+      <w:pPr>
+        <w:rPr>
+          <w:lang w:val="en-US"/>
+        </w:rPr>
+      </w:pPr>
+      <w:r>
+        <w:rPr>
+          <w:lang w:val="en-US"/>
+        </w:rPr>
+        <w:t xml:space="preserve">To make the game independent of the amount of player teams had to be made. </w:t>
+      </w:r>
+      <w:r>
+        <w:rPr>
+          <w:lang w:val="en-US"/>
+        </w:rPr>
+        <w:t xml:space="preserve">Since there are only two goals, there can only be two teams – Red and Blue. </w:t>
+      </w:r>
+      <w:r>
+        <w:rPr>
+          <w:lang w:val="en-US"/>
+        </w:rPr>
+        <w:t xml:space="preserve">Each player will be given it Team component which will tell what who are his teammates, opponents, which goal he should focus on, starting position of each player and the score of the game. </w:t>
+      </w:r>
+    </w:p>
+    <w:p>
+      <w:pPr>
+        <w:rPr>
+          <w:lang w:val="en-US"/>
+        </w:rPr>
+      </w:pPr>
+      <w:r>
+        <w:rPr>
+          <w:lang w:val="en-US"/>
+        </w:rPr>
+        <w:t>This will allow to avoid having a score inside the player game object</w:t>
+      </w:r>
+      <w:r>
+        <w:rPr>
+          <w:lang w:val="en-US"/>
+        </w:rPr>
+        <w:t xml:space="preserve"> so adding new players will be much easier</w:t>
+      </w:r>
+      <w:r>
+        <w:rPr>
+          <w:lang w:val="en-US"/>
+        </w:rPr>
+        <w:t xml:space="preserve">. </w:t>
+      </w:r>
+      <w:r>
+        <w:rPr>
+          <w:lang w:val="en-US"/>
+        </w:rPr>
+        <w:t xml:space="preserve">The </w:t>
+      </w:r>
+      <w:r>
+        <w:rPr>
+          <w:lang w:val="en-US"/>
+        </w:rPr>
+        <w:t>T</w:t>
+      </w:r>
+      <w:r>
+        <w:rPr>
+          <w:lang w:val="en-US"/>
+        </w:rPr>
+        <w:t xml:space="preserve">eam component could have a </w:t>
+      </w:r>
+      <w:r>
+        <w:rPr>
+          <w:lang w:val="en-US"/>
+        </w:rPr>
+        <w:t>method like add score, so when a players health reaches 0, opponents</w:t>
+      </w:r>
+      <w:r>
+        <w:rPr>
+          <w:lang w:val="en-US"/>
+        </w:rPr>
+        <w:t xml:space="preserve"> abstract</w:t>
+      </w:r>
+      <w:r>
+        <w:rPr>
+          <w:lang w:val="en-US"/>
+        </w:rPr>
+        <w:t xml:space="preserve"> Team component</w:t>
+      </w:r>
+      <w:r>
+        <w:rPr>
+          <w:lang w:val="en-US"/>
+        </w:rPr>
+        <w:t xml:space="preserve"> </w:t>
+      </w:r>
+      <w:r>
+        <w:rPr>
+          <w:lang w:val="en-US"/>
+        </w:rPr>
+        <w:t xml:space="preserve">will have to be called with the add score method. </w:t>
+      </w:r>
+      <w:r>
+        <w:rPr>
+          <w:lang w:val="en-US"/>
+        </w:rPr>
+        <w:t>The team component could either be Blue Team’s or Red Team’s</w:t>
+      </w:r>
+      <w:r>
+        <w:rPr>
+          <w:lang w:val="en-US"/>
+        </w:rPr>
+        <w:t>,</w:t>
+      </w:r>
+      <w:r>
+        <w:rPr>
+          <w:lang w:val="en-US"/>
+        </w:rPr>
+        <w:t xml:space="preserve"> this allows to have objects independent of each other. </w:t>
+      </w:r>
+    </w:p>
+    <w:p>
+      <w:pPr>
+        <w:rPr>
+          <w:lang w:val="en-US"/>
+        </w:rPr>
+      </w:pPr>
+      <w:r>
+        <w:rPr>
+          <w:lang w:val="en-US"/>
+        </w:rPr>
+        <w:t>Implementation</w:t>
+      </w:r>
+    </w:p>
+    <w:p>
+      <w:pPr>
+        <w:rPr>
+          <w:lang w:val="en-US"/>
+        </w:rPr>
+      </w:pPr>
+      <w:r>
+        <w:rPr>
+          <w:lang w:val="en-US"/>
+        </w:rPr>
+        <w:t xml:space="preserve">Teams have been implemented just like planned – Team game object has been created </w:t>
+      </w:r>
+      <w:r>
+        <w:rPr>
+          <w:lang w:val="en-US"/>
+        </w:rPr>
+        <w:t xml:space="preserve">with two game objects, one for each team, that hold the </w:t>
+      </w:r>
+      <w:proofErr w:type="spellStart"/>
+      <w:r>
+        <w:rPr>
+          <w:lang w:val="en-US"/>
+        </w:rPr>
+        <w:t>TeamController</w:t>
+      </w:r>
+      <w:proofErr w:type="spellEnd"/>
+      <w:r>
+        <w:rPr>
+          <w:lang w:val="en-US"/>
+        </w:rPr>
+        <w:t xml:space="preserve"> component. </w:t>
+      </w:r>
+      <w:proofErr w:type="spellStart"/>
+      <w:r>
+        <w:rPr>
+          <w:lang w:val="en-US"/>
+        </w:rPr>
+        <w:t>TeamController</w:t>
+      </w:r>
+      <w:proofErr w:type="spellEnd"/>
+      <w:r>
+        <w:rPr>
+          <w:lang w:val="en-US"/>
+        </w:rPr>
+        <w:t xml:space="preserve"> takes care of the </w:t>
+      </w:r>
+      <w:proofErr w:type="spellStart"/>
+      <w:r>
+        <w:rPr>
+          <w:lang w:val="en-US"/>
+        </w:rPr>
+        <w:t>the</w:t>
+      </w:r>
+      <w:proofErr w:type="spellEnd"/>
+      <w:r>
+        <w:rPr>
+          <w:lang w:val="en-US"/>
+        </w:rPr>
+        <w:t xml:space="preserve"> players inside the team, the score, opponents</w:t>
+      </w:r>
+      <w:r>
+        <w:rPr>
+          <w:lang w:val="en-US"/>
+        </w:rPr>
+        <w:t xml:space="preserve"> and the goals. </w:t>
+      </w:r>
+      <w:r>
+        <w:rPr>
+          <w:lang w:val="en-US"/>
+        </w:rPr>
+        <w:t xml:space="preserve">It has some additional methods like </w:t>
+      </w:r>
+      <w:proofErr w:type="spellStart"/>
+      <w:r>
+        <w:rPr>
+          <w:lang w:val="en-US"/>
+        </w:rPr>
+        <w:t>ResetPlayers</w:t>
+      </w:r>
+      <w:proofErr w:type="spellEnd"/>
+      <w:r>
+        <w:rPr>
+          <w:lang w:val="en-US"/>
+        </w:rPr>
+        <w:t xml:space="preserve"> which changes all of its players to their default positions which are held inside the </w:t>
+      </w:r>
+      <w:proofErr w:type="spellStart"/>
+      <w:r>
+        <w:rPr>
+          <w:lang w:val="en-US"/>
+        </w:rPr>
+        <w:lastRenderedPageBreak/>
+        <w:t>GlobalGameSettings</w:t>
+      </w:r>
+      <w:proofErr w:type="spellEnd"/>
+      <w:r>
+        <w:rPr>
+          <w:lang w:val="en-US"/>
+        </w:rPr>
+        <w:t xml:space="preserve">. It also holds information about the State Boundaries which are the places where the AI changes its state. </w:t>
+      </w:r>
+    </w:p>
+    <w:p>
+      <w:pPr>
+        <w:rPr>
+          <w:lang w:val="en-US"/>
+        </w:rPr>
+      </w:pPr>
+      <w:r>
+        <w:rPr>
+          <w:lang w:val="en-US"/>
+        </w:rPr>
+        <w:t>Artificial Intelligence Implementation</w:t>
+      </w:r>
+    </w:p>
+    <w:p>
+      <w:pPr>
+        <w:rPr>
+          <w:lang w:val="en-US"/>
+        </w:rPr>
+      </w:pPr>
+      <w:r>
+        <w:rPr>
+          <w:lang w:val="en-US"/>
+        </w:rPr>
+        <w:t xml:space="preserve">Artificial Intelligence has been </w:t>
+      </w:r>
+      <w:r>
+        <w:rPr>
+          <w:lang w:val="en-US"/>
+        </w:rPr>
+        <w:t>implemented in the same way as planned</w:t>
+      </w:r>
+      <w:r>
+        <w:rPr>
+          <w:lang w:val="en-US"/>
+        </w:rPr>
+        <w:t xml:space="preserve"> – there are a number of </w:t>
+      </w:r>
+      <w:proofErr w:type="spellStart"/>
+      <w:r>
+        <w:rPr>
+          <w:lang w:val="en-US"/>
+        </w:rPr>
+        <w:t>behaviours</w:t>
+      </w:r>
+      <w:proofErr w:type="spellEnd"/>
+      <w:r>
+        <w:rPr>
+          <w:lang w:val="en-US"/>
+        </w:rPr>
+        <w:t xml:space="preserve">, the play area is divided </w:t>
+      </w:r>
+      <w:r>
+        <w:rPr>
+          <w:lang w:val="en-US"/>
+        </w:rPr>
+        <w:t xml:space="preserve">into four parts and the </w:t>
+      </w:r>
+      <w:r>
+        <w:rPr>
+          <w:lang w:val="en-US"/>
+        </w:rPr>
+        <w:t xml:space="preserve">precise behavior is based on the position of the players. </w:t>
+      </w:r>
+      <w:r>
+        <w:rPr>
+          <w:lang w:val="en-US"/>
+        </w:rPr>
+        <w:t xml:space="preserve">The </w:t>
+      </w:r>
+      <w:proofErr w:type="spellStart"/>
+      <w:r>
+        <w:rPr>
+          <w:lang w:val="en-US"/>
+        </w:rPr>
+        <w:t>behaviours</w:t>
+      </w:r>
+      <w:proofErr w:type="spellEnd"/>
+      <w:r>
+        <w:rPr>
+          <w:lang w:val="en-US"/>
+        </w:rPr>
+        <w:t xml:space="preserve"> have been broken down into various groups, and each behavior is implemented as a static method inside a Static Class. </w:t>
+      </w:r>
+      <w:r>
+        <w:rPr>
+          <w:lang w:val="en-US"/>
+        </w:rPr>
+        <w:t xml:space="preserve">Implementing </w:t>
+      </w:r>
+      <w:proofErr w:type="spellStart"/>
+      <w:r>
+        <w:rPr>
+          <w:lang w:val="en-US"/>
+        </w:rPr>
+        <w:t>behaviours</w:t>
+      </w:r>
+      <w:proofErr w:type="spellEnd"/>
+      <w:r>
+        <w:rPr>
+          <w:lang w:val="en-US"/>
+        </w:rPr>
+        <w:t xml:space="preserve"> as static method seemed like a best way because it </w:t>
+      </w:r>
+      <w:r>
+        <w:rPr>
+          <w:lang w:val="en-US"/>
+        </w:rPr>
+        <w:t xml:space="preserve">allowed to separate the part that takes care of the logic with the part that does an actual method. </w:t>
+      </w:r>
+      <w:r>
+        <w:rPr>
+          <w:lang w:val="en-US"/>
+        </w:rPr>
+        <w:t xml:space="preserve">This part will first explained the </w:t>
+      </w:r>
+      <w:proofErr w:type="spellStart"/>
+      <w:r>
+        <w:rPr>
+          <w:lang w:val="en-US"/>
+        </w:rPr>
+        <w:t>behaviours</w:t>
+      </w:r>
+      <w:proofErr w:type="spellEnd"/>
+      <w:r>
+        <w:rPr>
+          <w:lang w:val="en-US"/>
+        </w:rPr>
+        <w:t xml:space="preserve"> that the AI can choose from and then will go on to explain the logic behind it – that is, how it chooses the behavior.</w:t>
+      </w:r>
+    </w:p>
+    <w:p>
+      <w:pPr>
+        <w:rPr>
+          <w:lang w:val="en-US"/>
+        </w:rPr>
+      </w:pPr>
+      <w:r>
+        <w:rPr>
+          <w:lang w:val="en-US"/>
+        </w:rPr>
+        <w:t xml:space="preserve">The </w:t>
+      </w:r>
+      <w:proofErr w:type="spellStart"/>
+      <w:r>
+        <w:rPr>
+          <w:lang w:val="en-US"/>
+        </w:rPr>
+        <w:t>behaviours</w:t>
+      </w:r>
+      <w:proofErr w:type="spellEnd"/>
+      <w:r>
+        <w:rPr>
+          <w:lang w:val="en-US"/>
+        </w:rPr>
+        <w:t xml:space="preserve"> are separated as follows; Basic </w:t>
+      </w:r>
+      <w:proofErr w:type="spellStart"/>
+      <w:r>
+        <w:rPr>
+          <w:lang w:val="en-US"/>
+        </w:rPr>
+        <w:t>Behaviour</w:t>
+      </w:r>
+      <w:proofErr w:type="spellEnd"/>
+      <w:r>
+        <w:rPr>
+          <w:lang w:val="en-US"/>
+        </w:rPr>
+        <w:t xml:space="preserve">, Direction </w:t>
+      </w:r>
+      <w:proofErr w:type="spellStart"/>
+      <w:r>
+        <w:rPr>
+          <w:lang w:val="en-US"/>
+        </w:rPr>
+        <w:t>Behaviour</w:t>
+      </w:r>
+      <w:proofErr w:type="spellEnd"/>
+      <w:r>
+        <w:rPr>
+          <w:lang w:val="en-US"/>
+        </w:rPr>
+        <w:t xml:space="preserve">, Global </w:t>
+      </w:r>
+      <w:proofErr w:type="spellStart"/>
+      <w:r>
+        <w:rPr>
+          <w:lang w:val="en-US"/>
+        </w:rPr>
+        <w:t>Behaviour</w:t>
+      </w:r>
+      <w:proofErr w:type="spellEnd"/>
+      <w:r>
+        <w:rPr>
+          <w:lang w:val="en-US"/>
+        </w:rPr>
+        <w:t xml:space="preserve">, Movement </w:t>
+      </w:r>
+      <w:proofErr w:type="spellStart"/>
+      <w:r>
+        <w:rPr>
+          <w:lang w:val="en-US"/>
+        </w:rPr>
+        <w:t>Behaviour</w:t>
+      </w:r>
+      <w:proofErr w:type="spellEnd"/>
+      <w:r>
+        <w:rPr>
+          <w:lang w:val="en-US"/>
+        </w:rPr>
+        <w:t xml:space="preserve"> and Team </w:t>
+      </w:r>
+      <w:proofErr w:type="spellStart"/>
+      <w:r>
+        <w:rPr>
+          <w:lang w:val="en-US"/>
+        </w:rPr>
+        <w:t>Behaviour</w:t>
+      </w:r>
+      <w:proofErr w:type="spellEnd"/>
+      <w:r>
+        <w:rPr>
+          <w:lang w:val="en-US"/>
+        </w:rPr>
+        <w:t xml:space="preserve">. There are also helper methods that are not actual behavior, i.e. they do not do an actual thing but they are closely correlated with the methods inside the </w:t>
+      </w:r>
+      <w:proofErr w:type="spellStart"/>
+      <w:r>
+        <w:rPr>
+          <w:lang w:val="en-US"/>
+        </w:rPr>
+        <w:t>behaviours</w:t>
+      </w:r>
+      <w:proofErr w:type="spellEnd"/>
+      <w:r>
+        <w:rPr>
+          <w:lang w:val="en-US"/>
+        </w:rPr>
+        <w:t xml:space="preserve">, these are; </w:t>
+      </w:r>
+      <w:r>
+        <w:rPr>
+          <w:lang w:val="en-US"/>
+        </w:rPr>
+        <w:t xml:space="preserve">Calculate, General and Check. </w:t>
+      </w:r>
       <w:bookmarkStart w:id="0" w:name="_GoBack"/>
       <w:bookmarkEnd w:id="0"/>
     </w:p>
@@ -4102,232 +5150,67 @@
           <w:lang w:val="en-US"/>
         </w:rPr>
       </w:pPr>
+      <w:r>
+        <w:rPr>
+          <w:lang w:val="en-US"/>
+        </w:rPr>
+        <w:t xml:space="preserve">Basic </w:t>
+      </w:r>
       <w:proofErr w:type="spellStart"/>
       <w:r>
         <w:rPr>
           <w:lang w:val="en-US"/>
         </w:rPr>
-        <w:t>GameStartSettings</w:t>
+        <w:t>Behaviour</w:t>
       </w:r>
       <w:proofErr w:type="spellEnd"/>
       <w:r>
         <w:rPr>
           <w:lang w:val="en-US"/>
         </w:rPr>
-        <w:t xml:space="preserve"> component </w:t>
-      </w:r>
-      <w:r>
-        <w:rPr>
-          <w:lang w:val="en-US"/>
-        </w:rPr>
-        <w:t xml:space="preserve">is a static class that holds the information of the game as static variables. </w:t>
-      </w:r>
-      <w:r>
-        <w:rPr>
-          <w:lang w:val="en-US"/>
-        </w:rPr>
-        <w:t xml:space="preserve">This </w:t>
-      </w:r>
-      <w:r>
-        <w:rPr>
-          <w:lang w:val="en-US"/>
-        </w:rPr>
-        <w:t>was implemented</w:t>
-      </w:r>
-      <w:r>
-        <w:rPr>
-          <w:lang w:val="en-US"/>
-        </w:rPr>
-        <w:t xml:space="preserve"> that way because </w:t>
-      </w:r>
-      <w:r>
-        <w:rPr>
-          <w:lang w:val="en-US"/>
-        </w:rPr>
-        <w:t>this</w:t>
-      </w:r>
-      <w:r>
-        <w:rPr>
-          <w:lang w:val="en-US"/>
-        </w:rPr>
-        <w:t xml:space="preserve"> information will have to be passed between the </w:t>
-      </w:r>
-      <w:r>
-        <w:rPr>
-          <w:lang w:val="en-US"/>
-        </w:rPr>
-        <w:t>game scene</w:t>
-      </w:r>
-      <w:r>
-        <w:rPr>
-          <w:lang w:val="en-US"/>
-        </w:rPr>
-        <w:t>s</w:t>
-      </w:r>
-      <w:r>
-        <w:rPr>
-          <w:lang w:val="en-US"/>
-        </w:rPr>
         <w:t xml:space="preserve"> </w:t>
       </w:r>
-      <w:r>
-        <w:rPr>
-          <w:lang w:val="en-US"/>
-        </w:rPr>
-        <w:t>and</w:t>
-      </w:r>
-      <w:r>
-        <w:rPr>
-          <w:lang w:val="en-US"/>
-        </w:rPr>
-        <w:t xml:space="preserve"> while</w:t>
-      </w:r>
-      <w:r>
-        <w:rPr>
-          <w:lang w:val="en-US"/>
-        </w:rPr>
-        <w:t xml:space="preserve"> </w:t>
-      </w:r>
-      <w:r>
-        <w:rPr>
-          <w:lang w:val="en-US"/>
-        </w:rPr>
-        <w:t xml:space="preserve">Unity gives an option to pass information between the scenes, this was the fastest and </w:t>
-      </w:r>
-      <w:r>
-        <w:rPr>
-          <w:lang w:val="en-US"/>
-        </w:rPr>
-        <w:t xml:space="preserve">easiest </w:t>
-      </w:r>
-      <w:r>
-        <w:rPr>
-          <w:lang w:val="en-US"/>
-        </w:rPr>
-        <w:t xml:space="preserve">way to implement </w:t>
-      </w:r>
-      <w:r>
-        <w:rPr>
-          <w:lang w:val="en-US"/>
-        </w:rPr>
-        <w:t xml:space="preserve">it. </w:t>
-      </w:r>
-      <w:r>
-        <w:rPr>
-          <w:lang w:val="en-US"/>
-        </w:rPr>
-        <w:t xml:space="preserve">It plays a role of a Configure file.  </w:t>
-      </w:r>
-    </w:p>
-    <w:p>
-      <w:pPr>
-        <w:rPr>
-          <w:lang w:val="en-US"/>
-        </w:rPr>
-      </w:pPr>
-    </w:p>
-    <w:p>
-      <w:pPr>
-        <w:rPr>
-          <w:lang w:val="en-US"/>
-        </w:rPr>
-      </w:pPr>
-      <w:r>
-        <w:rPr>
-          <w:lang w:val="en-US"/>
-        </w:rPr>
-        <w:t>GAME MDOES</w:t>
-      </w:r>
-    </w:p>
-    <w:p>
-      <w:pPr>
-        <w:rPr>
-          <w:lang w:val="en-US"/>
-        </w:rPr>
-      </w:pPr>
-      <w:r>
-        <w:rPr>
-          <w:lang w:val="en-US"/>
-        </w:rPr>
-        <w:t>How many maximum players</w:t>
-      </w:r>
-    </w:p>
-    <w:p>
-      <w:pPr>
-        <w:rPr>
-          <w:lang w:val="en-US"/>
-        </w:rPr>
-      </w:pPr>
-      <w:r>
-        <w:rPr>
-          <w:lang w:val="en-US"/>
-        </w:rPr>
-        <w:t xml:space="preserve">Player </w:t>
+    </w:p>
+    <w:p>
+      <w:pPr>
+        <w:rPr>
+          <w:lang w:val="en-US"/>
+        </w:rPr>
+      </w:pPr>
+      <w:r>
+        <w:rPr>
+          <w:lang w:val="en-US"/>
+        </w:rPr>
+        <w:t>The logic</w:t>
+      </w:r>
+    </w:p>
+    <w:p>
+      <w:pPr>
+        <w:rPr>
+          <w:lang w:val="en-US"/>
+        </w:rPr>
+      </w:pPr>
+      <w:r>
+        <w:rPr>
+          <w:lang w:val="en-US"/>
+        </w:rPr>
+        <w:t xml:space="preserve">How it chooses the </w:t>
       </w:r>
       <w:proofErr w:type="spellStart"/>
       <w:r>
         <w:rPr>
           <w:lang w:val="en-US"/>
         </w:rPr>
-        <w:t>vs</w:t>
+        <w:t>behaviours</w:t>
       </w:r>
       <w:proofErr w:type="spellEnd"/>
-      <w:r>
-        <w:rPr>
-          <w:lang w:val="en-US"/>
-        </w:rPr>
-        <w:t xml:space="preserve"> player</w:t>
-      </w:r>
-    </w:p>
-    <w:p>
-      <w:pPr>
-        <w:rPr>
-          <w:lang w:val="en-US"/>
-        </w:rPr>
-      </w:pPr>
-      <w:r>
-        <w:rPr>
-          <w:lang w:val="en-US"/>
-        </w:rPr>
-        <w:t xml:space="preserve">Player </w:t>
-      </w:r>
-      <w:proofErr w:type="spellStart"/>
-      <w:r>
-        <w:rPr>
-          <w:lang w:val="en-US"/>
-        </w:rPr>
-        <w:t>vs</w:t>
-      </w:r>
-      <w:proofErr w:type="spellEnd"/>
-      <w:r>
-        <w:rPr>
-          <w:lang w:val="en-US"/>
-        </w:rPr>
-        <w:t xml:space="preserve"> </w:t>
-      </w:r>
-      <w:proofErr w:type="spellStart"/>
-      <w:proofErr w:type="gramStart"/>
-      <w:r>
-        <w:rPr>
-          <w:lang w:val="en-US"/>
-        </w:rPr>
-        <w:t>cpu</w:t>
-      </w:r>
-      <w:proofErr w:type="spellEnd"/>
-      <w:proofErr w:type="gramEnd"/>
-    </w:p>
-    <w:p>
-      <w:pPr>
-        <w:rPr>
-          <w:lang w:val="en-US"/>
-        </w:rPr>
-      </w:pPr>
-      <w:r>
-        <w:rPr>
-          <w:lang w:val="en-US"/>
-        </w:rPr>
-        <w:t>Issues</w:t>
-      </w:r>
+    </w:p>
+    <w:p>
+      <w:pPr>
+        <w:rPr>
+          <w:lang w:val="en-US"/>
+        </w:rPr>
+      </w:pPr>
     </w:p>
     <w:sectPr>
       <w:pgSz w:w="12240" w:h="15840"/>
@@ -4340,8 +5223,8 @@
 </file>
 
 <file path=word/numbering.xml><?xml version="1.0" encoding="utf-8"?>
-<w:numbering xmlns:wpc="http://schemas.microsoft.com/office/word/2010/wordprocessingCanvas" xmlns:mc="http://schemas.openxmlformats.org/markup-compatibility/2006" xmlns:o="urn:schemas-microsoft-com:office:office" xmlns:r="http://schemas.openxmlformats.org/officeDocument/2006/relationships" xmlns:m="http://schemas.openxmlformats.org/officeDocument/2006/math" xmlns:v="urn:schemas-microsoft-com:vml" xmlns:wp14="http://schemas.microsoft.com/office/word/2010/wordprocessingDrawing" xmlns:wp="http://schemas.openxmlformats.org/drawingml/2006/wordprocessingDrawing" xmlns:w10="urn:schemas-microsoft-com:office:word" xmlns:w="http://schemas.openxmlformats.org/wordprocessingml/2006/main" xmlns:w14="http://schemas.microsoft.com/office/word/2010/wordml" xmlns:wpg="http://schemas.microsoft.com/office/word/2010/wordprocessingGroup" xmlns:wpi="http://schemas.microsoft.com/office/word/2010/wordprocessingInk" xmlns:wne="http://schemas.microsoft.com/office/word/2006/wordml" xmlns:wps="http://schemas.microsoft.com/office/word/2010/wordprocessingShape" mc:Ignorable="w14 wp14">
-  <w:abstractNum w:abstractNumId="0">
+<w:numbering xmlns:wpc="http://schemas.microsoft.com/office/word/2010/wordprocessingCanvas" xmlns:cx="http://schemas.microsoft.com/office/drawing/2014/chartex" xmlns:cx1="http://schemas.microsoft.com/office/drawing/2015/9/8/chartex" xmlns:cx2="http://schemas.microsoft.com/office/drawing/2015/10/21/chartex" xmlns:cx3="http://schemas.microsoft.com/office/drawing/2016/5/9/chartex" xmlns:cx4="http://schemas.microsoft.com/office/drawing/2016/5/10/chartex" xmlns:cx5="http://schemas.microsoft.com/office/drawing/2016/5/11/chartex" xmlns:cx6="http://schemas.microsoft.com/office/drawing/2016/5/12/chartex" xmlns:cx7="http://schemas.microsoft.com/office/drawing/2016/5/13/chartex" xmlns:cx8="http://schemas.microsoft.com/office/drawing/2016/5/14/chartex" xmlns:mc="http://schemas.openxmlformats.org/markup-compatibility/2006" xmlns:aink="http://schemas.microsoft.com/office/drawing/2016/ink" xmlns:am3d="http://schemas.microsoft.com/office/drawing/2017/model3d" xmlns:o="urn:schemas-microsoft-com:office:office" xmlns:r="http://schemas.openxmlformats.org/officeDocument/2006/relationships" xmlns:m="http://schemas.openxmlformats.org/officeDocument/2006/math" xmlns:v="urn:schemas-microsoft-com:vml" xmlns:wp14="http://schemas.microsoft.com/office/word/2010/wordprocessingDrawing" xmlns:wp="http://schemas.openxmlformats.org/drawingml/2006/wordprocessingDrawing" xmlns:w10="urn:schemas-microsoft-com:office:word" xmlns:w="http://schemas.openxmlformats.org/wordprocessingml/2006/main" xmlns:w14="http://schemas.microsoft.com/office/word/2010/wordml" xmlns:w15="http://schemas.microsoft.com/office/word/2012/wordml" xmlns:w16cid="http://schemas.microsoft.com/office/word/2016/wordml/cid" xmlns:w16se="http://schemas.microsoft.com/office/word/2015/wordml/symex" xmlns:wpg="http://schemas.microsoft.com/office/word/2010/wordprocessingGroup" xmlns:wpi="http://schemas.microsoft.com/office/word/2010/wordprocessingInk" xmlns:wne="http://schemas.microsoft.com/office/word/2006/wordml" xmlns:wps="http://schemas.microsoft.com/office/word/2010/wordprocessingShape" mc:Ignorable="w14 w15 w16se w16cid wp14">
+  <w:abstractNum w:abstractNumId="0" w15:restartNumberingAfterBreak="0">
     <w:nsid w:val="5BA21AA6"/>
     <w:multiLevelType w:val="hybridMultilevel"/>
     <w:tmpl w:val="1C08A2EC"/>
@@ -4461,7 +5344,7 @@
 </file>
 
 <file path=word/styles.xml><?xml version="1.0" encoding="utf-8"?>
-<w:styles xmlns:mc="http://schemas.openxmlformats.org/markup-compatibility/2006" xmlns:r="http://schemas.openxmlformats.org/officeDocument/2006/relationships" xmlns:w="http://schemas.openxmlformats.org/wordprocessingml/2006/main" xmlns:w14="http://schemas.microsoft.com/office/word/2010/wordml" mc:Ignorable="w14">
+<w:styles xmlns:mc="http://schemas.openxmlformats.org/markup-compatibility/2006" xmlns:r="http://schemas.openxmlformats.org/officeDocument/2006/relationships" xmlns:w="http://schemas.openxmlformats.org/wordprocessingml/2006/main" xmlns:w14="http://schemas.microsoft.com/office/word/2010/wordml" xmlns:w15="http://schemas.microsoft.com/office/word/2012/wordml" xmlns:w16cid="http://schemas.microsoft.com/office/word/2016/wordml/cid" xmlns:w16se="http://schemas.microsoft.com/office/word/2015/wordml/symex" mc:Ignorable="w14 w15 w16se w16cid">
   <w:docDefaults>
     <w:rPrDefault>
       <w:rPr>
@@ -4477,159 +5360,398 @@
       </w:pPr>
     </w:pPrDefault>
   </w:docDefaults>
-  <w:latentStyles w:defLockedState="0" w:defUIPriority="99" w:defSemiHidden="1" w:defUnhideWhenUsed="1" w:defQFormat="0" w:count="267">
-    <w:lsdException w:name="Normal" w:semiHidden="0" w:uiPriority="0" w:unhideWhenUsed="0" w:qFormat="1"/>
-    <w:lsdException w:name="heading 1" w:semiHidden="0" w:uiPriority="9" w:unhideWhenUsed="0" w:qFormat="1"/>
-    <w:lsdException w:name="heading 2" w:uiPriority="9" w:qFormat="1"/>
-    <w:lsdException w:name="heading 3" w:uiPriority="9" w:qFormat="1"/>
-    <w:lsdException w:name="heading 4" w:uiPriority="9" w:qFormat="1"/>
-    <w:lsdException w:name="heading 5" w:uiPriority="9" w:qFormat="1"/>
-    <w:lsdException w:name="heading 6" w:uiPriority="9" w:qFormat="1"/>
-    <w:lsdException w:name="heading 7" w:uiPriority="9" w:qFormat="1"/>
-    <w:lsdException w:name="heading 8" w:uiPriority="9" w:qFormat="1"/>
-    <w:lsdException w:name="heading 9" w:uiPriority="9" w:qFormat="1"/>
-    <w:lsdException w:name="toc 1" w:uiPriority="39"/>
-    <w:lsdException w:name="toc 2" w:uiPriority="39"/>
-    <w:lsdException w:name="toc 3" w:uiPriority="39"/>
-    <w:lsdException w:name="toc 4" w:uiPriority="39"/>
-    <w:lsdException w:name="toc 5" w:uiPriority="39"/>
-    <w:lsdException w:name="toc 6" w:uiPriority="39"/>
-    <w:lsdException w:name="toc 7" w:uiPriority="39"/>
-    <w:lsdException w:name="toc 8" w:uiPriority="39"/>
-    <w:lsdException w:name="toc 9" w:uiPriority="39"/>
-    <w:lsdException w:name="caption" w:uiPriority="35" w:qFormat="1"/>
-    <w:lsdException w:name="Title" w:semiHidden="0" w:uiPriority="10" w:unhideWhenUsed="0" w:qFormat="1"/>
-    <w:lsdException w:name="Default Paragraph Font" w:uiPriority="1"/>
-    <w:lsdException w:name="Subtitle" w:semiHidden="0" w:uiPriority="11" w:unhideWhenUsed="0" w:qFormat="1"/>
-    <w:lsdException w:name="Strong" w:semiHidden="0" w:uiPriority="22" w:unhideWhenUsed="0" w:qFormat="1"/>
-    <w:lsdException w:name="Emphasis" w:semiHidden="0" w:uiPriority="20" w:unhideWhenUsed="0" w:qFormat="1"/>
-    <w:lsdException w:name="Table Grid" w:semiHidden="0" w:uiPriority="59" w:unhideWhenUsed="0"/>
-    <w:lsdException w:name="Placeholder Text" w:unhideWhenUsed="0"/>
-    <w:lsdException w:name="No Spacing" w:semiHidden="0" w:uiPriority="1" w:unhideWhenUsed="0" w:qFormat="1"/>
-    <w:lsdException w:name="Light Shading" w:semiHidden="0" w:uiPriority="60" w:unhideWhenUsed="0"/>
-    <w:lsdException w:name="Light List" w:semiHidden="0" w:uiPriority="61" w:unhideWhenUsed="0"/>
-    <w:lsdException w:name="Light Grid" w:semiHidden="0" w:uiPriority="62" w:unhideWhenUsed="0"/>
-    <w:lsdException w:name="Medium Shading 1" w:semiHidden="0" w:uiPriority="63" w:unhideWhenUsed="0"/>
-    <w:lsdException w:name="Medium Shading 2" w:semiHidden="0" w:uiPriority="64" w:unhideWhenUsed="0"/>
-    <w:lsdException w:name="Medium List 1" w:semiHidden="0" w:uiPriority="65" w:unhideWhenUsed="0"/>
-    <w:lsdException w:name="Medium List 2" w:semiHidden="0" w:uiPriority="66" w:unhideWhenUsed="0"/>
-    <w:lsdException w:name="Medium Grid 1" w:semiHidden="0" w:uiPriority="67" w:unhideWhenUsed="0"/>
-    <w:lsdException w:name="Medium Grid 2" w:semiHidden="0" w:uiPriority="68" w:unhideWhenUsed="0"/>
-    <w:lsdException w:name="Medium Grid 3" w:semiHidden="0" w:uiPriority="69" w:unhideWhenUsed="0"/>
-    <w:lsdException w:name="Dark List" w:semiHidden="0" w:uiPriority="70" w:unhideWhenUsed="0"/>
-    <w:lsdException w:name="Colorful Shading" w:semiHidden="0" w:uiPriority="71" w:unhideWhenUsed="0"/>
-    <w:lsdException w:name="Colorful List" w:semiHidden="0" w:uiPriority="72" w:unhideWhenUsed="0"/>
-    <w:lsdException w:name="Colorful Grid" w:semiHidden="0" w:uiPriority="73" w:unhideWhenUsed="0"/>
-    <w:lsdException w:name="Light Shading Accent 1" w:semiHidden="0" w:uiPriority="60" w:unhideWhenUsed="0"/>
-    <w:lsdException w:name="Light List Accent 1" w:semiHidden="0" w:uiPriority="61" w:unhideWhenUsed="0"/>
-    <w:lsdException w:name="Light Grid Accent 1" w:semiHidden="0" w:uiPriority="62" w:unhideWhenUsed="0"/>
-    <w:lsdException w:name="Medium Shading 1 Accent 1" w:semiHidden="0" w:uiPriority="63" w:unhideWhenUsed="0"/>
-    <w:lsdException w:name="Medium Shading 2 Accent 1" w:semiHidden="0" w:uiPriority="64" w:unhideWhenUsed="0"/>
-    <w:lsdException w:name="Medium List 1 Accent 1" w:semiHidden="0" w:uiPriority="65" w:unhideWhenUsed="0"/>
-    <w:lsdException w:name="Revision" w:unhideWhenUsed="0"/>
-    <w:lsdException w:name="List Paragraph" w:semiHidden="0" w:uiPriority="34" w:unhideWhenUsed="0" w:qFormat="1"/>
-    <w:lsdException w:name="Quote" w:semiHidden="0" w:uiPriority="29" w:unhideWhenUsed="0" w:qFormat="1"/>
-    <w:lsdException w:name="Intense Quote" w:semiHidden="0" w:uiPriority="30" w:unhideWhenUsed="0" w:qFormat="1"/>
-    <w:lsdException w:name="Medium List 2 Accent 1" w:semiHidden="0" w:uiPriority="66" w:unhideWhenUsed="0"/>
-    <w:lsdException w:name="Medium Grid 1 Accent 1" w:semiHidden="0" w:uiPriority="67" w:unhideWhenUsed="0"/>
-    <w:lsdException w:name="Medium Grid 2 Accent 1" w:semiHidden="0" w:uiPriority="68" w:unhideWhenUsed="0"/>
-    <w:lsdException w:name="Medium Grid 3 Accent 1" w:semiHidden="0" w:uiPriority="69" w:unhideWhenUsed="0"/>
-    <w:lsdException w:name="Dark List Accent 1" w:semiHidden="0" w:uiPriority="70" w:unhideWhenUsed="0"/>
-    <w:lsdException w:name="Colorful Shading Accent 1" w:semiHidden="0" w:uiPriority="71" w:unhideWhenUsed="0"/>
-    <w:lsdException w:name="Colorful List Accent 1" w:semiHidden="0" w:uiPriority="72" w:unhideWhenUsed="0"/>
-    <w:lsdException w:name="Colorful Grid Accent 1" w:semiHidden="0" w:uiPriority="73" w:unhideWhenUsed="0"/>
-    <w:lsdException w:name="Light Shading Accent 2" w:semiHidden="0" w:uiPriority="60" w:unhideWhenUsed="0"/>
-    <w:lsdException w:name="Light List Accent 2" w:semiHidden="0" w:uiPriority="61" w:unhideWhenUsed="0"/>
-    <w:lsdException w:name="Light Grid Accent 2" w:semiHidden="0" w:uiPriority="62" w:unhideWhenUsed="0"/>
-    <w:lsdException w:name="Medium Shading 1 Accent 2" w:semiHidden="0" w:uiPriority="63" w:unhideWhenUsed="0"/>
-    <w:lsdException w:name="Medium Shading 2 Accent 2" w:semiHidden="0" w:uiPriority="64" w:unhideWhenUsed="0"/>
-    <w:lsdException w:name="Medium List 1 Accent 2" w:semiHidden="0" w:uiPriority="65" w:unhideWhenUsed="0"/>
-    <w:lsdException w:name="Medium List 2 Accent 2" w:semiHidden="0" w:uiPriority="66" w:unhideWhenUsed="0"/>
-    <w:lsdException w:name="Medium Grid 1 Accent 2" w:semiHidden="0" w:uiPriority="67" w:unhideWhenUsed="0"/>
-    <w:lsdException w:name="Medium Grid 2 Accent 2" w:semiHidden="0" w:uiPriority="68" w:unhideWhenUsed="0"/>
-    <w:lsdException w:name="Medium Grid 3 Accent 2" w:semiHidden="0" w:uiPriority="69" w:unhideWhenUsed="0"/>
-    <w:lsdException w:name="Dark List Accent 2" w:semiHidden="0" w:uiPriority="70" w:unhideWhenUsed="0"/>
-    <w:lsdException w:name="Colorful Shading Accent 2" w:semiHidden="0" w:uiPriority="71" w:unhideWhenUsed="0"/>
-    <w:lsdException w:name="Colorful List Accent 2" w:semiHidden="0" w:uiPriority="72" w:unhideWhenUsed="0"/>
-    <w:lsdException w:name="Colorful Grid Accent 2" w:semiHidden="0" w:uiPriority="73" w:unhideWhenUsed="0"/>
-    <w:lsdException w:name="Light Shading Accent 3" w:semiHidden="0" w:uiPriority="60" w:unhideWhenUsed="0"/>
-    <w:lsdException w:name="Light List Accent 3" w:semiHidden="0" w:uiPriority="61" w:unhideWhenUsed="0"/>
-    <w:lsdException w:name="Light Grid Accent 3" w:semiHidden="0" w:uiPriority="62" w:unhideWhenUsed="0"/>
-    <w:lsdException w:name="Medium Shading 1 Accent 3" w:semiHidden="0" w:uiPriority="63" w:unhideWhenUsed="0"/>
-    <w:lsdException w:name="Medium Shading 2 Accent 3" w:semiHidden="0" w:uiPriority="64" w:unhideWhenUsed="0"/>
-    <w:lsdException w:name="Medium List 1 Accent 3" w:semiHidden="0" w:uiPriority="65" w:unhideWhenUsed="0"/>
-    <w:lsdException w:name="Medium List 2 Accent 3" w:semiHidden="0" w:uiPriority="66" w:unhideWhenUsed="0"/>
-    <w:lsdException w:name="Medium Grid 1 Accent 3" w:semiHidden="0" w:uiPriority="67" w:unhideWhenUsed="0"/>
-    <w:lsdException w:name="Medium Grid 2 Accent 3" w:semiHidden="0" w:uiPriority="68" w:unhideWhenUsed="0"/>
-    <w:lsdException w:name="Medium Grid 3 Accent 3" w:semiHidden="0" w:uiPriority="69" w:unhideWhenUsed="0"/>
-    <w:lsdException w:name="Dark List Accent 3" w:semiHidden="0" w:uiPriority="70" w:unhideWhenUsed="0"/>
-    <w:lsdException w:name="Colorful Shading Accent 3" w:semiHidden="0" w:uiPriority="71" w:unhideWhenUsed="0"/>
-    <w:lsdException w:name="Colorful List Accent 3" w:semiHidden="0" w:uiPriority="72" w:unhideWhenUsed="0"/>
-    <w:lsdException w:name="Colorful Grid Accent 3" w:semiHidden="0" w:uiPriority="73" w:unhideWhenUsed="0"/>
-    <w:lsdException w:name="Light Shading Accent 4" w:semiHidden="0" w:uiPriority="60" w:unhideWhenUsed="0"/>
-    <w:lsdException w:name="Light List Accent 4" w:semiHidden="0" w:uiPriority="61" w:unhideWhenUsed="0"/>
-    <w:lsdException w:name="Light Grid Accent 4" w:semiHidden="0" w:uiPriority="62" w:unhideWhenUsed="0"/>
-    <w:lsdException w:name="Medium Shading 1 Accent 4" w:semiHidden="0" w:uiPriority="63" w:unhideWhenUsed="0"/>
-    <w:lsdException w:name="Medium Shading 2 Accent 4" w:semiHidden="0" w:uiPriority="64" w:unhideWhenUsed="0"/>
-    <w:lsdException w:name="Medium List 1 Accent 4" w:semiHidden="0" w:uiPriority="65" w:unhideWhenUsed="0"/>
-    <w:lsdException w:name="Medium List 2 Accent 4" w:semiHidden="0" w:uiPriority="66" w:unhideWhenUsed="0"/>
-    <w:lsdException w:name="Medium Grid 1 Accent 4" w:semiHidden="0" w:uiPriority="67" w:unhideWhenUsed="0"/>
-    <w:lsdException w:name="Medium Grid 2 Accent 4" w:semiHidden="0" w:uiPriority="68" w:unhideWhenUsed="0"/>
-    <w:lsdException w:name="Medium Grid 3 Accent 4" w:semiHidden="0" w:uiPriority="69" w:unhideWhenUsed="0"/>
-    <w:lsdException w:name="Dark List Accent 4" w:semiHidden="0" w:uiPriority="70" w:unhideWhenUsed="0"/>
-    <w:lsdException w:name="Colorful Shading Accent 4" w:semiHidden="0" w:uiPriority="71" w:unhideWhenUsed="0"/>
-    <w:lsdException w:name="Colorful List Accent 4" w:semiHidden="0" w:uiPriority="72" w:unhideWhenUsed="0"/>
-    <w:lsdException w:name="Colorful Grid Accent 4" w:semiHidden="0" w:uiPriority="73" w:unhideWhenUsed="0"/>
-    <w:lsdException w:name="Light Shading Accent 5" w:semiHidden="0" w:uiPriority="60" w:unhideWhenUsed="0"/>
-    <w:lsdException w:name="Light List Accent 5" w:semiHidden="0" w:uiPriority="61" w:unhideWhenUsed="0"/>
-    <w:lsdException w:name="Light Grid Accent 5" w:semiHidden="0" w:uiPriority="62" w:unhideWhenUsed="0"/>
-    <w:lsdException w:name="Medium Shading 1 Accent 5" w:semiHidden="0" w:uiPriority="63" w:unhideWhenUsed="0"/>
-    <w:lsdException w:name="Medium Shading 2 Accent 5" w:semiHidden="0" w:uiPriority="64" w:unhideWhenUsed="0"/>
-    <w:lsdException w:name="Medium List 1 Accent 5" w:semiHidden="0" w:uiPriority="65" w:unhideWhenUsed="0"/>
-    <w:lsdException w:name="Medium List 2 Accent 5" w:semiHidden="0" w:uiPriority="66" w:unhideWhenUsed="0"/>
-    <w:lsdException w:name="Medium Grid 1 Accent 5" w:semiHidden="0" w:uiPriority="67" w:unhideWhenUsed="0"/>
-    <w:lsdException w:name="Medium Grid 2 Accent 5" w:semiHidden="0" w:uiPriority="68" w:unhideWhenUsed="0"/>
-    <w:lsdException w:name="Medium Grid 3 Accent 5" w:semiHidden="0" w:uiPriority="69" w:unhideWhenUsed="0"/>
-    <w:lsdException w:name="Dark List Accent 5" w:semiHidden="0" w:uiPriority="70" w:unhideWhenUsed="0"/>
-    <w:lsdException w:name="Colorful Shading Accent 5" w:semiHidden="0" w:uiPriority="71" w:unhideWhenUsed="0"/>
-    <w:lsdException w:name="Colorful List Accent 5" w:semiHidden="0" w:uiPriority="72" w:unhideWhenUsed="0"/>
-    <w:lsdException w:name="Colorful Grid Accent 5" w:semiHidden="0" w:uiPriority="73" w:unhideWhenUsed="0"/>
-    <w:lsdException w:name="Light Shading Accent 6" w:semiHidden="0" w:uiPriority="60" w:unhideWhenUsed="0"/>
-    <w:lsdException w:name="Light List Accent 6" w:semiHidden="0" w:uiPriority="61" w:unhideWhenUsed="0"/>
-    <w:lsdException w:name="Light Grid Accent 6" w:semiHidden="0" w:uiPriority="62" w:unhideWhenUsed="0"/>
-    <w:lsdException w:name="Medium Shading 1 Accent 6" w:semiHidden="0" w:uiPriority="63" w:unhideWhenUsed="0"/>
-    <w:lsdException w:name="Medium Shading 2 Accent 6" w:semiHidden="0" w:uiPriority="64" w:unhideWhenUsed="0"/>
-    <w:lsdException w:name="Medium List 1 Accent 6" w:semiHidden="0" w:uiPriority="65" w:unhideWhenUsed="0"/>
-    <w:lsdException w:name="Medium List 2 Accent 6" w:semiHidden="0" w:uiPriority="66" w:unhideWhenUsed="0"/>
-    <w:lsdException w:name="Medium Grid 1 Accent 6" w:semiHidden="0" w:uiPriority="67" w:unhideWhenUsed="0"/>
-    <w:lsdException w:name="Medium Grid 2 Accent 6" w:semiHidden="0" w:uiPriority="68" w:unhideWhenUsed="0"/>
-    <w:lsdException w:name="Medium Grid 3 Accent 6" w:semiHidden="0" w:uiPriority="69" w:unhideWhenUsed="0"/>
-    <w:lsdException w:name="Dark List Accent 6" w:semiHidden="0" w:uiPriority="70" w:unhideWhenUsed="0"/>
-    <w:lsdException w:name="Colorful Shading Accent 6" w:semiHidden="0" w:uiPriority="71" w:unhideWhenUsed="0"/>
-    <w:lsdException w:name="Colorful List Accent 6" w:semiHidden="0" w:uiPriority="72" w:unhideWhenUsed="0"/>
-    <w:lsdException w:name="Colorful Grid Accent 6" w:semiHidden="0" w:uiPriority="73" w:unhideWhenUsed="0"/>
-    <w:lsdException w:name="Subtle Emphasis" w:semiHidden="0" w:uiPriority="19" w:unhideWhenUsed="0" w:qFormat="1"/>
-    <w:lsdException w:name="Intense Emphasis" w:semiHidden="0" w:uiPriority="21" w:unhideWhenUsed="0" w:qFormat="1"/>
-    <w:lsdException w:name="Subtle Reference" w:semiHidden="0" w:uiPriority="31" w:unhideWhenUsed="0" w:qFormat="1"/>
-    <w:lsdException w:name="Intense Reference" w:semiHidden="0" w:uiPriority="32" w:unhideWhenUsed="0" w:qFormat="1"/>
-    <w:lsdException w:name="Book Title" w:semiHidden="0" w:uiPriority="33" w:unhideWhenUsed="0" w:qFormat="1"/>
-    <w:lsdException w:name="Bibliography" w:uiPriority="37"/>
-    <w:lsdException w:name="TOC Heading" w:uiPriority="39" w:qFormat="1"/>
+  <w:latentStyles w:defLockedState="0" w:defUIPriority="99" w:defSemiHidden="0" w:defUnhideWhenUsed="0" w:defQFormat="0" w:count="376">
+    <w:lsdException w:name="Normal" w:uiPriority="0" w:qFormat="1"/>
+    <w:lsdException w:name="heading 1" w:uiPriority="9" w:qFormat="1"/>
+    <w:lsdException w:name="heading 2" w:semiHidden="1" w:uiPriority="9" w:unhideWhenUsed="1" w:qFormat="1"/>
+    <w:lsdException w:name="heading 3" w:semiHidden="1" w:uiPriority="9" w:unhideWhenUsed="1" w:qFormat="1"/>
+    <w:lsdException w:name="heading 4" w:semiHidden="1" w:uiPriority="9" w:unhideWhenUsed="1" w:qFormat="1"/>
+    <w:lsdException w:name="heading 5" w:semiHidden="1" w:uiPriority="9" w:unhideWhenUsed="1" w:qFormat="1"/>
+    <w:lsdException w:name="heading 6" w:semiHidden="1" w:uiPriority="9" w:unhideWhenUsed="1" w:qFormat="1"/>
+    <w:lsdException w:name="heading 7" w:semiHidden="1" w:uiPriority="9" w:unhideWhenUsed="1" w:qFormat="1"/>
+    <w:lsdException w:name="heading 8" w:semiHidden="1" w:uiPriority="9" w:unhideWhenUsed="1" w:qFormat="1"/>
+    <w:lsdException w:name="heading 9" w:semiHidden="1" w:uiPriority="9" w:unhideWhenUsed="1" w:qFormat="1"/>
+    <w:lsdException w:name="index 1" w:semiHidden="1" w:unhideWhenUsed="1"/>
+    <w:lsdException w:name="index 2" w:semiHidden="1" w:unhideWhenUsed="1"/>
+    <w:lsdException w:name="index 3" w:semiHidden="1" w:unhideWhenUsed="1"/>
+    <w:lsdException w:name="index 4" w:semiHidden="1" w:unhideWhenUsed="1"/>
+    <w:lsdException w:name="index 5" w:semiHidden="1" w:unhideWhenUsed="1"/>
+    <w:lsdException w:name="index 6" w:semiHidden="1" w:unhideWhenUsed="1"/>
+    <w:lsdException w:name="index 7" w:semiHidden="1" w:unhideWhenUsed="1"/>
+    <w:lsdException w:name="index 8" w:semiHidden="1" w:unhideWhenUsed="1"/>
+    <w:lsdException w:name="index 9" w:semiHidden="1" w:unhideWhenUsed="1"/>
+    <w:lsdException w:name="toc 1" w:semiHidden="1" w:uiPriority="39" w:unhideWhenUsed="1"/>
+    <w:lsdException w:name="toc 2" w:semiHidden="1" w:uiPriority="39" w:unhideWhenUsed="1"/>
+    <w:lsdException w:name="toc 3" w:semiHidden="1" w:uiPriority="39" w:unhideWhenUsed="1"/>
+    <w:lsdException w:name="toc 4" w:semiHidden="1" w:uiPriority="39" w:unhideWhenUsed="1"/>
+    <w:lsdException w:name="toc 5" w:semiHidden="1" w:uiPriority="39" w:unhideWhenUsed="1"/>
+    <w:lsdException w:name="toc 6" w:semiHidden="1" w:uiPriority="39" w:unhideWhenUsed="1"/>
+    <w:lsdException w:name="toc 7" w:semiHidden="1" w:uiPriority="39" w:unhideWhenUsed="1"/>
+    <w:lsdException w:name="toc 8" w:semiHidden="1" w:uiPriority="39" w:unhideWhenUsed="1"/>
+    <w:lsdException w:name="toc 9" w:semiHidden="1" w:uiPriority="39" w:unhideWhenUsed="1"/>
+    <w:lsdException w:name="Normal Indent" w:semiHidden="1" w:unhideWhenUsed="1"/>
+    <w:lsdException w:name="footnote text" w:semiHidden="1" w:unhideWhenUsed="1"/>
+    <w:lsdException w:name="annotation text" w:semiHidden="1" w:unhideWhenUsed="1"/>
+    <w:lsdException w:name="header" w:semiHidden="1" w:unhideWhenUsed="1"/>
+    <w:lsdException w:name="footer" w:semiHidden="1" w:unhideWhenUsed="1"/>
+    <w:lsdException w:name="index heading" w:semiHidden="1" w:unhideWhenUsed="1"/>
+    <w:lsdException w:name="caption" w:semiHidden="1" w:uiPriority="35" w:unhideWhenUsed="1" w:qFormat="1"/>
+    <w:lsdException w:name="table of figures" w:semiHidden="1" w:unhideWhenUsed="1"/>
+    <w:lsdException w:name="envelope address" w:semiHidden="1" w:unhideWhenUsed="1"/>
+    <w:lsdException w:name="envelope return" w:semiHidden="1" w:unhideWhenUsed="1"/>
+    <w:lsdException w:name="footnote reference" w:semiHidden="1" w:unhideWhenUsed="1"/>
+    <w:lsdException w:name="annotation reference" w:semiHidden="1" w:unhideWhenUsed="1"/>
+    <w:lsdException w:name="line number" w:semiHidden="1" w:unhideWhenUsed="1"/>
+    <w:lsdException w:name="page number" w:semiHidden="1" w:unhideWhenUsed="1"/>
+    <w:lsdException w:name="endnote reference" w:semiHidden="1" w:unhideWhenUsed="1"/>
+    <w:lsdException w:name="endnote text" w:semiHidden="1" w:unhideWhenUsed="1"/>
+    <w:lsdException w:name="table of authorities" w:semiHidden="1" w:unhideWhenUsed="1"/>
+    <w:lsdException w:name="macro" w:semiHidden="1" w:unhideWhenUsed="1"/>
+    <w:lsdException w:name="toa heading" w:semiHidden="1" w:unhideWhenUsed="1"/>
+    <w:lsdException w:name="List" w:semiHidden="1" w:unhideWhenUsed="1"/>
+    <w:lsdException w:name="List Bullet" w:semiHidden="1" w:unhideWhenUsed="1"/>
+    <w:lsdException w:name="List Number" w:semiHidden="1" w:unhideWhenUsed="1"/>
+    <w:lsdException w:name="List 2" w:semiHidden="1" w:unhideWhenUsed="1"/>
+    <w:lsdException w:name="List 3" w:semiHidden="1" w:unhideWhenUsed="1"/>
+    <w:lsdException w:name="List 4" w:semiHidden="1" w:unhideWhenUsed="1"/>
+    <w:lsdException w:name="List 5" w:semiHidden="1" w:unhideWhenUsed="1"/>
+    <w:lsdException w:name="List Bullet 2" w:semiHidden="1" w:unhideWhenUsed="1"/>
+    <w:lsdException w:name="List Bullet 3" w:semiHidden="1" w:unhideWhenUsed="1"/>
+    <w:lsdException w:name="List Bullet 4" w:semiHidden="1" w:unhideWhenUsed="1"/>
+    <w:lsdException w:name="List Bullet 5" w:semiHidden="1" w:unhideWhenUsed="1"/>
+    <w:lsdException w:name="List Number 2" w:semiHidden="1" w:unhideWhenUsed="1"/>
+    <w:lsdException w:name="List Number 3" w:semiHidden="1" w:unhideWhenUsed="1"/>
+    <w:lsdException w:name="List Number 4" w:semiHidden="1" w:unhideWhenUsed="1"/>
+    <w:lsdException w:name="List Number 5" w:semiHidden="1" w:unhideWhenUsed="1"/>
+    <w:lsdException w:name="Title" w:uiPriority="10" w:qFormat="1"/>
+    <w:lsdException w:name="Closing" w:semiHidden="1" w:unhideWhenUsed="1"/>
+    <w:lsdException w:name="Signature" w:semiHidden="1" w:unhideWhenUsed="1"/>
+    <w:lsdException w:name="Default Paragraph Font" w:semiHidden="1" w:uiPriority="1" w:unhideWhenUsed="1"/>
+    <w:lsdException w:name="Body Text" w:semiHidden="1" w:unhideWhenUsed="1"/>
+    <w:lsdException w:name="Body Text Indent" w:semiHidden="1" w:unhideWhenUsed="1"/>
+    <w:lsdException w:name="List Continue" w:semiHidden="1" w:unhideWhenUsed="1"/>
+    <w:lsdException w:name="List Continue 2" w:semiHidden="1" w:unhideWhenUsed="1"/>
+    <w:lsdException w:name="List Continue 3" w:semiHidden="1" w:unhideWhenUsed="1"/>
+    <w:lsdException w:name="List Continue 4" w:semiHidden="1" w:unhideWhenUsed="1"/>
+    <w:lsdException w:name="List Continue 5" w:semiHidden="1" w:unhideWhenUsed="1"/>
+    <w:lsdException w:name="Message Header" w:semiHidden="1" w:unhideWhenUsed="1"/>
+    <w:lsdException w:name="Subtitle" w:uiPriority="11" w:qFormat="1"/>
+    <w:lsdException w:name="Salutation" w:semiHidden="1" w:unhideWhenUsed="1"/>
+    <w:lsdException w:name="Date" w:semiHidden="1" w:unhideWhenUsed="1"/>
+    <w:lsdException w:name="Body Text First Indent" w:semiHidden="1" w:unhideWhenUsed="1"/>
+    <w:lsdException w:name="Body Text First Indent 2" w:semiHidden="1" w:unhideWhenUsed="1"/>
+    <w:lsdException w:name="Note Heading" w:semiHidden="1" w:unhideWhenUsed="1"/>
+    <w:lsdException w:name="Body Text 2" w:semiHidden="1" w:unhideWhenUsed="1"/>
+    <w:lsdException w:name="Body Text 3" w:semiHidden="1" w:unhideWhenUsed="1"/>
+    <w:lsdException w:name="Body Text Indent 2" w:semiHidden="1" w:unhideWhenUsed="1"/>
+    <w:lsdException w:name="Body Text Indent 3" w:semiHidden="1" w:unhideWhenUsed="1"/>
+    <w:lsdException w:name="Block Text" w:semiHidden="1" w:unhideWhenUsed="1"/>
+    <w:lsdException w:name="Hyperlink" w:semiHidden="1" w:unhideWhenUsed="1"/>
+    <w:lsdException w:name="FollowedHyperlink" w:semiHidden="1" w:unhideWhenUsed="1"/>
+    <w:lsdException w:name="Strong" w:uiPriority="22" w:qFormat="1"/>
+    <w:lsdException w:name="Emphasis" w:uiPriority="20" w:qFormat="1"/>
+    <w:lsdException w:name="Document Map" w:semiHidden="1" w:unhideWhenUsed="1"/>
+    <w:lsdException w:name="Plain Text" w:semiHidden="1" w:unhideWhenUsed="1"/>
+    <w:lsdException w:name="E-mail Signature" w:semiHidden="1" w:unhideWhenUsed="1"/>
+    <w:lsdException w:name="HTML Top of Form" w:semiHidden="1" w:unhideWhenUsed="1"/>
+    <w:lsdException w:name="HTML Bottom of Form" w:semiHidden="1" w:unhideWhenUsed="1"/>
+    <w:lsdException w:name="Normal (Web)" w:semiHidden="1" w:unhideWhenUsed="1"/>
+    <w:lsdException w:name="HTML Acronym" w:semiHidden="1" w:unhideWhenUsed="1"/>
+    <w:lsdException w:name="HTML Address" w:semiHidden="1" w:unhideWhenUsed="1"/>
+    <w:lsdException w:name="HTML Cite" w:semiHidden="1" w:unhideWhenUsed="1"/>
+    <w:lsdException w:name="HTML Code" w:semiHidden="1" w:unhideWhenUsed="1"/>
+    <w:lsdException w:name="HTML Definition" w:semiHidden="1" w:unhideWhenUsed="1"/>
+    <w:lsdException w:name="HTML Keyboard" w:semiHidden="1" w:unhideWhenUsed="1"/>
+    <w:lsdException w:name="HTML Preformatted" w:semiHidden="1" w:unhideWhenUsed="1"/>
+    <w:lsdException w:name="HTML Sample" w:semiHidden="1" w:unhideWhenUsed="1"/>
+    <w:lsdException w:name="HTML Typewriter" w:semiHidden="1" w:unhideWhenUsed="1"/>
+    <w:lsdException w:name="HTML Variable" w:semiHidden="1" w:unhideWhenUsed="1"/>
+    <w:lsdException w:name="Normal Table" w:semiHidden="1" w:unhideWhenUsed="1"/>
+    <w:lsdException w:name="annotation subject" w:semiHidden="1" w:unhideWhenUsed="1"/>
+    <w:lsdException w:name="No List" w:semiHidden="1" w:unhideWhenUsed="1"/>
+    <w:lsdException w:name="Outline List 1" w:semiHidden="1" w:unhideWhenUsed="1"/>
+    <w:lsdException w:name="Outline List 2" w:semiHidden="1" w:unhideWhenUsed="1"/>
+    <w:lsdException w:name="Outline List 3" w:semiHidden="1" w:unhideWhenUsed="1"/>
+    <w:lsdException w:name="Table Simple 1" w:semiHidden="1" w:unhideWhenUsed="1"/>
+    <w:lsdException w:name="Table Simple 2" w:semiHidden="1" w:unhideWhenUsed="1"/>
+    <w:lsdException w:name="Table Simple 3" w:semiHidden="1" w:unhideWhenUsed="1"/>
+    <w:lsdException w:name="Table Classic 1" w:semiHidden="1" w:unhideWhenUsed="1"/>
+    <w:lsdException w:name="Table Classic 2" w:semiHidden="1" w:unhideWhenUsed="1"/>
+    <w:lsdException w:name="Table Classic 3" w:semiHidden="1" w:unhideWhenUsed="1"/>
+    <w:lsdException w:name="Table Classic 4" w:semiHidden="1" w:unhideWhenUsed="1"/>
+    <w:lsdException w:name="Table Colorful 1" w:semiHidden="1" w:unhideWhenUsed="1"/>
+    <w:lsdException w:name="Table Colorful 2" w:semiHidden="1" w:unhideWhenUsed="1"/>
+    <w:lsdException w:name="Table Colorful 3" w:semiHidden="1" w:unhideWhenUsed="1"/>
+    <w:lsdException w:name="Table Columns 1" w:semiHidden="1" w:unhideWhenUsed="1"/>
+    <w:lsdException w:name="Table Columns 2" w:semiHidden="1" w:unhideWhenUsed="1"/>
+    <w:lsdException w:name="Table Columns 3" w:semiHidden="1" w:unhideWhenUsed="1"/>
+    <w:lsdException w:name="Table Columns 4" w:semiHidden="1" w:unhideWhenUsed="1"/>
+    <w:lsdException w:name="Table Columns 5" w:semiHidden="1" w:unhideWhenUsed="1"/>
+    <w:lsdException w:name="Table Grid 1" w:semiHidden="1" w:unhideWhenUsed="1"/>
+    <w:lsdException w:name="Table Grid 2" w:semiHidden="1" w:unhideWhenUsed="1"/>
+    <w:lsdException w:name="Table Grid 3" w:semiHidden="1" w:unhideWhenUsed="1"/>
+    <w:lsdException w:name="Table Grid 4" w:semiHidden="1" w:unhideWhenUsed="1"/>
+    <w:lsdException w:name="Table Grid 5" w:semiHidden="1" w:unhideWhenUsed="1"/>
+    <w:lsdException w:name="Table Grid 6" w:semiHidden="1" w:unhideWhenUsed="1"/>
+    <w:lsdException w:name="Table Grid 7" w:semiHidden="1" w:unhideWhenUsed="1"/>
+    <w:lsdException w:name="Table Grid 8" w:semiHidden="1" w:unhideWhenUsed="1"/>
+    <w:lsdException w:name="Table List 1" w:semiHidden="1" w:unhideWhenUsed="1"/>
+    <w:lsdException w:name="Table List 2" w:semiHidden="1" w:unhideWhenUsed="1"/>
+    <w:lsdException w:name="Table List 3" w:semiHidden="1" w:unhideWhenUsed="1"/>
+    <w:lsdException w:name="Table List 4" w:semiHidden="1" w:unhideWhenUsed="1"/>
+    <w:lsdException w:name="Table List 5" w:semiHidden="1" w:unhideWhenUsed="1"/>
+    <w:lsdException w:name="Table List 6" w:semiHidden="1" w:unhideWhenUsed="1"/>
+    <w:lsdException w:name="Table List 7" w:semiHidden="1" w:unhideWhenUsed="1"/>
+    <w:lsdException w:name="Table List 8" w:semiHidden="1" w:unhideWhenUsed="1"/>
+    <w:lsdException w:name="Table 3D effects 1" w:semiHidden="1" w:unhideWhenUsed="1"/>
+    <w:lsdException w:name="Table 3D effects 2" w:semiHidden="1" w:unhideWhenUsed="1"/>
+    <w:lsdException w:name="Table 3D effects 3" w:semiHidden="1" w:unhideWhenUsed="1"/>
+    <w:lsdException w:name="Table Contemporary" w:semiHidden="1" w:unhideWhenUsed="1"/>
+    <w:lsdException w:name="Table Elegant" w:semiHidden="1" w:unhideWhenUsed="1"/>
+    <w:lsdException w:name="Table Professional" w:semiHidden="1" w:unhideWhenUsed="1"/>
+    <w:lsdException w:name="Table Subtle 1" w:semiHidden="1" w:unhideWhenUsed="1"/>
+    <w:lsdException w:name="Table Subtle 2" w:semiHidden="1" w:unhideWhenUsed="1"/>
+    <w:lsdException w:name="Table Web 1" w:semiHidden="1" w:unhideWhenUsed="1"/>
+    <w:lsdException w:name="Table Web 2" w:semiHidden="1" w:unhideWhenUsed="1"/>
+    <w:lsdException w:name="Table Web 3" w:semiHidden="1" w:unhideWhenUsed="1"/>
+    <w:lsdException w:name="Balloon Text" w:semiHidden="1" w:unhideWhenUsed="1"/>
+    <w:lsdException w:name="Table Grid" w:semiHidden="1" w:uiPriority="59" w:unhideWhenUsed="1"/>
+    <w:lsdException w:name="Table Theme" w:semiHidden="1" w:unhideWhenUsed="1"/>
+    <w:lsdException w:name="Placeholder Text" w:semiHidden="1"/>
+    <w:lsdException w:name="No Spacing" w:uiPriority="1" w:qFormat="1"/>
+    <w:lsdException w:name="Light Shading" w:uiPriority="60"/>
+    <w:lsdException w:name="Light List" w:uiPriority="61"/>
+    <w:lsdException w:name="Light Grid" w:uiPriority="62"/>
+    <w:lsdException w:name="Medium Shading 1" w:uiPriority="63"/>
+    <w:lsdException w:name="Medium Shading 2" w:uiPriority="64"/>
+    <w:lsdException w:name="Medium List 1" w:uiPriority="65"/>
+    <w:lsdException w:name="Medium List 2" w:uiPriority="66"/>
+    <w:lsdException w:name="Medium Grid 1" w:uiPriority="67"/>
+    <w:lsdException w:name="Medium Grid 2" w:uiPriority="68"/>
+    <w:lsdException w:name="Medium Grid 3" w:uiPriority="69"/>
+    <w:lsdException w:name="Dark List" w:uiPriority="70"/>
+    <w:lsdException w:name="Colorful Shading" w:uiPriority="71"/>
+    <w:lsdException w:name="Colorful List" w:uiPriority="72"/>
+    <w:lsdException w:name="Colorful Grid" w:uiPriority="73"/>
+    <w:lsdException w:name="Light Shading Accent 1" w:uiPriority="60"/>
+    <w:lsdException w:name="Light List Accent 1" w:uiPriority="61"/>
+    <w:lsdException w:name="Light Grid Accent 1" w:uiPriority="62"/>
+    <w:lsdException w:name="Medium Shading 1 Accent 1" w:uiPriority="63"/>
+    <w:lsdException w:name="Medium Shading 2 Accent 1" w:uiPriority="64"/>
+    <w:lsdException w:name="Medium List 1 Accent 1" w:uiPriority="65"/>
+    <w:lsdException w:name="Revision" w:semiHidden="1"/>
+    <w:lsdException w:name="List Paragraph" w:uiPriority="34" w:qFormat="1"/>
+    <w:lsdException w:name="Quote" w:uiPriority="29" w:qFormat="1"/>
+    <w:lsdException w:name="Intense Quote" w:uiPriority="30" w:qFormat="1"/>
+    <w:lsdException w:name="Medium List 2 Accent 1" w:uiPriority="66"/>
+    <w:lsdException w:name="Medium Grid 1 Accent 1" w:uiPriority="67"/>
+    <w:lsdException w:name="Medium Grid 2 Accent 1" w:uiPriority="68"/>
+    <w:lsdException w:name="Medium Grid 3 Accent 1" w:uiPriority="69"/>
+    <w:lsdException w:name="Dark List Accent 1" w:uiPriority="70"/>
+    <w:lsdException w:name="Colorful Shading Accent 1" w:uiPriority="71"/>
+    <w:lsdException w:name="Colorful List Accent 1" w:uiPriority="72"/>
+    <w:lsdException w:name="Colorful Grid Accent 1" w:uiPriority="73"/>
+    <w:lsdException w:name="Light Shading Accent 2" w:uiPriority="60"/>
+    <w:lsdException w:name="Light List Accent 2" w:uiPriority="61"/>
+    <w:lsdException w:name="Light Grid Accent 2" w:uiPriority="62"/>
+    <w:lsdException w:name="Medium Shading 1 Accent 2" w:uiPriority="63"/>
+    <w:lsdException w:name="Medium Shading 2 Accent 2" w:uiPriority="64"/>
+    <w:lsdException w:name="Medium List 1 Accent 2" w:uiPriority="65"/>
+    <w:lsdException w:name="Medium List 2 Accent 2" w:uiPriority="66"/>
+    <w:lsdException w:name="Medium Grid 1 Accent 2" w:uiPriority="67"/>
+    <w:lsdException w:name="Medium Grid 2 Accent 2" w:uiPriority="68"/>
+    <w:lsdException w:name="Medium Grid 3 Accent 2" w:uiPriority="69"/>
+    <w:lsdException w:name="Dark List Accent 2" w:uiPriority="70"/>
+    <w:lsdException w:name="Colorful Shading Accent 2" w:uiPriority="71"/>
+    <w:lsdException w:name="Colorful List Accent 2" w:uiPriority="72"/>
+    <w:lsdException w:name="Colorful Grid Accent 2" w:uiPriority="73"/>
+    <w:lsdException w:name="Light Shading Accent 3" w:uiPriority="60"/>
+    <w:lsdException w:name="Light List Accent 3" w:uiPriority="61"/>
+    <w:lsdException w:name="Light Grid Accent 3" w:uiPriority="62"/>
+    <w:lsdException w:name="Medium Shading 1 Accent 3" w:uiPriority="63"/>
+    <w:lsdException w:name="Medium Shading 2 Accent 3" w:uiPriority="64"/>
+    <w:lsdException w:name="Medium List 1 Accent 3" w:uiPriority="65"/>
+    <w:lsdException w:name="Medium List 2 Accent 3" w:uiPriority="66"/>
+    <w:lsdException w:name="Medium Grid 1 Accent 3" w:uiPriority="67"/>
+    <w:lsdException w:name="Medium Grid 2 Accent 3" w:uiPriority="68"/>
+    <w:lsdException w:name="Medium Grid 3 Accent 3" w:uiPriority="69"/>
+    <w:lsdException w:name="Dark List Accent 3" w:uiPriority="70"/>
+    <w:lsdException w:name="Colorful Shading Accent 3" w:uiPriority="71"/>
+    <w:lsdException w:name="Colorful List Accent 3" w:uiPriority="72"/>
+    <w:lsdException w:name="Colorful Grid Accent 3" w:uiPriority="73"/>
+    <w:lsdException w:name="Light Shading Accent 4" w:uiPriority="60"/>
+    <w:lsdException w:name="Light List Accent 4" w:uiPriority="61"/>
+    <w:lsdException w:name="Light Grid Accent 4" w:uiPriority="62"/>
+    <w:lsdException w:name="Medium Shading 1 Accent 4" w:uiPriority="63"/>
+    <w:lsdException w:name="Medium Shading 2 Accent 4" w:uiPriority="64"/>
+    <w:lsdException w:name="Medium List 1 Accent 4" w:uiPriority="65"/>
+    <w:lsdException w:name="Medium List 2 Accent 4" w:uiPriority="66"/>
+    <w:lsdException w:name="Medium Grid 1 Accent 4" w:uiPriority="67"/>
+    <w:lsdException w:name="Medium Grid 2 Accent 4" w:uiPriority="68"/>
+    <w:lsdException w:name="Medium Grid 3 Accent 4" w:uiPriority="69"/>
+    <w:lsdException w:name="Dark List Accent 4" w:uiPriority="70"/>
+    <w:lsdException w:name="Colorful Shading Accent 4" w:uiPriority="71"/>
+    <w:lsdException w:name="Colorful List Accent 4" w:uiPriority="72"/>
+    <w:lsdException w:name="Colorful Grid Accent 4" w:uiPriority="73"/>
+    <w:lsdException w:name="Light Shading Accent 5" w:uiPriority="60"/>
+    <w:lsdException w:name="Light List Accent 5" w:uiPriority="61"/>
+    <w:lsdException w:name="Light Grid Accent 5" w:uiPriority="62"/>
+    <w:lsdException w:name="Medium Shading 1 Accent 5" w:uiPriority="63"/>
+    <w:lsdException w:name="Medium Shading 2 Accent 5" w:uiPriority="64"/>
+    <w:lsdException w:name="Medium List 1 Accent 5" w:uiPriority="65"/>
+    <w:lsdException w:name="Medium List 2 Accent 5" w:uiPriority="66"/>
+    <w:lsdException w:name="Medium Grid 1 Accent 5" w:uiPriority="67"/>
+    <w:lsdException w:name="Medium Grid 2 Accent 5" w:uiPriority="68"/>
+    <w:lsdException w:name="Medium Grid 3 Accent 5" w:uiPriority="69"/>
+    <w:lsdException w:name="Dark List Accent 5" w:uiPriority="70"/>
+    <w:lsdException w:name="Colorful Shading Accent 5" w:uiPriority="71"/>
+    <w:lsdException w:name="Colorful List Accent 5" w:uiPriority="72"/>
+    <w:lsdException w:name="Colorful Grid Accent 5" w:uiPriority="73"/>
+    <w:lsdException w:name="Light Shading Accent 6" w:uiPriority="60"/>
+    <w:lsdException w:name="Light List Accent 6" w:uiPriority="61"/>
+    <w:lsdException w:name="Light Grid Accent 6" w:uiPriority="62"/>
+    <w:lsdException w:name="Medium Shading 1 Accent 6" w:uiPriority="63"/>
+    <w:lsdException w:name="Medium Shading 2 Accent 6" w:uiPriority="64"/>
+    <w:lsdException w:name="Medium List 1 Accent 6" w:uiPriority="65"/>
+    <w:lsdException w:name="Medium List 2 Accent 6" w:uiPriority="66"/>
+    <w:lsdException w:name="Medium Grid 1 Accent 6" w:uiPriority="67"/>
+    <w:lsdException w:name="Medium Grid 2 Accent 6" w:uiPriority="68"/>
+    <w:lsdException w:name="Medium Grid 3 Accent 6" w:uiPriority="69"/>
+    <w:lsdException w:name="Dark List Accent 6" w:uiPriority="70"/>
+    <w:lsdException w:name="Colorful Shading Accent 6" w:uiPriority="71"/>
+    <w:lsdException w:name="Colorful List Accent 6" w:uiPriority="72"/>
+    <w:lsdException w:name="Colorful Grid Accent 6" w:uiPriority="73"/>
+    <w:lsdException w:name="Subtle Emphasis" w:uiPriority="19" w:qFormat="1"/>
+    <w:lsdException w:name="Intense Emphasis" w:uiPriority="21" w:qFormat="1"/>
+    <w:lsdException w:name="Subtle Reference" w:uiPriority="31" w:qFormat="1"/>
+    <w:lsdException w:name="Intense Reference" w:uiPriority="32" w:qFormat="1"/>
+    <w:lsdException w:name="Book Title" w:uiPriority="33" w:qFormat="1"/>
+    <w:lsdException w:name="Bibliography" w:semiHidden="1" w:uiPriority="37" w:unhideWhenUsed="1"/>
+    <w:lsdException w:name="TOC Heading" w:semiHidden="1" w:uiPriority="39" w:unhideWhenUsed="1" w:qFormat="1"/>
+    <w:lsdException w:name="Plain Table 1" w:uiPriority="41"/>
+    <w:lsdException w:name="Plain Table 2" w:uiPriority="42"/>
+    <w:lsdException w:name="Plain Table 3" w:uiPriority="43"/>
+    <w:lsdException w:name="Plain Table 4" w:uiPriority="44"/>
+    <w:lsdException w:name="Plain Table 5" w:uiPriority="45"/>
+    <w:lsdException w:name="Grid Table Light" w:uiPriority="40"/>
+    <w:lsdException w:name="Grid Table 1 Light" w:uiPriority="46"/>
+    <w:lsdException w:name="Grid Table 2" w:uiPriority="47"/>
+    <w:lsdException w:name="Grid Table 3" w:uiPriority="48"/>
+    <w:lsdException w:name="Grid Table 4" w:uiPriority="49"/>
+    <w:lsdException w:name="Grid Table 5 Dark" w:uiPriority="50"/>
+    <w:lsdException w:name="Grid Table 6 Colorful" w:uiPriority="51"/>
+    <w:lsdException w:name="Grid Table 7 Colorful" w:uiPriority="52"/>
+    <w:lsdException w:name="Grid Table 1 Light Accent 1" w:uiPriority="46"/>
+    <w:lsdException w:name="Grid Table 2 Accent 1" w:uiPriority="47"/>
+    <w:lsdException w:name="Grid Table 3 Accent 1" w:uiPriority="48"/>
+    <w:lsdException w:name="Grid Table 4 Accent 1" w:uiPriority="49"/>
+    <w:lsdException w:name="Grid Table 5 Dark Accent 1" w:uiPriority="50"/>
+    <w:lsdException w:name="Grid Table 6 Colorful Accent 1" w:uiPriority="51"/>
+    <w:lsdException w:name="Grid Table 7 Colorful Accent 1" w:uiPriority="52"/>
+    <w:lsdException w:name="Grid Table 1 Light Accent 2" w:uiPriority="46"/>
+    <w:lsdException w:name="Grid Table 2 Accent 2" w:uiPriority="47"/>
+    <w:lsdException w:name="Grid Table 3 Accent 2" w:uiPriority="48"/>
+    <w:lsdException w:name="Grid Table 4 Accent 2" w:uiPriority="49"/>
+    <w:lsdException w:name="Grid Table 5 Dark Accent 2" w:uiPriority="50"/>
+    <w:lsdException w:name="Grid Table 6 Colorful Accent 2" w:uiPriority="51"/>
+    <w:lsdException w:name="Grid Table 7 Colorful Accent 2" w:uiPriority="52"/>
+    <w:lsdException w:name="Grid Table 1 Light Accent 3" w:uiPriority="46"/>
+    <w:lsdException w:name="Grid Table 2 Accent 3" w:uiPriority="47"/>
+    <w:lsdException w:name="Grid Table 3 Accent 3" w:uiPriority="48"/>
+    <w:lsdException w:name="Grid Table 4 Accent 3" w:uiPriority="49"/>
+    <w:lsdException w:name="Grid Table 5 Dark Accent 3" w:uiPriority="50"/>
+    <w:lsdException w:name="Grid Table 6 Colorful Accent 3" w:uiPriority="51"/>
+    <w:lsdException w:name="Grid Table 7 Colorful Accent 3" w:uiPriority="52"/>
+    <w:lsdException w:name="Grid Table 1 Light Accent 4" w:uiPriority="46"/>
+    <w:lsdException w:name="Grid Table 2 Accent 4" w:uiPriority="47"/>
+    <w:lsdException w:name="Grid Table 3 Accent 4" w:uiPriority="48"/>
+    <w:lsdException w:name="Grid Table 4 Accent 4" w:uiPriority="49"/>
+    <w:lsdException w:name="Grid Table 5 Dark Accent 4" w:uiPriority="50"/>
+    <w:lsdException w:name="Grid Table 6 Colorful Accent 4" w:uiPriority="51"/>
+    <w:lsdException w:name="Grid Table 7 Colorful Accent 4" w:uiPriority="52"/>
+    <w:lsdException w:name="Grid Table 1 Light Accent 5" w:uiPriority="46"/>
+    <w:lsdException w:name="Grid Table 2 Accent 5" w:uiPriority="47"/>
+    <w:lsdException w:name="Grid Table 3 Accent 5" w:uiPriority="48"/>
+    <w:lsdException w:name="Grid Table 4 Accent 5" w:uiPriority="49"/>
+    <w:lsdException w:name="Grid Table 5 Dark Accent 5" w:uiPriority="50"/>
+    <w:lsdException w:name="Grid Table 6 Colorful Accent 5" w:uiPriority="51"/>
+    <w:lsdException w:name="Grid Table 7 Colorful Accent 5" w:uiPriority="52"/>
+    <w:lsdException w:name="Grid Table 1 Light Accent 6" w:uiPriority="46"/>
+    <w:lsdException w:name="Grid Table 2 Accent 6" w:uiPriority="47"/>
+    <w:lsdException w:name="Grid Table 3 Accent 6" w:uiPriority="48"/>
+    <w:lsdException w:name="Grid Table 4 Accent 6" w:uiPriority="49"/>
+    <w:lsdException w:name="Grid Table 5 Dark Accent 6" w:uiPriority="50"/>
+    <w:lsdException w:name="Grid Table 6 Colorful Accent 6" w:uiPriority="51"/>
+    <w:lsdException w:name="Grid Table 7 Colorful Accent 6" w:uiPriority="52"/>
+    <w:lsdException w:name="List Table 1 Light" w:uiPriority="46"/>
+    <w:lsdException w:name="List Table 2" w:uiPriority="47"/>
+    <w:lsdException w:name="List Table 3" w:uiPriority="48"/>
+    <w:lsdException w:name="List Table 4" w:uiPriority="49"/>
+    <w:lsdException w:name="List Table 5 Dark" w:uiPriority="50"/>
+    <w:lsdException w:name="List Table 6 Colorful" w:uiPriority="51"/>
+    <w:lsdException w:name="List Table 7 Colorful" w:uiPriority="52"/>
+    <w:lsdException w:name="List Table 1 Light Accent 1" w:uiPriority="46"/>
+    <w:lsdException w:name="List Table 2 Accent 1" w:uiPriority="47"/>
+    <w:lsdException w:name="List Table 3 Accent 1" w:uiPriority="48"/>
+    <w:lsdException w:name="List Table 4 Accent 1" w:uiPriority="49"/>
+    <w:lsdException w:name="List Table 5 Dark Accent 1" w:uiPriority="50"/>
+    <w:lsdException w:name="List Table 6 Colorful Accent 1" w:uiPriority="51"/>
+    <w:lsdException w:name="List Table 7 Colorful Accent 1" w:uiPriority="52"/>
+    <w:lsdException w:name="List Table 1 Light Accent 2" w:uiPriority="46"/>
+    <w:lsdException w:name="List Table 2 Accent 2" w:uiPriority="47"/>
+    <w:lsdException w:name="List Table 3 Accent 2" w:uiPriority="48"/>
+    <w:lsdException w:name="List Table 4 Accent 2" w:uiPriority="49"/>
+    <w:lsdException w:name="List Table 5 Dark Accent 2" w:uiPriority="50"/>
+    <w:lsdException w:name="List Table 6 Colorful Accent 2" w:uiPriority="51"/>
+    <w:lsdException w:name="List Table 7 Colorful Accent 2" w:uiPriority="52"/>
+    <w:lsdException w:name="List Table 1 Light Accent 3" w:uiPriority="46"/>
+    <w:lsdException w:name="List Table 2 Accent 3" w:uiPriority="47"/>
+    <w:lsdException w:name="List Table 3 Accent 3" w:uiPriority="48"/>
+    <w:lsdException w:name="List Table 4 Accent 3" w:uiPriority="49"/>
+    <w:lsdException w:name="List Table 5 Dark Accent 3" w:uiPriority="50"/>
+    <w:lsdException w:name="List Table 6 Colorful Accent 3" w:uiPriority="51"/>
+    <w:lsdException w:name="List Table 7 Colorful Accent 3" w:uiPriority="52"/>
+    <w:lsdException w:name="List Table 1 Light Accent 4" w:uiPriority="46"/>
+    <w:lsdException w:name="List Table 2 Accent 4" w:uiPriority="47"/>
+    <w:lsdException w:name="List Table 3 Accent 4" w:uiPriority="48"/>
+    <w:lsdException w:name="List Table 4 Accent 4" w:uiPriority="49"/>
+    <w:lsdException w:name="List Table 5 Dark Accent 4" w:uiPriority="50"/>
+    <w:lsdException w:name="List Table 6 Colorful Accent 4" w:uiPriority="51"/>
+    <w:lsdException w:name="List Table 7 Colorful Accent 4" w:uiPriority="52"/>
+    <w:lsdException w:name="List Table 1 Light Accent 5" w:uiPriority="46"/>
+    <w:lsdException w:name="List Table 2 Accent 5" w:uiPriority="47"/>
+    <w:lsdException w:name="List Table 3 Accent 5" w:uiPriority="48"/>
+    <w:lsdException w:name="List Table 4 Accent 5" w:uiPriority="49"/>
+    <w:lsdException w:name="List Table 5 Dark Accent 5" w:uiPriority="50"/>
+    <w:lsdException w:name="List Table 6 Colorful Accent 5" w:uiPriority="51"/>
+    <w:lsdException w:name="List Table 7 Colorful Accent 5" w:uiPriority="52"/>
+    <w:lsdException w:name="List Table 1 Light Accent 6" w:uiPriority="46"/>
+    <w:lsdException w:name="List Table 2 Accent 6" w:uiPriority="47"/>
+    <w:lsdException w:name="List Table 3 Accent 6" w:uiPriority="48"/>
+    <w:lsdException w:name="List Table 4 Accent 6" w:uiPriority="49"/>
+    <w:lsdException w:name="List Table 5 Dark Accent 6" w:uiPriority="50"/>
+    <w:lsdException w:name="List Table 6 Colorful Accent 6" w:uiPriority="51"/>
+    <w:lsdException w:name="List Table 7 Colorful Accent 6" w:uiPriority="52"/>
+    <w:lsdException w:name="Mention" w:semiHidden="1" w:unhideWhenUsed="1"/>
+    <w:lsdException w:name="Smart Hyperlink" w:semiHidden="1" w:unhideWhenUsed="1"/>
+    <w:lsdException w:name="Hashtag" w:semiHidden="1" w:unhideWhenUsed="1"/>
+    <w:lsdException w:name="Unresolved Mention" w:semiHidden="1" w:unhideWhenUsed="1"/>
+    <w:lsdException w:name="Smart Link" w:semiHidden="1" w:unhideWhenUsed="1"/>
   </w:latentStyles>
-  <w:style w:type="paragraph" w:default="1" w:styleId="Normal">
+  <w:style w:type="paragraph" w:default="1" w:styleId="Normalny">
     <w:name w:val="Normal"/>
     <w:qFormat/>
     <w:rPr>
       <w:lang w:val="en-GB"/>
     </w:rPr>
   </w:style>
-  <w:style w:type="character" w:default="1" w:styleId="DefaultParagraphFont">
+  <w:style w:type="character" w:default="1" w:styleId="Domylnaczcionkaakapitu">
     <w:name w:val="Default Paragraph Font"/>
     <w:uiPriority w:val="1"/>
     <w:semiHidden/>
     <w:unhideWhenUsed/>
   </w:style>
-  <w:style w:type="table" w:default="1" w:styleId="TableNormal">
+  <w:style w:type="table" w:default="1" w:styleId="Standardowy">
     <w:name w:val="Normal Table"/>
     <w:uiPriority w:val="99"/>
     <w:semiHidden/>
@@ -4644,15 +5766,15 @@
       </w:tblCellMar>
     </w:tblPr>
   </w:style>
-  <w:style w:type="numbering" w:default="1" w:styleId="NoList">
+  <w:style w:type="numbering" w:default="1" w:styleId="Bezlisty">
     <w:name w:val="No List"/>
     <w:uiPriority w:val="99"/>
     <w:semiHidden/>
     <w:unhideWhenUsed/>
   </w:style>
-  <w:style w:type="character" w:styleId="Hyperlink">
+  <w:style w:type="character" w:styleId="Hipercze">
     <w:name w:val="Hyperlink"/>
-    <w:basedOn w:val="DefaultParagraphFont"/>
+    <w:basedOn w:val="Domylnaczcionkaakapitu"/>
     <w:uiPriority w:val="99"/>
     <w:semiHidden/>
     <w:unhideWhenUsed/>
@@ -4662,10 +5784,10 @@
       <w:u w:val="single"/>
     </w:rPr>
   </w:style>
-  <w:style w:type="paragraph" w:styleId="BalloonText">
+  <w:style w:type="paragraph" w:styleId="Tekstdymka">
     <w:name w:val="Balloon Text"/>
-    <w:basedOn w:val="Normal"/>
-    <w:link w:val="BalloonTextChar"/>
+    <w:basedOn w:val="Normalny"/>
+    <w:link w:val="TekstdymkaZnak"/>
     <w:uiPriority w:val="99"/>
     <w:semiHidden/>
     <w:unhideWhenUsed/>
@@ -4679,10 +5801,10 @@
       <w:szCs w:val="16"/>
     </w:rPr>
   </w:style>
-  <w:style w:type="character" w:customStyle="1" w:styleId="BalloonTextChar">
-    <w:name w:val="Balloon Text Char"/>
-    <w:basedOn w:val="DefaultParagraphFont"/>
-    <w:link w:val="BalloonText"/>
+  <w:style w:type="character" w:customStyle="1" w:styleId="TekstdymkaZnak">
+    <w:name w:val="Tekst dymka Znak"/>
+    <w:basedOn w:val="Domylnaczcionkaakapitu"/>
+    <w:link w:val="Tekstdymka"/>
     <w:uiPriority w:val="99"/>
     <w:semiHidden/>
     <w:rsid w:val="007A6A07"/>
@@ -4693,256 +5815,9 @@
       <w:lang w:val="en-GB"/>
     </w:rPr>
   </w:style>
-  <w:style w:type="paragraph" w:styleId="ListParagraph">
+  <w:style w:type="paragraph" w:styleId="Akapitzlist">
     <w:name w:val="List Paragraph"/>
-    <w:basedOn w:val="Normal"/>
-    <w:uiPriority w:val="34"/>
-    <w:qFormat/>
-    <w:rsid w:val="000A7A5F"/>
-    <w:pPr>
-      <w:ind w:left="720"/>
-      <w:contextualSpacing/>
-    </w:pPr>
-  </w:style>
-</w:styles>
-</file>
-
-<file path=word/stylesWithEffects.xml><?xml version="1.0" encoding="utf-8"?>
-<w:styles xmlns:wpc="http://schemas.microsoft.com/office/word/2010/wordprocessingCanvas" xmlns:mc="http://schemas.openxmlformats.org/markup-compatibility/2006" xmlns:o="urn:schemas-microsoft-com:office:office" xmlns:r="http://schemas.openxmlformats.org/officeDocument/2006/relationships" xmlns:m="http://schemas.openxmlformats.org/officeDocument/2006/math" xmlns:v="urn:schemas-microsoft-com:vml" xmlns:wp14="http://schemas.microsoft.com/office/word/2010/wordprocessingDrawing" xmlns:wp="http://schemas.openxmlformats.org/drawingml/2006/wordprocessingDrawing" xmlns:w10="urn:schemas-microsoft-com:office:word" xmlns:w="http://schemas.openxmlformats.org/wordprocessingml/2006/main" xmlns:w14="http://schemas.microsoft.com/office/word/2010/wordml" xmlns:wpg="http://schemas.microsoft.com/office/word/2010/wordprocessingGroup" xmlns:wpi="http://schemas.microsoft.com/office/word/2010/wordprocessingInk" xmlns:wne="http://schemas.microsoft.com/office/word/2006/wordml" xmlns:wps="http://schemas.microsoft.com/office/word/2010/wordprocessingShape" mc:Ignorable="w14 wp14">
-  <w:docDefaults>
-    <w:rPrDefault>
-      <w:rPr>
-        <w:rFonts w:asciiTheme="minorHAnsi" w:eastAsiaTheme="minorHAnsi" w:hAnsiTheme="minorHAnsi" w:cstheme="minorBidi"/>
-        <w:sz w:val="22"/>
-        <w:szCs w:val="22"/>
-        <w:lang w:val="en-US" w:eastAsia="en-US" w:bidi="ar-SA"/>
-      </w:rPr>
-    </w:rPrDefault>
-    <w:pPrDefault>
-      <w:pPr>
-        <w:spacing w:after="200" w:line="276" w:lineRule="auto"/>
-      </w:pPr>
-    </w:pPrDefault>
-  </w:docDefaults>
-  <w:latentStyles w:defLockedState="0" w:defUIPriority="99" w:defSemiHidden="1" w:defUnhideWhenUsed="1" w:defQFormat="0" w:count="267">
-    <w:lsdException w:name="Normal" w:semiHidden="0" w:uiPriority="0" w:unhideWhenUsed="0" w:qFormat="1"/>
-    <w:lsdException w:name="heading 1" w:semiHidden="0" w:uiPriority="9" w:unhideWhenUsed="0" w:qFormat="1"/>
-    <w:lsdException w:name="heading 2" w:uiPriority="9" w:qFormat="1"/>
-    <w:lsdException w:name="heading 3" w:uiPriority="9" w:qFormat="1"/>
-    <w:lsdException w:name="heading 4" w:uiPriority="9" w:qFormat="1"/>
-    <w:lsdException w:name="heading 5" w:uiPriority="9" w:qFormat="1"/>
-    <w:lsdException w:name="heading 6" w:uiPriority="9" w:qFormat="1"/>
-    <w:lsdException w:name="heading 7" w:uiPriority="9" w:qFormat="1"/>
-    <w:lsdException w:name="heading 8" w:uiPriority="9" w:qFormat="1"/>
-    <w:lsdException w:name="heading 9" w:uiPriority="9" w:qFormat="1"/>
-    <w:lsdException w:name="toc 1" w:uiPriority="39"/>
-    <w:lsdException w:name="toc 2" w:uiPriority="39"/>
-    <w:lsdException w:name="toc 3" w:uiPriority="39"/>
-    <w:lsdException w:name="toc 4" w:uiPriority="39"/>
-    <w:lsdException w:name="toc 5" w:uiPriority="39"/>
-    <w:lsdException w:name="toc 6" w:uiPriority="39"/>
-    <w:lsdException w:name="toc 7" w:uiPriority="39"/>
-    <w:lsdException w:name="toc 8" w:uiPriority="39"/>
-    <w:lsdException w:name="toc 9" w:uiPriority="39"/>
-    <w:lsdException w:name="caption" w:uiPriority="35" w:qFormat="1"/>
-    <w:lsdException w:name="Title" w:semiHidden="0" w:uiPriority="10" w:unhideWhenUsed="0" w:qFormat="1"/>
-    <w:lsdException w:name="Default Paragraph Font" w:uiPriority="1"/>
-    <w:lsdException w:name="Subtitle" w:semiHidden="0" w:uiPriority="11" w:unhideWhenUsed="0" w:qFormat="1"/>
-    <w:lsdException w:name="Strong" w:semiHidden="0" w:uiPriority="22" w:unhideWhenUsed="0" w:qFormat="1"/>
-    <w:lsdException w:name="Emphasis" w:semiHidden="0" w:uiPriority="20" w:unhideWhenUsed="0" w:qFormat="1"/>
-    <w:lsdException w:name="Table Grid" w:semiHidden="0" w:uiPriority="59" w:unhideWhenUsed="0"/>
-    <w:lsdException w:name="Placeholder Text" w:unhideWhenUsed="0"/>
-    <w:lsdException w:name="No Spacing" w:semiHidden="0" w:uiPriority="1" w:unhideWhenUsed="0" w:qFormat="1"/>
-    <w:lsdException w:name="Light Shading" w:semiHidden="0" w:uiPriority="60" w:unhideWhenUsed="0"/>
-    <w:lsdException w:name="Light List" w:semiHidden="0" w:uiPriority="61" w:unhideWhenUsed="0"/>
-    <w:lsdException w:name="Light Grid" w:semiHidden="0" w:uiPriority="62" w:unhideWhenUsed="0"/>
-    <w:lsdException w:name="Medium Shading 1" w:semiHidden="0" w:uiPriority="63" w:unhideWhenUsed="0"/>
-    <w:lsdException w:name="Medium Shading 2" w:semiHidden="0" w:uiPriority="64" w:unhideWhenUsed="0"/>
-    <w:lsdException w:name="Medium List 1" w:semiHidden="0" w:uiPriority="65" w:unhideWhenUsed="0"/>
-    <w:lsdException w:name="Medium List 2" w:semiHidden="0" w:uiPriority="66" w:unhideWhenUsed="0"/>
-    <w:lsdException w:name="Medium Grid 1" w:semiHidden="0" w:uiPriority="67" w:unhideWhenUsed="0"/>
-    <w:lsdException w:name="Medium Grid 2" w:semiHidden="0" w:uiPriority="68" w:unhideWhenUsed="0"/>
-    <w:lsdException w:name="Medium Grid 3" w:semiHidden="0" w:uiPriority="69" w:unhideWhenUsed="0"/>
-    <w:lsdException w:name="Dark List" w:semiHidden="0" w:uiPriority="70" w:unhideWhenUsed="0"/>
-    <w:lsdException w:name="Colorful Shading" w:semiHidden="0" w:uiPriority="71" w:unhideWhenUsed="0"/>
-    <w:lsdException w:name="Colorful List" w:semiHidden="0" w:uiPriority="72" w:unhideWhenUsed="0"/>
-    <w:lsdException w:name="Colorful Grid" w:semiHidden="0" w:uiPriority="73" w:unhideWhenUsed="0"/>
-    <w:lsdException w:name="Light Shading Accent 1" w:semiHidden="0" w:uiPriority="60" w:unhideWhenUsed="0"/>
-    <w:lsdException w:name="Light List Accent 1" w:semiHidden="0" w:uiPriority="61" w:unhideWhenUsed="0"/>
-    <w:lsdException w:name="Light Grid Accent 1" w:semiHidden="0" w:uiPriority="62" w:unhideWhenUsed="0"/>
-    <w:lsdException w:name="Medium Shading 1 Accent 1" w:semiHidden="0" w:uiPriority="63" w:unhideWhenUsed="0"/>
-    <w:lsdException w:name="Medium Shading 2 Accent 1" w:semiHidden="0" w:uiPriority="64" w:unhideWhenUsed="0"/>
-    <w:lsdException w:name="Medium List 1 Accent 1" w:semiHidden="0" w:uiPriority="65" w:unhideWhenUsed="0"/>
-    <w:lsdException w:name="Revision" w:unhideWhenUsed="0"/>
-    <w:lsdException w:name="List Paragraph" w:semiHidden="0" w:uiPriority="34" w:unhideWhenUsed="0" w:qFormat="1"/>
-    <w:lsdException w:name="Quote" w:semiHidden="0" w:uiPriority="29" w:unhideWhenUsed="0" w:qFormat="1"/>
-    <w:lsdException w:name="Intense Quote" w:semiHidden="0" w:uiPriority="30" w:unhideWhenUsed="0" w:qFormat="1"/>
-    <w:lsdException w:name="Medium List 2 Accent 1" w:semiHidden="0" w:uiPriority="66" w:unhideWhenUsed="0"/>
-    <w:lsdException w:name="Medium Grid 1 Accent 1" w:semiHidden="0" w:uiPriority="67" w:unhideWhenUsed="0"/>
-    <w:lsdException w:name="Medium Grid 2 Accent 1" w:semiHidden="0" w:uiPriority="68" w:unhideWhenUsed="0"/>
-    <w:lsdException w:name="Medium Grid 3 Accent 1" w:semiHidden="0" w:uiPriority="69" w:unhideWhenUsed="0"/>
-    <w:lsdException w:name="Dark List Accent 1" w:semiHidden="0" w:uiPriority="70" w:unhideWhenUsed="0"/>
-    <w:lsdException w:name="Colorful Shading Accent 1" w:semiHidden="0" w:uiPriority="71" w:unhideWhenUsed="0"/>
-    <w:lsdException w:name="Colorful List Accent 1" w:semiHidden="0" w:uiPriority="72" w:unhideWhenUsed="0"/>
-    <w:lsdException w:name="Colorful Grid Accent 1" w:semiHidden="0" w:uiPriority="73" w:unhideWhenUsed="0"/>
-    <w:lsdException w:name="Light Shading Accent 2" w:semiHidden="0" w:uiPriority="60" w:unhideWhenUsed="0"/>
-    <w:lsdException w:name="Light List Accent 2" w:semiHidden="0" w:uiPriority="61" w:unhideWhenUsed="0"/>
-    <w:lsdException w:name="Light Grid Accent 2" w:semiHidden="0" w:uiPriority="62" w:unhideWhenUsed="0"/>
-    <w:lsdException w:name="Medium Shading 1 Accent 2" w:semiHidden="0" w:uiPriority="63" w:unhideWhenUsed="0"/>
-    <w:lsdException w:name="Medium Shading 2 Accent 2" w:semiHidden="0" w:uiPriority="64" w:unhideWhenUsed="0"/>
-    <w:lsdException w:name="Medium List 1 Accent 2" w:semiHidden="0" w:uiPriority="65" w:unhideWhenUsed="0"/>
-    <w:lsdException w:name="Medium List 2 Accent 2" w:semiHidden="0" w:uiPriority="66" w:unhideWhenUsed="0"/>
-    <w:lsdException w:name="Medium Grid 1 Accent 2" w:semiHidden="0" w:uiPriority="67" w:unhideWhenUsed="0"/>
-    <w:lsdException w:name="Medium Grid 2 Accent 2" w:semiHidden="0" w:uiPriority="68" w:unhideWhenUsed="0"/>
-    <w:lsdException w:name="Medium Grid 3 Accent 2" w:semiHidden="0" w:uiPriority="69" w:unhideWhenUsed="0"/>
-    <w:lsdException w:name="Dark List Accent 2" w:semiHidden="0" w:uiPriority="70" w:unhideWhenUsed="0"/>
-    <w:lsdException w:name="Colorful Shading Accent 2" w:semiHidden="0" w:uiPriority="71" w:unhideWhenUsed="0"/>
-    <w:lsdException w:name="Colorful List Accent 2" w:semiHidden="0" w:uiPriority="72" w:unhideWhenUsed="0"/>
-    <w:lsdException w:name="Colorful Grid Accent 2" w:semiHidden="0" w:uiPriority="73" w:unhideWhenUsed="0"/>
-    <w:lsdException w:name="Light Shading Accent 3" w:semiHidden="0" w:uiPriority="60" w:unhideWhenUsed="0"/>
-    <w:lsdException w:name="Light List Accent 3" w:semiHidden="0" w:uiPriority="61" w:unhideWhenUsed="0"/>
-    <w:lsdException w:name="Light Grid Accent 3" w:semiHidden="0" w:uiPriority="62" w:unhideWhenUsed="0"/>
-    <w:lsdException w:name="Medium Shading 1 Accent 3" w:semiHidden="0" w:uiPriority="63" w:unhideWhenUsed="0"/>
-    <w:lsdException w:name="Medium Shading 2 Accent 3" w:semiHidden="0" w:uiPriority="64" w:unhideWhenUsed="0"/>
-    <w:lsdException w:name="Medium List 1 Accent 3" w:semiHidden="0" w:uiPriority="65" w:unhideWhenUsed="0"/>
-    <w:lsdException w:name="Medium List 2 Accent 3" w:semiHidden="0" w:uiPriority="66" w:unhideWhenUsed="0"/>
-    <w:lsdException w:name="Medium Grid 1 Accent 3" w:semiHidden="0" w:uiPriority="67" w:unhideWhenUsed="0"/>
-    <w:lsdException w:name="Medium Grid 2 Accent 3" w:semiHidden="0" w:uiPriority="68" w:unhideWhenUsed="0"/>
-    <w:lsdException w:name="Medium Grid 3 Accent 3" w:semiHidden="0" w:uiPriority="69" w:unhideWhenUsed="0"/>
-    <w:lsdException w:name="Dark List Accent 3" w:semiHidden="0" w:uiPriority="70" w:unhideWhenUsed="0"/>
-    <w:lsdException w:name="Colorful Shading Accent 3" w:semiHidden="0" w:uiPriority="71" w:unhideWhenUsed="0"/>
-    <w:lsdException w:name="Colorful List Accent 3" w:semiHidden="0" w:uiPriority="72" w:unhideWhenUsed="0"/>
-    <w:lsdException w:name="Colorful Grid Accent 3" w:semiHidden="0" w:uiPriority="73" w:unhideWhenUsed="0"/>
-    <w:lsdException w:name="Light Shading Accent 4" w:semiHidden="0" w:uiPriority="60" w:unhideWhenUsed="0"/>
-    <w:lsdException w:name="Light List Accent 4" w:semiHidden="0" w:uiPriority="61" w:unhideWhenUsed="0"/>
-    <w:lsdException w:name="Light Grid Accent 4" w:semiHidden="0" w:uiPriority="62" w:unhideWhenUsed="0"/>
-    <w:lsdException w:name="Medium Shading 1 Accent 4" w:semiHidden="0" w:uiPriority="63" w:unhideWhenUsed="0"/>
-    <w:lsdException w:name="Medium Shading 2 Accent 4" w:semiHidden="0" w:uiPriority="64" w:unhideWhenUsed="0"/>
-    <w:lsdException w:name="Medium List 1 Accent 4" w:semiHidden="0" w:uiPriority="65" w:unhideWhenUsed="0"/>
-    <w:lsdException w:name="Medium List 2 Accent 4" w:semiHidden="0" w:uiPriority="66" w:unhideWhenUsed="0"/>
-    <w:lsdException w:name="Medium Grid 1 Accent 4" w:semiHidden="0" w:uiPriority="67" w:unhideWhenUsed="0"/>
-    <w:lsdException w:name="Medium Grid 2 Accent 4" w:semiHidden="0" w:uiPriority="68" w:unhideWhenUsed="0"/>
-    <w:lsdException w:name="Medium Grid 3 Accent 4" w:semiHidden="0" w:uiPriority="69" w:unhideWhenUsed="0"/>
-    <w:lsdException w:name="Dark List Accent 4" w:semiHidden="0" w:uiPriority="70" w:unhideWhenUsed="0"/>
-    <w:lsdException w:name="Colorful Shading Accent 4" w:semiHidden="0" w:uiPriority="71" w:unhideWhenUsed="0"/>
-    <w:lsdException w:name="Colorful List Accent 4" w:semiHidden="0" w:uiPriority="72" w:unhideWhenUsed="0"/>
-    <w:lsdException w:name="Colorful Grid Accent 4" w:semiHidden="0" w:uiPriority="73" w:unhideWhenUsed="0"/>
-    <w:lsdException w:name="Light Shading Accent 5" w:semiHidden="0" w:uiPriority="60" w:unhideWhenUsed="0"/>
-    <w:lsdException w:name="Light List Accent 5" w:semiHidden="0" w:uiPriority="61" w:unhideWhenUsed="0"/>
-    <w:lsdException w:name="Light Grid Accent 5" w:semiHidden="0" w:uiPriority="62" w:unhideWhenUsed="0"/>
-    <w:lsdException w:name="Medium Shading 1 Accent 5" w:semiHidden="0" w:uiPriority="63" w:unhideWhenUsed="0"/>
-    <w:lsdException w:name="Medium Shading 2 Accent 5" w:semiHidden="0" w:uiPriority="64" w:unhideWhenUsed="0"/>
-    <w:lsdException w:name="Medium List 1 Accent 5" w:semiHidden="0" w:uiPriority="65" w:unhideWhenUsed="0"/>
-    <w:lsdException w:name="Medium List 2 Accent 5" w:semiHidden="0" w:uiPriority="66" w:unhideWhenUsed="0"/>
-    <w:lsdException w:name="Medium Grid 1 Accent 5" w:semiHidden="0" w:uiPriority="67" w:unhideWhenUsed="0"/>
-    <w:lsdException w:name="Medium Grid 2 Accent 5" w:semiHidden="0" w:uiPriority="68" w:unhideWhenUsed="0"/>
-    <w:lsdException w:name="Medium Grid 3 Accent 5" w:semiHidden="0" w:uiPriority="69" w:unhideWhenUsed="0"/>
-    <w:lsdException w:name="Dark List Accent 5" w:semiHidden="0" w:uiPriority="70" w:unhideWhenUsed="0"/>
-    <w:lsdException w:name="Colorful Shading Accent 5" w:semiHidden="0" w:uiPriority="71" w:unhideWhenUsed="0"/>
-    <w:lsdException w:name="Colorful List Accent 5" w:semiHidden="0" w:uiPriority="72" w:unhideWhenUsed="0"/>
-    <w:lsdException w:name="Colorful Grid Accent 5" w:semiHidden="0" w:uiPriority="73" w:unhideWhenUsed="0"/>
-    <w:lsdException w:name="Light Shading Accent 6" w:semiHidden="0" w:uiPriority="60" w:unhideWhenUsed="0"/>
-    <w:lsdException w:name="Light List Accent 6" w:semiHidden="0" w:uiPriority="61" w:unhideWhenUsed="0"/>
-    <w:lsdException w:name="Light Grid Accent 6" w:semiHidden="0" w:uiPriority="62" w:unhideWhenUsed="0"/>
-    <w:lsdException w:name="Medium Shading 1 Accent 6" w:semiHidden="0" w:uiPriority="63" w:unhideWhenUsed="0"/>
-    <w:lsdException w:name="Medium Shading 2 Accent 6" w:semiHidden="0" w:uiPriority="64" w:unhideWhenUsed="0"/>
-    <w:lsdException w:name="Medium List 1 Accent 6" w:semiHidden="0" w:uiPriority="65" w:unhideWhenUsed="0"/>
-    <w:lsdException w:name="Medium List 2 Accent 6" w:semiHidden="0" w:uiPriority="66" w:unhideWhenUsed="0"/>
-    <w:lsdException w:name="Medium Grid 1 Accent 6" w:semiHidden="0" w:uiPriority="67" w:unhideWhenUsed="0"/>
-    <w:lsdException w:name="Medium Grid 2 Accent 6" w:semiHidden="0" w:uiPriority="68" w:unhideWhenUsed="0"/>
-    <w:lsdException w:name="Medium Grid 3 Accent 6" w:semiHidden="0" w:uiPriority="69" w:unhideWhenUsed="0"/>
-    <w:lsdException w:name="Dark List Accent 6" w:semiHidden="0" w:uiPriority="70" w:unhideWhenUsed="0"/>
-    <w:lsdException w:name="Colorful Shading Accent 6" w:semiHidden="0" w:uiPriority="71" w:unhideWhenUsed="0"/>
-    <w:lsdException w:name="Colorful List Accent 6" w:semiHidden="0" w:uiPriority="72" w:unhideWhenUsed="0"/>
-    <w:lsdException w:name="Colorful Grid Accent 6" w:semiHidden="0" w:uiPriority="73" w:unhideWhenUsed="0"/>
-    <w:lsdException w:name="Subtle Emphasis" w:semiHidden="0" w:uiPriority="19" w:unhideWhenUsed="0" w:qFormat="1"/>
-    <w:lsdException w:name="Intense Emphasis" w:semiHidden="0" w:uiPriority="21" w:unhideWhenUsed="0" w:qFormat="1"/>
-    <w:lsdException w:name="Subtle Reference" w:semiHidden="0" w:uiPriority="31" w:unhideWhenUsed="0" w:qFormat="1"/>
-    <w:lsdException w:name="Intense Reference" w:semiHidden="0" w:uiPriority="32" w:unhideWhenUsed="0" w:qFormat="1"/>
-    <w:lsdException w:name="Book Title" w:semiHidden="0" w:uiPriority="33" w:unhideWhenUsed="0" w:qFormat="1"/>
-    <w:lsdException w:name="Bibliography" w:uiPriority="37"/>
-    <w:lsdException w:name="TOC Heading" w:uiPriority="39" w:qFormat="1"/>
-  </w:latentStyles>
-  <w:style w:type="paragraph" w:default="1" w:styleId="Normal">
-    <w:name w:val="Normal"/>
-    <w:qFormat/>
-    <w:rPr>
-      <w:lang w:val="en-GB"/>
-    </w:rPr>
-  </w:style>
-  <w:style w:type="character" w:default="1" w:styleId="DefaultParagraphFont">
-    <w:name w:val="Default Paragraph Font"/>
-    <w:uiPriority w:val="1"/>
-    <w:semiHidden/>
-    <w:unhideWhenUsed/>
-  </w:style>
-  <w:style w:type="table" w:default="1" w:styleId="TableNormal">
-    <w:name w:val="Normal Table"/>
-    <w:uiPriority w:val="99"/>
-    <w:semiHidden/>
-    <w:unhideWhenUsed/>
-    <w:tblPr>
-      <w:tblInd w:w="0" w:type="dxa"/>
-      <w:tblCellMar>
-        <w:top w:w="0" w:type="dxa"/>
-        <w:left w:w="108" w:type="dxa"/>
-        <w:bottom w:w="0" w:type="dxa"/>
-        <w:right w:w="108" w:type="dxa"/>
-      </w:tblCellMar>
-    </w:tblPr>
-  </w:style>
-  <w:style w:type="numbering" w:default="1" w:styleId="NoList">
-    <w:name w:val="No List"/>
-    <w:uiPriority w:val="99"/>
-    <w:semiHidden/>
-    <w:unhideWhenUsed/>
-  </w:style>
-  <w:style w:type="character" w:styleId="Hyperlink">
-    <w:name w:val="Hyperlink"/>
-    <w:basedOn w:val="DefaultParagraphFont"/>
-    <w:uiPriority w:val="99"/>
-    <w:semiHidden/>
-    <w:unhideWhenUsed/>
-    <w:rsid w:val="00AB7920"/>
-    <w:rPr>
-      <w:color w:val="0000FF"/>
-      <w:u w:val="single"/>
-    </w:rPr>
-  </w:style>
-  <w:style w:type="paragraph" w:styleId="BalloonText">
-    <w:name w:val="Balloon Text"/>
-    <w:basedOn w:val="Normal"/>
-    <w:link w:val="BalloonTextChar"/>
-    <w:uiPriority w:val="99"/>
-    <w:semiHidden/>
-    <w:unhideWhenUsed/>
-    <w:rsid w:val="007A6A07"/>
-    <w:pPr>
-      <w:spacing w:after="0" w:line="240" w:lineRule="auto"/>
-    </w:pPr>
-    <w:rPr>
-      <w:rFonts w:ascii="Tahoma" w:hAnsi="Tahoma" w:cs="Tahoma"/>
-      <w:sz w:val="16"/>
-      <w:szCs w:val="16"/>
-    </w:rPr>
-  </w:style>
-  <w:style w:type="character" w:customStyle="1" w:styleId="BalloonTextChar">
-    <w:name w:val="Balloon Text Char"/>
-    <w:basedOn w:val="DefaultParagraphFont"/>
-    <w:link w:val="BalloonText"/>
-    <w:uiPriority w:val="99"/>
-    <w:semiHidden/>
-    <w:rsid w:val="007A6A07"/>
-    <w:rPr>
-      <w:rFonts w:ascii="Tahoma" w:hAnsi="Tahoma" w:cs="Tahoma"/>
-      <w:sz w:val="16"/>
-      <w:szCs w:val="16"/>
-      <w:lang w:val="en-GB"/>
-    </w:rPr>
-  </w:style>
-  <w:style w:type="paragraph" w:styleId="ListParagraph">
-    <w:name w:val="List Paragraph"/>
-    <w:basedOn w:val="Normal"/>
+    <w:basedOn w:val="Normalny"/>
     <w:uiPriority w:val="34"/>
     <w:qFormat/>
     <w:rsid w:val="000A7A5F"/>

</xml_diff>

<commit_message>
Written some more stuff.
</commit_message>
<xml_diff>
--- a/ReportBackup/How does the game loop works in Unity.docx
+++ b/ReportBackup/How does the game loop works in Unity.docx
@@ -1,6 +1,6 @@
 
 <file path=word/document.xml><?xml version="1.0" encoding="utf-8"?>
-<w:document xmlns:wpc="http://schemas.microsoft.com/office/word/2010/wordprocessingCanvas" xmlns:cx="http://schemas.microsoft.com/office/drawing/2014/chartex" xmlns:cx1="http://schemas.microsoft.com/office/drawing/2015/9/8/chartex" xmlns:cx2="http://schemas.microsoft.com/office/drawing/2015/10/21/chartex" xmlns:cx3="http://schemas.microsoft.com/office/drawing/2016/5/9/chartex" xmlns:cx4="http://schemas.microsoft.com/office/drawing/2016/5/10/chartex" xmlns:cx5="http://schemas.microsoft.com/office/drawing/2016/5/11/chartex" xmlns:cx6="http://schemas.microsoft.com/office/drawing/2016/5/12/chartex" xmlns:cx7="http://schemas.microsoft.com/office/drawing/2016/5/13/chartex" xmlns:cx8="http://schemas.microsoft.com/office/drawing/2016/5/14/chartex" xmlns:mc="http://schemas.openxmlformats.org/markup-compatibility/2006" xmlns:aink="http://schemas.microsoft.com/office/drawing/2016/ink" xmlns:am3d="http://schemas.microsoft.com/office/drawing/2017/model3d" xmlns:o="urn:schemas-microsoft-com:office:office" xmlns:r="http://schemas.openxmlformats.org/officeDocument/2006/relationships" xmlns:m="http://schemas.openxmlformats.org/officeDocument/2006/math" xmlns:v="urn:schemas-microsoft-com:vml" xmlns:wp14="http://schemas.microsoft.com/office/word/2010/wordprocessingDrawing" xmlns:wp="http://schemas.openxmlformats.org/drawingml/2006/wordprocessingDrawing" xmlns:w10="urn:schemas-microsoft-com:office:word" xmlns:w="http://schemas.openxmlformats.org/wordprocessingml/2006/main" xmlns:w14="http://schemas.microsoft.com/office/word/2010/wordml" xmlns:w15="http://schemas.microsoft.com/office/word/2012/wordml" xmlns:w16cid="http://schemas.microsoft.com/office/word/2016/wordml/cid" xmlns:w16se="http://schemas.microsoft.com/office/word/2015/wordml/symex" xmlns:wpg="http://schemas.microsoft.com/office/word/2010/wordprocessingGroup" xmlns:wpi="http://schemas.microsoft.com/office/word/2010/wordprocessingInk" xmlns:wne="http://schemas.microsoft.com/office/word/2006/wordml" xmlns:wps="http://schemas.microsoft.com/office/word/2010/wordprocessingShape" mc:Ignorable="w14 w15 w16se w16cid wp14">
+<w:document xmlns:wpc="http://schemas.microsoft.com/office/word/2010/wordprocessingCanvas" xmlns:mc="http://schemas.openxmlformats.org/markup-compatibility/2006" xmlns:o="urn:schemas-microsoft-com:office:office" xmlns:r="http://schemas.openxmlformats.org/officeDocument/2006/relationships" xmlns:m="http://schemas.openxmlformats.org/officeDocument/2006/math" xmlns:v="urn:schemas-microsoft-com:vml" xmlns:wp14="http://schemas.microsoft.com/office/word/2010/wordprocessingDrawing" xmlns:wp="http://schemas.openxmlformats.org/drawingml/2006/wordprocessingDrawing" xmlns:w10="urn:schemas-microsoft-com:office:word" xmlns:w="http://schemas.openxmlformats.org/wordprocessingml/2006/main" xmlns:w14="http://schemas.microsoft.com/office/word/2010/wordml" xmlns:wpg="http://schemas.microsoft.com/office/word/2010/wordprocessingGroup" xmlns:wpi="http://schemas.microsoft.com/office/word/2010/wordprocessingInk" xmlns:wne="http://schemas.microsoft.com/office/word/2006/wordml" xmlns:wps="http://schemas.microsoft.com/office/word/2010/wordprocessingShape" mc:Ignorable="w14 wp14">
   <w:body>
     <w:p>
       <w:pPr>
@@ -276,10 +276,10 @@
         </w:rPr>
         <w:t xml:space="preserve"> </w:t>
       </w:r>
-      <w:hyperlink r:id="rId5" w:history="1">
+      <w:hyperlink r:id="rId6" w:history="1">
         <w:r>
           <w:rPr>
-            <w:rStyle w:val="Hipercze"/>
+            <w:rStyle w:val="Hyperlink"/>
           </w:rPr>
           <w:t>https://www.lifewire.com/optimizing-video-game-frame-rates-811784</w:t>
         </w:r>
@@ -337,27 +337,19 @@
         <w:t xml:space="preserve">These are explained in … but in essence, Rigidbody2D allows the game objects to be affected by various forces like the gravity. </w:t>
       </w:r>
       <w:r>
-        <w:t xml:space="preserve">Collider allows various objects to collide with each other and if paired with </w:t>
-      </w:r>
-      <w:proofErr w:type="spellStart"/>
-      <w:r>
-        <w:t>Rigidbody</w:t>
-      </w:r>
-      <w:proofErr w:type="spellEnd"/>
-      <w:r>
-        <w:t xml:space="preserve">, allows objects to affect each other. </w:t>
-      </w:r>
-    </w:p>
-    <w:p>
-      <w:pPr>
-        <w:rPr>
-          <w:lang w:val="en-US"/>
-        </w:rPr>
-      </w:pPr>
-      <w:hyperlink r:id="rId6" w:history="1">
+        <w:t xml:space="preserve">Collider allows various objects to collide with each other and if paired with Rigidbody, allows objects to affect each other. </w:t>
+      </w:r>
+    </w:p>
+    <w:p>
+      <w:pPr>
+        <w:rPr>
+          <w:lang w:val="en-US"/>
+        </w:rPr>
+      </w:pPr>
+      <w:hyperlink r:id="rId7" w:history="1">
         <w:r>
           <w:rPr>
-            <w:rStyle w:val="Hipercze"/>
+            <w:rStyle w:val="Hyperlink"/>
           </w:rPr>
           <w:t>https://docs.unity3d.com/Manual/PhysicsSection.html</w:t>
         </w:r>
@@ -372,7 +364,6 @@
           <w:lang w:val="en-US"/>
         </w:rPr>
       </w:pPr>
-      <w:proofErr w:type="spellStart"/>
       <w:r>
         <w:rPr>
           <w:lang w:val="en-US"/>
@@ -385,47 +376,18 @@
         </w:rPr>
         <w:t>ehaviour</w:t>
       </w:r>
-      <w:proofErr w:type="spellEnd"/>
-    </w:p>
-    <w:p>
-      <w:pPr>
-        <w:rPr>
-          <w:lang w:val="en-US"/>
-        </w:rPr>
-      </w:pPr>
-      <w:r>
-        <w:rPr>
-          <w:lang w:val="en-US"/>
-        </w:rPr>
-        <w:t xml:space="preserve">When using C# in Unity it is important to derive every class from </w:t>
-      </w:r>
-      <w:proofErr w:type="spellStart"/>
-      <w:r>
-        <w:rPr>
-          <w:lang w:val="en-US"/>
-        </w:rPr>
-        <w:t>MonoBehaviour</w:t>
-      </w:r>
-      <w:proofErr w:type="spellEnd"/>
-      <w:r>
-        <w:rPr>
-          <w:lang w:val="en-US"/>
-        </w:rPr>
-        <w:t xml:space="preserve"> because it is the base class from which every other class derives. </w:t>
-      </w:r>
-      <w:proofErr w:type="spellStart"/>
-      <w:r>
-        <w:rPr>
-          <w:lang w:val="en-US"/>
-        </w:rPr>
-        <w:t>MonoBehaviour</w:t>
-      </w:r>
-      <w:proofErr w:type="spellEnd"/>
-      <w:r>
-        <w:rPr>
-          <w:lang w:val="en-US"/>
-        </w:rPr>
-        <w:t xml:space="preserve"> has all the important </w:t>
+    </w:p>
+    <w:p>
+      <w:pPr>
+        <w:rPr>
+          <w:lang w:val="en-US"/>
+        </w:rPr>
+      </w:pPr>
+      <w:r>
+        <w:rPr>
+          <w:lang w:val="en-US"/>
+        </w:rPr>
+        <w:t xml:space="preserve">When using C# in Unity it is important to derive every class from MonoBehaviour because it is the base class from which every other class derives. MonoBehaviour has all the important </w:t>
       </w:r>
       <w:r>
         <w:rPr>
@@ -443,201 +405,117 @@
         <w:rPr>
           <w:lang w:val="en-US"/>
         </w:rPr>
-        <w:t xml:space="preserve">roperly. The methods are Start, Update, </w:t>
-      </w:r>
-      <w:proofErr w:type="spellStart"/>
-      <w:r>
-        <w:rPr>
-          <w:lang w:val="en-US"/>
-        </w:rPr>
-        <w:t>FixedUpdate</w:t>
-      </w:r>
-      <w:proofErr w:type="spellEnd"/>
+        <w:t>roperly. The methods are Start, Update, FixedUpdate, LateUpdate</w:t>
+      </w:r>
       <w:r>
         <w:rPr>
           <w:lang w:val="en-US"/>
         </w:rPr>
         <w:t xml:space="preserve">, </w:t>
       </w:r>
-      <w:proofErr w:type="spellStart"/>
-      <w:r>
-        <w:rPr>
-          <w:lang w:val="en-US"/>
-        </w:rPr>
-        <w:t>LateUpdate</w:t>
-      </w:r>
-      <w:proofErr w:type="spellEnd"/>
-      <w:r>
-        <w:rPr>
-          <w:lang w:val="en-US"/>
-        </w:rPr>
-        <w:t xml:space="preserve">, </w:t>
-      </w:r>
-      <w:proofErr w:type="spellStart"/>
+      <w:r>
+        <w:rPr>
+          <w:lang w:val="en-US"/>
+        </w:rPr>
+        <w:t>OnGUI, OnDisable, OnEnable</w:t>
+      </w:r>
+      <w:r>
+        <w:rPr>
+          <w:lang w:val="en-US"/>
+        </w:rPr>
+        <w:t>.</w:t>
+      </w:r>
+      <w:r>
+        <w:rPr>
+          <w:lang w:val="en-US"/>
+        </w:rPr>
+        <w:t xml:space="preserve"> </w:t>
+      </w:r>
+    </w:p>
+    <w:p>
+      <w:pPr>
+        <w:rPr>
+          <w:lang w:val="en-US"/>
+        </w:rPr>
+      </w:pPr>
+      <w:r>
+        <w:rPr>
+          <w:lang w:val="en-US"/>
+        </w:rPr>
+        <w:t xml:space="preserve">The last three were not used in this project </w:t>
+      </w:r>
+      <w:r>
+        <w:rPr>
+          <w:lang w:val="en-US"/>
+        </w:rPr>
+        <w:t>so there is no need to explain them in detail.</w:t>
+      </w:r>
+      <w:r>
+        <w:rPr>
+          <w:lang w:val="en-US"/>
+        </w:rPr>
+        <w:t xml:space="preserve"> OnDisable</w:t>
+      </w:r>
+      <w:r>
+        <w:rPr>
+          <w:lang w:val="en-US"/>
+        </w:rPr>
+        <w:t xml:space="preserve"> is</w:t>
+      </w:r>
+      <w:r>
+        <w:rPr>
+          <w:lang w:val="en-US"/>
+        </w:rPr>
+        <w:t xml:space="preserve"> called when the object is disabled</w:t>
+      </w:r>
+      <w:r>
+        <w:rPr>
+          <w:lang w:val="en-US"/>
+        </w:rPr>
+        <w:t xml:space="preserve"> or destroyed and is usually used for cleanup code.</w:t>
+      </w:r>
+      <w:r>
+        <w:rPr>
+          <w:lang w:val="en-US"/>
+        </w:rPr>
+        <w:t xml:space="preserve"> OnEnable</w:t>
+      </w:r>
+      <w:r>
+        <w:rPr>
+          <w:lang w:val="en-US"/>
+        </w:rPr>
+        <w:t xml:space="preserve"> is</w:t>
+      </w:r>
+      <w:r>
+        <w:rPr>
+          <w:lang w:val="en-US"/>
+        </w:rPr>
+        <w:t xml:space="preserve"> the opposite, it is</w:t>
+      </w:r>
+      <w:r>
+        <w:rPr>
+          <w:lang w:val="en-US"/>
+        </w:rPr>
+        <w:t xml:space="preserve"> called when the object is enabled. </w:t>
+      </w:r>
+    </w:p>
+    <w:p>
+      <w:pPr>
+        <w:rPr>
+          <w:lang w:val="en-US"/>
+        </w:rPr>
+      </w:pPr>
       <w:r>
         <w:rPr>
           <w:lang w:val="en-US"/>
         </w:rPr>
         <w:t>OnGUI</w:t>
       </w:r>
-      <w:proofErr w:type="spellEnd"/>
-      <w:r>
-        <w:rPr>
-          <w:lang w:val="en-US"/>
-        </w:rPr>
-        <w:t xml:space="preserve">, </w:t>
-      </w:r>
-      <w:proofErr w:type="spellStart"/>
-      <w:r>
-        <w:rPr>
-          <w:lang w:val="en-US"/>
-        </w:rPr>
-        <w:t>OnDisable</w:t>
-      </w:r>
-      <w:proofErr w:type="spellEnd"/>
-      <w:r>
-        <w:rPr>
-          <w:lang w:val="en-US"/>
-        </w:rPr>
-        <w:t xml:space="preserve">, </w:t>
-      </w:r>
-      <w:proofErr w:type="spellStart"/>
-      <w:r>
-        <w:rPr>
-          <w:lang w:val="en-US"/>
-        </w:rPr>
-        <w:t>OnEnable</w:t>
-      </w:r>
-      <w:proofErr w:type="spellEnd"/>
-      <w:r>
-        <w:rPr>
-          <w:lang w:val="en-US"/>
-        </w:rPr>
-        <w:t>.</w:t>
-      </w:r>
-      <w:r>
-        <w:rPr>
-          <w:lang w:val="en-US"/>
-        </w:rPr>
-        <w:t xml:space="preserve"> </w:t>
-      </w:r>
-    </w:p>
-    <w:p>
-      <w:pPr>
-        <w:rPr>
-          <w:lang w:val="en-US"/>
-        </w:rPr>
-      </w:pPr>
-      <w:r>
-        <w:rPr>
-          <w:lang w:val="en-US"/>
-        </w:rPr>
-        <w:t xml:space="preserve">The last three were not used in this project </w:t>
-      </w:r>
-      <w:r>
-        <w:rPr>
-          <w:lang w:val="en-US"/>
-        </w:rPr>
-        <w:t>so there is no need to explain them in detail.</w:t>
-      </w:r>
-      <w:r>
-        <w:rPr>
-          <w:lang w:val="en-US"/>
-        </w:rPr>
-        <w:t xml:space="preserve"> </w:t>
-      </w:r>
-      <w:proofErr w:type="spellStart"/>
-      <w:r>
-        <w:rPr>
-          <w:lang w:val="en-US"/>
-        </w:rPr>
-        <w:t>OnDisable</w:t>
-      </w:r>
-      <w:proofErr w:type="spellEnd"/>
-      <w:r>
-        <w:rPr>
-          <w:lang w:val="en-US"/>
-        </w:rPr>
-        <w:t xml:space="preserve"> is</w:t>
-      </w:r>
-      <w:r>
-        <w:rPr>
-          <w:lang w:val="en-US"/>
-        </w:rPr>
-        <w:t xml:space="preserve"> called when the object is disabled</w:t>
-      </w:r>
-      <w:r>
-        <w:rPr>
-          <w:lang w:val="en-US"/>
-        </w:rPr>
-        <w:t xml:space="preserve"> or destroyed and is usually used for cleanup code.</w:t>
-      </w:r>
-      <w:r>
-        <w:rPr>
-          <w:lang w:val="en-US"/>
-        </w:rPr>
-        <w:t xml:space="preserve"> </w:t>
-      </w:r>
-      <w:proofErr w:type="spellStart"/>
-      <w:r>
-        <w:rPr>
-          <w:lang w:val="en-US"/>
-        </w:rPr>
-        <w:t>OnEnable</w:t>
-      </w:r>
-      <w:proofErr w:type="spellEnd"/>
-      <w:r>
-        <w:rPr>
-          <w:lang w:val="en-US"/>
-        </w:rPr>
-        <w:t xml:space="preserve"> is</w:t>
-      </w:r>
-      <w:r>
-        <w:rPr>
-          <w:lang w:val="en-US"/>
-        </w:rPr>
-        <w:t xml:space="preserve"> the opposite, it is</w:t>
-      </w:r>
-      <w:r>
-        <w:rPr>
-          <w:lang w:val="en-US"/>
-        </w:rPr>
-        <w:t xml:space="preserve"> called when the object is enabled. </w:t>
-      </w:r>
-    </w:p>
-    <w:p>
-      <w:pPr>
-        <w:rPr>
-          <w:lang w:val="en-US"/>
-        </w:rPr>
-      </w:pPr>
-      <w:proofErr w:type="spellStart"/>
-      <w:r>
-        <w:rPr>
-          <w:lang w:val="en-US"/>
-        </w:rPr>
-        <w:t>OnGUI</w:t>
-      </w:r>
-      <w:proofErr w:type="spellEnd"/>
-      <w:r>
-        <w:rPr>
-          <w:lang w:val="en-US"/>
-        </w:rPr>
-        <w:t xml:space="preserve"> as the name suggests is used for rendering Graphic User Interface Events like clicking a button on a screen, using </w:t>
-      </w:r>
-      <w:proofErr w:type="spellStart"/>
-      <w:r>
-        <w:rPr>
-          <w:lang w:val="en-US"/>
-        </w:rPr>
-        <w:t>GamePad</w:t>
-      </w:r>
-      <w:proofErr w:type="spellEnd"/>
-      <w:r>
-        <w:rPr>
-          <w:lang w:val="en-US"/>
-        </w:rPr>
-        <w:t xml:space="preserve"> to navigate the GUI etc. Therefore it may be called for each event – several time</w:t>
+      <w:r>
+        <w:rPr>
+          <w:lang w:val="en-US"/>
+        </w:rPr>
+        <w:t xml:space="preserve"> as the name suggests is used for rendering Graphic User Interface Events like clicking a button on a screen, using GamePad to navigate the GUI etc. Therefore it may be called for each event – several time</w:t>
       </w:r>
       <w:r>
         <w:rPr>
@@ -773,21 +651,7 @@
         <w:rPr>
           <w:lang w:val="en-US"/>
         </w:rPr>
-        <w:t xml:space="preserve">om </w:t>
-      </w:r>
-      <w:proofErr w:type="spellStart"/>
-      <w:r>
-        <w:rPr>
-          <w:lang w:val="en-US"/>
-        </w:rPr>
-        <w:t>MonoBehaviour</w:t>
-      </w:r>
-      <w:proofErr w:type="spellEnd"/>
-      <w:r>
-        <w:rPr>
-          <w:lang w:val="en-US"/>
-        </w:rPr>
-        <w:t xml:space="preserve"> to avoid issues or unexpected results</w:t>
+        <w:t>om MonoBehaviour to avoid issues or unexpected results</w:t>
       </w:r>
       <w:r>
         <w:rPr>
@@ -795,10 +659,10 @@
         </w:rPr>
         <w:t xml:space="preserve"> as explained in. </w:t>
       </w:r>
-      <w:hyperlink r:id="rId7" w:history="1">
+      <w:hyperlink r:id="rId8" w:history="1">
         <w:r>
           <w:rPr>
-            <w:rStyle w:val="Hipercze"/>
+            <w:rStyle w:val="Hyperlink"/>
           </w:rPr>
           <w:t>http://ilkinulas.github.io/development/unity/2016/05/30/monobehaviour-constructor.html</w:t>
         </w:r>
@@ -892,21 +756,7 @@
         <w:rPr>
           <w:lang w:val="en-US"/>
         </w:rPr>
-        <w:t xml:space="preserve">The update methods are called only if the </w:t>
-      </w:r>
-      <w:proofErr w:type="spellStart"/>
-      <w:r>
-        <w:rPr>
-          <w:lang w:val="en-US"/>
-        </w:rPr>
-        <w:t>MonoBehabviour</w:t>
-      </w:r>
-      <w:proofErr w:type="spellEnd"/>
-      <w:r>
-        <w:rPr>
-          <w:lang w:val="en-US"/>
-        </w:rPr>
-        <w:t xml:space="preserve"> is enabled. </w:t>
+        <w:t xml:space="preserve">The update methods are called only if the MonoBehabviour is enabled. </w:t>
       </w:r>
     </w:p>
     <w:p>
@@ -943,7 +793,7 @@
                     <pic:cNvPicPr/>
                   </pic:nvPicPr>
                   <pic:blipFill>
-                    <a:blip r:embed="rId8"/>
+                    <a:blip r:embed="rId9"/>
                     <a:stretch>
                       <a:fillRect/>
                     </a:stretch>
@@ -970,19 +820,11 @@
           <w:lang w:val="en-US"/>
         </w:rPr>
       </w:pPr>
-      <w:proofErr w:type="spellStart"/>
-      <w:r>
-        <w:rPr>
-          <w:lang w:val="en-US"/>
-        </w:rPr>
-        <w:t>LateUpdate</w:t>
-      </w:r>
-      <w:proofErr w:type="spellEnd"/>
-      <w:r>
-        <w:rPr>
-          <w:lang w:val="en-US"/>
-        </w:rPr>
-        <w:t xml:space="preserve"> is just like the Update method – it is called every frame but </w:t>
+      <w:r>
+        <w:rPr>
+          <w:lang w:val="en-US"/>
+        </w:rPr>
+        <w:t xml:space="preserve">LateUpdate is just like the Update method – it is called every frame but </w:t>
       </w:r>
       <w:r>
         <w:rPr>
@@ -1049,21 +891,7 @@
         <w:rPr>
           <w:lang w:val="en-US"/>
         </w:rPr>
-        <w:t xml:space="preserve">The last method, </w:t>
-      </w:r>
-      <w:proofErr w:type="spellStart"/>
-      <w:r>
-        <w:rPr>
-          <w:lang w:val="en-US"/>
-        </w:rPr>
-        <w:t>FixedUpdate</w:t>
-      </w:r>
-      <w:proofErr w:type="spellEnd"/>
-      <w:r>
-        <w:rPr>
-          <w:lang w:val="en-US"/>
-        </w:rPr>
-        <w:t xml:space="preserve">, is called </w:t>
+        <w:t xml:space="preserve">The last method, FixedUpdate, is called </w:t>
       </w:r>
       <w:r>
         <w:rPr>
@@ -1099,21 +927,7 @@
         <w:rPr>
           <w:lang w:val="en-US"/>
         </w:rPr>
-        <w:t xml:space="preserve">if the player has to move right at a certain speed, its position should be updated using the </w:t>
-      </w:r>
-      <w:proofErr w:type="spellStart"/>
-      <w:r>
-        <w:rPr>
-          <w:lang w:val="en-US"/>
-        </w:rPr>
-        <w:t>FixedUpdate</w:t>
-      </w:r>
-      <w:proofErr w:type="spellEnd"/>
-      <w:r>
-        <w:rPr>
-          <w:lang w:val="en-US"/>
-        </w:rPr>
-        <w:t xml:space="preserve"> method. </w:t>
+        <w:t xml:space="preserve">if the player has to move right at a certain speed, its position should be updated using the FixedUpdate method. </w:t>
       </w:r>
       <w:r>
         <w:rPr>
@@ -1133,19 +947,11 @@
         </w:rPr>
         <w:t xml:space="preserve"> it would be updated 100 times. Therefore the higher the frame rate, the faster the object would move. </w:t>
       </w:r>
-      <w:proofErr w:type="spellStart"/>
-      <w:r>
-        <w:rPr>
-          <w:lang w:val="en-US"/>
-        </w:rPr>
-        <w:t>FixedUpdate</w:t>
-      </w:r>
-      <w:proofErr w:type="spellEnd"/>
-      <w:r>
-        <w:rPr>
-          <w:lang w:val="en-US"/>
-        </w:rPr>
-        <w:t xml:space="preserve"> gets rid of this issue by </w:t>
+      <w:r>
+        <w:rPr>
+          <w:lang w:val="en-US"/>
+        </w:rPr>
+        <w:t xml:space="preserve">FixedUpdate gets rid of this issue by </w:t>
       </w:r>
       <w:r>
         <w:rPr>
@@ -1157,16 +963,8 @@
         <w:rPr>
           <w:lang w:val="en-US"/>
         </w:rPr>
-        <w:t xml:space="preserve">This time value can be accessed by using the </w:t>
-      </w:r>
-      <w:proofErr w:type="spellStart"/>
-      <w:r>
-        <w:rPr>
-          <w:lang w:val="en-US"/>
-        </w:rPr>
-        <w:t>Time.fixedDeltaTime</w:t>
-      </w:r>
-      <w:proofErr w:type="spellEnd"/>
+        <w:t>This time value can be accessed by using the Time.fixedDeltaTime</w:t>
+      </w:r>
       <w:r>
         <w:rPr>
           <w:lang w:val="en-US"/>
@@ -1180,10 +978,10 @@
           <w:lang w:val="en-US"/>
         </w:rPr>
       </w:pPr>
-      <w:hyperlink r:id="rId9" w:history="1">
+      <w:hyperlink r:id="rId10" w:history="1">
         <w:r>
           <w:rPr>
-            <w:rStyle w:val="Hipercze"/>
+            <w:rStyle w:val="Hyperlink"/>
           </w:rPr>
           <w:t>https://docs.unity3d.com/ScriptReference/MonoBehaviour.html</w:t>
         </w:r>
@@ -1293,10 +1091,10 @@
           <w:lang w:val="en-US"/>
         </w:rPr>
       </w:pPr>
-      <w:hyperlink r:id="rId10" w:history="1">
+      <w:hyperlink r:id="rId11" w:history="1">
         <w:r>
           <w:rPr>
-            <w:rStyle w:val="Hipercze"/>
+            <w:rStyle w:val="Hyperlink"/>
           </w:rPr>
           <w:t>https://docs.unity3d.com/Manual/CreatingScenes.html</w:t>
         </w:r>
@@ -1384,16 +1182,8 @@
         <w:rPr>
           <w:lang w:val="en-US"/>
         </w:rPr>
-        <w:t xml:space="preserve">, </w:t>
-      </w:r>
-      <w:proofErr w:type="spellStart"/>
-      <w:r>
-        <w:rPr>
-          <w:lang w:val="en-US"/>
-        </w:rPr>
-        <w:t>Rigidbody</w:t>
-      </w:r>
-      <w:proofErr w:type="spellEnd"/>
+        <w:t>, Rigidbody</w:t>
+      </w:r>
       <w:r>
         <w:rPr>
           <w:lang w:val="en-US"/>
@@ -1450,20 +1240,20 @@
       </w:r>
     </w:p>
     <w:p>
-      <w:hyperlink r:id="rId11" w:history="1">
+      <w:hyperlink r:id="rId12" w:history="1">
         <w:r>
           <w:rPr>
-            <w:rStyle w:val="Hipercze"/>
+            <w:rStyle w:val="Hyperlink"/>
           </w:rPr>
           <w:t>https://docs.unity3d.com/ScriptReference/GameObject.html</w:t>
         </w:r>
       </w:hyperlink>
     </w:p>
     <w:p>
-      <w:hyperlink r:id="rId12" w:history="1">
+      <w:hyperlink r:id="rId13" w:history="1">
         <w:r>
           <w:rPr>
-            <w:rStyle w:val="Hipercze"/>
+            <w:rStyle w:val="Hyperlink"/>
           </w:rPr>
           <w:t>https://docs.unity3d.com/560/Documentation/Manual/class-GameObject.html</w:t>
         </w:r>
@@ -1548,19 +1338,11 @@
         </w:rPr>
         <w:t xml:space="preserve">nd sets it as a parent to that element. </w:t>
       </w:r>
-      <w:proofErr w:type="spellStart"/>
-      <w:r>
-        <w:rPr>
-          <w:lang w:val="en-US"/>
-        </w:rPr>
-        <w:t>EventSystem</w:t>
-      </w:r>
-      <w:proofErr w:type="spellEnd"/>
-      <w:r>
-        <w:rPr>
-          <w:lang w:val="en-US"/>
-        </w:rPr>
-        <w:t xml:space="preserve"> object has </w:t>
+      <w:r>
+        <w:rPr>
+          <w:lang w:val="en-US"/>
+        </w:rPr>
+        <w:t xml:space="preserve">EventSystem object has </w:t>
       </w:r>
       <w:r>
         <w:rPr>
@@ -1675,21 +1457,7 @@
         <w:rPr>
           <w:lang w:val="en-US"/>
         </w:rPr>
-        <w:t xml:space="preserve"> and other like managing </w:t>
-      </w:r>
-      <w:proofErr w:type="spellStart"/>
-      <w:r>
-        <w:rPr>
-          <w:lang w:val="en-US"/>
-        </w:rPr>
-        <w:t>Raycasting</w:t>
-      </w:r>
-      <w:proofErr w:type="spellEnd"/>
-      <w:r>
-        <w:rPr>
-          <w:lang w:val="en-US"/>
-        </w:rPr>
-        <w:t>.</w:t>
+        <w:t xml:space="preserve"> and other like managing Raycasting.</w:t>
       </w:r>
       <w:r>
         <w:rPr>
@@ -2772,10 +2540,10 @@
           <w:lang w:val="en-US"/>
         </w:rPr>
       </w:pPr>
-      <w:hyperlink r:id="rId13" w:history="1">
+      <w:hyperlink r:id="rId14" w:history="1">
         <w:r>
           <w:rPr>
-            <w:rStyle w:val="Hipercze"/>
+            <w:rStyle w:val="Hyperlink"/>
           </w:rPr>
           <w:t>https://guides.gamepressure.com/horizon_zero_dawn/guide.asp?ID=38878</w:t>
         </w:r>
@@ -3106,21 +2874,7 @@
         <w:rPr>
           <w:lang w:val="en-US"/>
         </w:rPr>
-        <w:t xml:space="preserve"> the text with the </w:t>
-      </w:r>
-      <w:proofErr w:type="spellStart"/>
-      <w:r>
-        <w:rPr>
-          <w:lang w:val="en-US"/>
-        </w:rPr>
-        <w:t>Rect</w:t>
-      </w:r>
-      <w:proofErr w:type="spellEnd"/>
-      <w:r>
-        <w:rPr>
-          <w:lang w:val="en-US"/>
-        </w:rPr>
-        <w:t xml:space="preserve"> Transform component </w:t>
+        <w:t xml:space="preserve"> the text with the Rect Transform component </w:t>
       </w:r>
       <w:r>
         <w:rPr>
@@ -3169,129 +2923,6 @@
             <wp:extent cx="4838700" cy="2019300"/>
             <wp:effectExtent l="0" t="0" r="0" b="0"/>
             <wp:docPr id="7" name="Picture 7"/>
-            <wp:cNvGraphicFramePr>
-              <a:graphicFrameLocks xmlns:a="http://schemas.openxmlformats.org/drawingml/2006/main" noChangeAspect="1"/>
-            </wp:cNvGraphicFramePr>
-            <a:graphic xmlns:a="http://schemas.openxmlformats.org/drawingml/2006/main">
-              <a:graphicData uri="http://schemas.openxmlformats.org/drawingml/2006/picture">
-                <pic:pic xmlns:pic="http://schemas.openxmlformats.org/drawingml/2006/picture">
-                  <pic:nvPicPr>
-                    <pic:cNvPr id="0" name=""/>
-                    <pic:cNvPicPr/>
-                  </pic:nvPicPr>
-                  <pic:blipFill>
-                    <a:blip r:embed="rId14"/>
-                    <a:stretch>
-                      <a:fillRect/>
-                    </a:stretch>
-                  </pic:blipFill>
-                  <pic:spPr>
-                    <a:xfrm>
-                      <a:off x="0" y="0"/>
-                      <a:ext cx="4838700" cy="2019300"/>
-                    </a:xfrm>
-                    <a:prstGeom prst="rect">
-                      <a:avLst/>
-                    </a:prstGeom>
-                  </pic:spPr>
-                </pic:pic>
-              </a:graphicData>
-            </a:graphic>
-          </wp:inline>
-        </w:drawing>
-      </w:r>
-    </w:p>
-    <w:p>
-      <w:pPr>
-        <w:rPr>
-          <w:lang w:val="en-US"/>
-        </w:rPr>
-      </w:pPr>
-      <w:r>
-        <w:rPr>
-          <w:lang w:val="en-US"/>
-        </w:rPr>
-        <w:lastRenderedPageBreak/>
-        <w:t>T</w:t>
-      </w:r>
-      <w:r>
-        <w:rPr>
-          <w:lang w:val="en-US"/>
-        </w:rPr>
-        <w:t>o show the score</w:t>
-      </w:r>
-      <w:r>
-        <w:rPr>
-          <w:lang w:val="en-US"/>
-        </w:rPr>
-        <w:t xml:space="preserve"> a new game object</w:t>
-      </w:r>
-      <w:r>
-        <w:rPr>
-          <w:lang w:val="en-US"/>
-        </w:rPr>
-        <w:t xml:space="preserve"> has been created with a Score UI Controller component inside</w:t>
-      </w:r>
-      <w:r>
-        <w:rPr>
-          <w:lang w:val="en-US"/>
-        </w:rPr>
-        <w:t>. It</w:t>
-      </w:r>
-      <w:r>
-        <w:rPr>
-          <w:lang w:val="en-US"/>
-        </w:rPr>
-        <w:t>:</w:t>
-      </w:r>
-    </w:p>
-    <w:p>
-      <w:pPr>
-        <w:pStyle w:val="Akapitzlist"/>
-        <w:numPr>
-          <w:ilvl w:val="0"/>
-          <w:numId w:val="1"/>
-        </w:numPr>
-        <w:rPr>
-          <w:lang w:val="en-US"/>
-        </w:rPr>
-      </w:pPr>
-      <w:r>
-        <w:rPr>
-          <w:lang w:val="en-US"/>
-        </w:rPr>
-        <w:t xml:space="preserve">takes </w:t>
-      </w:r>
-      <w:r>
-        <w:rPr>
-          <w:lang w:val="en-US"/>
-        </w:rPr>
-        <w:t xml:space="preserve">two </w:t>
-      </w:r>
-      <w:proofErr w:type="spellStart"/>
-      <w:r>
-        <w:rPr>
-          <w:lang w:val="en-US"/>
-        </w:rPr>
-        <w:t>TeamController</w:t>
-      </w:r>
-      <w:proofErr w:type="spellEnd"/>
-      <w:r>
-        <w:rPr>
-          <w:lang w:val="en-US"/>
-        </w:rPr>
-        <w:t xml:space="preserve"> components</w:t>
-      </w:r>
-      <w:r>
-        <w:rPr>
-          <w:noProof/>
-          <w:lang w:val="en-US"/>
-        </w:rPr>
-        <w:drawing>
-          <wp:inline distT="0" distB="0" distL="0" distR="0" wp14:anchorId="46C22C7D" wp14:editId="2231A1E3">
-            <wp:extent cx="3590925" cy="590550"/>
-            <wp:effectExtent l="0" t="0" r="9525" b="0"/>
-            <wp:docPr id="3" name="Picture 3"/>
             <wp:cNvGraphicFramePr>
               <a:graphicFrameLocks xmlns:a="http://schemas.openxmlformats.org/drawingml/2006/main" noChangeAspect="1"/>
             </wp:cNvGraphicFramePr>
@@ -3311,7 +2942,7 @@
                   <pic:spPr>
                     <a:xfrm>
                       <a:off x="0" y="0"/>
-                      <a:ext cx="3590925" cy="590550"/>
+                      <a:ext cx="4838700" cy="2019300"/>
                     </a:xfrm>
                     <a:prstGeom prst="rect">
                       <a:avLst/>
@@ -3326,7 +2957,51 @@
     </w:p>
     <w:p>
       <w:pPr>
-        <w:pStyle w:val="Akapitzlist"/>
+        <w:rPr>
+          <w:lang w:val="en-US"/>
+        </w:rPr>
+      </w:pPr>
+      <w:r>
+        <w:rPr>
+          <w:lang w:val="en-US"/>
+        </w:rPr>
+        <w:lastRenderedPageBreak/>
+        <w:t>T</w:t>
+      </w:r>
+      <w:r>
+        <w:rPr>
+          <w:lang w:val="en-US"/>
+        </w:rPr>
+        <w:t>o show the score</w:t>
+      </w:r>
+      <w:r>
+        <w:rPr>
+          <w:lang w:val="en-US"/>
+        </w:rPr>
+        <w:t xml:space="preserve"> a new game object</w:t>
+      </w:r>
+      <w:r>
+        <w:rPr>
+          <w:lang w:val="en-US"/>
+        </w:rPr>
+        <w:t xml:space="preserve"> has been created with a Score UI Controller component inside</w:t>
+      </w:r>
+      <w:r>
+        <w:rPr>
+          <w:lang w:val="en-US"/>
+        </w:rPr>
+        <w:t>. It</w:t>
+      </w:r>
+      <w:r>
+        <w:rPr>
+          <w:lang w:val="en-US"/>
+        </w:rPr>
+        <w:t>:</w:t>
+      </w:r>
+    </w:p>
+    <w:p>
+      <w:pPr>
+        <w:pStyle w:val="ListParagraph"/>
         <w:numPr>
           <w:ilvl w:val="0"/>
           <w:numId w:val="1"/>
@@ -3339,33 +3014,24 @@
         <w:rPr>
           <w:lang w:val="en-US"/>
         </w:rPr>
-        <w:t xml:space="preserve">extracts the </w:t>
-      </w:r>
-      <w:r>
-        <w:rPr>
-          <w:lang w:val="en-US"/>
-        </w:rPr>
-        <w:t>scores</w:t>
-      </w:r>
-    </w:p>
-    <w:p>
-      <w:pPr>
-        <w:pStyle w:val="Akapitzlist"/>
-        <w:ind w:left="770"/>
-        <w:rPr>
-          <w:lang w:val="en-US"/>
-        </w:rPr>
-      </w:pPr>
+        <w:t xml:space="preserve">takes </w:t>
+      </w:r>
+      <w:r>
+        <w:rPr>
+          <w:lang w:val="en-US"/>
+        </w:rPr>
+        <w:t>two TeamController components</w:t>
+      </w:r>
       <w:r>
         <w:rPr>
           <w:noProof/>
           <w:lang w:val="en-US"/>
         </w:rPr>
         <w:drawing>
-          <wp:inline distT="0" distB="0" distL="0" distR="0" wp14:anchorId="651C3936" wp14:editId="06CBABDB">
-            <wp:extent cx="4162425" cy="428625"/>
-            <wp:effectExtent l="0" t="0" r="9525" b="9525"/>
-            <wp:docPr id="5" name="Picture 5"/>
+          <wp:inline distT="0" distB="0" distL="0" distR="0" wp14:anchorId="46C22C7D" wp14:editId="2231A1E3">
+            <wp:extent cx="3590925" cy="590550"/>
+            <wp:effectExtent l="0" t="0" r="9525" b="0"/>
+            <wp:docPr id="3" name="Picture 3"/>
             <wp:cNvGraphicFramePr>
               <a:graphicFrameLocks xmlns:a="http://schemas.openxmlformats.org/drawingml/2006/main" noChangeAspect="1"/>
             </wp:cNvGraphicFramePr>
@@ -3385,7 +3051,7 @@
                   <pic:spPr>
                     <a:xfrm>
                       <a:off x="0" y="0"/>
-                      <a:ext cx="4162425" cy="428625"/>
+                      <a:ext cx="3590925" cy="590550"/>
                     </a:xfrm>
                     <a:prstGeom prst="rect">
                       <a:avLst/>
@@ -3400,7 +3066,7 @@
     </w:p>
     <w:p>
       <w:pPr>
-        <w:pStyle w:val="Akapitzlist"/>
+        <w:pStyle w:val="ListParagraph"/>
         <w:numPr>
           <w:ilvl w:val="0"/>
           <w:numId w:val="1"/>
@@ -3413,30 +3079,18 @@
         <w:rPr>
           <w:lang w:val="en-US"/>
         </w:rPr>
-        <w:t xml:space="preserve">creates a string out of them </w:t>
-      </w:r>
-    </w:p>
-    <w:p>
-      <w:pPr>
-        <w:pStyle w:val="Akapitzlist"/>
-        <w:numPr>
-          <w:ilvl w:val="0"/>
-          <w:numId w:val="1"/>
-        </w:numPr>
-        <w:rPr>
-          <w:lang w:val="en-US"/>
-        </w:rPr>
-      </w:pPr>
-      <w:r>
-        <w:rPr>
-          <w:lang w:val="en-US"/>
-        </w:rPr>
-        <w:t>passes them to a Text component</w:t>
-      </w:r>
-    </w:p>
-    <w:p>
-      <w:pPr>
-        <w:pStyle w:val="Akapitzlist"/>
+        <w:t xml:space="preserve">extracts the </w:t>
+      </w:r>
+      <w:r>
+        <w:rPr>
+          <w:lang w:val="en-US"/>
+        </w:rPr>
+        <w:t>scores</w:t>
+      </w:r>
+    </w:p>
+    <w:p>
+      <w:pPr>
+        <w:pStyle w:val="ListParagraph"/>
         <w:ind w:left="770"/>
         <w:rPr>
           <w:lang w:val="en-US"/>
@@ -3448,10 +3102,10 @@
           <w:lang w:val="en-US"/>
         </w:rPr>
         <w:drawing>
-          <wp:inline distT="0" distB="0" distL="0" distR="0" wp14:anchorId="4E8C9EDD" wp14:editId="03B767DE">
-            <wp:extent cx="4924425" cy="228600"/>
-            <wp:effectExtent l="0" t="0" r="9525" b="0"/>
-            <wp:docPr id="6" name="Picture 6"/>
+          <wp:inline distT="0" distB="0" distL="0" distR="0" wp14:anchorId="651C3936" wp14:editId="06CBABDB">
+            <wp:extent cx="4162425" cy="428625"/>
+            <wp:effectExtent l="0" t="0" r="9525" b="9525"/>
+            <wp:docPr id="5" name="Picture 5"/>
             <wp:cNvGraphicFramePr>
               <a:graphicFrameLocks xmlns:a="http://schemas.openxmlformats.org/drawingml/2006/main" noChangeAspect="1"/>
             </wp:cNvGraphicFramePr>
@@ -3471,7 +3125,7 @@
                   <pic:spPr>
                     <a:xfrm>
                       <a:off x="0" y="0"/>
-                      <a:ext cx="4924425" cy="228600"/>
+                      <a:ext cx="4162425" cy="428625"/>
                     </a:xfrm>
                     <a:prstGeom prst="rect">
                       <a:avLst/>
@@ -3486,167 +3140,44 @@
     </w:p>
     <w:p>
       <w:pPr>
-        <w:rPr>
-          <w:lang w:val="en-US"/>
-        </w:rPr>
-      </w:pPr>
-      <w:r>
-        <w:rPr>
-          <w:lang w:val="en-US"/>
-        </w:rPr>
-        <w:t xml:space="preserve"> </w:t>
-      </w:r>
-    </w:p>
-    <w:p>
-      <w:pPr>
-        <w:rPr>
-          <w:lang w:val="en-US"/>
-        </w:rPr>
-      </w:pPr>
-      <w:r>
-        <w:rPr>
-          <w:lang w:val="en-US"/>
-        </w:rPr>
-        <w:t xml:space="preserve">Stats have been done similarly, a </w:t>
-      </w:r>
-      <w:proofErr w:type="spellStart"/>
-      <w:r>
-        <w:rPr>
-          <w:lang w:val="en-US"/>
-        </w:rPr>
-        <w:t>StatsHUD</w:t>
-      </w:r>
-      <w:proofErr w:type="spellEnd"/>
-      <w:r>
-        <w:rPr>
-          <w:lang w:val="en-US"/>
-        </w:rPr>
-        <w:t xml:space="preserve"> object </w:t>
-      </w:r>
-      <w:r>
-        <w:rPr>
-          <w:lang w:val="en-US"/>
-        </w:rPr>
-        <w:t>with</w:t>
-      </w:r>
-      <w:r>
-        <w:rPr>
-          <w:lang w:val="en-US"/>
-        </w:rPr>
-        <w:t xml:space="preserve"> two</w:t>
-      </w:r>
-      <w:r>
-        <w:rPr>
-          <w:lang w:val="en-US"/>
-        </w:rPr>
-        <w:t xml:space="preserve"> </w:t>
-      </w:r>
-      <w:proofErr w:type="spellStart"/>
-      <w:r>
-        <w:rPr>
-          <w:lang w:val="en-US"/>
-        </w:rPr>
-        <w:t>StatsUI</w:t>
-      </w:r>
-      <w:proofErr w:type="spellEnd"/>
-      <w:r>
-        <w:rPr>
-          <w:lang w:val="en-US"/>
-        </w:rPr>
-        <w:t xml:space="preserve"> component</w:t>
-      </w:r>
-      <w:r>
-        <w:rPr>
-          <w:lang w:val="en-US"/>
-        </w:rPr>
-        <w:t>s for each player</w:t>
-      </w:r>
-      <w:r>
-        <w:rPr>
-          <w:lang w:val="en-US"/>
-        </w:rPr>
-        <w:t xml:space="preserve"> have</w:t>
-      </w:r>
-      <w:r>
-        <w:rPr>
-          <w:lang w:val="en-US"/>
-        </w:rPr>
-        <w:t xml:space="preserve"> been created. </w:t>
-      </w:r>
-      <w:proofErr w:type="spellStart"/>
-      <w:r>
-        <w:rPr>
-          <w:lang w:val="en-US"/>
-        </w:rPr>
-        <w:t>StatsUI</w:t>
-      </w:r>
-      <w:proofErr w:type="spellEnd"/>
-      <w:r>
-        <w:rPr>
-          <w:lang w:val="en-US"/>
-        </w:rPr>
-        <w:t xml:space="preserve"> is very similar to Score UI Controller but it takes </w:t>
-      </w:r>
-      <w:proofErr w:type="spellStart"/>
-      <w:r>
-        <w:rPr>
-          <w:lang w:val="en-US"/>
-        </w:rPr>
-        <w:t>StatsUI</w:t>
-      </w:r>
-      <w:proofErr w:type="spellEnd"/>
-      <w:r>
-        <w:rPr>
-          <w:lang w:val="en-US"/>
-        </w:rPr>
-        <w:t xml:space="preserve"> object, which gives all of the player’s statistics like </w:t>
-      </w:r>
-      <w:r>
-        <w:rPr>
-          <w:lang w:val="en-US"/>
-        </w:rPr>
-        <w:t xml:space="preserve">health or stamina, </w:t>
-      </w:r>
-      <w:r>
-        <w:rPr>
-          <w:lang w:val="en-US"/>
-        </w:rPr>
-        <w:t xml:space="preserve">and turns them into a string and passes to Text objects accordingly. </w:t>
-      </w:r>
-      <w:r>
-        <w:rPr>
-          <w:color w:val="FF0000"/>
-          <w:lang w:val="en-US"/>
-        </w:rPr>
-        <w:t>Figure …</w:t>
-      </w:r>
-      <w:r>
-        <w:rPr>
-          <w:lang w:val="en-US"/>
-        </w:rPr>
-        <w:t xml:space="preserve"> shows a Stats UI object with everything set up. </w:t>
-      </w:r>
-      <w:r>
-        <w:rPr>
-          <w:lang w:val="en-US"/>
-        </w:rPr>
-        <w:t xml:space="preserve">As it can be seen it is very </w:t>
-      </w:r>
-      <w:r>
-        <w:rPr>
-          <w:lang w:val="en-US"/>
-        </w:rPr>
-        <w:t xml:space="preserve">general and </w:t>
-      </w:r>
-      <w:r>
-        <w:rPr>
-          <w:lang w:val="en-US"/>
-        </w:rPr>
-        <w:t xml:space="preserve">can be easily duplicated in case the teams are expanded. </w:t>
-      </w:r>
-    </w:p>
-    <w:p>
-      <w:pPr>
+        <w:pStyle w:val="ListParagraph"/>
+        <w:numPr>
+          <w:ilvl w:val="0"/>
+          <w:numId w:val="1"/>
+        </w:numPr>
+        <w:rPr>
+          <w:lang w:val="en-US"/>
+        </w:rPr>
+      </w:pPr>
+      <w:r>
+        <w:rPr>
+          <w:lang w:val="en-US"/>
+        </w:rPr>
+        <w:t xml:space="preserve">creates a string out of them </w:t>
+      </w:r>
+    </w:p>
+    <w:p>
+      <w:pPr>
+        <w:pStyle w:val="ListParagraph"/>
+        <w:numPr>
+          <w:ilvl w:val="0"/>
+          <w:numId w:val="1"/>
+        </w:numPr>
+        <w:rPr>
+          <w:lang w:val="en-US"/>
+        </w:rPr>
+      </w:pPr>
+      <w:r>
+        <w:rPr>
+          <w:lang w:val="en-US"/>
+        </w:rPr>
+        <w:t>passes them to a Text component</w:t>
+      </w:r>
+    </w:p>
+    <w:p>
+      <w:pPr>
+        <w:pStyle w:val="ListParagraph"/>
+        <w:ind w:left="770"/>
         <w:rPr>
           <w:lang w:val="en-US"/>
         </w:rPr>
@@ -3657,10 +3188,10 @@
           <w:lang w:val="en-US"/>
         </w:rPr>
         <w:drawing>
-          <wp:inline distT="0" distB="0" distL="0" distR="0" wp14:anchorId="4A60909C" wp14:editId="75987CA5">
-            <wp:extent cx="4781550" cy="1200150"/>
-            <wp:effectExtent l="0" t="0" r="0" b="0"/>
-            <wp:docPr id="8" name="Picture 8"/>
+          <wp:inline distT="0" distB="0" distL="0" distR="0" wp14:anchorId="4E8C9EDD" wp14:editId="03B767DE">
+            <wp:extent cx="4924425" cy="228600"/>
+            <wp:effectExtent l="0" t="0" r="9525" b="0"/>
+            <wp:docPr id="6" name="Picture 6"/>
             <wp:cNvGraphicFramePr>
               <a:graphicFrameLocks xmlns:a="http://schemas.openxmlformats.org/drawingml/2006/main" noChangeAspect="1"/>
             </wp:cNvGraphicFramePr>
@@ -3680,7 +3211,7 @@
                   <pic:spPr>
                     <a:xfrm>
                       <a:off x="0" y="0"/>
-                      <a:ext cx="4781550" cy="1200150"/>
+                      <a:ext cx="4924425" cy="228600"/>
                     </a:xfrm>
                     <a:prstGeom prst="rect">
                       <a:avLst/>
@@ -3701,14 +3232,131 @@
       </w:pPr>
       <w:r>
         <w:rPr>
+          <w:lang w:val="en-US"/>
+        </w:rPr>
+        <w:t xml:space="preserve"> </w:t>
+      </w:r>
+    </w:p>
+    <w:p>
+      <w:pPr>
+        <w:rPr>
+          <w:lang w:val="en-US"/>
+        </w:rPr>
+      </w:pPr>
+      <w:r>
+        <w:rPr>
+          <w:lang w:val="en-US"/>
+        </w:rPr>
+        <w:t xml:space="preserve">Stats have been done similarly, a StatsHUD object </w:t>
+      </w:r>
+      <w:r>
+        <w:rPr>
+          <w:lang w:val="en-US"/>
+        </w:rPr>
+        <w:t>with</w:t>
+      </w:r>
+      <w:r>
+        <w:rPr>
+          <w:lang w:val="en-US"/>
+        </w:rPr>
+        <w:t xml:space="preserve"> two</w:t>
+      </w:r>
+      <w:r>
+        <w:rPr>
+          <w:lang w:val="en-US"/>
+        </w:rPr>
+        <w:t xml:space="preserve"> StatsUI component</w:t>
+      </w:r>
+      <w:r>
+        <w:rPr>
+          <w:lang w:val="en-US"/>
+        </w:rPr>
+        <w:t>s for each player</w:t>
+      </w:r>
+      <w:r>
+        <w:rPr>
+          <w:lang w:val="en-US"/>
+        </w:rPr>
+        <w:t xml:space="preserve"> have</w:t>
+      </w:r>
+      <w:r>
+        <w:rPr>
+          <w:lang w:val="en-US"/>
+        </w:rPr>
+        <w:t xml:space="preserve"> been created. </w:t>
+      </w:r>
+      <w:r>
+        <w:rPr>
+          <w:lang w:val="en-US"/>
+        </w:rPr>
+        <w:t xml:space="preserve">StatsUI is very similar to Score UI Controller but it takes </w:t>
+      </w:r>
+      <w:r>
+        <w:rPr>
+          <w:lang w:val="en-US"/>
+        </w:rPr>
+        <w:t xml:space="preserve">StatsUI object, which gives all of the player’s statistics like </w:t>
+      </w:r>
+      <w:r>
+        <w:rPr>
+          <w:lang w:val="en-US"/>
+        </w:rPr>
+        <w:t xml:space="preserve">health or stamina, </w:t>
+      </w:r>
+      <w:r>
+        <w:rPr>
+          <w:lang w:val="en-US"/>
+        </w:rPr>
+        <w:t xml:space="preserve">and turns them into a string and passes to Text objects accordingly. </w:t>
+      </w:r>
+      <w:r>
+        <w:rPr>
+          <w:color w:val="FF0000"/>
+          <w:lang w:val="en-US"/>
+        </w:rPr>
+        <w:t>Figure …</w:t>
+      </w:r>
+      <w:r>
+        <w:rPr>
+          <w:lang w:val="en-US"/>
+        </w:rPr>
+        <w:t xml:space="preserve"> shows a Stats UI object with everything set up. </w:t>
+      </w:r>
+      <w:r>
+        <w:rPr>
+          <w:lang w:val="en-US"/>
+        </w:rPr>
+        <w:t xml:space="preserve">As it can be seen it is very </w:t>
+      </w:r>
+      <w:r>
+        <w:rPr>
+          <w:lang w:val="en-US"/>
+        </w:rPr>
+        <w:t xml:space="preserve">general and </w:t>
+      </w:r>
+      <w:r>
+        <w:rPr>
+          <w:lang w:val="en-US"/>
+        </w:rPr>
+        <w:t xml:space="preserve">can be easily duplicated in case the teams are expanded. </w:t>
+      </w:r>
+    </w:p>
+    <w:p>
+      <w:pPr>
+        <w:rPr>
+          <w:lang w:val="en-US"/>
+        </w:rPr>
+      </w:pPr>
+      <w:r>
+        <w:rPr>
           <w:noProof/>
           <w:lang w:val="en-US"/>
         </w:rPr>
         <w:drawing>
-          <wp:inline distT="0" distB="0" distL="0" distR="0" wp14:anchorId="4E541EBC" wp14:editId="0E8CEFAE">
-            <wp:extent cx="3095625" cy="971550"/>
-            <wp:effectExtent l="0" t="0" r="9525" b="0"/>
-            <wp:docPr id="10" name="Picture 10"/>
+          <wp:inline distT="0" distB="0" distL="0" distR="0" wp14:anchorId="4A60909C" wp14:editId="75987CA5">
+            <wp:extent cx="4781550" cy="1200150"/>
+            <wp:effectExtent l="0" t="0" r="0" b="0"/>
+            <wp:docPr id="8" name="Picture 8"/>
             <wp:cNvGraphicFramePr>
               <a:graphicFrameLocks xmlns:a="http://schemas.openxmlformats.org/drawingml/2006/main" noChangeAspect="1"/>
             </wp:cNvGraphicFramePr>
@@ -3728,7 +3376,7 @@
                   <pic:spPr>
                     <a:xfrm>
                       <a:off x="0" y="0"/>
-                      <a:ext cx="3095625" cy="971550"/>
+                      <a:ext cx="4781550" cy="1200150"/>
                     </a:xfrm>
                     <a:prstGeom prst="rect">
                       <a:avLst/>
@@ -3749,41 +3397,14 @@
       </w:pPr>
       <w:r>
         <w:rPr>
-          <w:color w:val="FF0000"/>
-          <w:lang w:val="en-US"/>
-        </w:rPr>
-        <w:t xml:space="preserve">Figure… </w:t>
-      </w:r>
-      <w:r>
-        <w:rPr>
-          <w:lang w:val="en-US"/>
-        </w:rPr>
-        <w:t xml:space="preserve">shows the update loop which is very basic </w:t>
-      </w:r>
-      <w:r>
-        <w:rPr>
-          <w:lang w:val="en-US"/>
-        </w:rPr>
-        <w:t xml:space="preserve">since it only has one task – to convert the status into a string. </w:t>
-      </w:r>
-    </w:p>
-    <w:p>
-      <w:pPr>
-        <w:rPr>
-          <w:lang w:val="en-US"/>
-        </w:rPr>
-      </w:pPr>
-      <w:r>
-        <w:rPr>
           <w:noProof/>
           <w:lang w:val="en-US"/>
         </w:rPr>
-        <w:lastRenderedPageBreak/>
         <w:drawing>
-          <wp:inline distT="0" distB="0" distL="0" distR="0" wp14:anchorId="6738AF0B" wp14:editId="11B68B97">
-            <wp:extent cx="5943600" cy="1508760"/>
-            <wp:effectExtent l="0" t="0" r="0" b="0"/>
-            <wp:docPr id="9" name="Picture 9"/>
+          <wp:inline distT="0" distB="0" distL="0" distR="0" wp14:anchorId="4E541EBC" wp14:editId="0E8CEFAE">
+            <wp:extent cx="3095625" cy="971550"/>
+            <wp:effectExtent l="0" t="0" r="9525" b="0"/>
+            <wp:docPr id="10" name="Picture 10"/>
             <wp:cNvGraphicFramePr>
               <a:graphicFrameLocks xmlns:a="http://schemas.openxmlformats.org/drawingml/2006/main" noChangeAspect="1"/>
             </wp:cNvGraphicFramePr>
@@ -3803,7 +3424,7 @@
                   <pic:spPr>
                     <a:xfrm>
                       <a:off x="0" y="0"/>
-                      <a:ext cx="5943600" cy="1508760"/>
+                      <a:ext cx="3095625" cy="971550"/>
                     </a:xfrm>
                     <a:prstGeom prst="rect">
                       <a:avLst/>
@@ -3824,259 +3445,22 @@
       </w:pPr>
       <w:r>
         <w:rPr>
-          <w:lang w:val="en-US"/>
-        </w:rPr>
-        <w:t>The Game Scene</w:t>
-      </w:r>
-    </w:p>
-    <w:p>
-      <w:pPr>
-        <w:rPr>
-          <w:lang w:val="en-US"/>
-        </w:rPr>
-      </w:pPr>
-      <w:r>
-        <w:rPr>
-          <w:lang w:val="en-US"/>
-        </w:rPr>
-        <w:t xml:space="preserve">The game settings have been set up very similarly to above, update method creates a string from the status info that it takes from the </w:t>
-      </w:r>
-      <w:proofErr w:type="spellStart"/>
-      <w:r>
-        <w:rPr>
-          <w:lang w:val="en-US"/>
-        </w:rPr>
-        <w:t>GameStartSettings</w:t>
-      </w:r>
-      <w:proofErr w:type="spellEnd"/>
-      <w:r>
-        <w:rPr>
-          <w:lang w:val="en-US"/>
-        </w:rPr>
-        <w:t xml:space="preserve"> component. </w:t>
-      </w:r>
-      <w:r>
-        <w:rPr>
-          <w:lang w:val="en-US"/>
-        </w:rPr>
-        <w:t>Each button is made up of few different objects and components. As seen in fig… a button that changes the amount of health each player starts with has four game objects under it</w:t>
-      </w:r>
-      <w:r>
-        <w:rPr>
-          <w:lang w:val="en-US"/>
-        </w:rPr>
-        <w:t>;</w:t>
-      </w:r>
-      <w:r>
-        <w:rPr>
-          <w:lang w:val="en-US"/>
-        </w:rPr>
-        <w:t xml:space="preserve"> </w:t>
-      </w:r>
-      <w:r>
-        <w:rPr>
-          <w:lang w:val="en-US"/>
-        </w:rPr>
-        <w:t>t</w:t>
-      </w:r>
-      <w:r>
-        <w:rPr>
-          <w:lang w:val="en-US"/>
-        </w:rPr>
-        <w:t>wo text</w:t>
-      </w:r>
-      <w:r>
-        <w:rPr>
-          <w:lang w:val="en-US"/>
-        </w:rPr>
-        <w:t xml:space="preserve"> objects and two buttons. </w:t>
-      </w:r>
-      <w:r>
-        <w:rPr>
-          <w:lang w:val="en-US"/>
-        </w:rPr>
-        <w:t xml:space="preserve">First Text object is used to show the name of the variable that is being changed, in this case the health, and the second Text is used to show the current value of that variable. </w:t>
-      </w:r>
-    </w:p>
-    <w:p>
-      <w:pPr>
-        <w:rPr>
-          <w:lang w:val="en-US"/>
-        </w:rPr>
-      </w:pPr>
-      <w:r>
-        <w:rPr>
-          <w:lang w:val="en-US"/>
-        </w:rPr>
-        <w:t xml:space="preserve">Each text is done through the Start Settings component inside the </w:t>
-      </w:r>
-      <w:proofErr w:type="spellStart"/>
-      <w:r>
-        <w:rPr>
-          <w:lang w:val="en-US"/>
-        </w:rPr>
-        <w:t>StartSettings</w:t>
-      </w:r>
-      <w:proofErr w:type="spellEnd"/>
-      <w:r>
-        <w:rPr>
-          <w:lang w:val="en-US"/>
-        </w:rPr>
-        <w:t xml:space="preserve"> game object. This component takes care o</w:t>
-      </w:r>
-      <w:r>
-        <w:rPr>
-          <w:lang w:val="en-US"/>
-        </w:rPr>
-        <w:t xml:space="preserve">f building strings out of the values inside the </w:t>
-      </w:r>
-      <w:proofErr w:type="spellStart"/>
-      <w:r>
-        <w:rPr>
-          <w:lang w:val="en-US"/>
-        </w:rPr>
-        <w:t>GameStartSettings</w:t>
-      </w:r>
-      <w:proofErr w:type="spellEnd"/>
-      <w:r>
-        <w:rPr>
-          <w:lang w:val="en-US"/>
-        </w:rPr>
-        <w:t xml:space="preserve"> game object and it takes care of all of the methods used by the buttons. </w:t>
-      </w:r>
-    </w:p>
-    <w:p>
-      <w:pPr>
-        <w:rPr>
-          <w:lang w:val="en-US"/>
-        </w:rPr>
-      </w:pPr>
-      <w:r>
-        <w:rPr>
-          <w:lang w:val="en-US"/>
-        </w:rPr>
-        <w:t xml:space="preserve">The methods are very basic because their only role is to either add or subtract from the value inside </w:t>
-      </w:r>
-      <w:proofErr w:type="spellStart"/>
-      <w:r>
-        <w:rPr>
-          <w:lang w:val="en-US"/>
-        </w:rPr>
-        <w:t>GameStartSettings</w:t>
-      </w:r>
-      <w:proofErr w:type="spellEnd"/>
-      <w:r>
-        <w:rPr>
-          <w:lang w:val="en-US"/>
-        </w:rPr>
-        <w:t xml:space="preserve">. Fig… shows an example of that methods, as it can be seen, a value is passed </w:t>
-      </w:r>
-      <w:r>
-        <w:rPr>
-          <w:lang w:val="en-US"/>
-        </w:rPr>
-        <w:t xml:space="preserve">to the method which is then added to the given variable. </w:t>
-      </w:r>
-      <w:r>
-        <w:rPr>
-          <w:lang w:val="en-US"/>
-        </w:rPr>
-        <w:t xml:space="preserve">Fig… shows how that method is used inside the button, Unity has a very straightforward way to pass a value to the method it is calling. </w:t>
-      </w:r>
-      <w:proofErr w:type="spellStart"/>
-      <w:r>
-        <w:rPr>
-          <w:lang w:val="en-US"/>
-        </w:rPr>
-        <w:t>AddHealth</w:t>
-      </w:r>
-      <w:proofErr w:type="spellEnd"/>
-      <w:r>
-        <w:rPr>
-          <w:lang w:val="en-US"/>
-        </w:rPr>
-        <w:t xml:space="preserve"> method is called with </w:t>
-      </w:r>
-      <w:r>
-        <w:rPr>
-          <w:lang w:val="en-US"/>
-        </w:rPr>
-        <w:t>1</w:t>
-      </w:r>
-      <w:r>
-        <w:rPr>
-          <w:lang w:val="en-US"/>
-        </w:rPr>
-        <w:t xml:space="preserve"> passed to it, </w:t>
-      </w:r>
-      <w:r>
-        <w:rPr>
-          <w:lang w:val="en-US"/>
-        </w:rPr>
-        <w:t xml:space="preserve">in the Add button and the same method is called to subtract from that variable but -1 is passed to it. </w:t>
-      </w:r>
-    </w:p>
-    <w:p>
-      <w:pPr>
-        <w:rPr>
-          <w:lang w:val="en-US"/>
-        </w:rPr>
-      </w:pPr>
-      <w:r>
-        <w:rPr>
-          <w:lang w:val="en-US"/>
-        </w:rPr>
-        <w:t xml:space="preserve">Some </w:t>
-      </w:r>
-      <w:r>
-        <w:rPr>
-          <w:lang w:val="en-US"/>
-        </w:rPr>
-        <w:t xml:space="preserve">objects have a slider instead of two </w:t>
-      </w:r>
-      <w:r>
-        <w:rPr>
-          <w:lang w:val="en-US"/>
-        </w:rPr>
-        <w:t xml:space="preserve">buttons </w:t>
-      </w:r>
-      <w:r>
-        <w:rPr>
-          <w:lang w:val="en-US"/>
-        </w:rPr>
-        <w:t>to fit the variable much more</w:t>
-      </w:r>
-      <w:r>
-        <w:rPr>
-          <w:lang w:val="en-US"/>
-        </w:rPr>
-        <w:t>. This is done slightly differently, the value is changed to the slider value</w:t>
-      </w:r>
-      <w:r>
-        <w:rPr>
-          <w:lang w:val="en-US"/>
-        </w:rPr>
-        <w:t xml:space="preserve"> by calling it through </w:t>
-      </w:r>
-      <w:proofErr w:type="spellStart"/>
-      <w:r>
-        <w:rPr>
-          <w:lang w:val="en-US"/>
-        </w:rPr>
-        <w:t>Slider.value</w:t>
-      </w:r>
-      <w:proofErr w:type="spellEnd"/>
-      <w:r>
-        <w:rPr>
-          <w:lang w:val="en-US"/>
-        </w:rPr>
-        <w:t>.</w:t>
-      </w:r>
-      <w:r>
-        <w:rPr>
-          <w:lang w:val="en-US"/>
-        </w:rPr>
-        <w:t xml:space="preserve"> </w:t>
+          <w:color w:val="FF0000"/>
+          <w:lang w:val="en-US"/>
+        </w:rPr>
+        <w:t xml:space="preserve">Figure… </w:t>
+      </w:r>
+      <w:r>
+        <w:rPr>
+          <w:lang w:val="en-US"/>
+        </w:rPr>
+        <w:t xml:space="preserve">shows the update loop which is very basic </w:t>
+      </w:r>
+      <w:r>
+        <w:rPr>
+          <w:lang w:val="en-US"/>
+        </w:rPr>
+        <w:t xml:space="preserve">since it only has one task – to convert the status into a string. </w:t>
       </w:r>
     </w:p>
     <w:p>
@@ -4090,11 +3474,12 @@
           <w:noProof/>
           <w:lang w:val="en-US"/>
         </w:rPr>
+        <w:lastRenderedPageBreak/>
         <w:drawing>
-          <wp:inline distT="0" distB="0" distL="0" distR="0" wp14:anchorId="7590ACC3" wp14:editId="4A40A22A">
-            <wp:extent cx="3448050" cy="1733550"/>
+          <wp:inline distT="0" distB="0" distL="0" distR="0" wp14:anchorId="6738AF0B" wp14:editId="11B68B97">
+            <wp:extent cx="5943600" cy="1508760"/>
             <wp:effectExtent l="0" t="0" r="0" b="0"/>
-            <wp:docPr id="11" name="Picture 11"/>
+            <wp:docPr id="9" name="Picture 9"/>
             <wp:cNvGraphicFramePr>
               <a:graphicFrameLocks xmlns:a="http://schemas.openxmlformats.org/drawingml/2006/main" noChangeAspect="1"/>
             </wp:cNvGraphicFramePr>
@@ -4114,7 +3499,7 @@
                   <pic:spPr>
                     <a:xfrm>
                       <a:off x="0" y="0"/>
-                      <a:ext cx="3448050" cy="1733550"/>
+                      <a:ext cx="5943600" cy="1508760"/>
                     </a:xfrm>
                     <a:prstGeom prst="rect">
                       <a:avLst/>
@@ -4135,15 +3520,199 @@
       </w:pPr>
       <w:r>
         <w:rPr>
+          <w:lang w:val="en-US"/>
+        </w:rPr>
+        <w:t>The Game Scene</w:t>
+      </w:r>
+    </w:p>
+    <w:p>
+      <w:pPr>
+        <w:rPr>
+          <w:lang w:val="en-US"/>
+        </w:rPr>
+      </w:pPr>
+      <w:r>
+        <w:rPr>
+          <w:lang w:val="en-US"/>
+        </w:rPr>
+        <w:t xml:space="preserve">The game settings have been set up very similarly to above, update method creates a string from the status info that it takes from the </w:t>
+      </w:r>
+      <w:r>
+        <w:rPr>
+          <w:lang w:val="en-US"/>
+        </w:rPr>
+        <w:t xml:space="preserve">GameStartSettings component. </w:t>
+      </w:r>
+      <w:r>
+        <w:rPr>
+          <w:lang w:val="en-US"/>
+        </w:rPr>
+        <w:t>Each button is made up of few different objects and components. As seen in fig… a button that changes the amount of health each player starts with has four game objects under it</w:t>
+      </w:r>
+      <w:r>
+        <w:rPr>
+          <w:lang w:val="en-US"/>
+        </w:rPr>
+        <w:t>;</w:t>
+      </w:r>
+      <w:r>
+        <w:rPr>
+          <w:lang w:val="en-US"/>
+        </w:rPr>
+        <w:t xml:space="preserve"> </w:t>
+      </w:r>
+      <w:r>
+        <w:rPr>
+          <w:lang w:val="en-US"/>
+        </w:rPr>
+        <w:t>t</w:t>
+      </w:r>
+      <w:r>
+        <w:rPr>
+          <w:lang w:val="en-US"/>
+        </w:rPr>
+        <w:t>wo text</w:t>
+      </w:r>
+      <w:r>
+        <w:rPr>
+          <w:lang w:val="en-US"/>
+        </w:rPr>
+        <w:t xml:space="preserve"> objects and two buttons. </w:t>
+      </w:r>
+      <w:r>
+        <w:rPr>
+          <w:lang w:val="en-US"/>
+        </w:rPr>
+        <w:t xml:space="preserve">First Text object is used to show the name of the variable that is being changed, in this case the health, and the second Text is used to show the current value of that variable. </w:t>
+      </w:r>
+    </w:p>
+    <w:p>
+      <w:pPr>
+        <w:rPr>
+          <w:lang w:val="en-US"/>
+        </w:rPr>
+      </w:pPr>
+      <w:r>
+        <w:rPr>
+          <w:lang w:val="en-US"/>
+        </w:rPr>
+        <w:t>Each text is done through the Start Settings component inside the StartSettings game object. This component takes care o</w:t>
+      </w:r>
+      <w:r>
+        <w:rPr>
+          <w:lang w:val="en-US"/>
+        </w:rPr>
+        <w:t xml:space="preserve">f building strings out of the values inside the GameStartSettings game object and it takes care of all of the methods used by the buttons. </w:t>
+      </w:r>
+    </w:p>
+    <w:p>
+      <w:pPr>
+        <w:rPr>
+          <w:lang w:val="en-US"/>
+        </w:rPr>
+      </w:pPr>
+      <w:r>
+        <w:rPr>
+          <w:lang w:val="en-US"/>
+        </w:rPr>
+        <w:t xml:space="preserve">The methods are very basic because their only role is to either add or subtract from the value inside GameStartSettings. Fig… shows an example of that methods, as it can be seen, a value is passed </w:t>
+      </w:r>
+      <w:r>
+        <w:rPr>
+          <w:lang w:val="en-US"/>
+        </w:rPr>
+        <w:t xml:space="preserve">to the method which is then added to the given variable. </w:t>
+      </w:r>
+      <w:r>
+        <w:rPr>
+          <w:lang w:val="en-US"/>
+        </w:rPr>
+        <w:t xml:space="preserve">Fig… shows how that method is used inside the button, Unity has a very straightforward way to pass a value to the method it is calling. AddHealth method is called with </w:t>
+      </w:r>
+      <w:r>
+        <w:rPr>
+          <w:lang w:val="en-US"/>
+        </w:rPr>
+        <w:t>1</w:t>
+      </w:r>
+      <w:r>
+        <w:rPr>
+          <w:lang w:val="en-US"/>
+        </w:rPr>
+        <w:t xml:space="preserve"> passed to it, </w:t>
+      </w:r>
+      <w:r>
+        <w:rPr>
+          <w:lang w:val="en-US"/>
+        </w:rPr>
+        <w:t xml:space="preserve">in the Add button and the same method is called to subtract from that variable but -1 is passed to it. </w:t>
+      </w:r>
+    </w:p>
+    <w:p>
+      <w:pPr>
+        <w:rPr>
+          <w:lang w:val="en-US"/>
+        </w:rPr>
+      </w:pPr>
+      <w:r>
+        <w:rPr>
+          <w:lang w:val="en-US"/>
+        </w:rPr>
+        <w:t xml:space="preserve">Some </w:t>
+      </w:r>
+      <w:r>
+        <w:rPr>
+          <w:lang w:val="en-US"/>
+        </w:rPr>
+        <w:t xml:space="preserve">objects have a slider instead of two </w:t>
+      </w:r>
+      <w:r>
+        <w:rPr>
+          <w:lang w:val="en-US"/>
+        </w:rPr>
+        <w:t xml:space="preserve">buttons </w:t>
+      </w:r>
+      <w:r>
+        <w:rPr>
+          <w:lang w:val="en-US"/>
+        </w:rPr>
+        <w:t>to fit the variable much more</w:t>
+      </w:r>
+      <w:r>
+        <w:rPr>
+          <w:lang w:val="en-US"/>
+        </w:rPr>
+        <w:t>. This is done slightly differently, the value is changed to the slider value</w:t>
+      </w:r>
+      <w:r>
+        <w:rPr>
+          <w:lang w:val="en-US"/>
+        </w:rPr>
+        <w:t xml:space="preserve"> by calling it through Slider.value.</w:t>
+      </w:r>
+      <w:r>
+        <w:rPr>
+          <w:lang w:val="en-US"/>
+        </w:rPr>
+        <w:t xml:space="preserve"> </w:t>
+      </w:r>
+    </w:p>
+    <w:p>
+      <w:pPr>
+        <w:rPr>
+          <w:lang w:val="en-US"/>
+        </w:rPr>
+      </w:pPr>
+      <w:r>
+        <w:rPr>
           <w:noProof/>
           <w:lang w:val="en-US"/>
         </w:rPr>
-        <w:lastRenderedPageBreak/>
         <w:drawing>
-          <wp:inline distT="0" distB="0" distL="0" distR="0" wp14:anchorId="48FB6F0C" wp14:editId="5C5F2013">
-            <wp:extent cx="5943600" cy="2346325"/>
+          <wp:inline distT="0" distB="0" distL="0" distR="0" wp14:anchorId="7590ACC3" wp14:editId="4A40A22A">
+            <wp:extent cx="3448050" cy="1733550"/>
             <wp:effectExtent l="0" t="0" r="0" b="0"/>
-            <wp:docPr id="12" name="Picture 12"/>
+            <wp:docPr id="11" name="Picture 11"/>
             <wp:cNvGraphicFramePr>
               <a:graphicFrameLocks xmlns:a="http://schemas.openxmlformats.org/drawingml/2006/main" noChangeAspect="1"/>
             </wp:cNvGraphicFramePr>
@@ -4163,7 +3732,7 @@
                   <pic:spPr>
                     <a:xfrm>
                       <a:off x="0" y="0"/>
-                      <a:ext cx="5943600" cy="2346325"/>
+                      <a:ext cx="3448050" cy="1733550"/>
                     </a:xfrm>
                     <a:prstGeom prst="rect">
                       <a:avLst/>
@@ -4187,11 +3756,12 @@
           <w:noProof/>
           <w:lang w:val="en-US"/>
         </w:rPr>
+        <w:lastRenderedPageBreak/>
         <w:drawing>
-          <wp:inline distT="0" distB="0" distL="0" distR="0" wp14:anchorId="5BE0207C" wp14:editId="1C195A09">
-            <wp:extent cx="1381125" cy="1095375"/>
-            <wp:effectExtent l="0" t="0" r="9525" b="9525"/>
-            <wp:docPr id="13" name="Picture 13"/>
+          <wp:inline distT="0" distB="0" distL="0" distR="0" wp14:anchorId="48FB6F0C" wp14:editId="5C5F2013">
+            <wp:extent cx="5943600" cy="2346325"/>
+            <wp:effectExtent l="0" t="0" r="0" b="0"/>
+            <wp:docPr id="12" name="Picture 12"/>
             <wp:cNvGraphicFramePr>
               <a:graphicFrameLocks xmlns:a="http://schemas.openxmlformats.org/drawingml/2006/main" noChangeAspect="1"/>
             </wp:cNvGraphicFramePr>
@@ -4211,7 +3781,7 @@
                   <pic:spPr>
                     <a:xfrm>
                       <a:off x="0" y="0"/>
-                      <a:ext cx="1381125" cy="1095375"/>
+                      <a:ext cx="5943600" cy="2346325"/>
                     </a:xfrm>
                     <a:prstGeom prst="rect">
                       <a:avLst/>
@@ -4223,16 +3793,23 @@
           </wp:inline>
         </w:drawing>
       </w:r>
+    </w:p>
+    <w:p>
+      <w:pPr>
+        <w:rPr>
+          <w:lang w:val="en-US"/>
+        </w:rPr>
+      </w:pPr>
       <w:r>
         <w:rPr>
           <w:noProof/>
           <w:lang w:val="en-US"/>
         </w:rPr>
         <w:drawing>
-          <wp:inline distT="0" distB="0" distL="0" distR="0" wp14:anchorId="5AFE0822" wp14:editId="11096E28">
-            <wp:extent cx="4505325" cy="3305175"/>
+          <wp:inline distT="0" distB="0" distL="0" distR="0" wp14:anchorId="5BE0207C" wp14:editId="1C195A09">
+            <wp:extent cx="1381125" cy="1095375"/>
             <wp:effectExtent l="0" t="0" r="9525" b="9525"/>
-            <wp:docPr id="14" name="Picture 14"/>
+            <wp:docPr id="13" name="Picture 13"/>
             <wp:cNvGraphicFramePr>
               <a:graphicFrameLocks xmlns:a="http://schemas.openxmlformats.org/drawingml/2006/main" noChangeAspect="1"/>
             </wp:cNvGraphicFramePr>
@@ -4252,6 +3829,47 @@
                   <pic:spPr>
                     <a:xfrm>
                       <a:off x="0" y="0"/>
+                      <a:ext cx="1381125" cy="1095375"/>
+                    </a:xfrm>
+                    <a:prstGeom prst="rect">
+                      <a:avLst/>
+                    </a:prstGeom>
+                  </pic:spPr>
+                </pic:pic>
+              </a:graphicData>
+            </a:graphic>
+          </wp:inline>
+        </w:drawing>
+      </w:r>
+      <w:r>
+        <w:rPr>
+          <w:noProof/>
+          <w:lang w:val="en-US"/>
+        </w:rPr>
+        <w:drawing>
+          <wp:inline distT="0" distB="0" distL="0" distR="0" wp14:anchorId="5AFE0822" wp14:editId="11096E28">
+            <wp:extent cx="4505325" cy="3305175"/>
+            <wp:effectExtent l="0" t="0" r="9525" b="9525"/>
+            <wp:docPr id="14" name="Picture 14"/>
+            <wp:cNvGraphicFramePr>
+              <a:graphicFrameLocks xmlns:a="http://schemas.openxmlformats.org/drawingml/2006/main" noChangeAspect="1"/>
+            </wp:cNvGraphicFramePr>
+            <a:graphic xmlns:a="http://schemas.openxmlformats.org/drawingml/2006/main">
+              <a:graphicData uri="http://schemas.openxmlformats.org/drawingml/2006/picture">
+                <pic:pic xmlns:pic="http://schemas.openxmlformats.org/drawingml/2006/picture">
+                  <pic:nvPicPr>
+                    <pic:cNvPr id="0" name=""/>
+                    <pic:cNvPicPr/>
+                  </pic:nvPicPr>
+                  <pic:blipFill>
+                    <a:blip r:embed="rId25"/>
+                    <a:stretch>
+                      <a:fillRect/>
+                    </a:stretch>
+                  </pic:blipFill>
+                  <pic:spPr>
+                    <a:xfrm>
+                      <a:off x="0" y="0"/>
                       <a:ext cx="4505325" cy="3305175"/>
                     </a:xfrm>
                     <a:prstGeom prst="rect">
@@ -4271,19 +3889,11 @@
           <w:lang w:val="en-US"/>
         </w:rPr>
       </w:pPr>
-      <w:proofErr w:type="spellStart"/>
-      <w:r>
-        <w:rPr>
-          <w:lang w:val="en-US"/>
-        </w:rPr>
-        <w:t>GameStartSettings</w:t>
-      </w:r>
-      <w:proofErr w:type="spellEnd"/>
-      <w:r>
-        <w:rPr>
-          <w:lang w:val="en-US"/>
-        </w:rPr>
-        <w:t xml:space="preserve"> component </w:t>
+      <w:r>
+        <w:rPr>
+          <w:lang w:val="en-US"/>
+        </w:rPr>
+        <w:t xml:space="preserve">GameStartSettings component </w:t>
       </w:r>
       <w:r>
         <w:rPr>
@@ -4456,21 +4066,7 @@
           <w:lang w:val="en-US"/>
         </w:rPr>
         <w:lastRenderedPageBreak/>
-        <w:t xml:space="preserve">example is </w:t>
-      </w:r>
-      <w:proofErr w:type="spellStart"/>
-      <w:r>
-        <w:rPr>
-          <w:lang w:val="en-US"/>
-        </w:rPr>
-        <w:t>Fortnite</w:t>
-      </w:r>
-      <w:proofErr w:type="spellEnd"/>
-      <w:r>
-        <w:rPr>
-          <w:lang w:val="en-US"/>
-        </w:rPr>
-        <w:t xml:space="preserve"> developed by Epic Games and released in 2017</w:t>
+        <w:t>example is Fortnite developed by Epic Games and released in 2017</w:t>
       </w:r>
       <w:r>
         <w:rPr>
@@ -4809,49 +4405,7 @@
         <w:rPr>
           <w:lang w:val="en-US"/>
         </w:rPr>
-        <w:t xml:space="preserve">with two game objects, one for each team, that hold the </w:t>
-      </w:r>
-      <w:proofErr w:type="spellStart"/>
-      <w:r>
-        <w:rPr>
-          <w:lang w:val="en-US"/>
-        </w:rPr>
-        <w:t>TeamController</w:t>
-      </w:r>
-      <w:proofErr w:type="spellEnd"/>
-      <w:r>
-        <w:rPr>
-          <w:lang w:val="en-US"/>
-        </w:rPr>
-        <w:t xml:space="preserve"> component. </w:t>
-      </w:r>
-      <w:proofErr w:type="spellStart"/>
-      <w:r>
-        <w:rPr>
-          <w:lang w:val="en-US"/>
-        </w:rPr>
-        <w:t>TeamController</w:t>
-      </w:r>
-      <w:proofErr w:type="spellEnd"/>
-      <w:r>
-        <w:rPr>
-          <w:lang w:val="en-US"/>
-        </w:rPr>
-        <w:t xml:space="preserve"> takes care of the </w:t>
-      </w:r>
-      <w:proofErr w:type="spellStart"/>
-      <w:r>
-        <w:rPr>
-          <w:lang w:val="en-US"/>
-        </w:rPr>
-        <w:t>the</w:t>
-      </w:r>
-      <w:proofErr w:type="spellEnd"/>
-      <w:r>
-        <w:rPr>
-          <w:lang w:val="en-US"/>
-        </w:rPr>
-        <w:t xml:space="preserve"> players inside the team, the score, opponents</w:t>
+        <w:t>with two game objects, one for each team, that hold the TeamController component. TeamController takes care of the the players inside the team, the score, opponents</w:t>
       </w:r>
       <w:r>
         <w:rPr>
@@ -4863,36 +4417,14 @@
         <w:rPr>
           <w:lang w:val="en-US"/>
         </w:rPr>
-        <w:t xml:space="preserve">It has some additional methods like </w:t>
-      </w:r>
-      <w:proofErr w:type="spellStart"/>
-      <w:r>
-        <w:rPr>
-          <w:lang w:val="en-US"/>
-        </w:rPr>
-        <w:t>ResetPlayers</w:t>
-      </w:r>
-      <w:proofErr w:type="spellEnd"/>
-      <w:r>
-        <w:rPr>
-          <w:lang w:val="en-US"/>
-        </w:rPr>
-        <w:t xml:space="preserve"> which changes all of its players to their default positions which are held inside the </w:t>
-      </w:r>
-      <w:proofErr w:type="spellStart"/>
+        <w:t xml:space="preserve">It has some additional methods like ResetPlayers which changes all of its players to their default positions which are held inside the </w:t>
+      </w:r>
       <w:r>
         <w:rPr>
           <w:lang w:val="en-US"/>
         </w:rPr>
         <w:lastRenderedPageBreak/>
-        <w:t>GlobalGameSettings</w:t>
-      </w:r>
-      <w:proofErr w:type="spellEnd"/>
-      <w:r>
-        <w:rPr>
-          <w:lang w:val="en-US"/>
-        </w:rPr>
-        <w:t xml:space="preserve">. It also holds information about the State Boundaries which are the places where the AI changes its state. </w:t>
+        <w:t xml:space="preserve">GlobalGameSettings. It also holds information about the State Boundaries which are the places where the AI changes its state. </w:t>
       </w:r>
     </w:p>
     <w:p>
@@ -4930,21 +4462,7 @@
         <w:rPr>
           <w:lang w:val="en-US"/>
         </w:rPr>
-        <w:t xml:space="preserve"> – there are a number of </w:t>
-      </w:r>
-      <w:proofErr w:type="spellStart"/>
-      <w:r>
-        <w:rPr>
-          <w:lang w:val="en-US"/>
-        </w:rPr>
-        <w:t>behaviours</w:t>
-      </w:r>
-      <w:proofErr w:type="spellEnd"/>
-      <w:r>
-        <w:rPr>
-          <w:lang w:val="en-US"/>
-        </w:rPr>
-        <w:t xml:space="preserve">, the play area is divided </w:t>
+        <w:t xml:space="preserve"> – there are a number of behaviours, the play area is divided </w:t>
       </w:r>
       <w:r>
         <w:rPr>
@@ -4962,41 +4480,13 @@
         <w:rPr>
           <w:lang w:val="en-US"/>
         </w:rPr>
-        <w:t xml:space="preserve">The </w:t>
-      </w:r>
-      <w:proofErr w:type="spellStart"/>
-      <w:r>
-        <w:rPr>
-          <w:lang w:val="en-US"/>
-        </w:rPr>
-        <w:t>behaviours</w:t>
-      </w:r>
-      <w:proofErr w:type="spellEnd"/>
-      <w:r>
-        <w:rPr>
-          <w:lang w:val="en-US"/>
-        </w:rPr>
-        <w:t xml:space="preserve"> have been broken down into various groups, and each behavior is implemented as a static method inside a Static Class. </w:t>
-      </w:r>
-      <w:r>
-        <w:rPr>
-          <w:lang w:val="en-US"/>
-        </w:rPr>
-        <w:t xml:space="preserve">Implementing </w:t>
-      </w:r>
-      <w:proofErr w:type="spellStart"/>
-      <w:r>
-        <w:rPr>
-          <w:lang w:val="en-US"/>
-        </w:rPr>
-        <w:t>behaviours</w:t>
-      </w:r>
-      <w:proofErr w:type="spellEnd"/>
-      <w:r>
-        <w:rPr>
-          <w:lang w:val="en-US"/>
-        </w:rPr>
-        <w:t xml:space="preserve"> as static method seemed like a best way because it </w:t>
+        <w:t xml:space="preserve">The behaviours have been broken down into various groups, and each behavior is implemented as a static method inside a Static Class. </w:t>
+      </w:r>
+      <w:r>
+        <w:rPr>
+          <w:lang w:val="en-US"/>
+        </w:rPr>
+        <w:t xml:space="preserve">Implementing behaviours as static method seemed like a best way because it </w:t>
       </w:r>
       <w:r>
         <w:rPr>
@@ -5008,162 +4498,1083 @@
         <w:rPr>
           <w:lang w:val="en-US"/>
         </w:rPr>
-        <w:t xml:space="preserve">This part will first explained the </w:t>
-      </w:r>
-      <w:proofErr w:type="spellStart"/>
-      <w:r>
-        <w:rPr>
-          <w:lang w:val="en-US"/>
-        </w:rPr>
-        <w:t>behaviours</w:t>
-      </w:r>
-      <w:proofErr w:type="spellEnd"/>
-      <w:r>
-        <w:rPr>
-          <w:lang w:val="en-US"/>
-        </w:rPr>
-        <w:t xml:space="preserve"> that the AI can choose from and then will go on to explain the logic behind it – that is, how it chooses the behavior.</w:t>
-      </w:r>
-    </w:p>
-    <w:p>
-      <w:pPr>
-        <w:rPr>
-          <w:lang w:val="en-US"/>
-        </w:rPr>
-      </w:pPr>
-      <w:r>
-        <w:rPr>
-          <w:lang w:val="en-US"/>
-        </w:rPr>
-        <w:t xml:space="preserve">The </w:t>
-      </w:r>
-      <w:proofErr w:type="spellStart"/>
-      <w:r>
-        <w:rPr>
-          <w:lang w:val="en-US"/>
-        </w:rPr>
-        <w:t>behaviours</w:t>
-      </w:r>
-      <w:proofErr w:type="spellEnd"/>
-      <w:r>
-        <w:rPr>
-          <w:lang w:val="en-US"/>
-        </w:rPr>
-        <w:t xml:space="preserve"> are separated as follows; Basic </w:t>
-      </w:r>
-      <w:proofErr w:type="spellStart"/>
-      <w:r>
-        <w:rPr>
-          <w:lang w:val="en-US"/>
-        </w:rPr>
-        <w:t>Behaviour</w:t>
-      </w:r>
-      <w:proofErr w:type="spellEnd"/>
-      <w:r>
-        <w:rPr>
-          <w:lang w:val="en-US"/>
-        </w:rPr>
-        <w:t xml:space="preserve">, Direction </w:t>
-      </w:r>
-      <w:proofErr w:type="spellStart"/>
-      <w:r>
-        <w:rPr>
-          <w:lang w:val="en-US"/>
-        </w:rPr>
-        <w:t>Behaviour</w:t>
-      </w:r>
-      <w:proofErr w:type="spellEnd"/>
-      <w:r>
-        <w:rPr>
-          <w:lang w:val="en-US"/>
-        </w:rPr>
-        <w:t xml:space="preserve">, Global </w:t>
-      </w:r>
-      <w:proofErr w:type="spellStart"/>
-      <w:r>
-        <w:rPr>
-          <w:lang w:val="en-US"/>
-        </w:rPr>
-        <w:t>Behaviour</w:t>
-      </w:r>
-      <w:proofErr w:type="spellEnd"/>
-      <w:r>
-        <w:rPr>
-          <w:lang w:val="en-US"/>
-        </w:rPr>
-        <w:t xml:space="preserve">, Movement </w:t>
-      </w:r>
-      <w:proofErr w:type="spellStart"/>
-      <w:r>
-        <w:rPr>
-          <w:lang w:val="en-US"/>
-        </w:rPr>
-        <w:t>Behaviour</w:t>
-      </w:r>
-      <w:proofErr w:type="spellEnd"/>
-      <w:r>
-        <w:rPr>
-          <w:lang w:val="en-US"/>
-        </w:rPr>
-        <w:t xml:space="preserve"> and Team </w:t>
-      </w:r>
-      <w:proofErr w:type="spellStart"/>
-      <w:r>
-        <w:rPr>
-          <w:lang w:val="en-US"/>
-        </w:rPr>
-        <w:t>Behaviour</w:t>
-      </w:r>
-      <w:proofErr w:type="spellEnd"/>
-      <w:r>
-        <w:rPr>
-          <w:lang w:val="en-US"/>
-        </w:rPr>
-        <w:t xml:space="preserve">. There are also helper methods that are not actual behavior, i.e. they do not do an actual thing but they are closely correlated with the methods inside the </w:t>
-      </w:r>
-      <w:proofErr w:type="spellStart"/>
-      <w:r>
-        <w:rPr>
-          <w:lang w:val="en-US"/>
-        </w:rPr>
-        <w:t>behaviours</w:t>
-      </w:r>
-      <w:proofErr w:type="spellEnd"/>
-      <w:r>
-        <w:rPr>
-          <w:lang w:val="en-US"/>
-        </w:rPr>
-        <w:t xml:space="preserve">, these are; </w:t>
+        <w:t>This part will first explained the behaviours that the AI can choose from and then will go on to explain the logic behind it – that is, how it chooses the behavior.</w:t>
+      </w:r>
+    </w:p>
+    <w:p>
+      <w:pPr>
+        <w:rPr>
+          <w:lang w:val="en-US"/>
+        </w:rPr>
+      </w:pPr>
+      <w:r>
+        <w:rPr>
+          <w:lang w:val="en-US"/>
+        </w:rPr>
+        <w:t xml:space="preserve">The behaviours are separated as follows; Basic Behaviour, Direction Behaviour, Global Behaviour, Movement Behaviour and Team Behaviour. There are also helper methods that are not actual behavior, i.e. they do not do an actual thing but they are closely correlated with the methods inside the behaviours, these are; </w:t>
       </w:r>
       <w:r>
         <w:rPr>
           <w:lang w:val="en-US"/>
         </w:rPr>
         <w:t xml:space="preserve">Calculate, General and Check. </w:t>
+      </w:r>
+    </w:p>
+    <w:p>
+      <w:pPr>
+        <w:rPr>
+          <w:lang w:val="en-US"/>
+        </w:rPr>
+      </w:pPr>
+      <w:r>
+        <w:rPr>
+          <w:lang w:val="en-US"/>
+        </w:rPr>
+        <w:t xml:space="preserve">Basic Behaviour </w:t>
+      </w:r>
+      <w:r>
+        <w:rPr>
+          <w:lang w:val="en-US"/>
+        </w:rPr>
+        <w:t>C</w:t>
+      </w:r>
+      <w:r>
+        <w:rPr>
+          <w:lang w:val="en-US"/>
+        </w:rPr>
+        <w:t xml:space="preserve">lass </w:t>
+      </w:r>
+      <w:r>
+        <w:rPr>
+          <w:lang w:val="en-US"/>
+        </w:rPr>
+        <w:t xml:space="preserve">has a set of methods </w:t>
+      </w:r>
+      <w:r>
+        <w:rPr>
+          <w:lang w:val="en-US"/>
+        </w:rPr>
+        <w:t>that are no more than two lines</w:t>
+      </w:r>
+      <w:r>
+        <w:rPr>
+          <w:lang w:val="en-US"/>
+        </w:rPr>
+        <w:t>. Their tasks are just the basic controls like using a sword or a shield, swapping guns</w:t>
+      </w:r>
+      <w:r>
+        <w:rPr>
+          <w:lang w:val="en-US"/>
+        </w:rPr>
+        <w:t xml:space="preserve"> or sprinting</w:t>
+      </w:r>
+      <w:r>
+        <w:rPr>
+          <w:lang w:val="en-US"/>
+        </w:rPr>
+        <w:t>.</w:t>
+      </w:r>
+      <w:r>
+        <w:rPr>
+          <w:lang w:val="en-US"/>
+        </w:rPr>
+        <w:t xml:space="preserve"> Figure… shows the first method, GetController which takes out the Controls compon</w:t>
+      </w:r>
+      <w:r>
+        <w:rPr>
+          <w:lang w:val="en-US"/>
+        </w:rPr>
+        <w:t>en</w:t>
+      </w:r>
+      <w:r>
+        <w:rPr>
+          <w:lang w:val="en-US"/>
+        </w:rPr>
+        <w:t>t from the p</w:t>
+      </w:r>
+      <w:r>
+        <w:rPr>
+          <w:lang w:val="en-US"/>
+        </w:rPr>
+        <w:t>layer GameObject. Figure …</w:t>
+      </w:r>
+      <w:r>
+        <w:rPr>
+          <w:lang w:val="en-US"/>
+        </w:rPr>
+        <w:t xml:space="preserve"> shows </w:t>
+      </w:r>
+      <w:r>
+        <w:rPr>
+          <w:lang w:val="en-US"/>
+        </w:rPr>
+        <w:t xml:space="preserve">one of </w:t>
+      </w:r>
+      <w:r>
+        <w:rPr>
+          <w:lang w:val="en-US"/>
+        </w:rPr>
+        <w:t xml:space="preserve">the </w:t>
+      </w:r>
+      <w:r>
+        <w:rPr>
+          <w:lang w:val="en-US"/>
+        </w:rPr>
+        <w:t>methods inside the Basic Behaviour</w:t>
+      </w:r>
+      <w:r>
+        <w:rPr>
+          <w:lang w:val="en-US"/>
+        </w:rPr>
+        <w:t xml:space="preserve"> class. </w:t>
+      </w:r>
+      <w:r>
+        <w:rPr>
+          <w:lang w:val="en-US"/>
+        </w:rPr>
+        <w:t xml:space="preserve">While this is </w:t>
+      </w:r>
+      <w:r>
+        <w:rPr>
+          <w:lang w:val="en-US"/>
+        </w:rPr>
+        <w:t xml:space="preserve">very basic, it makes the game code easier to read since these methods will be used often. </w:t>
+      </w:r>
+      <w:r>
+        <w:rPr>
+          <w:lang w:val="en-US"/>
+        </w:rPr>
+        <w:t>It changes player.controls.UseShield() into AIBasicBehaviour.UseShield(player)</w:t>
+      </w:r>
+    </w:p>
+    <w:p>
+      <w:pPr>
+        <w:rPr>
+          <w:lang w:val="en-US"/>
+        </w:rPr>
+      </w:pPr>
+      <w:r>
+        <w:rPr>
+          <w:lang w:val="en-US"/>
+        </w:rPr>
+        <w:t xml:space="preserve"> </w:t>
+      </w:r>
+      <w:r>
+        <w:rPr>
+          <w:color w:val="FF0000"/>
+          <w:lang w:val="en-US"/>
+        </w:rPr>
+        <w:t>Appendix</w:t>
+      </w:r>
+      <w:r>
+        <w:rPr>
+          <w:lang w:val="en-US"/>
+        </w:rPr>
+        <w:t xml:space="preserve">.. </w:t>
+      </w:r>
+      <w:r>
+        <w:rPr>
+          <w:lang w:val="en-US"/>
+        </w:rPr>
+        <w:t xml:space="preserve">shows the all methods. </w:t>
+      </w:r>
+    </w:p>
+    <w:p>
+      <w:pPr>
+        <w:rPr>
+          <w:lang w:val="en-US"/>
+        </w:rPr>
+      </w:pPr>
+      <w:r>
+        <w:rPr>
+          <w:noProof/>
+          <w:lang w:val="en-US"/>
+        </w:rPr>
+        <w:drawing>
+          <wp:inline distT="0" distB="0" distL="0" distR="0" wp14:anchorId="627BED8D" wp14:editId="2A47E970">
+            <wp:extent cx="5457825" cy="809625"/>
+            <wp:effectExtent l="0" t="0" r="9525" b="9525"/>
+            <wp:docPr id="2" name="Picture 2"/>
+            <wp:cNvGraphicFramePr>
+              <a:graphicFrameLocks xmlns:a="http://schemas.openxmlformats.org/drawingml/2006/main" noChangeAspect="1"/>
+            </wp:cNvGraphicFramePr>
+            <a:graphic xmlns:a="http://schemas.openxmlformats.org/drawingml/2006/main">
+              <a:graphicData uri="http://schemas.openxmlformats.org/drawingml/2006/picture">
+                <pic:pic xmlns:pic="http://schemas.openxmlformats.org/drawingml/2006/picture">
+                  <pic:nvPicPr>
+                    <pic:cNvPr id="0" name=""/>
+                    <pic:cNvPicPr/>
+                  </pic:nvPicPr>
+                  <pic:blipFill>
+                    <a:blip r:embed="rId26"/>
+                    <a:stretch>
+                      <a:fillRect/>
+                    </a:stretch>
+                  </pic:blipFill>
+                  <pic:spPr>
+                    <a:xfrm>
+                      <a:off x="0" y="0"/>
+                      <a:ext cx="5457825" cy="809625"/>
+                    </a:xfrm>
+                    <a:prstGeom prst="rect">
+                      <a:avLst/>
+                    </a:prstGeom>
+                  </pic:spPr>
+                </pic:pic>
+              </a:graphicData>
+            </a:graphic>
+          </wp:inline>
+        </w:drawing>
+      </w:r>
+    </w:p>
+    <w:p>
+      <w:pPr>
+        <w:rPr>
+          <w:lang w:val="en-US"/>
+        </w:rPr>
+      </w:pPr>
+      <w:r>
+        <w:rPr>
+          <w:lang w:val="en-US"/>
+        </w:rPr>
+        <w:br w:type="page"/>
+      </w:r>
+    </w:p>
+    <w:p>
+      <w:pPr>
+        <w:rPr>
+          <w:lang w:val="en-US"/>
+        </w:rPr>
+      </w:pPr>
+      <w:r>
+        <w:rPr>
+          <w:noProof/>
+          <w:lang w:val="en-US"/>
+        </w:rPr>
+        <w:lastRenderedPageBreak/>
+        <w:drawing>
+          <wp:inline distT="0" distB="0" distL="0" distR="0" wp14:anchorId="07A8648A" wp14:editId="5CA0A8BD">
+            <wp:extent cx="4914900" cy="752475"/>
+            <wp:effectExtent l="0" t="0" r="0" b="9525"/>
+            <wp:docPr id="4" name="Picture 4"/>
+            <wp:cNvGraphicFramePr>
+              <a:graphicFrameLocks xmlns:a="http://schemas.openxmlformats.org/drawingml/2006/main" noChangeAspect="1"/>
+            </wp:cNvGraphicFramePr>
+            <a:graphic xmlns:a="http://schemas.openxmlformats.org/drawingml/2006/main">
+              <a:graphicData uri="http://schemas.openxmlformats.org/drawingml/2006/picture">
+                <pic:pic xmlns:pic="http://schemas.openxmlformats.org/drawingml/2006/picture">
+                  <pic:nvPicPr>
+                    <pic:cNvPr id="0" name=""/>
+                    <pic:cNvPicPr/>
+                  </pic:nvPicPr>
+                  <pic:blipFill>
+                    <a:blip r:embed="rId27"/>
+                    <a:stretch>
+                      <a:fillRect/>
+                    </a:stretch>
+                  </pic:blipFill>
+                  <pic:spPr>
+                    <a:xfrm>
+                      <a:off x="0" y="0"/>
+                      <a:ext cx="4914900" cy="752475"/>
+                    </a:xfrm>
+                    <a:prstGeom prst="rect">
+                      <a:avLst/>
+                    </a:prstGeom>
+                  </pic:spPr>
+                </pic:pic>
+              </a:graphicData>
+            </a:graphic>
+          </wp:inline>
+        </w:drawing>
+      </w:r>
+    </w:p>
+    <w:p>
+      <w:pPr>
+        <w:rPr>
+          <w:lang w:val="en-US"/>
+        </w:rPr>
+      </w:pPr>
+      <w:r>
+        <w:rPr>
+          <w:lang w:val="en-US"/>
+        </w:rPr>
+        <w:t xml:space="preserve">Movement Behavior </w:t>
+      </w:r>
+      <w:r>
+        <w:rPr>
+          <w:lang w:val="en-US"/>
+        </w:rPr>
+        <w:t>C</w:t>
+      </w:r>
+      <w:r>
+        <w:rPr>
+          <w:lang w:val="en-US"/>
+        </w:rPr>
+        <w:t xml:space="preserve">lass takes care of all things </w:t>
+      </w:r>
+      <w:r>
+        <w:rPr>
+          <w:lang w:val="en-US"/>
+        </w:rPr>
+        <w:t xml:space="preserve">that have to do with player movement and player rotation. </w:t>
+      </w:r>
+      <w:r>
+        <w:rPr>
+          <w:lang w:val="en-US"/>
+        </w:rPr>
+        <w:t xml:space="preserve">These methods are </w:t>
+      </w:r>
+      <w:r>
+        <w:rPr>
+          <w:lang w:val="en-US"/>
+        </w:rPr>
+        <w:t xml:space="preserve">slightly more complex </w:t>
+      </w:r>
+      <w:r>
+        <w:rPr>
+          <w:lang w:val="en-US"/>
+        </w:rPr>
+        <w:t>than</w:t>
+      </w:r>
+      <w:r>
+        <w:rPr>
+          <w:lang w:val="en-US"/>
+        </w:rPr>
+        <w:t xml:space="preserve"> in</w:t>
+      </w:r>
+      <w:r>
+        <w:rPr>
+          <w:lang w:val="en-US"/>
+        </w:rPr>
+        <w:t xml:space="preserve"> the </w:t>
+      </w:r>
+      <w:r>
+        <w:rPr>
+          <w:lang w:val="en-US"/>
+        </w:rPr>
+        <w:t xml:space="preserve">Basic Behaviour </w:t>
+      </w:r>
+      <w:r>
+        <w:rPr>
+          <w:lang w:val="en-US"/>
+        </w:rPr>
+        <w:t xml:space="preserve">Class </w:t>
+      </w:r>
+      <w:r>
+        <w:rPr>
+          <w:lang w:val="en-US"/>
+        </w:rPr>
+        <w:t xml:space="preserve">but their tasks are simple – rotate to </w:t>
+      </w:r>
+      <w:r>
+        <w:rPr>
+          <w:lang w:val="en-US"/>
+        </w:rPr>
+        <w:t>‘</w:t>
+      </w:r>
+      <w:r>
+        <w:rPr>
+          <w:lang w:val="en-US"/>
+        </w:rPr>
+        <w:t>look</w:t>
+      </w:r>
+      <w:r>
+        <w:rPr>
+          <w:lang w:val="en-US"/>
+        </w:rPr>
+        <w:t>’</w:t>
+      </w:r>
+      <w:r>
+        <w:rPr>
+          <w:lang w:val="en-US"/>
+        </w:rPr>
+        <w:t xml:space="preserve"> in a given direction or </w:t>
+      </w:r>
+      <w:r>
+        <w:rPr>
+          <w:lang w:val="en-US"/>
+        </w:rPr>
+        <w:t xml:space="preserve">at an object and move </w:t>
+      </w:r>
+      <w:r>
+        <w:rPr>
+          <w:lang w:val="en-US"/>
+        </w:rPr>
+        <w:t>towards an object, a given direction</w:t>
+      </w:r>
+      <w:r>
+        <w:rPr>
+          <w:lang w:val="en-US"/>
+        </w:rPr>
+        <w:t>,</w:t>
+      </w:r>
+      <w:r>
+        <w:rPr>
+          <w:lang w:val="en-US"/>
+        </w:rPr>
+        <w:t xml:space="preserve"> or </w:t>
+      </w:r>
+      <w:r>
+        <w:rPr>
+          <w:lang w:val="en-US"/>
+        </w:rPr>
+        <w:t xml:space="preserve">up or down.  </w:t>
+      </w:r>
+      <w:r>
+        <w:rPr>
+          <w:lang w:val="en-US"/>
+        </w:rPr>
+        <w:t xml:space="preserve">Most of the methods are already </w:t>
+      </w:r>
+      <w:r>
+        <w:rPr>
+          <w:lang w:val="en-US"/>
+        </w:rPr>
+        <w:t>writte</w:t>
+      </w:r>
+      <w:r>
+        <w:rPr>
+          <w:lang w:val="en-US"/>
+        </w:rPr>
+        <w:t>n inside the player objects, like a method to rotate, which is inside the PlayerRotator compon</w:t>
+      </w:r>
+      <w:r>
+        <w:rPr>
+          <w:lang w:val="en-US"/>
+        </w:rPr>
+        <w:t xml:space="preserve">ent in a player game object or </w:t>
+      </w:r>
+      <w:r>
+        <w:rPr>
+          <w:lang w:val="en-US"/>
+        </w:rPr>
+        <w:t xml:space="preserve">a </w:t>
+      </w:r>
+      <w:r>
+        <w:rPr>
+          <w:lang w:val="en-US"/>
+        </w:rPr>
+        <w:t xml:space="preserve">method to move </w:t>
+      </w:r>
+      <w:r>
+        <w:rPr>
+          <w:lang w:val="en-US"/>
+        </w:rPr>
+        <w:t xml:space="preserve">like a method to move the player towards x and y direction, inside the Player Controller component. </w:t>
+      </w:r>
+      <w:r>
+        <w:rPr>
+          <w:lang w:val="en-US"/>
+        </w:rPr>
+        <w:t xml:space="preserve">Fig.. shows the </w:t>
+      </w:r>
+      <w:r>
+        <w:rPr>
+          <w:lang w:val="en-US"/>
+        </w:rPr>
+        <w:t xml:space="preserve">Look At method which finds the x and y coordinates of the object in relation to the player, and rotates player towards it. </w:t>
+      </w:r>
+    </w:p>
+    <w:p>
+      <w:pPr>
+        <w:rPr>
+          <w:lang w:val="en-US"/>
+        </w:rPr>
+      </w:pPr>
+      <w:r>
+        <w:rPr>
+          <w:noProof/>
+          <w:lang w:val="en-US"/>
+        </w:rPr>
+        <w:drawing>
+          <wp:inline distT="0" distB="0" distL="0" distR="0" wp14:anchorId="44D08DF2" wp14:editId="76FF149D">
+            <wp:extent cx="5943600" cy="1645920"/>
+            <wp:effectExtent l="0" t="0" r="0" b="0"/>
+            <wp:docPr id="15" name="Picture 15"/>
+            <wp:cNvGraphicFramePr>
+              <a:graphicFrameLocks xmlns:a="http://schemas.openxmlformats.org/drawingml/2006/main" noChangeAspect="1"/>
+            </wp:cNvGraphicFramePr>
+            <a:graphic xmlns:a="http://schemas.openxmlformats.org/drawingml/2006/main">
+              <a:graphicData uri="http://schemas.openxmlformats.org/drawingml/2006/picture">
+                <pic:pic xmlns:pic="http://schemas.openxmlformats.org/drawingml/2006/picture">
+                  <pic:nvPicPr>
+                    <pic:cNvPr id="0" name=""/>
+                    <pic:cNvPicPr/>
+                  </pic:nvPicPr>
+                  <pic:blipFill>
+                    <a:blip r:embed="rId28"/>
+                    <a:stretch>
+                      <a:fillRect/>
+                    </a:stretch>
+                  </pic:blipFill>
+                  <pic:spPr>
+                    <a:xfrm>
+                      <a:off x="0" y="0"/>
+                      <a:ext cx="5943600" cy="1645920"/>
+                    </a:xfrm>
+                    <a:prstGeom prst="rect">
+                      <a:avLst/>
+                    </a:prstGeom>
+                  </pic:spPr>
+                </pic:pic>
+              </a:graphicData>
+            </a:graphic>
+          </wp:inline>
+        </w:drawing>
+      </w:r>
+    </w:p>
+    <w:p>
+      <w:pPr>
+        <w:rPr>
+          <w:lang w:val="en-US"/>
+        </w:rPr>
+      </w:pPr>
+      <w:r>
+        <w:rPr>
+          <w:lang w:val="en-US"/>
+        </w:rPr>
+        <w:t xml:space="preserve">The move methods are very simple, the player can move forward </w:t>
+      </w:r>
+      <w:r>
+        <w:rPr>
+          <w:lang w:val="en-US"/>
+        </w:rPr>
+        <w:t xml:space="preserve">in the same direction it is facing or direction vectors can be given to move in a wanted direction. Fig. </w:t>
+      </w:r>
+      <w:r>
+        <w:rPr>
+          <w:lang w:val="en-US"/>
+        </w:rPr>
+        <w:t xml:space="preserve"> and fig. </w:t>
+      </w:r>
+      <w:r>
+        <w:rPr>
+          <w:lang w:val="en-US"/>
+        </w:rPr>
+        <w:t xml:space="preserve">shows </w:t>
+      </w:r>
+      <w:r>
+        <w:rPr>
+          <w:lang w:val="en-US"/>
+        </w:rPr>
+        <w:t xml:space="preserve">the first Move Forward method. </w:t>
+      </w:r>
+    </w:p>
+    <w:p>
+      <w:pPr>
+        <w:rPr>
+          <w:lang w:val="en-US"/>
+        </w:rPr>
+      </w:pPr>
+      <w:r>
+        <w:rPr>
+          <w:noProof/>
+          <w:lang w:val="en-US"/>
+        </w:rPr>
+        <w:drawing>
+          <wp:inline distT="0" distB="0" distL="0" distR="0" wp14:anchorId="25DE413D" wp14:editId="3304AB0B">
+            <wp:extent cx="5943600" cy="1480185"/>
+            <wp:effectExtent l="0" t="0" r="0" b="5715"/>
+            <wp:docPr id="18" name="Picture 18"/>
+            <wp:cNvGraphicFramePr>
+              <a:graphicFrameLocks xmlns:a="http://schemas.openxmlformats.org/drawingml/2006/main" noChangeAspect="1"/>
+            </wp:cNvGraphicFramePr>
+            <a:graphic xmlns:a="http://schemas.openxmlformats.org/drawingml/2006/main">
+              <a:graphicData uri="http://schemas.openxmlformats.org/drawingml/2006/picture">
+                <pic:pic xmlns:pic="http://schemas.openxmlformats.org/drawingml/2006/picture">
+                  <pic:nvPicPr>
+                    <pic:cNvPr id="0" name=""/>
+                    <pic:cNvPicPr/>
+                  </pic:nvPicPr>
+                  <pic:blipFill>
+                    <a:blip r:embed="rId29"/>
+                    <a:stretch>
+                      <a:fillRect/>
+                    </a:stretch>
+                  </pic:blipFill>
+                  <pic:spPr>
+                    <a:xfrm>
+                      <a:off x="0" y="0"/>
+                      <a:ext cx="5943600" cy="1480185"/>
+                    </a:xfrm>
+                    <a:prstGeom prst="rect">
+                      <a:avLst/>
+                    </a:prstGeom>
+                  </pic:spPr>
+                </pic:pic>
+              </a:graphicData>
+            </a:graphic>
+          </wp:inline>
+        </w:drawing>
+      </w:r>
+    </w:p>
+    <w:p>
+      <w:pPr>
+        <w:rPr>
+          <w:lang w:val="en-US"/>
+        </w:rPr>
+      </w:pPr>
+      <w:r>
+        <w:rPr>
+          <w:noProof/>
+          <w:lang w:val="en-US"/>
+        </w:rPr>
+        <w:lastRenderedPageBreak/>
+        <w:drawing>
+          <wp:inline distT="0" distB="0" distL="0" distR="0" wp14:anchorId="5DD516DA" wp14:editId="0F0E7A52">
+            <wp:extent cx="5943600" cy="1670685"/>
+            <wp:effectExtent l="0" t="0" r="0" b="5715"/>
+            <wp:docPr id="16" name="Picture 16"/>
+            <wp:cNvGraphicFramePr>
+              <a:graphicFrameLocks xmlns:a="http://schemas.openxmlformats.org/drawingml/2006/main" noChangeAspect="1"/>
+            </wp:cNvGraphicFramePr>
+            <a:graphic xmlns:a="http://schemas.openxmlformats.org/drawingml/2006/main">
+              <a:graphicData uri="http://schemas.openxmlformats.org/drawingml/2006/picture">
+                <pic:pic xmlns:pic="http://schemas.openxmlformats.org/drawingml/2006/picture">
+                  <pic:nvPicPr>
+                    <pic:cNvPr id="0" name=""/>
+                    <pic:cNvPicPr/>
+                  </pic:nvPicPr>
+                  <pic:blipFill>
+                    <a:blip r:embed="rId30"/>
+                    <a:stretch>
+                      <a:fillRect/>
+                    </a:stretch>
+                  </pic:blipFill>
+                  <pic:spPr>
+                    <a:xfrm>
+                      <a:off x="0" y="0"/>
+                      <a:ext cx="5943600" cy="1670685"/>
+                    </a:xfrm>
+                    <a:prstGeom prst="rect">
+                      <a:avLst/>
+                    </a:prstGeom>
+                  </pic:spPr>
+                </pic:pic>
+              </a:graphicData>
+            </a:graphic>
+          </wp:inline>
+        </w:drawing>
+      </w:r>
+    </w:p>
+    <w:p>
+      <w:pPr>
+        <w:rPr>
+          <w:lang w:val="en-US"/>
+        </w:rPr>
+      </w:pPr>
+      <w:r>
+        <w:rPr>
+          <w:lang w:val="en-US"/>
+        </w:rPr>
+        <w:t>A more complex method inside this class is the MoveTowards method, which is used to move the player towards</w:t>
+      </w:r>
+      <w:r>
+        <w:rPr>
+          <w:lang w:val="en-US"/>
+        </w:rPr>
+        <w:t xml:space="preserve"> raw</w:t>
+      </w:r>
+      <w:r>
+        <w:rPr>
+          <w:lang w:val="en-US"/>
+        </w:rPr>
+        <w:t xml:space="preserve"> x and y coordinates</w:t>
+      </w:r>
+      <w:r>
+        <w:rPr>
+          <w:lang w:val="en-US"/>
+        </w:rPr>
+        <w:t xml:space="preserve"> (that can be found by using </w:t>
+      </w:r>
+      <w:r>
+        <w:rPr>
+          <w:lang w:val="en-US"/>
+        </w:rPr>
+        <w:t>GameObject.transform.position</w:t>
+      </w:r>
+      <w:r>
+        <w:rPr>
+          <w:lang w:val="en-US"/>
+        </w:rPr>
+        <w:t>)</w:t>
+      </w:r>
+      <w:r>
+        <w:rPr>
+          <w:lang w:val="en-US"/>
+        </w:rPr>
+        <w:t xml:space="preserve"> or towards an object. </w:t>
+      </w:r>
+    </w:p>
+    <w:p>
+      <w:pPr>
+        <w:rPr>
+          <w:lang w:val="en-US"/>
+        </w:rPr>
+      </w:pPr>
+      <w:r>
+        <w:rPr>
+          <w:lang w:val="en-US"/>
+        </w:rPr>
+        <w:t>The second method</w:t>
+      </w:r>
+      <w:r>
+        <w:rPr>
+          <w:lang w:val="en-US"/>
+        </w:rPr>
+        <w:t>, shown i</w:t>
+      </w:r>
+      <w:r>
+        <w:rPr>
+          <w:color w:val="FF0000"/>
+          <w:lang w:val="en-US"/>
+        </w:rPr>
+        <w:t>n fig</w:t>
+      </w:r>
+      <w:r>
+        <w:rPr>
+          <w:lang w:val="en-US"/>
+        </w:rPr>
+        <w:t>…</w:t>
+      </w:r>
+      <w:r>
+        <w:rPr>
+          <w:lang w:val="en-US"/>
+        </w:rPr>
+        <w:t xml:space="preserve"> </w:t>
+      </w:r>
+      <w:r>
+        <w:rPr>
+          <w:lang w:val="en-US"/>
+        </w:rPr>
+        <w:t>find</w:t>
+      </w:r>
+      <w:r>
+        <w:rPr>
+          <w:lang w:val="en-US"/>
+        </w:rPr>
+        <w:t>s</w:t>
+      </w:r>
+      <w:r>
+        <w:rPr>
+          <w:lang w:val="en-US"/>
+        </w:rPr>
+        <w:t xml:space="preserve"> the x and y position of the object and call the first method. </w:t>
+      </w:r>
+    </w:p>
+    <w:p>
+      <w:pPr>
+        <w:rPr>
+          <w:lang w:val="en-US"/>
+        </w:rPr>
+      </w:pPr>
+      <w:r>
+        <w:rPr>
+          <w:noProof/>
+          <w:lang w:val="en-US"/>
+        </w:rPr>
+        <w:drawing>
+          <wp:inline distT="0" distB="0" distL="0" distR="0" wp14:anchorId="68832C83" wp14:editId="3A69561D">
+            <wp:extent cx="5943600" cy="1155065"/>
+            <wp:effectExtent l="0" t="0" r="0" b="6985"/>
+            <wp:docPr id="19" name="Picture 19"/>
+            <wp:cNvGraphicFramePr>
+              <a:graphicFrameLocks xmlns:a="http://schemas.openxmlformats.org/drawingml/2006/main" noChangeAspect="1"/>
+            </wp:cNvGraphicFramePr>
+            <a:graphic xmlns:a="http://schemas.openxmlformats.org/drawingml/2006/main">
+              <a:graphicData uri="http://schemas.openxmlformats.org/drawingml/2006/picture">
+                <pic:pic xmlns:pic="http://schemas.openxmlformats.org/drawingml/2006/picture">
+                  <pic:nvPicPr>
+                    <pic:cNvPr id="0" name=""/>
+                    <pic:cNvPicPr/>
+                  </pic:nvPicPr>
+                  <pic:blipFill>
+                    <a:blip r:embed="rId31"/>
+                    <a:stretch>
+                      <a:fillRect/>
+                    </a:stretch>
+                  </pic:blipFill>
+                  <pic:spPr>
+                    <a:xfrm>
+                      <a:off x="0" y="0"/>
+                      <a:ext cx="5943600" cy="1155065"/>
+                    </a:xfrm>
+                    <a:prstGeom prst="rect">
+                      <a:avLst/>
+                    </a:prstGeom>
+                  </pic:spPr>
+                </pic:pic>
+              </a:graphicData>
+            </a:graphic>
+          </wp:inline>
+        </w:drawing>
+      </w:r>
+    </w:p>
+    <w:p>
+      <w:pPr>
+        <w:rPr>
+          <w:lang w:val="en-US"/>
+        </w:rPr>
+      </w:pPr>
+      <w:r>
+        <w:rPr>
+          <w:lang w:val="en-US"/>
+        </w:rPr>
+        <w:t>The first meth</w:t>
+      </w:r>
+      <w:r>
+        <w:rPr>
+          <w:lang w:val="en-US"/>
+        </w:rPr>
+        <w:t>o</w:t>
+      </w:r>
+      <w:r>
+        <w:rPr>
+          <w:lang w:val="en-US"/>
+        </w:rPr>
+        <w:t>d however, is much more complicated because the x and y coordinated have to be converted to a</w:t>
+      </w:r>
+      <w:r>
+        <w:rPr>
+          <w:lang w:val="en-US"/>
+        </w:rPr>
+        <w:t xml:space="preserve"> </w:t>
+      </w:r>
+      <w:r>
+        <w:rPr>
+          <w:lang w:val="en-US"/>
+        </w:rPr>
+        <w:t xml:space="preserve">direction vector. </w:t>
+      </w:r>
+      <w:r>
+        <w:rPr>
+          <w:lang w:val="en-US"/>
+        </w:rPr>
+        <w:t xml:space="preserve">Fig. shows the Move Towards method, as it can be seen there are three stages, first the radian towards the given x, y position is found, then </w:t>
+      </w:r>
+      <w:r>
+        <w:rPr>
+          <w:lang w:val="en-US"/>
+        </w:rPr>
+        <w:t xml:space="preserve">that radian is converted to Direction Vector and lastly, </w:t>
+      </w:r>
+      <w:r>
+        <w:rPr>
+          <w:lang w:val="en-US"/>
+        </w:rPr>
+        <w:t xml:space="preserve">the player object is moved forward by using the Move Forward method mentioned above. </w:t>
+      </w:r>
+    </w:p>
+    <w:p>
+      <w:pPr>
+        <w:rPr>
+          <w:lang w:val="en-US"/>
+        </w:rPr>
+      </w:pPr>
+      <w:r>
+        <w:rPr>
+          <w:noProof/>
+          <w:lang w:val="en-US"/>
+        </w:rPr>
+        <w:drawing>
+          <wp:inline distT="0" distB="0" distL="0" distR="0" wp14:anchorId="27ABBC1D" wp14:editId="2CFF4D60">
+            <wp:extent cx="5943600" cy="1506220"/>
+            <wp:effectExtent l="0" t="0" r="0" b="0"/>
+            <wp:docPr id="20" name="Picture 20"/>
+            <wp:cNvGraphicFramePr>
+              <a:graphicFrameLocks xmlns:a="http://schemas.openxmlformats.org/drawingml/2006/main" noChangeAspect="1"/>
+            </wp:cNvGraphicFramePr>
+            <a:graphic xmlns:a="http://schemas.openxmlformats.org/drawingml/2006/main">
+              <a:graphicData uri="http://schemas.openxmlformats.org/drawingml/2006/picture">
+                <pic:pic xmlns:pic="http://schemas.openxmlformats.org/drawingml/2006/picture">
+                  <pic:nvPicPr>
+                    <pic:cNvPr id="0" name=""/>
+                    <pic:cNvPicPr/>
+                  </pic:nvPicPr>
+                  <pic:blipFill>
+                    <a:blip r:embed="rId32"/>
+                    <a:stretch>
+                      <a:fillRect/>
+                    </a:stretch>
+                  </pic:blipFill>
+                  <pic:spPr>
+                    <a:xfrm>
+                      <a:off x="0" y="0"/>
+                      <a:ext cx="5943600" cy="1506220"/>
+                    </a:xfrm>
+                    <a:prstGeom prst="rect">
+                      <a:avLst/>
+                    </a:prstGeom>
+                  </pic:spPr>
+                </pic:pic>
+              </a:graphicData>
+            </a:graphic>
+          </wp:inline>
+        </w:drawing>
+      </w:r>
+    </w:p>
+    <w:p>
+      <w:pPr>
+        <w:rPr>
+          <w:lang w:val="en-US"/>
+        </w:rPr>
+      </w:pPr>
+      <w:r>
+        <w:rPr>
+          <w:lang w:val="en-US"/>
+        </w:rPr>
+        <w:t>This introduces the new set of behaviors wh</w:t>
+      </w:r>
+      <w:r>
+        <w:rPr>
+          <w:lang w:val="en-US"/>
+        </w:rPr>
+        <w:t xml:space="preserve">ich is the Direction Behaviour Class. This class takes care </w:t>
+      </w:r>
+      <w:r>
+        <w:rPr>
+          <w:lang w:val="en-US"/>
+        </w:rPr>
+        <w:t xml:space="preserve">of finding direction and rotation vectors, radians and </w:t>
+      </w:r>
+      <w:r>
+        <w:rPr>
+          <w:lang w:val="en-US"/>
+        </w:rPr>
+        <w:t xml:space="preserve">the position of a </w:t>
+      </w:r>
+      <w:r>
+        <w:rPr>
+          <w:lang w:val="en-US"/>
+        </w:rPr>
+        <w:t xml:space="preserve">direction </w:t>
+      </w:r>
+      <w:r>
+        <w:rPr>
+          <w:lang w:val="en-US"/>
+        </w:rPr>
+        <w:t xml:space="preserve">vector. There are four main methods inside this class, GetRadian, GetDirectionVector, GetRotationVector and FindPositionOf. </w:t>
+      </w:r>
+    </w:p>
+    <w:p>
+      <w:pPr>
+        <w:rPr>
+          <w:lang w:val="en-US"/>
+        </w:rPr>
+      </w:pPr>
+      <w:r>
+        <w:rPr>
+          <w:lang w:val="en-US"/>
+        </w:rPr>
+        <w:t>Fig. shows the GetRadian method, along with its explanation.</w:t>
+      </w:r>
+    </w:p>
+    <w:p>
+      <w:pPr>
+        <w:rPr>
+          <w:lang w:val="en-US"/>
+        </w:rPr>
+      </w:pPr>
+      <w:r>
+        <w:rPr>
+          <w:noProof/>
+          <w:lang w:val="en-US"/>
+        </w:rPr>
+        <w:lastRenderedPageBreak/>
+        <w:drawing>
+          <wp:inline distT="0" distB="0" distL="0" distR="0" wp14:anchorId="503B43F7" wp14:editId="3ACD7CE3">
+            <wp:extent cx="5943600" cy="2284095"/>
+            <wp:effectExtent l="0" t="0" r="0" b="1905"/>
+            <wp:docPr id="22" name="Picture 22"/>
+            <wp:cNvGraphicFramePr>
+              <a:graphicFrameLocks xmlns:a="http://schemas.openxmlformats.org/drawingml/2006/main" noChangeAspect="1"/>
+            </wp:cNvGraphicFramePr>
+            <a:graphic xmlns:a="http://schemas.openxmlformats.org/drawingml/2006/main">
+              <a:graphicData uri="http://schemas.openxmlformats.org/drawingml/2006/picture">
+                <pic:pic xmlns:pic="http://schemas.openxmlformats.org/drawingml/2006/picture">
+                  <pic:nvPicPr>
+                    <pic:cNvPr id="0" name=""/>
+                    <pic:cNvPicPr/>
+                  </pic:nvPicPr>
+                  <pic:blipFill>
+                    <a:blip r:embed="rId33"/>
+                    <a:stretch>
+                      <a:fillRect/>
+                    </a:stretch>
+                  </pic:blipFill>
+                  <pic:spPr>
+                    <a:xfrm>
+                      <a:off x="0" y="0"/>
+                      <a:ext cx="5943600" cy="2284095"/>
+                    </a:xfrm>
+                    <a:prstGeom prst="rect">
+                      <a:avLst/>
+                    </a:prstGeom>
+                  </pic:spPr>
+                </pic:pic>
+              </a:graphicData>
+            </a:graphic>
+          </wp:inline>
+        </w:drawing>
+      </w:r>
+    </w:p>
+    <w:p>
+      <w:pPr>
+        <w:rPr>
+          <w:lang w:val="en-US"/>
+        </w:rPr>
+      </w:pPr>
+      <w:r>
+        <w:rPr>
+          <w:lang w:val="en-US"/>
+        </w:rPr>
+        <w:t xml:space="preserve">Figure. </w:t>
+      </w:r>
+      <w:r>
+        <w:rPr>
+          <w:lang w:val="en-US"/>
+        </w:rPr>
+        <w:t xml:space="preserve">Shows </w:t>
+      </w:r>
+      <w:r>
+        <w:rPr>
+          <w:lang w:val="en-US"/>
+        </w:rPr>
+        <w:t>the GetDirectionVector method</w:t>
+      </w:r>
+      <w:r>
+        <w:rPr>
+          <w:lang w:val="en-US"/>
+        </w:rPr>
+        <w:t xml:space="preserve"> which converts a radian to a directional vector. </w:t>
+      </w:r>
+      <w:r>
+        <w:rPr>
+          <w:lang w:val="en-US"/>
+        </w:rPr>
+        <w:t xml:space="preserve">A more basic version of this method is used inside the MoveTowards method, since a radian is first found by using the GetRadian method, then </w:t>
+      </w:r>
+      <w:r>
+        <w:rPr>
+          <w:lang w:val="en-US"/>
+        </w:rPr>
+        <w:t xml:space="preserve">the GetDirectionVector is found separately. </w:t>
+      </w:r>
+      <w:r>
+        <w:rPr>
+          <w:lang w:val="en-US"/>
+        </w:rPr>
+        <w:t>Fig. shows that method</w:t>
+      </w:r>
+      <w:r>
+        <w:rPr>
+          <w:lang w:val="en-US"/>
+        </w:rPr>
+        <w:t>.</w:t>
       </w:r>
       <w:bookmarkStart w:id="0" w:name="_GoBack"/>
       <w:bookmarkEnd w:id="0"/>
-    </w:p>
-    <w:p>
-      <w:pPr>
-        <w:rPr>
-          <w:lang w:val="en-US"/>
-        </w:rPr>
-      </w:pPr>
-      <w:r>
-        <w:rPr>
-          <w:lang w:val="en-US"/>
-        </w:rPr>
-        <w:t xml:space="preserve">Basic </w:t>
-      </w:r>
-      <w:proofErr w:type="spellStart"/>
-      <w:r>
-        <w:rPr>
-          <w:lang w:val="en-US"/>
-        </w:rPr>
-        <w:t>Behaviour</w:t>
-      </w:r>
-      <w:proofErr w:type="spellEnd"/>
       <w:r>
         <w:rPr>
           <w:lang w:val="en-US"/>
@@ -5179,6 +5590,54 @@
       </w:pPr>
       <w:r>
         <w:rPr>
+          <w:noProof/>
+          <w:lang w:val="en-US"/>
+        </w:rPr>
+        <w:drawing>
+          <wp:inline distT="0" distB="0" distL="0" distR="0" wp14:anchorId="17BC9506" wp14:editId="7F81E6CC">
+            <wp:extent cx="5943600" cy="1532890"/>
+            <wp:effectExtent l="0" t="0" r="0" b="0"/>
+            <wp:docPr id="24" name="Picture 24"/>
+            <wp:cNvGraphicFramePr>
+              <a:graphicFrameLocks xmlns:a="http://schemas.openxmlformats.org/drawingml/2006/main" noChangeAspect="1"/>
+            </wp:cNvGraphicFramePr>
+            <a:graphic xmlns:a="http://schemas.openxmlformats.org/drawingml/2006/main">
+              <a:graphicData uri="http://schemas.openxmlformats.org/drawingml/2006/picture">
+                <pic:pic xmlns:pic="http://schemas.openxmlformats.org/drawingml/2006/picture">
+                  <pic:nvPicPr>
+                    <pic:cNvPr id="0" name=""/>
+                    <pic:cNvPicPr/>
+                  </pic:nvPicPr>
+                  <pic:blipFill>
+                    <a:blip r:embed="rId34"/>
+                    <a:stretch>
+                      <a:fillRect/>
+                    </a:stretch>
+                  </pic:blipFill>
+                  <pic:spPr>
+                    <a:xfrm>
+                      <a:off x="0" y="0"/>
+                      <a:ext cx="5943600" cy="1532890"/>
+                    </a:xfrm>
+                    <a:prstGeom prst="rect">
+                      <a:avLst/>
+                    </a:prstGeom>
+                  </pic:spPr>
+                </pic:pic>
+              </a:graphicData>
+            </a:graphic>
+          </wp:inline>
+        </w:drawing>
+      </w:r>
+    </w:p>
+    <w:p>
+      <w:pPr>
+        <w:rPr>
+          <w:lang w:val="en-US"/>
+        </w:rPr>
+      </w:pPr>
+      <w:r>
+        <w:rPr>
           <w:lang w:val="en-US"/>
         </w:rPr>
         <w:t>The logic</w:t>
@@ -5194,16 +5653,8 @@
         <w:rPr>
           <w:lang w:val="en-US"/>
         </w:rPr>
-        <w:t xml:space="preserve">How it chooses the </w:t>
-      </w:r>
-      <w:proofErr w:type="spellStart"/>
-      <w:r>
-        <w:rPr>
-          <w:lang w:val="en-US"/>
-        </w:rPr>
-        <w:t>behaviours</w:t>
-      </w:r>
-      <w:proofErr w:type="spellEnd"/>
+        <w:t>How it chooses the behaviours</w:t>
+      </w:r>
     </w:p>
     <w:p>
       <w:pPr>
@@ -5223,8 +5674,8 @@
 </file>
 
 <file path=word/numbering.xml><?xml version="1.0" encoding="utf-8"?>
-<w:numbering xmlns:wpc="http://schemas.microsoft.com/office/word/2010/wordprocessingCanvas" xmlns:cx="http://schemas.microsoft.com/office/drawing/2014/chartex" xmlns:cx1="http://schemas.microsoft.com/office/drawing/2015/9/8/chartex" xmlns:cx2="http://schemas.microsoft.com/office/drawing/2015/10/21/chartex" xmlns:cx3="http://schemas.microsoft.com/office/drawing/2016/5/9/chartex" xmlns:cx4="http://schemas.microsoft.com/office/drawing/2016/5/10/chartex" xmlns:cx5="http://schemas.microsoft.com/office/drawing/2016/5/11/chartex" xmlns:cx6="http://schemas.microsoft.com/office/drawing/2016/5/12/chartex" xmlns:cx7="http://schemas.microsoft.com/office/drawing/2016/5/13/chartex" xmlns:cx8="http://schemas.microsoft.com/office/drawing/2016/5/14/chartex" xmlns:mc="http://schemas.openxmlformats.org/markup-compatibility/2006" xmlns:aink="http://schemas.microsoft.com/office/drawing/2016/ink" xmlns:am3d="http://schemas.microsoft.com/office/drawing/2017/model3d" xmlns:o="urn:schemas-microsoft-com:office:office" xmlns:r="http://schemas.openxmlformats.org/officeDocument/2006/relationships" xmlns:m="http://schemas.openxmlformats.org/officeDocument/2006/math" xmlns:v="urn:schemas-microsoft-com:vml" xmlns:wp14="http://schemas.microsoft.com/office/word/2010/wordprocessingDrawing" xmlns:wp="http://schemas.openxmlformats.org/drawingml/2006/wordprocessingDrawing" xmlns:w10="urn:schemas-microsoft-com:office:word" xmlns:w="http://schemas.openxmlformats.org/wordprocessingml/2006/main" xmlns:w14="http://schemas.microsoft.com/office/word/2010/wordml" xmlns:w15="http://schemas.microsoft.com/office/word/2012/wordml" xmlns:w16cid="http://schemas.microsoft.com/office/word/2016/wordml/cid" xmlns:w16se="http://schemas.microsoft.com/office/word/2015/wordml/symex" xmlns:wpg="http://schemas.microsoft.com/office/word/2010/wordprocessingGroup" xmlns:wpi="http://schemas.microsoft.com/office/word/2010/wordprocessingInk" xmlns:wne="http://schemas.microsoft.com/office/word/2006/wordml" xmlns:wps="http://schemas.microsoft.com/office/word/2010/wordprocessingShape" mc:Ignorable="w14 w15 w16se w16cid wp14">
-  <w:abstractNum w:abstractNumId="0" w15:restartNumberingAfterBreak="0">
+<w:numbering xmlns:wpc="http://schemas.microsoft.com/office/word/2010/wordprocessingCanvas" xmlns:mc="http://schemas.openxmlformats.org/markup-compatibility/2006" xmlns:o="urn:schemas-microsoft-com:office:office" xmlns:r="http://schemas.openxmlformats.org/officeDocument/2006/relationships" xmlns:m="http://schemas.openxmlformats.org/officeDocument/2006/math" xmlns:v="urn:schemas-microsoft-com:vml" xmlns:wp14="http://schemas.microsoft.com/office/word/2010/wordprocessingDrawing" xmlns:wp="http://schemas.openxmlformats.org/drawingml/2006/wordprocessingDrawing" xmlns:w10="urn:schemas-microsoft-com:office:word" xmlns:w="http://schemas.openxmlformats.org/wordprocessingml/2006/main" xmlns:w14="http://schemas.microsoft.com/office/word/2010/wordml" xmlns:wpg="http://schemas.microsoft.com/office/word/2010/wordprocessingGroup" xmlns:wpi="http://schemas.microsoft.com/office/word/2010/wordprocessingInk" xmlns:wne="http://schemas.microsoft.com/office/word/2006/wordml" xmlns:wps="http://schemas.microsoft.com/office/word/2010/wordprocessingShape" mc:Ignorable="w14 wp14">
+  <w:abstractNum w:abstractNumId="0">
     <w:nsid w:val="5BA21AA6"/>
     <w:multiLevelType w:val="hybridMultilevel"/>
     <w:tmpl w:val="1C08A2EC"/>
@@ -5344,7 +5795,7 @@
 </file>
 
 <file path=word/styles.xml><?xml version="1.0" encoding="utf-8"?>
-<w:styles xmlns:mc="http://schemas.openxmlformats.org/markup-compatibility/2006" xmlns:r="http://schemas.openxmlformats.org/officeDocument/2006/relationships" xmlns:w="http://schemas.openxmlformats.org/wordprocessingml/2006/main" xmlns:w14="http://schemas.microsoft.com/office/word/2010/wordml" xmlns:w15="http://schemas.microsoft.com/office/word/2012/wordml" xmlns:w16cid="http://schemas.microsoft.com/office/word/2016/wordml/cid" xmlns:w16se="http://schemas.microsoft.com/office/word/2015/wordml/symex" mc:Ignorable="w14 w15 w16se w16cid">
+<w:styles xmlns:mc="http://schemas.openxmlformats.org/markup-compatibility/2006" xmlns:r="http://schemas.openxmlformats.org/officeDocument/2006/relationships" xmlns:w="http://schemas.openxmlformats.org/wordprocessingml/2006/main" xmlns:w14="http://schemas.microsoft.com/office/word/2010/wordml" mc:Ignorable="w14">
   <w:docDefaults>
     <w:rPrDefault>
       <w:rPr>
@@ -5360,398 +5811,159 @@
       </w:pPr>
     </w:pPrDefault>
   </w:docDefaults>
-  <w:latentStyles w:defLockedState="0" w:defUIPriority="99" w:defSemiHidden="0" w:defUnhideWhenUsed="0" w:defQFormat="0" w:count="376">
-    <w:lsdException w:name="Normal" w:uiPriority="0" w:qFormat="1"/>
-    <w:lsdException w:name="heading 1" w:uiPriority="9" w:qFormat="1"/>
-    <w:lsdException w:name="heading 2" w:semiHidden="1" w:uiPriority="9" w:unhideWhenUsed="1" w:qFormat="1"/>
-    <w:lsdException w:name="heading 3" w:semiHidden="1" w:uiPriority="9" w:unhideWhenUsed="1" w:qFormat="1"/>
-    <w:lsdException w:name="heading 4" w:semiHidden="1" w:uiPriority="9" w:unhideWhenUsed="1" w:qFormat="1"/>
-    <w:lsdException w:name="heading 5" w:semiHidden="1" w:uiPriority="9" w:unhideWhenUsed="1" w:qFormat="1"/>
-    <w:lsdException w:name="heading 6" w:semiHidden="1" w:uiPriority="9" w:unhideWhenUsed="1" w:qFormat="1"/>
-    <w:lsdException w:name="heading 7" w:semiHidden="1" w:uiPriority="9" w:unhideWhenUsed="1" w:qFormat="1"/>
-    <w:lsdException w:name="heading 8" w:semiHidden="1" w:uiPriority="9" w:unhideWhenUsed="1" w:qFormat="1"/>
-    <w:lsdException w:name="heading 9" w:semiHidden="1" w:uiPriority="9" w:unhideWhenUsed="1" w:qFormat="1"/>
-    <w:lsdException w:name="index 1" w:semiHidden="1" w:unhideWhenUsed="1"/>
-    <w:lsdException w:name="index 2" w:semiHidden="1" w:unhideWhenUsed="1"/>
-    <w:lsdException w:name="index 3" w:semiHidden="1" w:unhideWhenUsed="1"/>
-    <w:lsdException w:name="index 4" w:semiHidden="1" w:unhideWhenUsed="1"/>
-    <w:lsdException w:name="index 5" w:semiHidden="1" w:unhideWhenUsed="1"/>
-    <w:lsdException w:name="index 6" w:semiHidden="1" w:unhideWhenUsed="1"/>
-    <w:lsdException w:name="index 7" w:semiHidden="1" w:unhideWhenUsed="1"/>
-    <w:lsdException w:name="index 8" w:semiHidden="1" w:unhideWhenUsed="1"/>
-    <w:lsdException w:name="index 9" w:semiHidden="1" w:unhideWhenUsed="1"/>
-    <w:lsdException w:name="toc 1" w:semiHidden="1" w:uiPriority="39" w:unhideWhenUsed="1"/>
-    <w:lsdException w:name="toc 2" w:semiHidden="1" w:uiPriority="39" w:unhideWhenUsed="1"/>
-    <w:lsdException w:name="toc 3" w:semiHidden="1" w:uiPriority="39" w:unhideWhenUsed="1"/>
-    <w:lsdException w:name="toc 4" w:semiHidden="1" w:uiPriority="39" w:unhideWhenUsed="1"/>
-    <w:lsdException w:name="toc 5" w:semiHidden="1" w:uiPriority="39" w:unhideWhenUsed="1"/>
-    <w:lsdException w:name="toc 6" w:semiHidden="1" w:uiPriority="39" w:unhideWhenUsed="1"/>
-    <w:lsdException w:name="toc 7" w:semiHidden="1" w:uiPriority="39" w:unhideWhenUsed="1"/>
-    <w:lsdException w:name="toc 8" w:semiHidden="1" w:uiPriority="39" w:unhideWhenUsed="1"/>
-    <w:lsdException w:name="toc 9" w:semiHidden="1" w:uiPriority="39" w:unhideWhenUsed="1"/>
-    <w:lsdException w:name="Normal Indent" w:semiHidden="1" w:unhideWhenUsed="1"/>
-    <w:lsdException w:name="footnote text" w:semiHidden="1" w:unhideWhenUsed="1"/>
-    <w:lsdException w:name="annotation text" w:semiHidden="1" w:unhideWhenUsed="1"/>
-    <w:lsdException w:name="header" w:semiHidden="1" w:unhideWhenUsed="1"/>
-    <w:lsdException w:name="footer" w:semiHidden="1" w:unhideWhenUsed="1"/>
-    <w:lsdException w:name="index heading" w:semiHidden="1" w:unhideWhenUsed="1"/>
-    <w:lsdException w:name="caption" w:semiHidden="1" w:uiPriority="35" w:unhideWhenUsed="1" w:qFormat="1"/>
-    <w:lsdException w:name="table of figures" w:semiHidden="1" w:unhideWhenUsed="1"/>
-    <w:lsdException w:name="envelope address" w:semiHidden="1" w:unhideWhenUsed="1"/>
-    <w:lsdException w:name="envelope return" w:semiHidden="1" w:unhideWhenUsed="1"/>
-    <w:lsdException w:name="footnote reference" w:semiHidden="1" w:unhideWhenUsed="1"/>
-    <w:lsdException w:name="annotation reference" w:semiHidden="1" w:unhideWhenUsed="1"/>
-    <w:lsdException w:name="line number" w:semiHidden="1" w:unhideWhenUsed="1"/>
-    <w:lsdException w:name="page number" w:semiHidden="1" w:unhideWhenUsed="1"/>
-    <w:lsdException w:name="endnote reference" w:semiHidden="1" w:unhideWhenUsed="1"/>
-    <w:lsdException w:name="endnote text" w:semiHidden="1" w:unhideWhenUsed="1"/>
-    <w:lsdException w:name="table of authorities" w:semiHidden="1" w:unhideWhenUsed="1"/>
-    <w:lsdException w:name="macro" w:semiHidden="1" w:unhideWhenUsed="1"/>
-    <w:lsdException w:name="toa heading" w:semiHidden="1" w:unhideWhenUsed="1"/>
-    <w:lsdException w:name="List" w:semiHidden="1" w:unhideWhenUsed="1"/>
-    <w:lsdException w:name="List Bullet" w:semiHidden="1" w:unhideWhenUsed="1"/>
-    <w:lsdException w:name="List Number" w:semiHidden="1" w:unhideWhenUsed="1"/>
-    <w:lsdException w:name="List 2" w:semiHidden="1" w:unhideWhenUsed="1"/>
-    <w:lsdException w:name="List 3" w:semiHidden="1" w:unhideWhenUsed="1"/>
-    <w:lsdException w:name="List 4" w:semiHidden="1" w:unhideWhenUsed="1"/>
-    <w:lsdException w:name="List 5" w:semiHidden="1" w:unhideWhenUsed="1"/>
-    <w:lsdException w:name="List Bullet 2" w:semiHidden="1" w:unhideWhenUsed="1"/>
-    <w:lsdException w:name="List Bullet 3" w:semiHidden="1" w:unhideWhenUsed="1"/>
-    <w:lsdException w:name="List Bullet 4" w:semiHidden="1" w:unhideWhenUsed="1"/>
-    <w:lsdException w:name="List Bullet 5" w:semiHidden="1" w:unhideWhenUsed="1"/>
-    <w:lsdException w:name="List Number 2" w:semiHidden="1" w:unhideWhenUsed="1"/>
-    <w:lsdException w:name="List Number 3" w:semiHidden="1" w:unhideWhenUsed="1"/>
-    <w:lsdException w:name="List Number 4" w:semiHidden="1" w:unhideWhenUsed="1"/>
-    <w:lsdException w:name="List Number 5" w:semiHidden="1" w:unhideWhenUsed="1"/>
-    <w:lsdException w:name="Title" w:uiPriority="10" w:qFormat="1"/>
-    <w:lsdException w:name="Closing" w:semiHidden="1" w:unhideWhenUsed="1"/>
-    <w:lsdException w:name="Signature" w:semiHidden="1" w:unhideWhenUsed="1"/>
-    <w:lsdException w:name="Default Paragraph Font" w:semiHidden="1" w:uiPriority="1" w:unhideWhenUsed="1"/>
-    <w:lsdException w:name="Body Text" w:semiHidden="1" w:unhideWhenUsed="1"/>
-    <w:lsdException w:name="Body Text Indent" w:semiHidden="1" w:unhideWhenUsed="1"/>
-    <w:lsdException w:name="List Continue" w:semiHidden="1" w:unhideWhenUsed="1"/>
-    <w:lsdException w:name="List Continue 2" w:semiHidden="1" w:unhideWhenUsed="1"/>
-    <w:lsdException w:name="List Continue 3" w:semiHidden="1" w:unhideWhenUsed="1"/>
-    <w:lsdException w:name="List Continue 4" w:semiHidden="1" w:unhideWhenUsed="1"/>
-    <w:lsdException w:name="List Continue 5" w:semiHidden="1" w:unhideWhenUsed="1"/>
-    <w:lsdException w:name="Message Header" w:semiHidden="1" w:unhideWhenUsed="1"/>
-    <w:lsdException w:name="Subtitle" w:uiPriority="11" w:qFormat="1"/>
-    <w:lsdException w:name="Salutation" w:semiHidden="1" w:unhideWhenUsed="1"/>
-    <w:lsdException w:name="Date" w:semiHidden="1" w:unhideWhenUsed="1"/>
-    <w:lsdException w:name="Body Text First Indent" w:semiHidden="1" w:unhideWhenUsed="1"/>
-    <w:lsdException w:name="Body Text First Indent 2" w:semiHidden="1" w:unhideWhenUsed="1"/>
-    <w:lsdException w:name="Note Heading" w:semiHidden="1" w:unhideWhenUsed="1"/>
-    <w:lsdException w:name="Body Text 2" w:semiHidden="1" w:unhideWhenUsed="1"/>
-    <w:lsdException w:name="Body Text 3" w:semiHidden="1" w:unhideWhenUsed="1"/>
-    <w:lsdException w:name="Body Text Indent 2" w:semiHidden="1" w:unhideWhenUsed="1"/>
-    <w:lsdException w:name="Body Text Indent 3" w:semiHidden="1" w:unhideWhenUsed="1"/>
-    <w:lsdException w:name="Block Text" w:semiHidden="1" w:unhideWhenUsed="1"/>
-    <w:lsdException w:name="Hyperlink" w:semiHidden="1" w:unhideWhenUsed="1"/>
-    <w:lsdException w:name="FollowedHyperlink" w:semiHidden="1" w:unhideWhenUsed="1"/>
-    <w:lsdException w:name="Strong" w:uiPriority="22" w:qFormat="1"/>
-    <w:lsdException w:name="Emphasis" w:uiPriority="20" w:qFormat="1"/>
-    <w:lsdException w:name="Document Map" w:semiHidden="1" w:unhideWhenUsed="1"/>
-    <w:lsdException w:name="Plain Text" w:semiHidden="1" w:unhideWhenUsed="1"/>
-    <w:lsdException w:name="E-mail Signature" w:semiHidden="1" w:unhideWhenUsed="1"/>
-    <w:lsdException w:name="HTML Top of Form" w:semiHidden="1" w:unhideWhenUsed="1"/>
-    <w:lsdException w:name="HTML Bottom of Form" w:semiHidden="1" w:unhideWhenUsed="1"/>
-    <w:lsdException w:name="Normal (Web)" w:semiHidden="1" w:unhideWhenUsed="1"/>
-    <w:lsdException w:name="HTML Acronym" w:semiHidden="1" w:unhideWhenUsed="1"/>
-    <w:lsdException w:name="HTML Address" w:semiHidden="1" w:unhideWhenUsed="1"/>
-    <w:lsdException w:name="HTML Cite" w:semiHidden="1" w:unhideWhenUsed="1"/>
-    <w:lsdException w:name="HTML Code" w:semiHidden="1" w:unhideWhenUsed="1"/>
-    <w:lsdException w:name="HTML Definition" w:semiHidden="1" w:unhideWhenUsed="1"/>
-    <w:lsdException w:name="HTML Keyboard" w:semiHidden="1" w:unhideWhenUsed="1"/>
-    <w:lsdException w:name="HTML Preformatted" w:semiHidden="1" w:unhideWhenUsed="1"/>
-    <w:lsdException w:name="HTML Sample" w:semiHidden="1" w:unhideWhenUsed="1"/>
-    <w:lsdException w:name="HTML Typewriter" w:semiHidden="1" w:unhideWhenUsed="1"/>
-    <w:lsdException w:name="HTML Variable" w:semiHidden="1" w:unhideWhenUsed="1"/>
-    <w:lsdException w:name="Normal Table" w:semiHidden="1" w:unhideWhenUsed="1"/>
-    <w:lsdException w:name="annotation subject" w:semiHidden="1" w:unhideWhenUsed="1"/>
-    <w:lsdException w:name="No List" w:semiHidden="1" w:unhideWhenUsed="1"/>
-    <w:lsdException w:name="Outline List 1" w:semiHidden="1" w:unhideWhenUsed="1"/>
-    <w:lsdException w:name="Outline List 2" w:semiHidden="1" w:unhideWhenUsed="1"/>
-    <w:lsdException w:name="Outline List 3" w:semiHidden="1" w:unhideWhenUsed="1"/>
-    <w:lsdException w:name="Table Simple 1" w:semiHidden="1" w:unhideWhenUsed="1"/>
-    <w:lsdException w:name="Table Simple 2" w:semiHidden="1" w:unhideWhenUsed="1"/>
-    <w:lsdException w:name="Table Simple 3" w:semiHidden="1" w:unhideWhenUsed="1"/>
-    <w:lsdException w:name="Table Classic 1" w:semiHidden="1" w:unhideWhenUsed="1"/>
-    <w:lsdException w:name="Table Classic 2" w:semiHidden="1" w:unhideWhenUsed="1"/>
-    <w:lsdException w:name="Table Classic 3" w:semiHidden="1" w:unhideWhenUsed="1"/>
-    <w:lsdException w:name="Table Classic 4" w:semiHidden="1" w:unhideWhenUsed="1"/>
-    <w:lsdException w:name="Table Colorful 1" w:semiHidden="1" w:unhideWhenUsed="1"/>
-    <w:lsdException w:name="Table Colorful 2" w:semiHidden="1" w:unhideWhenUsed="1"/>
-    <w:lsdException w:name="Table Colorful 3" w:semiHidden="1" w:unhideWhenUsed="1"/>
-    <w:lsdException w:name="Table Columns 1" w:semiHidden="1" w:unhideWhenUsed="1"/>
-    <w:lsdException w:name="Table Columns 2" w:semiHidden="1" w:unhideWhenUsed="1"/>
-    <w:lsdException w:name="Table Columns 3" w:semiHidden="1" w:unhideWhenUsed="1"/>
-    <w:lsdException w:name="Table Columns 4" w:semiHidden="1" w:unhideWhenUsed="1"/>
-    <w:lsdException w:name="Table Columns 5" w:semiHidden="1" w:unhideWhenUsed="1"/>
-    <w:lsdException w:name="Table Grid 1" w:semiHidden="1" w:unhideWhenUsed="1"/>
-    <w:lsdException w:name="Table Grid 2" w:semiHidden="1" w:unhideWhenUsed="1"/>
-    <w:lsdException w:name="Table Grid 3" w:semiHidden="1" w:unhideWhenUsed="1"/>
-    <w:lsdException w:name="Table Grid 4" w:semiHidden="1" w:unhideWhenUsed="1"/>
-    <w:lsdException w:name="Table Grid 5" w:semiHidden="1" w:unhideWhenUsed="1"/>
-    <w:lsdException w:name="Table Grid 6" w:semiHidden="1" w:unhideWhenUsed="1"/>
-    <w:lsdException w:name="Table Grid 7" w:semiHidden="1" w:unhideWhenUsed="1"/>
-    <w:lsdException w:name="Table Grid 8" w:semiHidden="1" w:unhideWhenUsed="1"/>
-    <w:lsdException w:name="Table List 1" w:semiHidden="1" w:unhideWhenUsed="1"/>
-    <w:lsdException w:name="Table List 2" w:semiHidden="1" w:unhideWhenUsed="1"/>
-    <w:lsdException w:name="Table List 3" w:semiHidden="1" w:unhideWhenUsed="1"/>
-    <w:lsdException w:name="Table List 4" w:semiHidden="1" w:unhideWhenUsed="1"/>
-    <w:lsdException w:name="Table List 5" w:semiHidden="1" w:unhideWhenUsed="1"/>
-    <w:lsdException w:name="Table List 6" w:semiHidden="1" w:unhideWhenUsed="1"/>
-    <w:lsdException w:name="Table List 7" w:semiHidden="1" w:unhideWhenUsed="1"/>
-    <w:lsdException w:name="Table List 8" w:semiHidden="1" w:unhideWhenUsed="1"/>
-    <w:lsdException w:name="Table 3D effects 1" w:semiHidden="1" w:unhideWhenUsed="1"/>
-    <w:lsdException w:name="Table 3D effects 2" w:semiHidden="1" w:unhideWhenUsed="1"/>
-    <w:lsdException w:name="Table 3D effects 3" w:semiHidden="1" w:unhideWhenUsed="1"/>
-    <w:lsdException w:name="Table Contemporary" w:semiHidden="1" w:unhideWhenUsed="1"/>
-    <w:lsdException w:name="Table Elegant" w:semiHidden="1" w:unhideWhenUsed="1"/>
-    <w:lsdException w:name="Table Professional" w:semiHidden="1" w:unhideWhenUsed="1"/>
-    <w:lsdException w:name="Table Subtle 1" w:semiHidden="1" w:unhideWhenUsed="1"/>
-    <w:lsdException w:name="Table Subtle 2" w:semiHidden="1" w:unhideWhenUsed="1"/>
-    <w:lsdException w:name="Table Web 1" w:semiHidden="1" w:unhideWhenUsed="1"/>
-    <w:lsdException w:name="Table Web 2" w:semiHidden="1" w:unhideWhenUsed="1"/>
-    <w:lsdException w:name="Table Web 3" w:semiHidden="1" w:unhideWhenUsed="1"/>
-    <w:lsdException w:name="Balloon Text" w:semiHidden="1" w:unhideWhenUsed="1"/>
-    <w:lsdException w:name="Table Grid" w:semiHidden="1" w:uiPriority="59" w:unhideWhenUsed="1"/>
-    <w:lsdException w:name="Table Theme" w:semiHidden="1" w:unhideWhenUsed="1"/>
-    <w:lsdException w:name="Placeholder Text" w:semiHidden="1"/>
-    <w:lsdException w:name="No Spacing" w:uiPriority="1" w:qFormat="1"/>
-    <w:lsdException w:name="Light Shading" w:uiPriority="60"/>
-    <w:lsdException w:name="Light List" w:uiPriority="61"/>
-    <w:lsdException w:name="Light Grid" w:uiPriority="62"/>
-    <w:lsdException w:name="Medium Shading 1" w:uiPriority="63"/>
-    <w:lsdException w:name="Medium Shading 2" w:uiPriority="64"/>
-    <w:lsdException w:name="Medium List 1" w:uiPriority="65"/>
-    <w:lsdException w:name="Medium List 2" w:uiPriority="66"/>
-    <w:lsdException w:name="Medium Grid 1" w:uiPriority="67"/>
-    <w:lsdException w:name="Medium Grid 2" w:uiPriority="68"/>
-    <w:lsdException w:name="Medium Grid 3" w:uiPriority="69"/>
-    <w:lsdException w:name="Dark List" w:uiPriority="70"/>
-    <w:lsdException w:name="Colorful Shading" w:uiPriority="71"/>
-    <w:lsdException w:name="Colorful List" w:uiPriority="72"/>
-    <w:lsdException w:name="Colorful Grid" w:uiPriority="73"/>
-    <w:lsdException w:name="Light Shading Accent 1" w:uiPriority="60"/>
-    <w:lsdException w:name="Light List Accent 1" w:uiPriority="61"/>
-    <w:lsdException w:name="Light Grid Accent 1" w:uiPriority="62"/>
-    <w:lsdException w:name="Medium Shading 1 Accent 1" w:uiPriority="63"/>
-    <w:lsdException w:name="Medium Shading 2 Accent 1" w:uiPriority="64"/>
-    <w:lsdException w:name="Medium List 1 Accent 1" w:uiPriority="65"/>
-    <w:lsdException w:name="Revision" w:semiHidden="1"/>
-    <w:lsdException w:name="List Paragraph" w:uiPriority="34" w:qFormat="1"/>
-    <w:lsdException w:name="Quote" w:uiPriority="29" w:qFormat="1"/>
-    <w:lsdException w:name="Intense Quote" w:uiPriority="30" w:qFormat="1"/>
-    <w:lsdException w:name="Medium List 2 Accent 1" w:uiPriority="66"/>
-    <w:lsdException w:name="Medium Grid 1 Accent 1" w:uiPriority="67"/>
-    <w:lsdException w:name="Medium Grid 2 Accent 1" w:uiPriority="68"/>
-    <w:lsdException w:name="Medium Grid 3 Accent 1" w:uiPriority="69"/>
-    <w:lsdException w:name="Dark List Accent 1" w:uiPriority="70"/>
-    <w:lsdException w:name="Colorful Shading Accent 1" w:uiPriority="71"/>
-    <w:lsdException w:name="Colorful List Accent 1" w:uiPriority="72"/>
-    <w:lsdException w:name="Colorful Grid Accent 1" w:uiPriority="73"/>
-    <w:lsdException w:name="Light Shading Accent 2" w:uiPriority="60"/>
-    <w:lsdException w:name="Light List Accent 2" w:uiPriority="61"/>
-    <w:lsdException w:name="Light Grid Accent 2" w:uiPriority="62"/>
-    <w:lsdException w:name="Medium Shading 1 Accent 2" w:uiPriority="63"/>
-    <w:lsdException w:name="Medium Shading 2 Accent 2" w:uiPriority="64"/>
-    <w:lsdException w:name="Medium List 1 Accent 2" w:uiPriority="65"/>
-    <w:lsdException w:name="Medium List 2 Accent 2" w:uiPriority="66"/>
-    <w:lsdException w:name="Medium Grid 1 Accent 2" w:uiPriority="67"/>
-    <w:lsdException w:name="Medium Grid 2 Accent 2" w:uiPriority="68"/>
-    <w:lsdException w:name="Medium Grid 3 Accent 2" w:uiPriority="69"/>
-    <w:lsdException w:name="Dark List Accent 2" w:uiPriority="70"/>
-    <w:lsdException w:name="Colorful Shading Accent 2" w:uiPriority="71"/>
-    <w:lsdException w:name="Colorful List Accent 2" w:uiPriority="72"/>
-    <w:lsdException w:name="Colorful Grid Accent 2" w:uiPriority="73"/>
-    <w:lsdException w:name="Light Shading Accent 3" w:uiPriority="60"/>
-    <w:lsdException w:name="Light List Accent 3" w:uiPriority="61"/>
-    <w:lsdException w:name="Light Grid Accent 3" w:uiPriority="62"/>
-    <w:lsdException w:name="Medium Shading 1 Accent 3" w:uiPriority="63"/>
-    <w:lsdException w:name="Medium Shading 2 Accent 3" w:uiPriority="64"/>
-    <w:lsdException w:name="Medium List 1 Accent 3" w:uiPriority="65"/>
-    <w:lsdException w:name="Medium List 2 Accent 3" w:uiPriority="66"/>
-    <w:lsdException w:name="Medium Grid 1 Accent 3" w:uiPriority="67"/>
-    <w:lsdException w:name="Medium Grid 2 Accent 3" w:uiPriority="68"/>
-    <w:lsdException w:name="Medium Grid 3 Accent 3" w:uiPriority="69"/>
-    <w:lsdException w:name="Dark List Accent 3" w:uiPriority="70"/>
-    <w:lsdException w:name="Colorful Shading Accent 3" w:uiPriority="71"/>
-    <w:lsdException w:name="Colorful List Accent 3" w:uiPriority="72"/>
-    <w:lsdException w:name="Colorful Grid Accent 3" w:uiPriority="73"/>
-    <w:lsdException w:name="Light Shading Accent 4" w:uiPriority="60"/>
-    <w:lsdException w:name="Light List Accent 4" w:uiPriority="61"/>
-    <w:lsdException w:name="Light Grid Accent 4" w:uiPriority="62"/>
-    <w:lsdException w:name="Medium Shading 1 Accent 4" w:uiPriority="63"/>
-    <w:lsdException w:name="Medium Shading 2 Accent 4" w:uiPriority="64"/>
-    <w:lsdException w:name="Medium List 1 Accent 4" w:uiPriority="65"/>
-    <w:lsdException w:name="Medium List 2 Accent 4" w:uiPriority="66"/>
-    <w:lsdException w:name="Medium Grid 1 Accent 4" w:uiPriority="67"/>
-    <w:lsdException w:name="Medium Grid 2 Accent 4" w:uiPriority="68"/>
-    <w:lsdException w:name="Medium Grid 3 Accent 4" w:uiPriority="69"/>
-    <w:lsdException w:name="Dark List Accent 4" w:uiPriority="70"/>
-    <w:lsdException w:name="Colorful Shading Accent 4" w:uiPriority="71"/>
-    <w:lsdException w:name="Colorful List Accent 4" w:uiPriority="72"/>
-    <w:lsdException w:name="Colorful Grid Accent 4" w:uiPriority="73"/>
-    <w:lsdException w:name="Light Shading Accent 5" w:uiPriority="60"/>
-    <w:lsdException w:name="Light List Accent 5" w:uiPriority="61"/>
-    <w:lsdException w:name="Light Grid Accent 5" w:uiPriority="62"/>
-    <w:lsdException w:name="Medium Shading 1 Accent 5" w:uiPriority="63"/>
-    <w:lsdException w:name="Medium Shading 2 Accent 5" w:uiPriority="64"/>
-    <w:lsdException w:name="Medium List 1 Accent 5" w:uiPriority="65"/>
-    <w:lsdException w:name="Medium List 2 Accent 5" w:uiPriority="66"/>
-    <w:lsdException w:name="Medium Grid 1 Accent 5" w:uiPriority="67"/>
-    <w:lsdException w:name="Medium Grid 2 Accent 5" w:uiPriority="68"/>
-    <w:lsdException w:name="Medium Grid 3 Accent 5" w:uiPriority="69"/>
-    <w:lsdException w:name="Dark List Accent 5" w:uiPriority="70"/>
-    <w:lsdException w:name="Colorful Shading Accent 5" w:uiPriority="71"/>
-    <w:lsdException w:name="Colorful List Accent 5" w:uiPriority="72"/>
-    <w:lsdException w:name="Colorful Grid Accent 5" w:uiPriority="73"/>
-    <w:lsdException w:name="Light Shading Accent 6" w:uiPriority="60"/>
-    <w:lsdException w:name="Light List Accent 6" w:uiPriority="61"/>
-    <w:lsdException w:name="Light Grid Accent 6" w:uiPriority="62"/>
-    <w:lsdException w:name="Medium Shading 1 Accent 6" w:uiPriority="63"/>
-    <w:lsdException w:name="Medium Shading 2 Accent 6" w:uiPriority="64"/>
-    <w:lsdException w:name="Medium List 1 Accent 6" w:uiPriority="65"/>
-    <w:lsdException w:name="Medium List 2 Accent 6" w:uiPriority="66"/>
-    <w:lsdException w:name="Medium Grid 1 Accent 6" w:uiPriority="67"/>
-    <w:lsdException w:name="Medium Grid 2 Accent 6" w:uiPriority="68"/>
-    <w:lsdException w:name="Medium Grid 3 Accent 6" w:uiPriority="69"/>
-    <w:lsdException w:name="Dark List Accent 6" w:uiPriority="70"/>
-    <w:lsdException w:name="Colorful Shading Accent 6" w:uiPriority="71"/>
-    <w:lsdException w:name="Colorful List Accent 6" w:uiPriority="72"/>
-    <w:lsdException w:name="Colorful Grid Accent 6" w:uiPriority="73"/>
-    <w:lsdException w:name="Subtle Emphasis" w:uiPriority="19" w:qFormat="1"/>
-    <w:lsdException w:name="Intense Emphasis" w:uiPriority="21" w:qFormat="1"/>
-    <w:lsdException w:name="Subtle Reference" w:uiPriority="31" w:qFormat="1"/>
-    <w:lsdException w:name="Intense Reference" w:uiPriority="32" w:qFormat="1"/>
-    <w:lsdException w:name="Book Title" w:uiPriority="33" w:qFormat="1"/>
-    <w:lsdException w:name="Bibliography" w:semiHidden="1" w:uiPriority="37" w:unhideWhenUsed="1"/>
-    <w:lsdException w:name="TOC Heading" w:semiHidden="1" w:uiPriority="39" w:unhideWhenUsed="1" w:qFormat="1"/>
-    <w:lsdException w:name="Plain Table 1" w:uiPriority="41"/>
-    <w:lsdException w:name="Plain Table 2" w:uiPriority="42"/>
-    <w:lsdException w:name="Plain Table 3" w:uiPriority="43"/>
-    <w:lsdException w:name="Plain Table 4" w:uiPriority="44"/>
-    <w:lsdException w:name="Plain Table 5" w:uiPriority="45"/>
-    <w:lsdException w:name="Grid Table Light" w:uiPriority="40"/>
-    <w:lsdException w:name="Grid Table 1 Light" w:uiPriority="46"/>
-    <w:lsdException w:name="Grid Table 2" w:uiPriority="47"/>
-    <w:lsdException w:name="Grid Table 3" w:uiPriority="48"/>
-    <w:lsdException w:name="Grid Table 4" w:uiPriority="49"/>
-    <w:lsdException w:name="Grid Table 5 Dark" w:uiPriority="50"/>
-    <w:lsdException w:name="Grid Table 6 Colorful" w:uiPriority="51"/>
-    <w:lsdException w:name="Grid Table 7 Colorful" w:uiPriority="52"/>
-    <w:lsdException w:name="Grid Table 1 Light Accent 1" w:uiPriority="46"/>
-    <w:lsdException w:name="Grid Table 2 Accent 1" w:uiPriority="47"/>
-    <w:lsdException w:name="Grid Table 3 Accent 1" w:uiPriority="48"/>
-    <w:lsdException w:name="Grid Table 4 Accent 1" w:uiPriority="49"/>
-    <w:lsdException w:name="Grid Table 5 Dark Accent 1" w:uiPriority="50"/>
-    <w:lsdException w:name="Grid Table 6 Colorful Accent 1" w:uiPriority="51"/>
-    <w:lsdException w:name="Grid Table 7 Colorful Accent 1" w:uiPriority="52"/>
-    <w:lsdException w:name="Grid Table 1 Light Accent 2" w:uiPriority="46"/>
-    <w:lsdException w:name="Grid Table 2 Accent 2" w:uiPriority="47"/>
-    <w:lsdException w:name="Grid Table 3 Accent 2" w:uiPriority="48"/>
-    <w:lsdException w:name="Grid Table 4 Accent 2" w:uiPriority="49"/>
-    <w:lsdException w:name="Grid Table 5 Dark Accent 2" w:uiPriority="50"/>
-    <w:lsdException w:name="Grid Table 6 Colorful Accent 2" w:uiPriority="51"/>
-    <w:lsdException w:name="Grid Table 7 Colorful Accent 2" w:uiPriority="52"/>
-    <w:lsdException w:name="Grid Table 1 Light Accent 3" w:uiPriority="46"/>
-    <w:lsdException w:name="Grid Table 2 Accent 3" w:uiPriority="47"/>
-    <w:lsdException w:name="Grid Table 3 Accent 3" w:uiPriority="48"/>
-    <w:lsdException w:name="Grid Table 4 Accent 3" w:uiPriority="49"/>
-    <w:lsdException w:name="Grid Table 5 Dark Accent 3" w:uiPriority="50"/>
-    <w:lsdException w:name="Grid Table 6 Colorful Accent 3" w:uiPriority="51"/>
-    <w:lsdException w:name="Grid Table 7 Colorful Accent 3" w:uiPriority="52"/>
-    <w:lsdException w:name="Grid Table 1 Light Accent 4" w:uiPriority="46"/>
-    <w:lsdException w:name="Grid Table 2 Accent 4" w:uiPriority="47"/>
-    <w:lsdException w:name="Grid Table 3 Accent 4" w:uiPriority="48"/>
-    <w:lsdException w:name="Grid Table 4 Accent 4" w:uiPriority="49"/>
-    <w:lsdException w:name="Grid Table 5 Dark Accent 4" w:uiPriority="50"/>
-    <w:lsdException w:name="Grid Table 6 Colorful Accent 4" w:uiPriority="51"/>
-    <w:lsdException w:name="Grid Table 7 Colorful Accent 4" w:uiPriority="52"/>
-    <w:lsdException w:name="Grid Table 1 Light Accent 5" w:uiPriority="46"/>
-    <w:lsdException w:name="Grid Table 2 Accent 5" w:uiPriority="47"/>
-    <w:lsdException w:name="Grid Table 3 Accent 5" w:uiPriority="48"/>
-    <w:lsdException w:name="Grid Table 4 Accent 5" w:uiPriority="49"/>
-    <w:lsdException w:name="Grid Table 5 Dark Accent 5" w:uiPriority="50"/>
-    <w:lsdException w:name="Grid Table 6 Colorful Accent 5" w:uiPriority="51"/>
-    <w:lsdException w:name="Grid Table 7 Colorful Accent 5" w:uiPriority="52"/>
-    <w:lsdException w:name="Grid Table 1 Light Accent 6" w:uiPriority="46"/>
-    <w:lsdException w:name="Grid Table 2 Accent 6" w:uiPriority="47"/>
-    <w:lsdException w:name="Grid Table 3 Accent 6" w:uiPriority="48"/>
-    <w:lsdException w:name="Grid Table 4 Accent 6" w:uiPriority="49"/>
-    <w:lsdException w:name="Grid Table 5 Dark Accent 6" w:uiPriority="50"/>
-    <w:lsdException w:name="Grid Table 6 Colorful Accent 6" w:uiPriority="51"/>
-    <w:lsdException w:name="Grid Table 7 Colorful Accent 6" w:uiPriority="52"/>
-    <w:lsdException w:name="List Table 1 Light" w:uiPriority="46"/>
-    <w:lsdException w:name="List Table 2" w:uiPriority="47"/>
-    <w:lsdException w:name="List Table 3" w:uiPriority="48"/>
-    <w:lsdException w:name="List Table 4" w:uiPriority="49"/>
-    <w:lsdException w:name="List Table 5 Dark" w:uiPriority="50"/>
-    <w:lsdException w:name="List Table 6 Colorful" w:uiPriority="51"/>
-    <w:lsdException w:name="List Table 7 Colorful" w:uiPriority="52"/>
-    <w:lsdException w:name="List Table 1 Light Accent 1" w:uiPriority="46"/>
-    <w:lsdException w:name="List Table 2 Accent 1" w:uiPriority="47"/>
-    <w:lsdException w:name="List Table 3 Accent 1" w:uiPriority="48"/>
-    <w:lsdException w:name="List Table 4 Accent 1" w:uiPriority="49"/>
-    <w:lsdException w:name="List Table 5 Dark Accent 1" w:uiPriority="50"/>
-    <w:lsdException w:name="List Table 6 Colorful Accent 1" w:uiPriority="51"/>
-    <w:lsdException w:name="List Table 7 Colorful Accent 1" w:uiPriority="52"/>
-    <w:lsdException w:name="List Table 1 Light Accent 2" w:uiPriority="46"/>
-    <w:lsdException w:name="List Table 2 Accent 2" w:uiPriority="47"/>
-    <w:lsdException w:name="List Table 3 Accent 2" w:uiPriority="48"/>
-    <w:lsdException w:name="List Table 4 Accent 2" w:uiPriority="49"/>
-    <w:lsdException w:name="List Table 5 Dark Accent 2" w:uiPriority="50"/>
-    <w:lsdException w:name="List Table 6 Colorful Accent 2" w:uiPriority="51"/>
-    <w:lsdException w:name="List Table 7 Colorful Accent 2" w:uiPriority="52"/>
-    <w:lsdException w:name="List Table 1 Light Accent 3" w:uiPriority="46"/>
-    <w:lsdException w:name="List Table 2 Accent 3" w:uiPriority="47"/>
-    <w:lsdException w:name="List Table 3 Accent 3" w:uiPriority="48"/>
-    <w:lsdException w:name="List Table 4 Accent 3" w:uiPriority="49"/>
-    <w:lsdException w:name="List Table 5 Dark Accent 3" w:uiPriority="50"/>
-    <w:lsdException w:name="List Table 6 Colorful Accent 3" w:uiPriority="51"/>
-    <w:lsdException w:name="List Table 7 Colorful Accent 3" w:uiPriority="52"/>
-    <w:lsdException w:name="List Table 1 Light Accent 4" w:uiPriority="46"/>
-    <w:lsdException w:name="List Table 2 Accent 4" w:uiPriority="47"/>
-    <w:lsdException w:name="List Table 3 Accent 4" w:uiPriority="48"/>
-    <w:lsdException w:name="List Table 4 Accent 4" w:uiPriority="49"/>
-    <w:lsdException w:name="List Table 5 Dark Accent 4" w:uiPriority="50"/>
-    <w:lsdException w:name="List Table 6 Colorful Accent 4" w:uiPriority="51"/>
-    <w:lsdException w:name="List Table 7 Colorful Accent 4" w:uiPriority="52"/>
-    <w:lsdException w:name="List Table 1 Light Accent 5" w:uiPriority="46"/>
-    <w:lsdException w:name="List Table 2 Accent 5" w:uiPriority="47"/>
-    <w:lsdException w:name="List Table 3 Accent 5" w:uiPriority="48"/>
-    <w:lsdException w:name="List Table 4 Accent 5" w:uiPriority="49"/>
-    <w:lsdException w:name="List Table 5 Dark Accent 5" w:uiPriority="50"/>
-    <w:lsdException w:name="List Table 6 Colorful Accent 5" w:uiPriority="51"/>
-    <w:lsdException w:name="List Table 7 Colorful Accent 5" w:uiPriority="52"/>
-    <w:lsdException w:name="List Table 1 Light Accent 6" w:uiPriority="46"/>
-    <w:lsdException w:name="List Table 2 Accent 6" w:uiPriority="47"/>
-    <w:lsdException w:name="List Table 3 Accent 6" w:uiPriority="48"/>
-    <w:lsdException w:name="List Table 4 Accent 6" w:uiPriority="49"/>
-    <w:lsdException w:name="List Table 5 Dark Accent 6" w:uiPriority="50"/>
-    <w:lsdException w:name="List Table 6 Colorful Accent 6" w:uiPriority="51"/>
-    <w:lsdException w:name="List Table 7 Colorful Accent 6" w:uiPriority="52"/>
-    <w:lsdException w:name="Mention" w:semiHidden="1" w:unhideWhenUsed="1"/>
-    <w:lsdException w:name="Smart Hyperlink" w:semiHidden="1" w:unhideWhenUsed="1"/>
-    <w:lsdException w:name="Hashtag" w:semiHidden="1" w:unhideWhenUsed="1"/>
-    <w:lsdException w:name="Unresolved Mention" w:semiHidden="1" w:unhideWhenUsed="1"/>
-    <w:lsdException w:name="Smart Link" w:semiHidden="1" w:unhideWhenUsed="1"/>
+  <w:latentStyles w:defLockedState="0" w:defUIPriority="99" w:defSemiHidden="1" w:defUnhideWhenUsed="1" w:defQFormat="0" w:count="267">
+    <w:lsdException w:name="Normal" w:semiHidden="0" w:uiPriority="0" w:unhideWhenUsed="0" w:qFormat="1"/>
+    <w:lsdException w:name="heading 1" w:semiHidden="0" w:uiPriority="9" w:unhideWhenUsed="0" w:qFormat="1"/>
+    <w:lsdException w:name="heading 2" w:uiPriority="9" w:qFormat="1"/>
+    <w:lsdException w:name="heading 3" w:uiPriority="9" w:qFormat="1"/>
+    <w:lsdException w:name="heading 4" w:uiPriority="9" w:qFormat="1"/>
+    <w:lsdException w:name="heading 5" w:uiPriority="9" w:qFormat="1"/>
+    <w:lsdException w:name="heading 6" w:uiPriority="9" w:qFormat="1"/>
+    <w:lsdException w:name="heading 7" w:uiPriority="9" w:qFormat="1"/>
+    <w:lsdException w:name="heading 8" w:uiPriority="9" w:qFormat="1"/>
+    <w:lsdException w:name="heading 9" w:uiPriority="9" w:qFormat="1"/>
+    <w:lsdException w:name="toc 1" w:uiPriority="39"/>
+    <w:lsdException w:name="toc 2" w:uiPriority="39"/>
+    <w:lsdException w:name="toc 3" w:uiPriority="39"/>
+    <w:lsdException w:name="toc 4" w:uiPriority="39"/>
+    <w:lsdException w:name="toc 5" w:uiPriority="39"/>
+    <w:lsdException w:name="toc 6" w:uiPriority="39"/>
+    <w:lsdException w:name="toc 7" w:uiPriority="39"/>
+    <w:lsdException w:name="toc 8" w:uiPriority="39"/>
+    <w:lsdException w:name="toc 9" w:uiPriority="39"/>
+    <w:lsdException w:name="caption" w:uiPriority="35" w:qFormat="1"/>
+    <w:lsdException w:name="Title" w:semiHidden="0" w:uiPriority="10" w:unhideWhenUsed="0" w:qFormat="1"/>
+    <w:lsdException w:name="Default Paragraph Font" w:uiPriority="1"/>
+    <w:lsdException w:name="Subtitle" w:semiHidden="0" w:uiPriority="11" w:unhideWhenUsed="0" w:qFormat="1"/>
+    <w:lsdException w:name="Strong" w:semiHidden="0" w:uiPriority="22" w:unhideWhenUsed="0" w:qFormat="1"/>
+    <w:lsdException w:name="Emphasis" w:semiHidden="0" w:uiPriority="20" w:unhideWhenUsed="0" w:qFormat="1"/>
+    <w:lsdException w:name="Table Grid" w:uiPriority="59"/>
+    <w:lsdException w:name="Placeholder Text" w:unhideWhenUsed="0"/>
+    <w:lsdException w:name="No Spacing" w:semiHidden="0" w:uiPriority="1" w:unhideWhenUsed="0" w:qFormat="1"/>
+    <w:lsdException w:name="Light Shading" w:semiHidden="0" w:uiPriority="60" w:unhideWhenUsed="0"/>
+    <w:lsdException w:name="Light List" w:semiHidden="0" w:uiPriority="61" w:unhideWhenUsed="0"/>
+    <w:lsdException w:name="Light Grid" w:semiHidden="0" w:uiPriority="62" w:unhideWhenUsed="0"/>
+    <w:lsdException w:name="Medium Shading 1" w:semiHidden="0" w:uiPriority="63" w:unhideWhenUsed="0"/>
+    <w:lsdException w:name="Medium Shading 2" w:semiHidden="0" w:uiPriority="64" w:unhideWhenUsed="0"/>
+    <w:lsdException w:name="Medium List 1" w:semiHidden="0" w:uiPriority="65" w:unhideWhenUsed="0"/>
+    <w:lsdException w:name="Medium List 2" w:semiHidden="0" w:uiPriority="66" w:unhideWhenUsed="0"/>
+    <w:lsdException w:name="Medium Grid 1" w:semiHidden="0" w:uiPriority="67" w:unhideWhenUsed="0"/>
+    <w:lsdException w:name="Medium Grid 2" w:semiHidden="0" w:uiPriority="68" w:unhideWhenUsed="0"/>
+    <w:lsdException w:name="Medium Grid 3" w:semiHidden="0" w:uiPriority="69" w:unhideWhenUsed="0"/>
+    <w:lsdException w:name="Dark List" w:semiHidden="0" w:uiPriority="70" w:unhideWhenUsed="0"/>
+    <w:lsdException w:name="Colorful Shading" w:semiHidden="0" w:uiPriority="71" w:unhideWhenUsed="0"/>
+    <w:lsdException w:name="Colorful List" w:semiHidden="0" w:uiPriority="72" w:unhideWhenUsed="0"/>
+    <w:lsdException w:name="Colorful Grid" w:semiHidden="0" w:uiPriority="73" w:unhideWhenUsed="0"/>
+    <w:lsdException w:name="Light Shading Accent 1" w:semiHidden="0" w:uiPriority="60" w:unhideWhenUsed="0"/>
+    <w:lsdException w:name="Light List Accent 1" w:semiHidden="0" w:uiPriority="61" w:unhideWhenUsed="0"/>
+    <w:lsdException w:name="Light Grid Accent 1" w:semiHidden="0" w:uiPriority="62" w:unhideWhenUsed="0"/>
+    <w:lsdException w:name="Medium Shading 1 Accent 1" w:semiHidden="0" w:uiPriority="63" w:unhideWhenUsed="0"/>
+    <w:lsdException w:name="Medium Shading 2 Accent 1" w:semiHidden="0" w:uiPriority="64" w:unhideWhenUsed="0"/>
+    <w:lsdException w:name="Medium List 1 Accent 1" w:semiHidden="0" w:uiPriority="65" w:unhideWhenUsed="0"/>
+    <w:lsdException w:name="Revision" w:unhideWhenUsed="0"/>
+    <w:lsdException w:name="List Paragraph" w:semiHidden="0" w:uiPriority="34" w:unhideWhenUsed="0" w:qFormat="1"/>
+    <w:lsdException w:name="Quote" w:semiHidden="0" w:uiPriority="29" w:unhideWhenUsed="0" w:qFormat="1"/>
+    <w:lsdException w:name="Intense Quote" w:semiHidden="0" w:uiPriority="30" w:unhideWhenUsed="0" w:qFormat="1"/>
+    <w:lsdException w:name="Medium List 2 Accent 1" w:semiHidden="0" w:uiPriority="66" w:unhideWhenUsed="0"/>
+    <w:lsdException w:name="Medium Grid 1 Accent 1" w:semiHidden="0" w:uiPriority="67" w:unhideWhenUsed="0"/>
+    <w:lsdException w:name="Medium Grid 2 Accent 1" w:semiHidden="0" w:uiPriority="68" w:unhideWhenUsed="0"/>
+    <w:lsdException w:name="Medium Grid 3 Accent 1" w:semiHidden="0" w:uiPriority="69" w:unhideWhenUsed="0"/>
+    <w:lsdException w:name="Dark List Accent 1" w:semiHidden="0" w:uiPriority="70" w:unhideWhenUsed="0"/>
+    <w:lsdException w:name="Colorful Shading Accent 1" w:semiHidden="0" w:uiPriority="71" w:unhideWhenUsed="0"/>
+    <w:lsdException w:name="Colorful List Accent 1" w:semiHidden="0" w:uiPriority="72" w:unhideWhenUsed="0"/>
+    <w:lsdException w:name="Colorful Grid Accent 1" w:semiHidden="0" w:uiPriority="73" w:unhideWhenUsed="0"/>
+    <w:lsdException w:name="Light Shading Accent 2" w:semiHidden="0" w:uiPriority="60" w:unhideWhenUsed="0"/>
+    <w:lsdException w:name="Light List Accent 2" w:semiHidden="0" w:uiPriority="61" w:unhideWhenUsed="0"/>
+    <w:lsdException w:name="Light Grid Accent 2" w:semiHidden="0" w:uiPriority="62" w:unhideWhenUsed="0"/>
+    <w:lsdException w:name="Medium Shading 1 Accent 2" w:semiHidden="0" w:uiPriority="63" w:unhideWhenUsed="0"/>
+    <w:lsdException w:name="Medium Shading 2 Accent 2" w:semiHidden="0" w:uiPriority="64" w:unhideWhenUsed="0"/>
+    <w:lsdException w:name="Medium List 1 Accent 2" w:semiHidden="0" w:uiPriority="65" w:unhideWhenUsed="0"/>
+    <w:lsdException w:name="Medium List 2 Accent 2" w:semiHidden="0" w:uiPriority="66" w:unhideWhenUsed="0"/>
+    <w:lsdException w:name="Medium Grid 1 Accent 2" w:semiHidden="0" w:uiPriority="67" w:unhideWhenUsed="0"/>
+    <w:lsdException w:name="Medium Grid 2 Accent 2" w:semiHidden="0" w:uiPriority="68" w:unhideWhenUsed="0"/>
+    <w:lsdException w:name="Medium Grid 3 Accent 2" w:semiHidden="0" w:uiPriority="69" w:unhideWhenUsed="0"/>
+    <w:lsdException w:name="Dark List Accent 2" w:semiHidden="0" w:uiPriority="70" w:unhideWhenUsed="0"/>
+    <w:lsdException w:name="Colorful Shading Accent 2" w:semiHidden="0" w:uiPriority="71" w:unhideWhenUsed="0"/>
+    <w:lsdException w:name="Colorful List Accent 2" w:semiHidden="0" w:uiPriority="72" w:unhideWhenUsed="0"/>
+    <w:lsdException w:name="Colorful Grid Accent 2" w:semiHidden="0" w:uiPriority="73" w:unhideWhenUsed="0"/>
+    <w:lsdException w:name="Light Shading Accent 3" w:semiHidden="0" w:uiPriority="60" w:unhideWhenUsed="0"/>
+    <w:lsdException w:name="Light List Accent 3" w:semiHidden="0" w:uiPriority="61" w:unhideWhenUsed="0"/>
+    <w:lsdException w:name="Light Grid Accent 3" w:semiHidden="0" w:uiPriority="62" w:unhideWhenUsed="0"/>
+    <w:lsdException w:name="Medium Shading 1 Accent 3" w:semiHidden="0" w:uiPriority="63" w:unhideWhenUsed="0"/>
+    <w:lsdException w:name="Medium Shading 2 Accent 3" w:semiHidden="0" w:uiPriority="64" w:unhideWhenUsed="0"/>
+    <w:lsdException w:name="Medium List 1 Accent 3" w:semiHidden="0" w:uiPriority="65" w:unhideWhenUsed="0"/>
+    <w:lsdException w:name="Medium List 2 Accent 3" w:semiHidden="0" w:uiPriority="66" w:unhideWhenUsed="0"/>
+    <w:lsdException w:name="Medium Grid 1 Accent 3" w:semiHidden="0" w:uiPriority="67" w:unhideWhenUsed="0"/>
+    <w:lsdException w:name="Medium Grid 2 Accent 3" w:semiHidden="0" w:uiPriority="68" w:unhideWhenUsed="0"/>
+    <w:lsdException w:name="Medium Grid 3 Accent 3" w:semiHidden="0" w:uiPriority="69" w:unhideWhenUsed="0"/>
+    <w:lsdException w:name="Dark List Accent 3" w:semiHidden="0" w:uiPriority="70" w:unhideWhenUsed="0"/>
+    <w:lsdException w:name="Colorful Shading Accent 3" w:semiHidden="0" w:uiPriority="71" w:unhideWhenUsed="0"/>
+    <w:lsdException w:name="Colorful List Accent 3" w:semiHidden="0" w:uiPriority="72" w:unhideWhenUsed="0"/>
+    <w:lsdException w:name="Colorful Grid Accent 3" w:semiHidden="0" w:uiPriority="73" w:unhideWhenUsed="0"/>
+    <w:lsdException w:name="Light Shading Accent 4" w:semiHidden="0" w:uiPriority="60" w:unhideWhenUsed="0"/>
+    <w:lsdException w:name="Light List Accent 4" w:semiHidden="0" w:uiPriority="61" w:unhideWhenUsed="0"/>
+    <w:lsdException w:name="Light Grid Accent 4" w:semiHidden="0" w:uiPriority="62" w:unhideWhenUsed="0"/>
+    <w:lsdException w:name="Medium Shading 1 Accent 4" w:semiHidden="0" w:uiPriority="63" w:unhideWhenUsed="0"/>
+    <w:lsdException w:name="Medium Shading 2 Accent 4" w:semiHidden="0" w:uiPriority="64" w:unhideWhenUsed="0"/>
+    <w:lsdException w:name="Medium List 1 Accent 4" w:semiHidden="0" w:uiPriority="65" w:unhideWhenUsed="0"/>
+    <w:lsdException w:name="Medium List 2 Accent 4" w:semiHidden="0" w:uiPriority="66" w:unhideWhenUsed="0"/>
+    <w:lsdException w:name="Medium Grid 1 Accent 4" w:semiHidden="0" w:uiPriority="67" w:unhideWhenUsed="0"/>
+    <w:lsdException w:name="Medium Grid 2 Accent 4" w:semiHidden="0" w:uiPriority="68" w:unhideWhenUsed="0"/>
+    <w:lsdException w:name="Medium Grid 3 Accent 4" w:semiHidden="0" w:uiPriority="69" w:unhideWhenUsed="0"/>
+    <w:lsdException w:name="Dark List Accent 4" w:semiHidden="0" w:uiPriority="70" w:unhideWhenUsed="0"/>
+    <w:lsdException w:name="Colorful Shading Accent 4" w:semiHidden="0" w:uiPriority="71" w:unhideWhenUsed="0"/>
+    <w:lsdException w:name="Colorful List Accent 4" w:semiHidden="0" w:uiPriority="72" w:unhideWhenUsed="0"/>
+    <w:lsdException w:name="Colorful Grid Accent 4" w:semiHidden="0" w:uiPriority="73" w:unhideWhenUsed="0"/>
+    <w:lsdException w:name="Light Shading Accent 5" w:semiHidden="0" w:uiPriority="60" w:unhideWhenUsed="0"/>
+    <w:lsdException w:name="Light List Accent 5" w:semiHidden="0" w:uiPriority="61" w:unhideWhenUsed="0"/>
+    <w:lsdException w:name="Light Grid Accent 5" w:semiHidden="0" w:uiPriority="62" w:unhideWhenUsed="0"/>
+    <w:lsdException w:name="Medium Shading 1 Accent 5" w:semiHidden="0" w:uiPriority="63" w:unhideWhenUsed="0"/>
+    <w:lsdException w:name="Medium Shading 2 Accent 5" w:semiHidden="0" w:uiPriority="64" w:unhideWhenUsed="0"/>
+    <w:lsdException w:name="Medium List 1 Accent 5" w:semiHidden="0" w:uiPriority="65" w:unhideWhenUsed="0"/>
+    <w:lsdException w:name="Medium List 2 Accent 5" w:semiHidden="0" w:uiPriority="66" w:unhideWhenUsed="0"/>
+    <w:lsdException w:name="Medium Grid 1 Accent 5" w:semiHidden="0" w:uiPriority="67" w:unhideWhenUsed="0"/>
+    <w:lsdException w:name="Medium Grid 2 Accent 5" w:semiHidden="0" w:uiPriority="68" w:unhideWhenUsed="0"/>
+    <w:lsdException w:name="Medium Grid 3 Accent 5" w:semiHidden="0" w:uiPriority="69" w:unhideWhenUsed="0"/>
+    <w:lsdException w:name="Dark List Accent 5" w:semiHidden="0" w:uiPriority="70" w:unhideWhenUsed="0"/>
+    <w:lsdException w:name="Colorful Shading Accent 5" w:semiHidden="0" w:uiPriority="71" w:unhideWhenUsed="0"/>
+    <w:lsdException w:name="Colorful List Accent 5" w:semiHidden="0" w:uiPriority="72" w:unhideWhenUsed="0"/>
+    <w:lsdException w:name="Colorful Grid Accent 5" w:semiHidden="0" w:uiPriority="73" w:unhideWhenUsed="0"/>
+    <w:lsdException w:name="Light Shading Accent 6" w:semiHidden="0" w:uiPriority="60" w:unhideWhenUsed="0"/>
+    <w:lsdException w:name="Light List Accent 6" w:semiHidden="0" w:uiPriority="61" w:unhideWhenUsed="0"/>
+    <w:lsdException w:name="Light Grid Accent 6" w:semiHidden="0" w:uiPriority="62" w:unhideWhenUsed="0"/>
+    <w:lsdException w:name="Medium Shading 1 Accent 6" w:semiHidden="0" w:uiPriority="63" w:unhideWhenUsed="0"/>
+    <w:lsdException w:name="Medium Shading 2 Accent 6" w:semiHidden="0" w:uiPriority="64" w:unhideWhenUsed="0"/>
+    <w:lsdException w:name="Medium List 1 Accent 6" w:semiHidden="0" w:uiPriority="65" w:unhideWhenUsed="0"/>
+    <w:lsdException w:name="Medium List 2 Accent 6" w:semiHidden="0" w:uiPriority="66" w:unhideWhenUsed="0"/>
+    <w:lsdException w:name="Medium Grid 1 Accent 6" w:semiHidden="0" w:uiPriority="67" w:unhideWhenUsed="0"/>
+    <w:lsdException w:name="Medium Grid 2 Accent 6" w:semiHidden="0" w:uiPriority="68" w:unhideWhenUsed="0"/>
+    <w:lsdException w:name="Medium Grid 3 Accent 6" w:semiHidden="0" w:uiPriority="69" w:unhideWhenUsed="0"/>
+    <w:lsdException w:name="Dark List Accent 6" w:semiHidden="0" w:uiPriority="70" w:unhideWhenUsed="0"/>
+    <w:lsdException w:name="Colorful Shading Accent 6" w:semiHidden="0" w:uiPriority="71" w:unhideWhenUsed="0"/>
+    <w:lsdException w:name="Colorful List Accent 6" w:semiHidden="0" w:uiPriority="72" w:unhideWhenUsed="0"/>
+    <w:lsdException w:name="Colorful Grid Accent 6" w:semiHidden="0" w:uiPriority="73" w:unhideWhenUsed="0"/>
+    <w:lsdException w:name="Subtle Emphasis" w:semiHidden="0" w:uiPriority="19" w:unhideWhenUsed="0" w:qFormat="1"/>
+    <w:lsdException w:name="Intense Emphasis" w:semiHidden="0" w:uiPriority="21" w:unhideWhenUsed="0" w:qFormat="1"/>
+    <w:lsdException w:name="Subtle Reference" w:semiHidden="0" w:uiPriority="31" w:unhideWhenUsed="0" w:qFormat="1"/>
+    <w:lsdException w:name="Intense Reference" w:semiHidden="0" w:uiPriority="32" w:unhideWhenUsed="0" w:qFormat="1"/>
+    <w:lsdException w:name="Book Title" w:semiHidden="0" w:uiPriority="33" w:unhideWhenUsed="0" w:qFormat="1"/>
+    <w:lsdException w:name="Bibliography" w:uiPriority="37"/>
+    <w:lsdException w:name="TOC Heading" w:uiPriority="39" w:qFormat="1"/>
   </w:latentStyles>
-  <w:style w:type="paragraph" w:default="1" w:styleId="Normalny">
+  <w:style w:type="paragraph" w:default="1" w:styleId="Normal">
     <w:name w:val="Normal"/>
     <w:qFormat/>
     <w:rPr>
       <w:lang w:val="en-GB"/>
     </w:rPr>
   </w:style>
-  <w:style w:type="character" w:default="1" w:styleId="Domylnaczcionkaakapitu">
+  <w:style w:type="character" w:default="1" w:styleId="DefaultParagraphFont">
     <w:name w:val="Default Paragraph Font"/>
     <w:uiPriority w:val="1"/>
     <w:semiHidden/>
     <w:unhideWhenUsed/>
   </w:style>
-  <w:style w:type="table" w:default="1" w:styleId="Standardowy">
+  <w:style w:type="table" w:default="1" w:styleId="TableNormal">
     <w:name w:val="Normal Table"/>
     <w:uiPriority w:val="99"/>
     <w:semiHidden/>
@@ -5766,15 +5978,15 @@
       </w:tblCellMar>
     </w:tblPr>
   </w:style>
-  <w:style w:type="numbering" w:default="1" w:styleId="Bezlisty">
+  <w:style w:type="numbering" w:default="1" w:styleId="NoList">
     <w:name w:val="No List"/>
     <w:uiPriority w:val="99"/>
     <w:semiHidden/>
     <w:unhideWhenUsed/>
   </w:style>
-  <w:style w:type="character" w:styleId="Hipercze">
+  <w:style w:type="character" w:styleId="Hyperlink">
     <w:name w:val="Hyperlink"/>
-    <w:basedOn w:val="Domylnaczcionkaakapitu"/>
+    <w:basedOn w:val="DefaultParagraphFont"/>
     <w:uiPriority w:val="99"/>
     <w:semiHidden/>
     <w:unhideWhenUsed/>
@@ -5784,10 +5996,10 @@
       <w:u w:val="single"/>
     </w:rPr>
   </w:style>
-  <w:style w:type="paragraph" w:styleId="Tekstdymka">
+  <w:style w:type="paragraph" w:styleId="BalloonText">
     <w:name w:val="Balloon Text"/>
-    <w:basedOn w:val="Normalny"/>
-    <w:link w:val="TekstdymkaZnak"/>
+    <w:basedOn w:val="Normal"/>
+    <w:link w:val="BalloonTextChar"/>
     <w:uiPriority w:val="99"/>
     <w:semiHidden/>
     <w:unhideWhenUsed/>
@@ -5801,10 +6013,10 @@
       <w:szCs w:val="16"/>
     </w:rPr>
   </w:style>
-  <w:style w:type="character" w:customStyle="1" w:styleId="TekstdymkaZnak">
-    <w:name w:val="Tekst dymka Znak"/>
-    <w:basedOn w:val="Domylnaczcionkaakapitu"/>
-    <w:link w:val="Tekstdymka"/>
+  <w:style w:type="character" w:customStyle="1" w:styleId="BalloonTextChar">
+    <w:name w:val="Balloon Text Char"/>
+    <w:basedOn w:val="DefaultParagraphFont"/>
+    <w:link w:val="BalloonText"/>
     <w:uiPriority w:val="99"/>
     <w:semiHidden/>
     <w:rsid w:val="007A6A07"/>
@@ -5815,9 +6027,9 @@
       <w:lang w:val="en-GB"/>
     </w:rPr>
   </w:style>
-  <w:style w:type="paragraph" w:styleId="Akapitzlist">
+  <w:style w:type="paragraph" w:styleId="ListParagraph">
     <w:name w:val="List Paragraph"/>
-    <w:basedOn w:val="Normalny"/>
+    <w:basedOn w:val="Normal"/>
     <w:uiPriority w:val="34"/>
     <w:qFormat/>
     <w:rsid w:val="000A7A5F"/>
@@ -5825,6 +6037,307 @@
       <w:ind w:left="720"/>
       <w:contextualSpacing/>
     </w:pPr>
+  </w:style>
+  <w:style w:type="table" w:styleId="TableGrid">
+    <w:name w:val="Table Grid"/>
+    <w:basedOn w:val="TableNormal"/>
+    <w:uiPriority w:val="59"/>
+    <w:unhideWhenUsed/>
+    <w:rsid w:val="00DE0DEB"/>
+    <w:pPr>
+      <w:spacing w:after="0" w:line="240" w:lineRule="auto"/>
+    </w:pPr>
+    <w:tblPr>
+      <w:tblInd w:w="0" w:type="dxa"/>
+      <w:tblBorders>
+        <w:top w:val="single" w:sz="4" w:space="0" w:color="auto"/>
+        <w:left w:val="single" w:sz="4" w:space="0" w:color="auto"/>
+        <w:bottom w:val="single" w:sz="4" w:space="0" w:color="auto"/>
+        <w:right w:val="single" w:sz="4" w:space="0" w:color="auto"/>
+        <w:insideH w:val="single" w:sz="4" w:space="0" w:color="auto"/>
+        <w:insideV w:val="single" w:sz="4" w:space="0" w:color="auto"/>
+      </w:tblBorders>
+      <w:tblCellMar>
+        <w:top w:w="0" w:type="dxa"/>
+        <w:left w:w="108" w:type="dxa"/>
+        <w:bottom w:w="0" w:type="dxa"/>
+        <w:right w:w="108" w:type="dxa"/>
+      </w:tblCellMar>
+    </w:tblPr>
+  </w:style>
+</w:styles>
+</file>
+
+<file path=word/stylesWithEffects.xml><?xml version="1.0" encoding="utf-8"?>
+<w:styles xmlns:wpc="http://schemas.microsoft.com/office/word/2010/wordprocessingCanvas" xmlns:mc="http://schemas.openxmlformats.org/markup-compatibility/2006" xmlns:o="urn:schemas-microsoft-com:office:office" xmlns:r="http://schemas.openxmlformats.org/officeDocument/2006/relationships" xmlns:m="http://schemas.openxmlformats.org/officeDocument/2006/math" xmlns:v="urn:schemas-microsoft-com:vml" xmlns:wp14="http://schemas.microsoft.com/office/word/2010/wordprocessingDrawing" xmlns:wp="http://schemas.openxmlformats.org/drawingml/2006/wordprocessingDrawing" xmlns:w10="urn:schemas-microsoft-com:office:word" xmlns:w="http://schemas.openxmlformats.org/wordprocessingml/2006/main" xmlns:w14="http://schemas.microsoft.com/office/word/2010/wordml" xmlns:wpg="http://schemas.microsoft.com/office/word/2010/wordprocessingGroup" xmlns:wpi="http://schemas.microsoft.com/office/word/2010/wordprocessingInk" xmlns:wne="http://schemas.microsoft.com/office/word/2006/wordml" xmlns:wps="http://schemas.microsoft.com/office/word/2010/wordprocessingShape" mc:Ignorable="w14 wp14">
+  <w:docDefaults>
+    <w:rPrDefault>
+      <w:rPr>
+        <w:rFonts w:asciiTheme="minorHAnsi" w:eastAsiaTheme="minorHAnsi" w:hAnsiTheme="minorHAnsi" w:cstheme="minorBidi"/>
+        <w:sz w:val="22"/>
+        <w:szCs w:val="22"/>
+        <w:lang w:val="en-US" w:eastAsia="en-US" w:bidi="ar-SA"/>
+      </w:rPr>
+    </w:rPrDefault>
+    <w:pPrDefault>
+      <w:pPr>
+        <w:spacing w:after="200" w:line="276" w:lineRule="auto"/>
+      </w:pPr>
+    </w:pPrDefault>
+  </w:docDefaults>
+  <w:latentStyles w:defLockedState="0" w:defUIPriority="99" w:defSemiHidden="1" w:defUnhideWhenUsed="1" w:defQFormat="0" w:count="267">
+    <w:lsdException w:name="Normal" w:semiHidden="0" w:uiPriority="0" w:unhideWhenUsed="0" w:qFormat="1"/>
+    <w:lsdException w:name="heading 1" w:semiHidden="0" w:uiPriority="9" w:unhideWhenUsed="0" w:qFormat="1"/>
+    <w:lsdException w:name="heading 2" w:uiPriority="9" w:qFormat="1"/>
+    <w:lsdException w:name="heading 3" w:uiPriority="9" w:qFormat="1"/>
+    <w:lsdException w:name="heading 4" w:uiPriority="9" w:qFormat="1"/>
+    <w:lsdException w:name="heading 5" w:uiPriority="9" w:qFormat="1"/>
+    <w:lsdException w:name="heading 6" w:uiPriority="9" w:qFormat="1"/>
+    <w:lsdException w:name="heading 7" w:uiPriority="9" w:qFormat="1"/>
+    <w:lsdException w:name="heading 8" w:uiPriority="9" w:qFormat="1"/>
+    <w:lsdException w:name="heading 9" w:uiPriority="9" w:qFormat="1"/>
+    <w:lsdException w:name="toc 1" w:uiPriority="39"/>
+    <w:lsdException w:name="toc 2" w:uiPriority="39"/>
+    <w:lsdException w:name="toc 3" w:uiPriority="39"/>
+    <w:lsdException w:name="toc 4" w:uiPriority="39"/>
+    <w:lsdException w:name="toc 5" w:uiPriority="39"/>
+    <w:lsdException w:name="toc 6" w:uiPriority="39"/>
+    <w:lsdException w:name="toc 7" w:uiPriority="39"/>
+    <w:lsdException w:name="toc 8" w:uiPriority="39"/>
+    <w:lsdException w:name="toc 9" w:uiPriority="39"/>
+    <w:lsdException w:name="caption" w:uiPriority="35" w:qFormat="1"/>
+    <w:lsdException w:name="Title" w:semiHidden="0" w:uiPriority="10" w:unhideWhenUsed="0" w:qFormat="1"/>
+    <w:lsdException w:name="Default Paragraph Font" w:uiPriority="1"/>
+    <w:lsdException w:name="Subtitle" w:semiHidden="0" w:uiPriority="11" w:unhideWhenUsed="0" w:qFormat="1"/>
+    <w:lsdException w:name="Strong" w:semiHidden="0" w:uiPriority="22" w:unhideWhenUsed="0" w:qFormat="1"/>
+    <w:lsdException w:name="Emphasis" w:semiHidden="0" w:uiPriority="20" w:unhideWhenUsed="0" w:qFormat="1"/>
+    <w:lsdException w:name="Table Grid" w:uiPriority="59"/>
+    <w:lsdException w:name="Placeholder Text" w:unhideWhenUsed="0"/>
+    <w:lsdException w:name="No Spacing" w:semiHidden="0" w:uiPriority="1" w:unhideWhenUsed="0" w:qFormat="1"/>
+    <w:lsdException w:name="Light Shading" w:semiHidden="0" w:uiPriority="60" w:unhideWhenUsed="0"/>
+    <w:lsdException w:name="Light List" w:semiHidden="0" w:uiPriority="61" w:unhideWhenUsed="0"/>
+    <w:lsdException w:name="Light Grid" w:semiHidden="0" w:uiPriority="62" w:unhideWhenUsed="0"/>
+    <w:lsdException w:name="Medium Shading 1" w:semiHidden="0" w:uiPriority="63" w:unhideWhenUsed="0"/>
+    <w:lsdException w:name="Medium Shading 2" w:semiHidden="0" w:uiPriority="64" w:unhideWhenUsed="0"/>
+    <w:lsdException w:name="Medium List 1" w:semiHidden="0" w:uiPriority="65" w:unhideWhenUsed="0"/>
+    <w:lsdException w:name="Medium List 2" w:semiHidden="0" w:uiPriority="66" w:unhideWhenUsed="0"/>
+    <w:lsdException w:name="Medium Grid 1" w:semiHidden="0" w:uiPriority="67" w:unhideWhenUsed="0"/>
+    <w:lsdException w:name="Medium Grid 2" w:semiHidden="0" w:uiPriority="68" w:unhideWhenUsed="0"/>
+    <w:lsdException w:name="Medium Grid 3" w:semiHidden="0" w:uiPriority="69" w:unhideWhenUsed="0"/>
+    <w:lsdException w:name="Dark List" w:semiHidden="0" w:uiPriority="70" w:unhideWhenUsed="0"/>
+    <w:lsdException w:name="Colorful Shading" w:semiHidden="0" w:uiPriority="71" w:unhideWhenUsed="0"/>
+    <w:lsdException w:name="Colorful List" w:semiHidden="0" w:uiPriority="72" w:unhideWhenUsed="0"/>
+    <w:lsdException w:name="Colorful Grid" w:semiHidden="0" w:uiPriority="73" w:unhideWhenUsed="0"/>
+    <w:lsdException w:name="Light Shading Accent 1" w:semiHidden="0" w:uiPriority="60" w:unhideWhenUsed="0"/>
+    <w:lsdException w:name="Light List Accent 1" w:semiHidden="0" w:uiPriority="61" w:unhideWhenUsed="0"/>
+    <w:lsdException w:name="Light Grid Accent 1" w:semiHidden="0" w:uiPriority="62" w:unhideWhenUsed="0"/>
+    <w:lsdException w:name="Medium Shading 1 Accent 1" w:semiHidden="0" w:uiPriority="63" w:unhideWhenUsed="0"/>
+    <w:lsdException w:name="Medium Shading 2 Accent 1" w:semiHidden="0" w:uiPriority="64" w:unhideWhenUsed="0"/>
+    <w:lsdException w:name="Medium List 1 Accent 1" w:semiHidden="0" w:uiPriority="65" w:unhideWhenUsed="0"/>
+    <w:lsdException w:name="Revision" w:unhideWhenUsed="0"/>
+    <w:lsdException w:name="List Paragraph" w:semiHidden="0" w:uiPriority="34" w:unhideWhenUsed="0" w:qFormat="1"/>
+    <w:lsdException w:name="Quote" w:semiHidden="0" w:uiPriority="29" w:unhideWhenUsed="0" w:qFormat="1"/>
+    <w:lsdException w:name="Intense Quote" w:semiHidden="0" w:uiPriority="30" w:unhideWhenUsed="0" w:qFormat="1"/>
+    <w:lsdException w:name="Medium List 2 Accent 1" w:semiHidden="0" w:uiPriority="66" w:unhideWhenUsed="0"/>
+    <w:lsdException w:name="Medium Grid 1 Accent 1" w:semiHidden="0" w:uiPriority="67" w:unhideWhenUsed="0"/>
+    <w:lsdException w:name="Medium Grid 2 Accent 1" w:semiHidden="0" w:uiPriority="68" w:unhideWhenUsed="0"/>
+    <w:lsdException w:name="Medium Grid 3 Accent 1" w:semiHidden="0" w:uiPriority="69" w:unhideWhenUsed="0"/>
+    <w:lsdException w:name="Dark List Accent 1" w:semiHidden="0" w:uiPriority="70" w:unhideWhenUsed="0"/>
+    <w:lsdException w:name="Colorful Shading Accent 1" w:semiHidden="0" w:uiPriority="71" w:unhideWhenUsed="0"/>
+    <w:lsdException w:name="Colorful List Accent 1" w:semiHidden="0" w:uiPriority="72" w:unhideWhenUsed="0"/>
+    <w:lsdException w:name="Colorful Grid Accent 1" w:semiHidden="0" w:uiPriority="73" w:unhideWhenUsed="0"/>
+    <w:lsdException w:name="Light Shading Accent 2" w:semiHidden="0" w:uiPriority="60" w:unhideWhenUsed="0"/>
+    <w:lsdException w:name="Light List Accent 2" w:semiHidden="0" w:uiPriority="61" w:unhideWhenUsed="0"/>
+    <w:lsdException w:name="Light Grid Accent 2" w:semiHidden="0" w:uiPriority="62" w:unhideWhenUsed="0"/>
+    <w:lsdException w:name="Medium Shading 1 Accent 2" w:semiHidden="0" w:uiPriority="63" w:unhideWhenUsed="0"/>
+    <w:lsdException w:name="Medium Shading 2 Accent 2" w:semiHidden="0" w:uiPriority="64" w:unhideWhenUsed="0"/>
+    <w:lsdException w:name="Medium List 1 Accent 2" w:semiHidden="0" w:uiPriority="65" w:unhideWhenUsed="0"/>
+    <w:lsdException w:name="Medium List 2 Accent 2" w:semiHidden="0" w:uiPriority="66" w:unhideWhenUsed="0"/>
+    <w:lsdException w:name="Medium Grid 1 Accent 2" w:semiHidden="0" w:uiPriority="67" w:unhideWhenUsed="0"/>
+    <w:lsdException w:name="Medium Grid 2 Accent 2" w:semiHidden="0" w:uiPriority="68" w:unhideWhenUsed="0"/>
+    <w:lsdException w:name="Medium Grid 3 Accent 2" w:semiHidden="0" w:uiPriority="69" w:unhideWhenUsed="0"/>
+    <w:lsdException w:name="Dark List Accent 2" w:semiHidden="0" w:uiPriority="70" w:unhideWhenUsed="0"/>
+    <w:lsdException w:name="Colorful Shading Accent 2" w:semiHidden="0" w:uiPriority="71" w:unhideWhenUsed="0"/>
+    <w:lsdException w:name="Colorful List Accent 2" w:semiHidden="0" w:uiPriority="72" w:unhideWhenUsed="0"/>
+    <w:lsdException w:name="Colorful Grid Accent 2" w:semiHidden="0" w:uiPriority="73" w:unhideWhenUsed="0"/>
+    <w:lsdException w:name="Light Shading Accent 3" w:semiHidden="0" w:uiPriority="60" w:unhideWhenUsed="0"/>
+    <w:lsdException w:name="Light List Accent 3" w:semiHidden="0" w:uiPriority="61" w:unhideWhenUsed="0"/>
+    <w:lsdException w:name="Light Grid Accent 3" w:semiHidden="0" w:uiPriority="62" w:unhideWhenUsed="0"/>
+    <w:lsdException w:name="Medium Shading 1 Accent 3" w:semiHidden="0" w:uiPriority="63" w:unhideWhenUsed="0"/>
+    <w:lsdException w:name="Medium Shading 2 Accent 3" w:semiHidden="0" w:uiPriority="64" w:unhideWhenUsed="0"/>
+    <w:lsdException w:name="Medium List 1 Accent 3" w:semiHidden="0" w:uiPriority="65" w:unhideWhenUsed="0"/>
+    <w:lsdException w:name="Medium List 2 Accent 3" w:semiHidden="0" w:uiPriority="66" w:unhideWhenUsed="0"/>
+    <w:lsdException w:name="Medium Grid 1 Accent 3" w:semiHidden="0" w:uiPriority="67" w:unhideWhenUsed="0"/>
+    <w:lsdException w:name="Medium Grid 2 Accent 3" w:semiHidden="0" w:uiPriority="68" w:unhideWhenUsed="0"/>
+    <w:lsdException w:name="Medium Grid 3 Accent 3" w:semiHidden="0" w:uiPriority="69" w:unhideWhenUsed="0"/>
+    <w:lsdException w:name="Dark List Accent 3" w:semiHidden="0" w:uiPriority="70" w:unhideWhenUsed="0"/>
+    <w:lsdException w:name="Colorful Shading Accent 3" w:semiHidden="0" w:uiPriority="71" w:unhideWhenUsed="0"/>
+    <w:lsdException w:name="Colorful List Accent 3" w:semiHidden="0" w:uiPriority="72" w:unhideWhenUsed="0"/>
+    <w:lsdException w:name="Colorful Grid Accent 3" w:semiHidden="0" w:uiPriority="73" w:unhideWhenUsed="0"/>
+    <w:lsdException w:name="Light Shading Accent 4" w:semiHidden="0" w:uiPriority="60" w:unhideWhenUsed="0"/>
+    <w:lsdException w:name="Light List Accent 4" w:semiHidden="0" w:uiPriority="61" w:unhideWhenUsed="0"/>
+    <w:lsdException w:name="Light Grid Accent 4" w:semiHidden="0" w:uiPriority="62" w:unhideWhenUsed="0"/>
+    <w:lsdException w:name="Medium Shading 1 Accent 4" w:semiHidden="0" w:uiPriority="63" w:unhideWhenUsed="0"/>
+    <w:lsdException w:name="Medium Shading 2 Accent 4" w:semiHidden="0" w:uiPriority="64" w:unhideWhenUsed="0"/>
+    <w:lsdException w:name="Medium List 1 Accent 4" w:semiHidden="0" w:uiPriority="65" w:unhideWhenUsed="0"/>
+    <w:lsdException w:name="Medium List 2 Accent 4" w:semiHidden="0" w:uiPriority="66" w:unhideWhenUsed="0"/>
+    <w:lsdException w:name="Medium Grid 1 Accent 4" w:semiHidden="0" w:uiPriority="67" w:unhideWhenUsed="0"/>
+    <w:lsdException w:name="Medium Grid 2 Accent 4" w:semiHidden="0" w:uiPriority="68" w:unhideWhenUsed="0"/>
+    <w:lsdException w:name="Medium Grid 3 Accent 4" w:semiHidden="0" w:uiPriority="69" w:unhideWhenUsed="0"/>
+    <w:lsdException w:name="Dark List Accent 4" w:semiHidden="0" w:uiPriority="70" w:unhideWhenUsed="0"/>
+    <w:lsdException w:name="Colorful Shading Accent 4" w:semiHidden="0" w:uiPriority="71" w:unhideWhenUsed="0"/>
+    <w:lsdException w:name="Colorful List Accent 4" w:semiHidden="0" w:uiPriority="72" w:unhideWhenUsed="0"/>
+    <w:lsdException w:name="Colorful Grid Accent 4" w:semiHidden="0" w:uiPriority="73" w:unhideWhenUsed="0"/>
+    <w:lsdException w:name="Light Shading Accent 5" w:semiHidden="0" w:uiPriority="60" w:unhideWhenUsed="0"/>
+    <w:lsdException w:name="Light List Accent 5" w:semiHidden="0" w:uiPriority="61" w:unhideWhenUsed="0"/>
+    <w:lsdException w:name="Light Grid Accent 5" w:semiHidden="0" w:uiPriority="62" w:unhideWhenUsed="0"/>
+    <w:lsdException w:name="Medium Shading 1 Accent 5" w:semiHidden="0" w:uiPriority="63" w:unhideWhenUsed="0"/>
+    <w:lsdException w:name="Medium Shading 2 Accent 5" w:semiHidden="0" w:uiPriority="64" w:unhideWhenUsed="0"/>
+    <w:lsdException w:name="Medium List 1 Accent 5" w:semiHidden="0" w:uiPriority="65" w:unhideWhenUsed="0"/>
+    <w:lsdException w:name="Medium List 2 Accent 5" w:semiHidden="0" w:uiPriority="66" w:unhideWhenUsed="0"/>
+    <w:lsdException w:name="Medium Grid 1 Accent 5" w:semiHidden="0" w:uiPriority="67" w:unhideWhenUsed="0"/>
+    <w:lsdException w:name="Medium Grid 2 Accent 5" w:semiHidden="0" w:uiPriority="68" w:unhideWhenUsed="0"/>
+    <w:lsdException w:name="Medium Grid 3 Accent 5" w:semiHidden="0" w:uiPriority="69" w:unhideWhenUsed="0"/>
+    <w:lsdException w:name="Dark List Accent 5" w:semiHidden="0" w:uiPriority="70" w:unhideWhenUsed="0"/>
+    <w:lsdException w:name="Colorful Shading Accent 5" w:semiHidden="0" w:uiPriority="71" w:unhideWhenUsed="0"/>
+    <w:lsdException w:name="Colorful List Accent 5" w:semiHidden="0" w:uiPriority="72" w:unhideWhenUsed="0"/>
+    <w:lsdException w:name="Colorful Grid Accent 5" w:semiHidden="0" w:uiPriority="73" w:unhideWhenUsed="0"/>
+    <w:lsdException w:name="Light Shading Accent 6" w:semiHidden="0" w:uiPriority="60" w:unhideWhenUsed="0"/>
+    <w:lsdException w:name="Light List Accent 6" w:semiHidden="0" w:uiPriority="61" w:unhideWhenUsed="0"/>
+    <w:lsdException w:name="Light Grid Accent 6" w:semiHidden="0" w:uiPriority="62" w:unhideWhenUsed="0"/>
+    <w:lsdException w:name="Medium Shading 1 Accent 6" w:semiHidden="0" w:uiPriority="63" w:unhideWhenUsed="0"/>
+    <w:lsdException w:name="Medium Shading 2 Accent 6" w:semiHidden="0" w:uiPriority="64" w:unhideWhenUsed="0"/>
+    <w:lsdException w:name="Medium List 1 Accent 6" w:semiHidden="0" w:uiPriority="65" w:unhideWhenUsed="0"/>
+    <w:lsdException w:name="Medium List 2 Accent 6" w:semiHidden="0" w:uiPriority="66" w:unhideWhenUsed="0"/>
+    <w:lsdException w:name="Medium Grid 1 Accent 6" w:semiHidden="0" w:uiPriority="67" w:unhideWhenUsed="0"/>
+    <w:lsdException w:name="Medium Grid 2 Accent 6" w:semiHidden="0" w:uiPriority="68" w:unhideWhenUsed="0"/>
+    <w:lsdException w:name="Medium Grid 3 Accent 6" w:semiHidden="0" w:uiPriority="69" w:unhideWhenUsed="0"/>
+    <w:lsdException w:name="Dark List Accent 6" w:semiHidden="0" w:uiPriority="70" w:unhideWhenUsed="0"/>
+    <w:lsdException w:name="Colorful Shading Accent 6" w:semiHidden="0" w:uiPriority="71" w:unhideWhenUsed="0"/>
+    <w:lsdException w:name="Colorful List Accent 6" w:semiHidden="0" w:uiPriority="72" w:unhideWhenUsed="0"/>
+    <w:lsdException w:name="Colorful Grid Accent 6" w:semiHidden="0" w:uiPriority="73" w:unhideWhenUsed="0"/>
+    <w:lsdException w:name="Subtle Emphasis" w:semiHidden="0" w:uiPriority="19" w:unhideWhenUsed="0" w:qFormat="1"/>
+    <w:lsdException w:name="Intense Emphasis" w:semiHidden="0" w:uiPriority="21" w:unhideWhenUsed="0" w:qFormat="1"/>
+    <w:lsdException w:name="Subtle Reference" w:semiHidden="0" w:uiPriority="31" w:unhideWhenUsed="0" w:qFormat="1"/>
+    <w:lsdException w:name="Intense Reference" w:semiHidden="0" w:uiPriority="32" w:unhideWhenUsed="0" w:qFormat="1"/>
+    <w:lsdException w:name="Book Title" w:semiHidden="0" w:uiPriority="33" w:unhideWhenUsed="0" w:qFormat="1"/>
+    <w:lsdException w:name="Bibliography" w:uiPriority="37"/>
+    <w:lsdException w:name="TOC Heading" w:uiPriority="39" w:qFormat="1"/>
+  </w:latentStyles>
+  <w:style w:type="paragraph" w:default="1" w:styleId="Normal">
+    <w:name w:val="Normal"/>
+    <w:qFormat/>
+    <w:rPr>
+      <w:lang w:val="en-GB"/>
+    </w:rPr>
+  </w:style>
+  <w:style w:type="character" w:default="1" w:styleId="DefaultParagraphFont">
+    <w:name w:val="Default Paragraph Font"/>
+    <w:uiPriority w:val="1"/>
+    <w:semiHidden/>
+    <w:unhideWhenUsed/>
+  </w:style>
+  <w:style w:type="table" w:default="1" w:styleId="TableNormal">
+    <w:name w:val="Normal Table"/>
+    <w:uiPriority w:val="99"/>
+    <w:semiHidden/>
+    <w:unhideWhenUsed/>
+    <w:tblPr>
+      <w:tblInd w:w="0" w:type="dxa"/>
+      <w:tblCellMar>
+        <w:top w:w="0" w:type="dxa"/>
+        <w:left w:w="108" w:type="dxa"/>
+        <w:bottom w:w="0" w:type="dxa"/>
+        <w:right w:w="108" w:type="dxa"/>
+      </w:tblCellMar>
+    </w:tblPr>
+  </w:style>
+  <w:style w:type="numbering" w:default="1" w:styleId="NoList">
+    <w:name w:val="No List"/>
+    <w:uiPriority w:val="99"/>
+    <w:semiHidden/>
+    <w:unhideWhenUsed/>
+  </w:style>
+  <w:style w:type="character" w:styleId="Hyperlink">
+    <w:name w:val="Hyperlink"/>
+    <w:basedOn w:val="DefaultParagraphFont"/>
+    <w:uiPriority w:val="99"/>
+    <w:semiHidden/>
+    <w:unhideWhenUsed/>
+    <w:rsid w:val="00AB7920"/>
+    <w:rPr>
+      <w:color w:val="0000FF"/>
+      <w:u w:val="single"/>
+    </w:rPr>
+  </w:style>
+  <w:style w:type="paragraph" w:styleId="BalloonText">
+    <w:name w:val="Balloon Text"/>
+    <w:basedOn w:val="Normal"/>
+    <w:link w:val="BalloonTextChar"/>
+    <w:uiPriority w:val="99"/>
+    <w:semiHidden/>
+    <w:unhideWhenUsed/>
+    <w:rsid w:val="007A6A07"/>
+    <w:pPr>
+      <w:spacing w:after="0" w:line="240" w:lineRule="auto"/>
+    </w:pPr>
+    <w:rPr>
+      <w:rFonts w:ascii="Tahoma" w:hAnsi="Tahoma" w:cs="Tahoma"/>
+      <w:sz w:val="16"/>
+      <w:szCs w:val="16"/>
+    </w:rPr>
+  </w:style>
+  <w:style w:type="character" w:customStyle="1" w:styleId="BalloonTextChar">
+    <w:name w:val="Balloon Text Char"/>
+    <w:basedOn w:val="DefaultParagraphFont"/>
+    <w:link w:val="BalloonText"/>
+    <w:uiPriority w:val="99"/>
+    <w:semiHidden/>
+    <w:rsid w:val="007A6A07"/>
+    <w:rPr>
+      <w:rFonts w:ascii="Tahoma" w:hAnsi="Tahoma" w:cs="Tahoma"/>
+      <w:sz w:val="16"/>
+      <w:szCs w:val="16"/>
+      <w:lang w:val="en-GB"/>
+    </w:rPr>
+  </w:style>
+  <w:style w:type="paragraph" w:styleId="ListParagraph">
+    <w:name w:val="List Paragraph"/>
+    <w:basedOn w:val="Normal"/>
+    <w:uiPriority w:val="34"/>
+    <w:qFormat/>
+    <w:rsid w:val="000A7A5F"/>
+    <w:pPr>
+      <w:ind w:left="720"/>
+      <w:contextualSpacing/>
+    </w:pPr>
+  </w:style>
+  <w:style w:type="table" w:styleId="TableGrid">
+    <w:name w:val="Table Grid"/>
+    <w:basedOn w:val="TableNormal"/>
+    <w:uiPriority w:val="59"/>
+    <w:unhideWhenUsed/>
+    <w:rsid w:val="00DE0DEB"/>
+    <w:pPr>
+      <w:spacing w:after="0" w:line="240" w:lineRule="auto"/>
+    </w:pPr>
+    <w:tblPr>
+      <w:tblInd w:w="0" w:type="dxa"/>
+      <w:tblBorders>
+        <w:top w:val="single" w:sz="4" w:space="0" w:color="auto"/>
+        <w:left w:val="single" w:sz="4" w:space="0" w:color="auto"/>
+        <w:bottom w:val="single" w:sz="4" w:space="0" w:color="auto"/>
+        <w:right w:val="single" w:sz="4" w:space="0" w:color="auto"/>
+        <w:insideH w:val="single" w:sz="4" w:space="0" w:color="auto"/>
+        <w:insideV w:val="single" w:sz="4" w:space="0" w:color="auto"/>
+      </w:tblBorders>
+      <w:tblCellMar>
+        <w:top w:w="0" w:type="dxa"/>
+        <w:left w:w="108" w:type="dxa"/>
+        <w:bottom w:w="0" w:type="dxa"/>
+        <w:right w:w="108" w:type="dxa"/>
+      </w:tblCellMar>
+    </w:tblPr>
   </w:style>
 </w:styles>
 </file>

</xml_diff>

<commit_message>
Finished the AI section.
</commit_message>
<xml_diff>
--- a/ReportBackup/How does the game loop works in Unity.docx
+++ b/ReportBackup/How does the game loop works in Unity.docx
@@ -7134,13 +7134,7 @@
         <w:rPr>
           <w:lang w:val="en-US"/>
         </w:rPr>
-        <w:t>After testing and visualizing the new point, it was found that the point would circle the ball in a wrong way because the start and end point of the ball was at the bottom. Fig. shows the old start point, if it was kept like that, the player character would have to circle almost whole ball to position itself. Fig. shows its</w:t>
-      </w:r>
-      <w:r>
-        <w:rPr>
-          <w:lang w:val="en-US"/>
-        </w:rPr>
-        <w:t xml:space="preserve"> new path. </w:t>
+        <w:t xml:space="preserve">After testing and visualizing the new point, it was found that the point would circle the ball in a wrong way because the start and end point of the ball was at the bottom. Fig. shows the old start point, if it was kept like that, the player character would have to circle almost whole ball to position itself. Fig. shows its new path. </w:t>
       </w:r>
     </w:p>
     <w:p>
@@ -8645,13 +8639,7 @@
               <w:rPr>
                 <w:lang w:val="en-US"/>
               </w:rPr>
-              <w:t xml:space="preserve">ct and second game object is 2 </w:t>
-            </w:r>
-            <w:r>
-              <w:rPr>
-                <w:lang w:val="en-US"/>
-              </w:rPr>
-              <w:t xml:space="preserve">and returns a </w:t>
+              <w:t xml:space="preserve">ct and second game object is 2 and returns a </w:t>
             </w:r>
             <w:r>
               <w:rPr>
@@ -8741,8 +8729,6 @@
               </w:rPr>
               <w:t xml:space="preserve">Check if the ball is close to the player by checking that the distance is between 2 and 3. </w:t>
             </w:r>
-            <w:bookmarkStart w:id="0" w:name="_GoBack"/>
-            <w:bookmarkEnd w:id="0"/>
           </w:p>
         </w:tc>
       </w:tr>
@@ -8760,10 +8746,46 @@
           <w:lang w:val="en-US"/>
         </w:rPr>
       </w:pPr>
-      <w:r>
-        <w:rPr>
-          <w:lang w:val="en-US"/>
-        </w:rPr>
+    </w:p>
+    <w:p>
+      <w:pPr>
+        <w:rPr>
+          <w:lang w:val="en-US"/>
+        </w:rPr>
+      </w:pPr>
+    </w:p>
+    <w:p>
+      <w:pPr>
+        <w:rPr>
+          <w:lang w:val="en-US"/>
+        </w:rPr>
+      </w:pPr>
+    </w:p>
+    <w:p>
+      <w:pPr>
+        <w:rPr>
+          <w:lang w:val="en-US"/>
+        </w:rPr>
+      </w:pPr>
+    </w:p>
+    <w:p>
+      <w:pPr>
+        <w:rPr>
+          <w:lang w:val="en-US"/>
+        </w:rPr>
+      </w:pPr>
+    </w:p>
+    <w:p>
+      <w:pPr>
+        <w:rPr>
+          <w:lang w:val="en-US"/>
+        </w:rPr>
+      </w:pPr>
+      <w:r>
+        <w:rPr>
+          <w:lang w:val="en-US"/>
+        </w:rPr>
+        <w:lastRenderedPageBreak/>
         <w:t>The logic</w:t>
       </w:r>
     </w:p>
@@ -8773,6 +8795,1335 @@
           <w:lang w:val="en-US"/>
         </w:rPr>
       </w:pPr>
+      <w:r>
+        <w:rPr>
+          <w:lang w:val="en-US"/>
+        </w:rPr>
+        <w:t xml:space="preserve">The last part to explain is the logic, how the player chooses its behavior. </w:t>
+      </w:r>
+      <w:r>
+        <w:rPr>
+          <w:lang w:val="en-US"/>
+        </w:rPr>
+        <w:t xml:space="preserve">As it can be seen, each of the above behaviors creates a basic tree - each behavior builds upon other behavior to create more complex behavior, fig. shows how PositionAndShoot connects with other behaviours. Similar approach will be used </w:t>
+      </w:r>
+      <w:r>
+        <w:rPr>
+          <w:lang w:val="en-US"/>
+        </w:rPr>
+        <w:t xml:space="preserve">for the logic </w:t>
+      </w:r>
+      <w:r>
+        <w:rPr>
+          <w:lang w:val="en-US"/>
+        </w:rPr>
+        <w:t xml:space="preserve">as explained in Design chapter. </w:t>
+      </w:r>
+      <w:r>
+        <w:rPr>
+          <w:lang w:val="en-US"/>
+        </w:rPr>
+        <w:t>Since the</w:t>
+      </w:r>
+      <w:r>
+        <w:rPr>
+          <w:lang w:val="en-US"/>
+        </w:rPr>
+        <w:t xml:space="preserve"> time was limited there was not enough time to refactor the code to take most of the advantages of behavior trees</w:t>
+      </w:r>
+      <w:r>
+        <w:rPr>
+          <w:lang w:val="en-US"/>
+        </w:rPr>
+        <w:t>, a more basic approach has been taken</w:t>
+      </w:r>
+      <w:r>
+        <w:rPr>
+          <w:lang w:val="en-US"/>
+        </w:rPr>
+        <w:t>.</w:t>
+      </w:r>
+      <w:r>
+        <w:rPr>
+          <w:lang w:val="en-US"/>
+        </w:rPr>
+        <w:t xml:space="preserve"> </w:t>
+      </w:r>
+      <w:r>
+        <w:rPr>
+          <w:lang w:val="en-US"/>
+        </w:rPr>
+        <w:t>This part explains how the basic set of behavior is chosen by splitting the play field into four areas, and later goes into more detail how it then chooses a smaller set of behaviors</w:t>
+      </w:r>
+      <w:r>
+        <w:rPr>
+          <w:lang w:val="en-US"/>
+        </w:rPr>
+        <w:t xml:space="preserve"> based on the position of the ball</w:t>
+      </w:r>
+      <w:r>
+        <w:rPr>
+          <w:lang w:val="en-US"/>
+        </w:rPr>
+        <w:t xml:space="preserve"> until it finally chooses a</w:t>
+      </w:r>
+      <w:r>
+        <w:rPr>
+          <w:lang w:val="en-US"/>
+        </w:rPr>
+        <w:t xml:space="preserve"> concrete behavior. </w:t>
+      </w:r>
+    </w:p>
+    <w:p>
+      <w:pPr>
+        <w:rPr>
+          <w:lang w:val="en-US"/>
+        </w:rPr>
+      </w:pPr>
+      <w:r>
+        <w:rPr>
+          <w:lang w:val="en-US"/>
+        </w:rPr>
+        <w:t>As explained in the design chapter (fig. )</w:t>
+      </w:r>
+      <w:r>
+        <w:rPr>
+          <w:lang w:val="en-US"/>
+        </w:rPr>
+        <w:t xml:space="preserve">, there are four states – </w:t>
+      </w:r>
+      <w:r>
+        <w:rPr>
+          <w:lang w:val="en-US"/>
+        </w:rPr>
+        <w:t xml:space="preserve">(opponents goal) </w:t>
+      </w:r>
+      <w:r>
+        <w:rPr>
+          <w:lang w:val="en-US"/>
+        </w:rPr>
+        <w:t>Shoot, Attack, Tackle and Defend</w:t>
+      </w:r>
+      <w:r>
+        <w:rPr>
+          <w:lang w:val="en-US"/>
+        </w:rPr>
+        <w:t xml:space="preserve"> (player’s goal)</w:t>
+      </w:r>
+      <w:r>
+        <w:rPr>
+          <w:lang w:val="en-US"/>
+        </w:rPr>
+        <w:t xml:space="preserve">. </w:t>
+      </w:r>
+      <w:r>
+        <w:rPr>
+          <w:lang w:val="en-US"/>
+        </w:rPr>
+        <w:t>These</w:t>
+      </w:r>
+      <w:r>
+        <w:rPr>
+          <w:lang w:val="en-US"/>
+        </w:rPr>
+        <w:t xml:space="preserve"> states are of equal size, so naturally the play area is broken down first into two parts in the middle of the pitch and then, each is broken down again </w:t>
+      </w:r>
+      <w:r>
+        <w:rPr>
+          <w:lang w:val="en-US"/>
+        </w:rPr>
+        <w:t>at around quarter of the pitch – the exact value is stored inside the TeamController component as a</w:t>
+      </w:r>
+      <w:r>
+        <w:rPr>
+          <w:lang w:val="en-US"/>
+        </w:rPr>
+        <w:t>n int value,</w:t>
+      </w:r>
+      <w:r>
+        <w:rPr>
+          <w:lang w:val="en-US"/>
+        </w:rPr>
+        <w:t xml:space="preserve"> </w:t>
+      </w:r>
+      <w:r>
+        <w:rPr>
+          <w:lang w:val="en-US"/>
+        </w:rPr>
+        <w:t>“S</w:t>
+      </w:r>
+      <w:r>
+        <w:rPr>
+          <w:lang w:val="en-US"/>
+        </w:rPr>
+        <w:t>tate Boundary</w:t>
+      </w:r>
+      <w:r>
+        <w:rPr>
+          <w:lang w:val="en-US"/>
+        </w:rPr>
+        <w:t>”</w:t>
+      </w:r>
+      <w:r>
+        <w:rPr>
+          <w:lang w:val="en-US"/>
+        </w:rPr>
+        <w:t>.</w:t>
+      </w:r>
+      <w:r>
+        <w:rPr>
+          <w:lang w:val="en-US"/>
+        </w:rPr>
+        <w:t xml:space="preserve"> </w:t>
+      </w:r>
+      <w:r>
+        <w:rPr>
+          <w:lang w:val="en-US"/>
+        </w:rPr>
+        <w:t>The logic, shown in fig., that chooses the behavior is stored inside the AIController component wh</w:t>
+      </w:r>
+      <w:r>
+        <w:rPr>
+          <w:lang w:val="en-US"/>
+        </w:rPr>
+        <w:t>ich main task is to run a correct state</w:t>
+      </w:r>
+      <w:r>
+        <w:rPr>
+          <w:lang w:val="en-US"/>
+        </w:rPr>
+        <w:t xml:space="preserve"> inside a FixedUpdate method</w:t>
+      </w:r>
+      <w:r>
+        <w:rPr>
+          <w:lang w:val="en-US"/>
+        </w:rPr>
+        <w:t>.</w:t>
+      </w:r>
+      <w:r>
+        <w:rPr>
+          <w:lang w:val="en-US"/>
+        </w:rPr>
+        <w:t xml:space="preserve"> </w:t>
+      </w:r>
+      <w:r>
+        <w:rPr>
+          <w:lang w:val="en-US"/>
+        </w:rPr>
+        <w:t xml:space="preserve"> </w:t>
+      </w:r>
+      <w:r>
+        <w:rPr>
+          <w:lang w:val="en-US"/>
+        </w:rPr>
+        <w:t>As it can be noted it is a very basic ‘if’ statement</w:t>
+      </w:r>
+      <w:r>
+        <w:rPr>
+          <w:lang w:val="en-US"/>
+        </w:rPr>
+        <w:t xml:space="preserve"> that chooses the state based on the x position</w:t>
+      </w:r>
+      <w:r>
+        <w:rPr>
+          <w:lang w:val="en-US"/>
+        </w:rPr>
+        <w:t xml:space="preserve"> of the ball</w:t>
+      </w:r>
+      <w:r>
+        <w:rPr>
+          <w:lang w:val="en-US"/>
+        </w:rPr>
+        <w:t>.</w:t>
+      </w:r>
+      <w:r>
+        <w:rPr>
+          <w:lang w:val="en-US"/>
+        </w:rPr>
+        <w:t xml:space="preserve"> Full Class can be found in appendix… </w:t>
+      </w:r>
+    </w:p>
+    <w:p>
+      <w:pPr>
+        <w:rPr>
+          <w:lang w:val="en-US"/>
+        </w:rPr>
+      </w:pPr>
+      <w:r>
+        <w:rPr>
+          <w:noProof/>
+          <w:lang w:val="en-US"/>
+        </w:rPr>
+        <w:drawing>
+          <wp:inline distT="0" distB="0" distL="0" distR="0" wp14:anchorId="6D8988F4" wp14:editId="590C528F">
+            <wp:extent cx="4269850" cy="3076718"/>
+            <wp:effectExtent l="0" t="0" r="0" b="9525"/>
+            <wp:docPr id="40" name="Picture 40"/>
+            <wp:cNvGraphicFramePr>
+              <a:graphicFrameLocks xmlns:a="http://schemas.openxmlformats.org/drawingml/2006/main" noChangeAspect="1"/>
+            </wp:cNvGraphicFramePr>
+            <a:graphic xmlns:a="http://schemas.openxmlformats.org/drawingml/2006/main">
+              <a:graphicData uri="http://schemas.openxmlformats.org/drawingml/2006/picture">
+                <pic:pic xmlns:pic="http://schemas.openxmlformats.org/drawingml/2006/picture">
+                  <pic:nvPicPr>
+                    <pic:cNvPr id="0" name=""/>
+                    <pic:cNvPicPr/>
+                  </pic:nvPicPr>
+                  <pic:blipFill rotWithShape="1">
+                    <a:blip r:embed="rId51"/>
+                    <a:srcRect t="9791"/>
+                    <a:stretch/>
+                  </pic:blipFill>
+                  <pic:spPr bwMode="auto">
+                    <a:xfrm>
+                      <a:off x="0" y="0"/>
+                      <a:ext cx="4273116" cy="3079071"/>
+                    </a:xfrm>
+                    <a:prstGeom prst="rect">
+                      <a:avLst/>
+                    </a:prstGeom>
+                    <a:ln>
+                      <a:noFill/>
+                    </a:ln>
+                    <a:extLst>
+                      <a:ext uri="{53640926-AAD7-44D8-BBD7-CCE9431645EC}">
+                        <a14:shadowObscured xmlns:a14="http://schemas.microsoft.com/office/drawing/2010/main"/>
+                      </a:ext>
+                    </a:extLst>
+                  </pic:spPr>
+                </pic:pic>
+              </a:graphicData>
+            </a:graphic>
+          </wp:inline>
+        </w:drawing>
+      </w:r>
+    </w:p>
+    <w:p>
+      <w:pPr>
+        <w:rPr>
+          <w:lang w:val="en-US"/>
+        </w:rPr>
+      </w:pPr>
+      <w:r>
+        <w:rPr>
+          <w:lang w:val="en-US"/>
+        </w:rPr>
+        <w:t>Each of the states inherits a AIState abstract class which has all necessary method</w:t>
+      </w:r>
+      <w:r>
+        <w:rPr>
+          <w:lang w:val="en-US"/>
+        </w:rPr>
+        <w:t>s</w:t>
+      </w:r>
+      <w:r>
+        <w:rPr>
+          <w:lang w:val="en-US"/>
+        </w:rPr>
+        <w:t xml:space="preserve"> that should be implemented</w:t>
+      </w:r>
+      <w:r>
+        <w:rPr>
+          <w:lang w:val="en-US"/>
+        </w:rPr>
+        <w:t xml:space="preserve"> and references to objects</w:t>
+      </w:r>
+      <w:r>
+        <w:rPr>
+          <w:lang w:val="en-US"/>
+        </w:rPr>
+        <w:t xml:space="preserve"> that are used inside each state</w:t>
+      </w:r>
+      <w:r>
+        <w:rPr>
+          <w:lang w:val="en-US"/>
+        </w:rPr>
+        <w:t>.</w:t>
+      </w:r>
+      <w:r>
+        <w:rPr>
+          <w:lang w:val="en-US"/>
+        </w:rPr>
+        <w:t xml:space="preserve"> </w:t>
+      </w:r>
+      <w:r>
+        <w:rPr>
+          <w:lang w:val="en-US"/>
+        </w:rPr>
+        <w:t xml:space="preserve">The full class can be found in Appendix.. but the most important </w:t>
+      </w:r>
+      <w:r>
+        <w:rPr>
+          <w:lang w:val="en-US"/>
+        </w:rPr>
+        <w:t xml:space="preserve">methods are Run (seen in fig. line 50, 54, 58 and 62),  Run[position number from zero to three]Position and RunDefault. </w:t>
+      </w:r>
+      <w:r>
+        <w:rPr>
+          <w:lang w:val="en-US"/>
+        </w:rPr>
+        <w:t xml:space="preserve">RunDefault is used as a safety measure in case everything else fails, it runs a PositionAndShoot method from the GlobalBehaviour. </w:t>
+      </w:r>
+    </w:p>
+    <w:p>
+      <w:pPr>
+        <w:rPr>
+          <w:lang w:val="en-US"/>
+        </w:rPr>
+      </w:pPr>
+      <w:r>
+        <w:rPr>
+          <w:lang w:val="en-US"/>
+        </w:rPr>
+        <w:lastRenderedPageBreak/>
+        <w:t>The</w:t>
+      </w:r>
+      <w:r>
+        <w:rPr>
+          <w:lang w:val="en-US"/>
+        </w:rPr>
+        <w:t xml:space="preserve"> more i</w:t>
+      </w:r>
+      <w:r>
+        <w:rPr>
+          <w:lang w:val="en-US"/>
+        </w:rPr>
+        <w:t>mportant methods are the Run method and Run</w:t>
+      </w:r>
+      <w:r>
+        <w:rPr>
+          <w:lang w:val="en-US"/>
+        </w:rPr>
+        <w:t xml:space="preserve">Position methods. Run method chooses the behavior that should be ran based on the player, opponent and the ball position as explained in the Design chapter. </w:t>
+      </w:r>
+      <w:r>
+        <w:rPr>
+          <w:lang w:val="en-US"/>
+        </w:rPr>
+        <w:t xml:space="preserve">It uses a switch </w:t>
+      </w:r>
+      <w:r>
+        <w:rPr>
+          <w:lang w:val="en-US"/>
+        </w:rPr>
+        <w:t xml:space="preserve">based on the position given by the GetPositionStatus method. </w:t>
+      </w:r>
+      <w:r>
+        <w:rPr>
+          <w:lang w:val="en-US"/>
+        </w:rPr>
+        <w:t xml:space="preserve">Fig. shows the </w:t>
+      </w:r>
+      <w:r>
+        <w:rPr>
+          <w:lang w:val="en-US"/>
+        </w:rPr>
+        <w:t>full method</w:t>
+      </w:r>
+      <w:r>
+        <w:rPr>
+          <w:lang w:val="en-US"/>
+        </w:rPr>
+        <w:t>.</w:t>
+      </w:r>
+      <w:r>
+        <w:rPr>
+          <w:lang w:val="en-US"/>
+        </w:rPr>
+        <w:t xml:space="preserve"> </w:t>
+      </w:r>
+    </w:p>
+    <w:p>
+      <w:pPr>
+        <w:rPr>
+          <w:lang w:val="en-US"/>
+        </w:rPr>
+      </w:pPr>
+      <w:r>
+        <w:rPr>
+          <w:noProof/>
+          <w:lang w:val="en-US"/>
+        </w:rPr>
+        <w:drawing>
+          <wp:inline distT="0" distB="0" distL="0" distR="0" wp14:anchorId="680E2130" wp14:editId="2CFD4BE1">
+            <wp:extent cx="5943600" cy="3220085"/>
+            <wp:effectExtent l="0" t="0" r="0" b="0"/>
+            <wp:docPr id="48" name="Picture 48"/>
+            <wp:cNvGraphicFramePr>
+              <a:graphicFrameLocks xmlns:a="http://schemas.openxmlformats.org/drawingml/2006/main" noChangeAspect="1"/>
+            </wp:cNvGraphicFramePr>
+            <a:graphic xmlns:a="http://schemas.openxmlformats.org/drawingml/2006/main">
+              <a:graphicData uri="http://schemas.openxmlformats.org/drawingml/2006/picture">
+                <pic:pic xmlns:pic="http://schemas.openxmlformats.org/drawingml/2006/picture">
+                  <pic:nvPicPr>
+                    <pic:cNvPr id="0" name=""/>
+                    <pic:cNvPicPr/>
+                  </pic:nvPicPr>
+                  <pic:blipFill>
+                    <a:blip r:embed="rId52"/>
+                    <a:stretch>
+                      <a:fillRect/>
+                    </a:stretch>
+                  </pic:blipFill>
+                  <pic:spPr>
+                    <a:xfrm>
+                      <a:off x="0" y="0"/>
+                      <a:ext cx="5943600" cy="3220085"/>
+                    </a:xfrm>
+                    <a:prstGeom prst="rect">
+                      <a:avLst/>
+                    </a:prstGeom>
+                  </pic:spPr>
+                </pic:pic>
+              </a:graphicData>
+            </a:graphic>
+          </wp:inline>
+        </w:drawing>
+      </w:r>
+    </w:p>
+    <w:p>
+      <w:pPr>
+        <w:rPr>
+          <w:lang w:val="en-US"/>
+        </w:rPr>
+      </w:pPr>
+      <w:r>
+        <w:rPr>
+          <w:lang w:val="en-US"/>
+        </w:rPr>
+        <w:t xml:space="preserve">The GetPositionStatus returns a number from 0 to 3, and -1 if the position has not been found. It uses logic equations to determine </w:t>
+      </w:r>
+      <w:r>
+        <w:rPr>
+          <w:lang w:val="en-US"/>
+        </w:rPr>
+        <w:t xml:space="preserve">which number to return. </w:t>
+      </w:r>
+      <w:r>
+        <w:rPr>
+          <w:lang w:val="en-US"/>
+        </w:rPr>
+        <w:t>For example, the zero position is when the ball is between t</w:t>
+      </w:r>
+      <w:r>
+        <w:rPr>
+          <w:lang w:val="en-US"/>
+        </w:rPr>
+        <w:t xml:space="preserve">he opponents goal and </w:t>
+      </w:r>
+      <w:r>
+        <w:rPr>
+          <w:lang w:val="en-US"/>
+        </w:rPr>
+        <w:t>the player</w:t>
+      </w:r>
+      <w:r>
+        <w:rPr>
+          <w:lang w:val="en-US"/>
+        </w:rPr>
+        <w:t xml:space="preserve">. </w:t>
+      </w:r>
+      <w:r>
+        <w:rPr>
+          <w:lang w:val="en-US"/>
+        </w:rPr>
+        <w:t xml:space="preserve">So, the propositions are: </w:t>
+      </w:r>
+    </w:p>
+    <w:p>
+      <w:pPr>
+        <w:rPr>
+          <w:lang w:val="en-US"/>
+        </w:rPr>
+      </w:pPr>
+      <w:r>
+        <w:rPr>
+          <w:lang w:val="en-US"/>
+        </w:rPr>
+        <w:t>G = Goal is on the left</w:t>
+      </w:r>
+      <w:r>
+        <w:rPr>
+          <w:lang w:val="en-US"/>
+        </w:rPr>
+        <w:t xml:space="preserve"> side</w:t>
+      </w:r>
+      <w:r>
+        <w:rPr>
+          <w:lang w:val="en-US"/>
+        </w:rPr>
+        <w:t xml:space="preserve"> of the ball, </w:t>
+      </w:r>
+    </w:p>
+    <w:p>
+      <w:pPr>
+        <w:rPr>
+          <w:lang w:val="en-US"/>
+        </w:rPr>
+      </w:pPr>
+      <w:r>
+        <w:rPr>
+          <w:lang w:val="en-US"/>
+        </w:rPr>
+        <w:t xml:space="preserve">LO = Opponent is on the left side of the ball, </w:t>
+      </w:r>
+    </w:p>
+    <w:p>
+      <w:pPr>
+        <w:rPr>
+          <w:lang w:val="en-US"/>
+        </w:rPr>
+      </w:pPr>
+      <w:r>
+        <w:rPr>
+          <w:lang w:val="en-US"/>
+        </w:rPr>
+        <w:t xml:space="preserve">LP = Player </w:t>
+      </w:r>
+      <w:r>
+        <w:rPr>
+          <w:lang w:val="en-US"/>
+        </w:rPr>
+        <w:t xml:space="preserve">is on the left side of the ball, </w:t>
+      </w:r>
+    </w:p>
+    <w:p>
+      <w:pPr>
+        <w:rPr>
+          <w:lang w:val="en-US"/>
+        </w:rPr>
+      </w:pPr>
+      <w:r>
+        <w:rPr>
+          <w:lang w:val="en-US"/>
+        </w:rPr>
+        <w:t>LB = Ball is on the left side of the opponent and the player,</w:t>
+      </w:r>
+    </w:p>
+    <w:p>
+      <w:pPr>
+        <w:rPr>
+          <w:lang w:val="en-US"/>
+        </w:rPr>
+      </w:pPr>
+      <w:r>
+        <w:rPr>
+          <w:lang w:val="en-US"/>
+        </w:rPr>
+        <w:t>Zero Position =  Goal is on the left side of the ball, Ball is on the left to player and the opponent =&gt;</w:t>
+      </w:r>
+    </w:p>
+    <w:p>
+      <w:pPr>
+        <w:rPr>
+          <w:color w:val="222222"/>
+        </w:rPr>
+      </w:pPr>
+      <w:r>
+        <w:rPr>
+          <w:lang w:val="en-US"/>
+        </w:rPr>
+        <w:t xml:space="preserve">G </w:t>
+      </w:r>
+      <w:r>
+        <w:rPr>
+          <w:color w:val="222222"/>
+        </w:rPr>
+        <w:t>^</w:t>
+      </w:r>
+      <w:r>
+        <w:rPr>
+          <w:color w:val="222222"/>
+        </w:rPr>
+        <w:t xml:space="preserve"> (</w:t>
+      </w:r>
+      <w:r>
+        <w:rPr>
+          <w:color w:val="222222"/>
+        </w:rPr>
+        <w:t>¬</w:t>
+      </w:r>
+      <w:r>
+        <w:rPr>
+          <w:color w:val="222222"/>
+        </w:rPr>
+        <w:t>LO</w:t>
+      </w:r>
+      <w:r>
+        <w:rPr>
+          <w:color w:val="222222"/>
+        </w:rPr>
+        <w:t>^¬</w:t>
+      </w:r>
+      <w:r>
+        <w:rPr>
+          <w:color w:val="222222"/>
+        </w:rPr>
+        <w:t>LP )</w:t>
+      </w:r>
+      <w:r>
+        <w:rPr>
+          <w:color w:val="222222"/>
+        </w:rPr>
+        <w:t xml:space="preserve">   </w:t>
+      </w:r>
+      <w:r>
+        <w:rPr>
+          <w:color w:val="222222"/>
+        </w:rPr>
+        <w:t xml:space="preserve"> =&gt; </w:t>
+      </w:r>
+      <w:r>
+        <w:rPr>
+          <w:color w:val="222222"/>
+        </w:rPr>
+        <w:t xml:space="preserve">   </w:t>
+      </w:r>
+      <w:r>
+        <w:rPr>
+          <w:lang w:val="en-US"/>
+        </w:rPr>
+        <w:t xml:space="preserve">G </w:t>
+      </w:r>
+      <w:r>
+        <w:rPr>
+          <w:color w:val="222222"/>
+        </w:rPr>
+        <w:t>^</w:t>
+      </w:r>
+      <w:r>
+        <w:rPr>
+          <w:color w:val="222222"/>
+        </w:rPr>
+        <w:t xml:space="preserve"> </w:t>
+      </w:r>
+      <w:r>
+        <w:rPr>
+          <w:color w:val="222222"/>
+        </w:rPr>
+        <w:t>LB</w:t>
+      </w:r>
+    </w:p>
+    <w:p>
+      <w:pPr>
+        <w:rPr>
+          <w:color w:val="222222"/>
+        </w:rPr>
+      </w:pPr>
+      <w:r>
+        <w:rPr>
+          <w:color w:val="222222"/>
+        </w:rPr>
+        <w:t xml:space="preserve">Fig. shows how Zero Position has been implemented. </w:t>
+      </w:r>
+      <w:r>
+        <w:rPr>
+          <w:color w:val="222222"/>
+        </w:rPr>
+        <w:t xml:space="preserve">Appendix.. shows the full method but </w:t>
+      </w:r>
+      <w:r>
+        <w:rPr>
+          <w:color w:val="222222"/>
+        </w:rPr>
+        <w:t xml:space="preserve">the same principle is used throughout. </w:t>
+      </w:r>
+    </w:p>
+    <w:p>
+      <w:pPr>
+        <w:rPr>
+          <w:lang w:val="en-US"/>
+        </w:rPr>
+      </w:pPr>
+      <w:r>
+        <w:rPr>
+          <w:noProof/>
+          <w:lang w:val="en-US"/>
+        </w:rPr>
+        <w:lastRenderedPageBreak/>
+        <w:drawing>
+          <wp:inline distT="0" distB="0" distL="0" distR="0" wp14:anchorId="227F7A4D" wp14:editId="470BAA77">
+            <wp:extent cx="5943600" cy="1205230"/>
+            <wp:effectExtent l="0" t="0" r="0" b="0"/>
+            <wp:docPr id="44" name="Picture 44"/>
+            <wp:cNvGraphicFramePr>
+              <a:graphicFrameLocks xmlns:a="http://schemas.openxmlformats.org/drawingml/2006/main" noChangeAspect="1"/>
+            </wp:cNvGraphicFramePr>
+            <a:graphic xmlns:a="http://schemas.openxmlformats.org/drawingml/2006/main">
+              <a:graphicData uri="http://schemas.openxmlformats.org/drawingml/2006/picture">
+                <pic:pic xmlns:pic="http://schemas.openxmlformats.org/drawingml/2006/picture">
+                  <pic:nvPicPr>
+                    <pic:cNvPr id="0" name=""/>
+                    <pic:cNvPicPr/>
+                  </pic:nvPicPr>
+                  <pic:blipFill>
+                    <a:blip r:embed="rId53"/>
+                    <a:stretch>
+                      <a:fillRect/>
+                    </a:stretch>
+                  </pic:blipFill>
+                  <pic:spPr>
+                    <a:xfrm>
+                      <a:off x="0" y="0"/>
+                      <a:ext cx="5943600" cy="1205230"/>
+                    </a:xfrm>
+                    <a:prstGeom prst="rect">
+                      <a:avLst/>
+                    </a:prstGeom>
+                  </pic:spPr>
+                </pic:pic>
+              </a:graphicData>
+            </a:graphic>
+          </wp:inline>
+        </w:drawing>
+      </w:r>
+    </w:p>
+    <w:p>
+      <w:pPr>
+        <w:rPr>
+          <w:lang w:val="en-US"/>
+        </w:rPr>
+      </w:pPr>
+    </w:p>
+    <w:p>
+      <w:pPr>
+        <w:rPr>
+          <w:lang w:val="en-US"/>
+        </w:rPr>
+      </w:pPr>
+      <w:r>
+        <w:rPr>
+          <w:lang w:val="en-US"/>
+        </w:rPr>
+        <w:t>The other four</w:t>
+      </w:r>
+      <w:r>
+        <w:rPr>
+          <w:lang w:val="en-US"/>
+        </w:rPr>
+        <w:t xml:space="preserve"> Run</w:t>
+      </w:r>
+      <w:r>
+        <w:rPr>
+          <w:lang w:val="en-US"/>
+        </w:rPr>
+        <w:t>Position</w:t>
+      </w:r>
+      <w:r>
+        <w:rPr>
+          <w:lang w:val="en-US"/>
+        </w:rPr>
+        <w:t xml:space="preserve"> </w:t>
+      </w:r>
+      <w:r>
+        <w:rPr>
+          <w:lang w:val="en-US"/>
+        </w:rPr>
+        <w:t>methods that</w:t>
+      </w:r>
+      <w:r>
+        <w:rPr>
+          <w:lang w:val="en-US"/>
+        </w:rPr>
+        <w:t xml:space="preserve"> are </w:t>
+      </w:r>
+      <w:r>
+        <w:rPr>
+          <w:lang w:val="en-US"/>
+        </w:rPr>
+        <w:t>inside each state</w:t>
+      </w:r>
+      <w:r>
+        <w:rPr>
+          <w:lang w:val="en-US"/>
+        </w:rPr>
+        <w:t xml:space="preserve"> run the behaviou</w:t>
+      </w:r>
+      <w:r>
+        <w:rPr>
+          <w:lang w:val="en-US"/>
+        </w:rPr>
+        <w:t>rs explained in previous part</w:t>
+      </w:r>
+      <w:r>
+        <w:rPr>
+          <w:lang w:val="en-US"/>
+        </w:rPr>
+        <w:t>.</w:t>
+      </w:r>
+      <w:r>
+        <w:rPr>
+          <w:lang w:val="en-US"/>
+        </w:rPr>
+        <w:t xml:space="preserve"> </w:t>
+      </w:r>
+      <w:r>
+        <w:rPr>
+          <w:lang w:val="en-US"/>
+        </w:rPr>
+        <w:t>A</w:t>
+      </w:r>
+      <w:r>
+        <w:rPr>
+          <w:lang w:val="en-US"/>
+        </w:rPr>
+        <w:t>s</w:t>
+      </w:r>
+      <w:r>
+        <w:rPr>
+          <w:lang w:val="en-US"/>
+        </w:rPr>
+        <w:t xml:space="preserve"> was explained</w:t>
+      </w:r>
+      <w:r>
+        <w:rPr>
+          <w:lang w:val="en-US"/>
+        </w:rPr>
+        <w:t xml:space="preserve">, </w:t>
+      </w:r>
+      <w:r>
+        <w:rPr>
+          <w:lang w:val="en-US"/>
+        </w:rPr>
+        <w:t xml:space="preserve">there are four different </w:t>
+      </w:r>
+      <w:r>
+        <w:rPr>
+          <w:lang w:val="en-US"/>
+        </w:rPr>
+        <w:t>positions</w:t>
+      </w:r>
+      <w:r>
+        <w:rPr>
+          <w:lang w:val="en-US"/>
+        </w:rPr>
+        <w:t>, creatively named</w:t>
+      </w:r>
+      <w:r>
+        <w:rPr>
+          <w:lang w:val="en-US"/>
+        </w:rPr>
+        <w:t xml:space="preserve"> </w:t>
+      </w:r>
+      <w:r>
+        <w:rPr>
+          <w:lang w:val="en-US"/>
+        </w:rPr>
+        <w:t>Z</w:t>
+      </w:r>
+      <w:r>
+        <w:rPr>
+          <w:lang w:val="en-US"/>
+        </w:rPr>
+        <w:t xml:space="preserve">ero, </w:t>
+      </w:r>
+      <w:r>
+        <w:rPr>
+          <w:lang w:val="en-US"/>
+        </w:rPr>
+        <w:t>O</w:t>
+      </w:r>
+      <w:r>
+        <w:rPr>
+          <w:lang w:val="en-US"/>
+        </w:rPr>
+        <w:t>ne,</w:t>
+      </w:r>
+      <w:r>
+        <w:rPr>
+          <w:lang w:val="en-US"/>
+        </w:rPr>
+        <w:t xml:space="preserve"> </w:t>
+      </w:r>
+      <w:r>
+        <w:rPr>
+          <w:lang w:val="en-US"/>
+        </w:rPr>
+        <w:t>Two and T</w:t>
+      </w:r>
+      <w:r>
+        <w:rPr>
+          <w:lang w:val="en-US"/>
+        </w:rPr>
+        <w:t xml:space="preserve">hree. </w:t>
+      </w:r>
+      <w:r>
+        <w:rPr>
+          <w:lang w:val="en-US"/>
+        </w:rPr>
+        <w:t>If the time was not limited, these behaviours w</w:t>
+      </w:r>
+      <w:r>
+        <w:rPr>
+          <w:lang w:val="en-US"/>
+        </w:rPr>
+        <w:t>ould be held inside a separate class or in an actual tree</w:t>
+      </w:r>
+      <w:r>
+        <w:rPr>
+          <w:lang w:val="en-US"/>
+        </w:rPr>
+        <w:t xml:space="preserve"> since </w:t>
+      </w:r>
+      <w:r>
+        <w:rPr>
+          <w:lang w:val="en-US"/>
+        </w:rPr>
+        <w:t>the class</w:t>
+      </w:r>
+      <w:r>
+        <w:rPr>
+          <w:lang w:val="en-US"/>
+        </w:rPr>
+        <w:t xml:space="preserve"> clashes with the SOLID principles</w:t>
+      </w:r>
+      <w:r>
+        <w:rPr>
+          <w:lang w:val="en-US"/>
+        </w:rPr>
+        <w:t>,</w:t>
+      </w:r>
+      <w:r>
+        <w:rPr>
+          <w:lang w:val="en-US"/>
+        </w:rPr>
+        <w:t xml:space="preserve"> like </w:t>
+      </w:r>
+      <w:r>
+        <w:rPr>
+          <w:lang w:val="en-US"/>
+        </w:rPr>
+        <w:t>Single Reponsibility Principle which says that every module should only have one responsibility</w:t>
+      </w:r>
+      <w:r>
+        <w:rPr>
+          <w:lang w:val="en-US"/>
+        </w:rPr>
+        <w:t>. U</w:t>
+      </w:r>
+      <w:r>
+        <w:rPr>
+          <w:lang w:val="en-US"/>
+        </w:rPr>
+        <w:t xml:space="preserve">nfortunately </w:t>
+      </w:r>
+      <w:r>
+        <w:rPr>
+          <w:lang w:val="en-US"/>
+        </w:rPr>
+        <w:t>this was a faster and safer way to implement that.</w:t>
+      </w:r>
+      <w:r>
+        <w:rPr>
+          <w:lang w:val="en-US"/>
+        </w:rPr>
+        <w:t xml:space="preserve"> </w:t>
+      </w:r>
+    </w:p>
+    <w:p>
+      <w:hyperlink r:id="rId54" w:history="1">
+        <w:r>
+          <w:rPr>
+            <w:rStyle w:val="Hyperlink"/>
+          </w:rPr>
+          <w:t>https://itnext.io/solid-principles-explanation-and-examples-715b975dcad4</w:t>
+        </w:r>
+      </w:hyperlink>
+    </w:p>
+    <w:p>
+      <w:pPr>
+        <w:rPr>
+          <w:lang w:val="en-US"/>
+        </w:rPr>
+      </w:pPr>
+      <w:r>
+        <w:rPr>
+          <w:lang w:val="en-US"/>
+        </w:rPr>
+        <w:t xml:space="preserve">The first and last thing that has to be checked </w:t>
+      </w:r>
+      <w:r>
+        <w:rPr>
+          <w:lang w:val="en-US"/>
+        </w:rPr>
+        <w:t xml:space="preserve">inside each method is the distance from the ball. This is done by using the CheckIfFarFromBall method inside the Check Behaviour. </w:t>
+      </w:r>
+      <w:r>
+        <w:rPr>
+          <w:lang w:val="en-US"/>
+        </w:rPr>
+        <w:t>This follows the same principl</w:t>
+      </w:r>
+      <w:r>
+        <w:rPr>
+          <w:lang w:val="en-US"/>
+        </w:rPr>
+        <w:t xml:space="preserve">es as the states and run methods, this time the player should behave differently depending on the distance it is from the ball. </w:t>
+      </w:r>
+      <w:r>
+        <w:rPr>
+          <w:lang w:val="en-US"/>
+        </w:rPr>
+        <w:t xml:space="preserve">For example, if the player is </w:t>
+      </w:r>
+      <w:r>
+        <w:rPr>
+          <w:lang w:val="en-US"/>
+        </w:rPr>
+        <w:t xml:space="preserve">in a defend state and far from ball, </w:t>
+      </w:r>
+      <w:r>
+        <w:rPr>
+          <w:lang w:val="en-US"/>
+        </w:rPr>
+        <w:t xml:space="preserve">it could use a gun to kick the ball away from its goal to make it harder </w:t>
+      </w:r>
+      <w:r>
+        <w:rPr>
+          <w:lang w:val="en-US"/>
+        </w:rPr>
+        <w:t>for the opponent to score a goal.</w:t>
+      </w:r>
+      <w:r>
+        <w:rPr>
+          <w:lang w:val="en-US"/>
+        </w:rPr>
+        <w:t xml:space="preserve"> If </w:t>
+      </w:r>
+      <w:r>
+        <w:rPr>
+          <w:lang w:val="en-US"/>
+        </w:rPr>
+        <w:t>it i</w:t>
+      </w:r>
+      <w:r>
+        <w:rPr>
+          <w:lang w:val="en-US"/>
+        </w:rPr>
+        <w:t>s</w:t>
+      </w:r>
+      <w:r>
+        <w:rPr>
+          <w:lang w:val="en-US"/>
+        </w:rPr>
+        <w:t xml:space="preserve"> close to the ball it could use a shield to block the opponent from scoring a goal. </w:t>
+      </w:r>
+      <w:r>
+        <w:rPr>
+          <w:lang w:val="en-US"/>
+        </w:rPr>
+        <w:t xml:space="preserve"> </w:t>
+      </w:r>
+      <w:r>
+        <w:rPr>
+          <w:lang w:val="en-US"/>
+        </w:rPr>
+        <w:t xml:space="preserve">Fig. shows a RunZeroPosition method inside the Defend State, </w:t>
+      </w:r>
+      <w:r>
+        <w:rPr>
+          <w:lang w:val="en-US"/>
+        </w:rPr>
+        <w:t xml:space="preserve">as it can be noted, </w:t>
+      </w:r>
+      <w:r>
+        <w:rPr>
+          <w:lang w:val="en-US"/>
+        </w:rPr>
+        <w:t>the behavior is basic but</w:t>
+      </w:r>
+      <w:r>
+        <w:rPr>
+          <w:lang w:val="en-US"/>
+        </w:rPr>
+        <w:t xml:space="preserve"> since the position </w:t>
+      </w:r>
+      <w:r>
+        <w:rPr>
+          <w:lang w:val="en-US"/>
+        </w:rPr>
+        <w:t xml:space="preserve">of the </w:t>
+      </w:r>
+      <w:r>
+        <w:rPr>
+          <w:lang w:val="en-US"/>
+        </w:rPr>
+        <w:t xml:space="preserve">ball changes very fast, </w:t>
+      </w:r>
+      <w:r>
+        <w:rPr>
+          <w:lang w:val="en-US"/>
+        </w:rPr>
+        <w:t xml:space="preserve">it creates a dynamic behavior. </w:t>
+      </w:r>
+    </w:p>
+    <w:p>
+      <w:pPr>
+        <w:rPr>
+          <w:lang w:val="en-US"/>
+        </w:rPr>
+      </w:pPr>
+      <w:r>
+        <w:rPr>
+          <w:noProof/>
+          <w:lang w:val="en-US"/>
+        </w:rPr>
+        <w:drawing>
+          <wp:inline distT="0" distB="0" distL="0" distR="0" wp14:anchorId="68E2C05C" wp14:editId="3C5DE317">
+            <wp:extent cx="4951585" cy="3140765"/>
+            <wp:effectExtent l="0" t="0" r="1905" b="2540"/>
+            <wp:docPr id="49" name="Picture 49"/>
+            <wp:cNvGraphicFramePr>
+              <a:graphicFrameLocks xmlns:a="http://schemas.openxmlformats.org/drawingml/2006/main" noChangeAspect="1"/>
+            </wp:cNvGraphicFramePr>
+            <a:graphic xmlns:a="http://schemas.openxmlformats.org/drawingml/2006/main">
+              <a:graphicData uri="http://schemas.openxmlformats.org/drawingml/2006/picture">
+                <pic:pic xmlns:pic="http://schemas.openxmlformats.org/drawingml/2006/picture">
+                  <pic:nvPicPr>
+                    <pic:cNvPr id="0" name=""/>
+                    <pic:cNvPicPr/>
+                  </pic:nvPicPr>
+                  <pic:blipFill>
+                    <a:blip r:embed="rId55"/>
+                    <a:stretch>
+                      <a:fillRect/>
+                    </a:stretch>
+                  </pic:blipFill>
+                  <pic:spPr>
+                    <a:xfrm>
+                      <a:off x="0" y="0"/>
+                      <a:ext cx="4953000" cy="3141663"/>
+                    </a:xfrm>
+                    <a:prstGeom prst="rect">
+                      <a:avLst/>
+                    </a:prstGeom>
+                  </pic:spPr>
+                </pic:pic>
+              </a:graphicData>
+            </a:graphic>
+          </wp:inline>
+        </w:drawing>
+      </w:r>
+    </w:p>
+    <w:p>
+      <w:pPr>
+        <w:rPr>
+          <w:lang w:val="en-US"/>
+        </w:rPr>
+      </w:pPr>
+      <w:r>
+        <w:rPr>
+          <w:lang w:val="en-US"/>
+        </w:rPr>
+        <w:lastRenderedPageBreak/>
+        <w:t>There are four states, each state has four positions and each position has another two positions</w:t>
+      </w:r>
+      <w:r>
+        <w:rPr>
+          <w:lang w:val="en-US"/>
+        </w:rPr>
+        <w:t xml:space="preserve"> </w:t>
+      </w:r>
+      <w:r>
+        <w:rPr>
+          <w:lang w:val="en-US"/>
+        </w:rPr>
+        <w:t>(</w:t>
+      </w:r>
+      <w:r>
+        <w:rPr>
+          <w:lang w:val="en-US"/>
+        </w:rPr>
+        <w:t>not counting the behaviours</w:t>
+      </w:r>
+      <w:r>
+        <w:rPr>
+          <w:lang w:val="en-US"/>
+        </w:rPr>
+        <w:t xml:space="preserve"> inside each distance)</w:t>
+      </w:r>
+      <w:r>
+        <w:rPr>
+          <w:lang w:val="en-US"/>
+        </w:rPr>
+        <w:t>,</w:t>
+      </w:r>
+      <w:bookmarkStart w:id="0" w:name="_GoBack"/>
+      <w:bookmarkEnd w:id="0"/>
+      <w:r>
+        <w:rPr>
+          <w:lang w:val="en-US"/>
+        </w:rPr>
+        <w:t xml:space="preserve"> there is a total of:</w:t>
+      </w:r>
+    </w:p>
+    <w:p>
+      <w:pPr>
+        <w:rPr>
+          <w:lang w:val="en-US"/>
+        </w:rPr>
+      </w:pPr>
+      <w:r>
+        <w:rPr>
+          <w:noProof/>
+          <w:lang w:val="en-US"/>
+        </w:rPr>
+        <w:drawing>
+          <wp:inline distT="0" distB="0" distL="0" distR="0" wp14:anchorId="2971FDDA" wp14:editId="15244D85">
+            <wp:extent cx="2059388" cy="468043"/>
+            <wp:effectExtent l="0" t="0" r="0" b="8255"/>
+            <wp:docPr id="50" name="Picture 50"/>
+            <wp:cNvGraphicFramePr>
+              <a:graphicFrameLocks xmlns:a="http://schemas.openxmlformats.org/drawingml/2006/main" noChangeAspect="1"/>
+            </wp:cNvGraphicFramePr>
+            <a:graphic xmlns:a="http://schemas.openxmlformats.org/drawingml/2006/main">
+              <a:graphicData uri="http://schemas.openxmlformats.org/drawingml/2006/picture">
+                <pic:pic xmlns:pic="http://schemas.openxmlformats.org/drawingml/2006/picture">
+                  <pic:nvPicPr>
+                    <pic:cNvPr id="0" name=""/>
+                    <pic:cNvPicPr/>
+                  </pic:nvPicPr>
+                  <pic:blipFill>
+                    <a:blip r:embed="rId56"/>
+                    <a:stretch>
+                      <a:fillRect/>
+                    </a:stretch>
+                  </pic:blipFill>
+                  <pic:spPr>
+                    <a:xfrm>
+                      <a:off x="0" y="0"/>
+                      <a:ext cx="2059156" cy="467990"/>
+                    </a:xfrm>
+                    <a:prstGeom prst="rect">
+                      <a:avLst/>
+                    </a:prstGeom>
+                  </pic:spPr>
+                </pic:pic>
+              </a:graphicData>
+            </a:graphic>
+          </wp:inline>
+        </w:drawing>
+      </w:r>
+    </w:p>
+    <w:p>
+      <w:pPr>
+        <w:rPr>
+          <w:lang w:val="en-US"/>
+        </w:rPr>
+      </w:pPr>
+    </w:p>
+    <w:p>
+      <w:pPr>
+        <w:rPr>
+          <w:lang w:val="en-US"/>
+        </w:rPr>
+      </w:pPr>
+      <w:r>
+        <w:rPr>
+          <w:lang w:val="en-US"/>
+        </w:rPr>
+        <w:t>AI DESIGN ADD APPENDIX WHERE EACH OF THESE METHODS EXPLAINS WHAT IT DOES</w:t>
+      </w:r>
     </w:p>
     <w:sectPr>
       <w:pgSz w:w="12240" w:h="15840"/>

</xml_diff>

<commit_message>
Finishing the Report and rewritten one of the components.
</commit_message>
<xml_diff>
--- a/ReportBackup/How does the game loop works in Unity.docx
+++ b/ReportBackup/How does the game loop works in Unity.docx
@@ -12,8 +12,16 @@
         <w:rPr>
           <w:lang w:val="en-US"/>
         </w:rPr>
-        <w:t>What is melee</w:t>
-      </w:r>
+        <w:t xml:space="preserve">What is </w:t>
+      </w:r>
+      <w:proofErr w:type="gramStart"/>
+      <w:r>
+        <w:rPr>
+          <w:lang w:val="en-US"/>
+        </w:rPr>
+        <w:t>melee</w:t>
+      </w:r>
+      <w:proofErr w:type="gramEnd"/>
     </w:p>
     <w:p>
       <w:pPr>
@@ -68,8 +76,16 @@
         <w:rPr>
           <w:lang w:val="en-US"/>
         </w:rPr>
-        <w:t>/range combat</w:t>
-      </w:r>
+        <w:t xml:space="preserve">/range </w:t>
+      </w:r>
+      <w:proofErr w:type="gramStart"/>
+      <w:r>
+        <w:rPr>
+          <w:lang w:val="en-US"/>
+        </w:rPr>
+        <w:t>combat</w:t>
+      </w:r>
+      <w:proofErr w:type="gramEnd"/>
     </w:p>
     <w:p>
       <w:pPr>
@@ -142,8 +158,16 @@
         <w:rPr>
           <w:lang w:val="en-US"/>
         </w:rPr>
-        <w:t>What are health points in a game</w:t>
-      </w:r>
+        <w:t xml:space="preserve">What are health points in a </w:t>
+      </w:r>
+      <w:proofErr w:type="gramStart"/>
+      <w:r>
+        <w:rPr>
+          <w:lang w:val="en-US"/>
+        </w:rPr>
+        <w:t>game</w:t>
+      </w:r>
+      <w:proofErr w:type="gramEnd"/>
     </w:p>
     <w:p>
       <w:pPr>
@@ -231,8 +255,100 @@
         </w:rPr>
         <w:t>response to the player.</w:t>
       </w:r>
-      <w:bookmarkStart w:id="0" w:name="_GoBack"/>
-      <w:bookmarkEnd w:id="0"/>
+    </w:p>
+    <w:p>
+      <w:pPr>
+        <w:rPr>
+          <w:lang w:val="en-US"/>
+        </w:rPr>
+      </w:pPr>
+      <w:r>
+        <w:rPr>
+          <w:lang w:val="en-US"/>
+        </w:rPr>
+        <w:t>Game menu</w:t>
+      </w:r>
+    </w:p>
+    <w:p>
+      <w:pPr>
+        <w:rPr>
+          <w:lang w:val="en-US"/>
+        </w:rPr>
+      </w:pPr>
+      <w:r>
+        <w:rPr>
+          <w:lang w:val="en-US"/>
+        </w:rPr>
+        <w:t>Main M</w:t>
+      </w:r>
+      <w:r>
+        <w:rPr>
+          <w:lang w:val="en-US"/>
+        </w:rPr>
+        <w:t xml:space="preserve">enu is </w:t>
+      </w:r>
+      <w:r>
+        <w:rPr>
+          <w:lang w:val="en-US"/>
+        </w:rPr>
+        <w:t>a list options given to th</w:t>
+      </w:r>
+      <w:r>
+        <w:rPr>
+          <w:lang w:val="en-US"/>
+        </w:rPr>
+        <w:t xml:space="preserve">e user placed at the beginning. The options give user a way to choose </w:t>
+      </w:r>
+      <w:r>
+        <w:rPr>
+          <w:lang w:val="en-US"/>
+        </w:rPr>
+        <w:t xml:space="preserve">to start the game or pick other features made available by the developer. </w:t>
+      </w:r>
+      <w:r>
+        <w:rPr>
+          <w:lang w:val="en-US"/>
+        </w:rPr>
+        <w:t>For example, user could choose a game mode in the main menu, or choose to view help</w:t>
+      </w:r>
+      <w:r>
+        <w:rPr>
+          <w:lang w:val="en-US"/>
+        </w:rPr>
+        <w:t xml:space="preserve"> menu</w:t>
+      </w:r>
+      <w:r>
+        <w:rPr>
+          <w:lang w:val="en-US"/>
+        </w:rPr>
+        <w:t xml:space="preserve">. </w:t>
+      </w:r>
+    </w:p>
+    <w:p>
+      <w:pPr>
+        <w:rPr>
+          <w:lang w:val="en-US"/>
+        </w:rPr>
+      </w:pPr>
+      <w:r>
+        <w:rPr>
+          <w:lang w:val="en-US"/>
+        </w:rPr>
+        <w:t>Software development life cycle</w:t>
+      </w:r>
+    </w:p>
+    <w:p>
+      <w:pPr>
+        <w:rPr>
+          <w:lang w:val="en-US"/>
+        </w:rPr>
+      </w:pPr>
+      <w:r>
+        <w:rPr>
+          <w:lang w:val="en-US"/>
+        </w:rPr>
+        <w:t>Agile</w:t>
+      </w:r>
     </w:p>
     <w:p>
       <w:pPr>
@@ -268,106 +384,172 @@
       </w:pPr>
     </w:p>
     <w:p>
-      <w:pPr>
-        <w:rPr>
-          <w:lang w:val="en-US"/>
-        </w:rPr>
-      </w:pPr>
-      <w:r>
-        <w:rPr>
-          <w:lang w:val="en-US"/>
-        </w:rPr>
-        <w:t xml:space="preserve">Video games </w:t>
-      </w:r>
-      <w:r>
-        <w:rPr>
-          <w:lang w:val="en-US"/>
-        </w:rPr>
-        <w:t xml:space="preserve">are a huge part of a modern life and </w:t>
-      </w:r>
-      <w:r>
-        <w:rPr>
-          <w:lang w:val="en-US"/>
-        </w:rPr>
-        <w:t>grew to be</w:t>
-      </w:r>
-      <w:r>
-        <w:rPr>
-          <w:lang w:val="en-US"/>
-        </w:rPr>
-        <w:t xml:space="preserve"> the biggest entertainment industry</w:t>
-      </w:r>
-      <w:r>
-        <w:rPr>
-          <w:lang w:val="en-US"/>
-        </w:rPr>
-        <w:t>,</w:t>
-      </w:r>
-      <w:r>
-        <w:rPr>
-          <w:lang w:val="en-US"/>
-        </w:rPr>
-        <w:t xml:space="preserve"> worth</w:t>
-      </w:r>
-      <w:r>
-        <w:rPr>
-          <w:lang w:val="en-US"/>
-        </w:rPr>
-        <w:t xml:space="preserve"> almost 90 billion U.S. dollars. </w:t>
-      </w:r>
-      <w:r>
-        <w:rPr>
-          <w:lang w:val="en-US"/>
-        </w:rPr>
-        <w:t xml:space="preserve">The games come in a number of genres </w:t>
-      </w:r>
-      <w:r>
-        <w:rPr>
-          <w:lang w:val="en-US"/>
-        </w:rPr>
-        <w:t xml:space="preserve">so it is very easy to find something that one may enjoy. </w:t>
-      </w:r>
-      <w:r>
-        <w:rPr>
-          <w:lang w:val="en-US"/>
-        </w:rPr>
-        <w:t>Being a part of this indus</w:t>
-      </w:r>
-      <w:r>
-        <w:rPr>
-          <w:lang w:val="en-US"/>
-        </w:rPr>
-        <w:t xml:space="preserve">try can be a very </w:t>
-      </w:r>
-      <w:r>
-        <w:rPr>
-          <w:lang w:val="en-US"/>
-        </w:rPr>
-        <w:t xml:space="preserve">enjoyable and </w:t>
-      </w:r>
-      <w:r>
-        <w:rPr>
-          <w:lang w:val="en-US"/>
-        </w:rPr>
-        <w:t>fulfilling experience</w:t>
-      </w:r>
-      <w:r>
-        <w:rPr>
-          <w:lang w:val="en-US"/>
-        </w:rPr>
+      <w:r>
+        <w:t>Testing</w:t>
+      </w:r>
+    </w:p>
+    <w:p>
+      <w:r>
+        <w:t>As explained in the project proposal, this project is done by using agile methodologies</w:t>
+      </w:r>
+      <w:r>
+        <w:t xml:space="preserve"> which means that </w:t>
+      </w:r>
+      <w:r>
+        <w:t xml:space="preserve">each function is tested after it has been added. </w:t>
+      </w:r>
+      <w:r>
+        <w:t>However, when making</w:t>
+      </w:r>
+      <w:r>
+        <w:t xml:space="preserve"> games, testing</w:t>
+      </w:r>
+      <w:r>
+        <w:t xml:space="preserve"> games </w:t>
+      </w:r>
+      <w:r>
+        <w:t xml:space="preserve">using </w:t>
+      </w:r>
+      <w:r>
+        <w:t xml:space="preserve">usual methods can be problematic. </w:t>
+      </w:r>
+      <w:r>
         <w:t xml:space="preserve"> </w:t>
       </w:r>
-      <w:r>
-        <w:rPr>
-          <w:lang w:val="en-US"/>
-        </w:rPr>
-        <w:t xml:space="preserve">because </w:t>
-      </w:r>
-      <w:r>
-        <w:rPr>
-          <w:lang w:val="en-US"/>
-        </w:rPr>
-        <w:t>the main of each game project is to create something that others will be able to enjoy and have fun with.</w:t>
+    </w:p>
+    <w:p>
+      <w:pPr>
+        <w:rPr>
+          <w:lang w:val="en-US"/>
+        </w:rPr>
+      </w:pPr>
+      <w:r>
+        <w:rPr>
+          <w:lang w:val="en-US"/>
+        </w:rPr>
+        <w:t xml:space="preserve">How the </w:t>
+      </w:r>
+      <w:r>
+        <w:rPr>
+          <w:lang w:val="en-US"/>
+        </w:rPr>
+        <w:t xml:space="preserve">game meets the original aims and objectives </w:t>
+      </w:r>
+    </w:p>
+    <w:p>
+      <w:pPr>
+        <w:rPr>
+          <w:lang w:val="en-US"/>
+        </w:rPr>
+      </w:pPr>
+      <w:r>
+        <w:rPr>
+          <w:lang w:val="en-US"/>
+        </w:rPr>
+        <w:t xml:space="preserve">To decide whether the game is </w:t>
+      </w:r>
+      <w:r>
+        <w:rPr>
+          <w:lang w:val="en-US"/>
+        </w:rPr>
+        <w:t>succ</w:t>
+      </w:r>
+      <w:r>
+        <w:rPr>
+          <w:lang w:val="en-US"/>
+        </w:rPr>
+        <w:t>essful can be very hard because gaming</w:t>
+      </w:r>
+      <w:r>
+        <w:rPr>
+          <w:lang w:val="en-US"/>
+        </w:rPr>
+        <w:t xml:space="preserve"> is an art and art can be a</w:t>
+      </w:r>
+      <w:r>
+        <w:rPr>
+          <w:lang w:val="en-US"/>
+        </w:rPr>
+        <w:t xml:space="preserve"> very subjective </w:t>
+      </w:r>
+      <w:r>
+        <w:rPr>
+          <w:lang w:val="en-US"/>
+        </w:rPr>
+        <w:t xml:space="preserve">experience. Therefore, the main aim of </w:t>
+      </w:r>
+      <w:r>
+        <w:rPr>
+          <w:lang w:val="en-US"/>
+        </w:rPr>
+        <w:t xml:space="preserve">evaluating this project </w:t>
+      </w:r>
+      <w:r>
+        <w:rPr>
+          <w:lang w:val="en-US"/>
+        </w:rPr>
+        <w:t xml:space="preserve">will be to try and be as objective as possible. </w:t>
+      </w:r>
+      <w:r>
+        <w:rPr>
+          <w:lang w:val="en-US"/>
+        </w:rPr>
+        <w:t xml:space="preserve">It will be evaluated </w:t>
+      </w:r>
+      <w:r>
+        <w:rPr>
+          <w:lang w:val="en-US"/>
+        </w:rPr>
+        <w:t xml:space="preserve">by giving a </w:t>
+      </w:r>
+      <w:r>
+        <w:rPr>
+          <w:lang w:val="en-US"/>
+        </w:rPr>
+        <w:t xml:space="preserve">focus </w:t>
+      </w:r>
+      <w:r>
+        <w:rPr>
+          <w:lang w:val="en-US"/>
+        </w:rPr>
+        <w:t xml:space="preserve">group a number of questions and evaluating their answers. </w:t>
+      </w:r>
+      <w:r>
+        <w:rPr>
+          <w:lang w:val="en-US"/>
+        </w:rPr>
+        <w:t xml:space="preserve">The questions will be written in a way that the answers can be easily </w:t>
+      </w:r>
+      <w:r>
+        <w:rPr>
+          <w:lang w:val="en-US"/>
+        </w:rPr>
+        <w:t>cross referenced</w:t>
+      </w:r>
+      <w:r>
+        <w:rPr>
+          <w:lang w:val="en-US"/>
+        </w:rPr>
+        <w:t xml:space="preserve"> and </w:t>
+      </w:r>
+      <w:r>
+        <w:rPr>
+          <w:lang w:val="en-US"/>
+        </w:rPr>
+        <w:lastRenderedPageBreak/>
+        <w:t>the questions should be written with an answer in mind</w:t>
+      </w:r>
+      <w:r>
+        <w:rPr>
+          <w:lang w:val="en-US"/>
+        </w:rPr>
+        <w:t>.</w:t>
+      </w:r>
+      <w:r>
+        <w:rPr>
+          <w:lang w:val="en-US"/>
+        </w:rPr>
+        <w:t xml:space="preserve"> As said in REFERENCE,</w:t>
       </w:r>
       <w:r>
         <w:rPr>
@@ -375,554 +557,306 @@
         </w:rPr>
         <w:t xml:space="preserve"> </w:t>
       </w:r>
-    </w:p>
-    <w:p>
-      <w:pPr>
-        <w:rPr>
-          <w:lang w:val="en-US"/>
-        </w:rPr>
-      </w:pPr>
+      <w:r>
+        <w:rPr>
+          <w:lang w:val="en-US"/>
+        </w:rPr>
+        <w:t>i</w:t>
+      </w:r>
+      <w:r>
+        <w:rPr>
+          <w:lang w:val="en-US"/>
+        </w:rPr>
+        <w:t>t is important to avoid ‘Yes’ or ‘No’ questions</w:t>
+      </w:r>
+      <w:r>
+        <w:rPr>
+          <w:lang w:val="en-US"/>
+        </w:rPr>
+        <w:t xml:space="preserve"> </w:t>
+      </w:r>
+      <w:r>
+        <w:rPr>
+          <w:lang w:val="en-US"/>
+        </w:rPr>
+        <w:t xml:space="preserve">as this do not give </w:t>
+      </w:r>
+      <w:r>
+        <w:rPr>
+          <w:lang w:val="en-US"/>
+        </w:rPr>
+        <w:t>any</w:t>
+      </w:r>
+      <w:r>
+        <w:rPr>
+          <w:lang w:val="en-US"/>
+        </w:rPr>
+        <w:t xml:space="preserve"> depth to the reasoning behind </w:t>
+      </w:r>
+      <w:r>
+        <w:rPr>
+          <w:lang w:val="en-US"/>
+        </w:rPr>
+        <w:t>the answer</w:t>
+      </w:r>
+      <w:r>
+        <w:rPr>
+          <w:lang w:val="en-US"/>
+        </w:rPr>
+        <w:t xml:space="preserve">. </w:t>
+      </w:r>
+      <w:r>
+        <w:rPr>
+          <w:lang w:val="en-US"/>
+        </w:rPr>
+        <w:t xml:space="preserve">So, instead of writing questions like </w:t>
+      </w:r>
+      <w:r>
+        <w:rPr>
+          <w:lang w:val="en-US"/>
+        </w:rPr>
+        <w:t>“Did you like the game?” it will make more sense to ask, “What did you like about the game the most?</w:t>
+      </w:r>
+      <w:r>
+        <w:rPr>
+          <w:lang w:val="en-US"/>
+        </w:rPr>
+        <w:t>”</w:t>
+      </w:r>
+      <w:r>
+        <w:rPr>
+          <w:lang w:val="en-US"/>
+        </w:rPr>
+        <w:t xml:space="preserve"> </w:t>
+      </w:r>
+      <w:r>
+        <w:rPr>
+          <w:lang w:val="en-US"/>
+        </w:rPr>
+        <w:t xml:space="preserve">The </w:t>
+      </w:r>
+      <w:r>
+        <w:rPr>
+          <w:lang w:val="en-US"/>
+        </w:rPr>
+        <w:t>questions should also be easy to understand</w:t>
+      </w:r>
+      <w:r>
+        <w:rPr>
+          <w:lang w:val="en-US"/>
+        </w:rPr>
+        <w:t xml:space="preserve">, since as explained in REFERENCE, understanding </w:t>
+      </w:r>
+      <w:r>
+        <w:rPr>
+          <w:lang w:val="en-US"/>
+        </w:rPr>
+        <w:t>the questions is the first step in answering it – if the question is not understood it cannot be answered</w:t>
+      </w:r>
+      <w:r>
+        <w:rPr>
+          <w:lang w:val="en-US"/>
+        </w:rPr>
+        <w:t>, or a different question will be answered</w:t>
+      </w:r>
+      <w:r>
+        <w:rPr>
+          <w:lang w:val="en-US"/>
+        </w:rPr>
+        <w:t>.</w:t>
+      </w:r>
+      <w:r>
+        <w:rPr>
+          <w:lang w:val="en-US"/>
+        </w:rPr>
+        <w:t xml:space="preserve"> </w:t>
+      </w:r>
+    </w:p>
+    <w:p>
+      <w:pPr>
+        <w:rPr>
+          <w:lang w:val="en-US"/>
+        </w:rPr>
+      </w:pPr>
+      <w:r>
+        <w:rPr>
+          <w:lang w:val="en-US"/>
+        </w:rPr>
+        <w:t>The group wi</w:t>
+      </w:r>
+      <w:r>
+        <w:rPr>
+          <w:lang w:val="en-US"/>
+        </w:rPr>
+        <w:t>ll be around 10 to 15 people</w:t>
+      </w:r>
+      <w:r>
+        <w:rPr>
+          <w:lang w:val="en-US"/>
+        </w:rPr>
+        <w:t xml:space="preserve"> and</w:t>
+      </w:r>
+      <w:r>
+        <w:rPr>
+          <w:lang w:val="en-US"/>
+        </w:rPr>
+        <w:t xml:space="preserve"> </w:t>
+      </w:r>
+      <w:r>
+        <w:rPr>
+          <w:lang w:val="en-US"/>
+        </w:rPr>
+        <w:t xml:space="preserve">it will be </w:t>
+      </w:r>
+      <w:r>
+        <w:rPr>
+          <w:lang w:val="en-US"/>
+        </w:rPr>
+        <w:t>made sure tha</w:t>
+      </w:r>
+      <w:r>
+        <w:rPr>
+          <w:lang w:val="en-US"/>
+        </w:rPr>
+        <w:t xml:space="preserve">t everyone has played </w:t>
+      </w:r>
+      <w:r>
+        <w:rPr>
+          <w:lang w:val="en-US"/>
+        </w:rPr>
+        <w:t>few matches in e</w:t>
+      </w:r>
+      <w:r>
+        <w:rPr>
+          <w:lang w:val="en-US"/>
+        </w:rPr>
+        <w:t xml:space="preserve">ach game mode. Having a small group of people will ensure that the answers can be </w:t>
+      </w:r>
+      <w:r>
+        <w:rPr>
+          <w:lang w:val="en-US"/>
+        </w:rPr>
+        <w:t>individually evaluated. It would also be very hard to find a group of people willing to</w:t>
+      </w:r>
+      <w:r>
+        <w:rPr>
+          <w:lang w:val="en-US"/>
+        </w:rPr>
+        <w:t xml:space="preserve"> give </w:t>
+      </w:r>
+      <w:r>
+        <w:rPr>
+          <w:lang w:val="en-US"/>
+        </w:rPr>
+        <w:t xml:space="preserve">almost </w:t>
+      </w:r>
+      <w:r>
+        <w:rPr>
+          <w:lang w:val="en-US"/>
+        </w:rPr>
+        <w:t>one hour of their time to</w:t>
+      </w:r>
+      <w:r>
+        <w:rPr>
+          <w:lang w:val="en-US"/>
+        </w:rPr>
+        <w:t xml:space="preserve"> </w:t>
+      </w:r>
+      <w:r>
+        <w:rPr>
+          <w:lang w:val="en-US"/>
+        </w:rPr>
+        <w:t>pl</w:t>
+      </w:r>
+      <w:r>
+        <w:rPr>
+          <w:lang w:val="en-US"/>
+        </w:rPr>
+        <w:t>ay the game and answer a survey.</w:t>
+      </w:r>
+      <w:r>
+        <w:rPr>
+          <w:lang w:val="en-US"/>
+        </w:rPr>
+        <w:t xml:space="preserve"> REFERENCE</w:t>
+      </w:r>
+    </w:p>
+    <w:p>
+      <w:pPr>
+        <w:rPr>
+          <w:lang w:val="en-US"/>
+        </w:rPr>
+      </w:pPr>
+      <w:r>
+        <w:rPr>
+          <w:lang w:val="en-US"/>
+        </w:rPr>
+        <w:t xml:space="preserve">The answers will be evaluated by going through each </w:t>
+      </w:r>
+      <w:r>
+        <w:rPr>
+          <w:lang w:val="en-US"/>
+        </w:rPr>
+        <w:t>answer</w:t>
+      </w:r>
+      <w:r>
+        <w:rPr>
+          <w:lang w:val="en-US"/>
+        </w:rPr>
+        <w:t xml:space="preserve">, cross referencing them, </w:t>
+      </w:r>
+      <w:r>
+        <w:rPr>
+          <w:lang w:val="en-US"/>
+        </w:rPr>
+        <w:t>looking for pat</w:t>
+      </w:r>
+      <w:r>
+        <w:rPr>
+          <w:lang w:val="en-US"/>
+        </w:rPr>
+        <w:t xml:space="preserve">terns and similarities and by </w:t>
+      </w:r>
+      <w:r>
+        <w:rPr>
+          <w:lang w:val="en-US"/>
+        </w:rPr>
+        <w:t xml:space="preserve">finding how they compare with the aims and objectives of this project. </w:t>
+      </w:r>
+      <w:r>
+        <w:rPr>
+          <w:lang w:val="en-US"/>
+        </w:rPr>
+        <w:t xml:space="preserve">It will be important to be objective and avoid </w:t>
+      </w:r>
+      <w:r>
+        <w:rPr>
+          <w:lang w:val="en-US"/>
+        </w:rPr>
+        <w:t>faulty</w:t>
+      </w:r>
+      <w:r>
+        <w:rPr>
+          <w:lang w:val="en-US"/>
+        </w:rPr>
+        <w:t xml:space="preserve"> generalization. </w:t>
+      </w:r>
+      <w:r>
+        <w:rPr>
+          <w:lang w:val="en-US"/>
+        </w:rPr>
+        <w:t>REFERENCE</w:t>
+      </w:r>
+    </w:p>
+    <w:p>
       <w:hyperlink r:id="rId6" w:history="1">
         <w:r>
           <w:rPr>
             <w:rStyle w:val="Hyperlink"/>
           </w:rPr>
-          <w:t>https://www.wepc.com/news/video-game-statistics/</w:t>
+          <w:t>https://smallbusiness.chron.com/evaluate-survey-results-61615.html</w:t>
         </w:r>
       </w:hyperlink>
-    </w:p>
-    <w:p>
-      <w:pPr>
-        <w:rPr>
-          <w:lang w:val="en-US"/>
-        </w:rPr>
-      </w:pPr>
-      <w:r>
-        <w:rPr>
-          <w:lang w:val="en-US"/>
-        </w:rPr>
-        <w:t xml:space="preserve">Therefore the aim of this project is to create an enjoyable game experience </w:t>
-      </w:r>
-      <w:r>
-        <w:rPr>
-          <w:lang w:val="en-US"/>
-        </w:rPr>
-        <w:t>that anyone will be able to pick up and enjoy</w:t>
-      </w:r>
-      <w:r>
-        <w:rPr>
-          <w:lang w:val="en-US"/>
-        </w:rPr>
-        <w:t xml:space="preserve">, either alone or with friends. The aim of this project is create a game that will be complex enough that it will challenge the player and each game will be exciting and distinct. </w:t>
-      </w:r>
-      <w:r>
-        <w:rPr>
-          <w:lang w:val="en-US"/>
-        </w:rPr>
-        <w:t>The main objectives of the game are to create a working game prototype, create a stable gameplay</w:t>
-      </w:r>
-      <w:r>
-        <w:rPr>
-          <w:lang w:val="en-US"/>
-        </w:rPr>
-        <w:t>, create intuitive Graphical User Interface</w:t>
-      </w:r>
-      <w:r>
-        <w:rPr>
-          <w:lang w:val="en-US"/>
-        </w:rPr>
-        <w:t xml:space="preserve"> and </w:t>
-      </w:r>
-      <w:r>
-        <w:rPr>
-          <w:lang w:val="en-US"/>
-        </w:rPr>
-        <w:t xml:space="preserve">research and design dynamic </w:t>
-      </w:r>
-      <w:r>
-        <w:rPr>
-          <w:lang w:val="en-US"/>
-        </w:rPr>
-        <w:t xml:space="preserve">Artificial Intelligence. </w:t>
-      </w:r>
-    </w:p>
-    <w:p>
-      <w:pPr>
-        <w:rPr>
-          <w:lang w:val="en-US"/>
-        </w:rPr>
-      </w:pPr>
-      <w:r>
-        <w:rPr>
-          <w:lang w:val="en-US"/>
-        </w:rPr>
-        <w:t xml:space="preserve">The project is worth tackling because </w:t>
-      </w:r>
-      <w:r>
-        <w:rPr>
-          <w:lang w:val="en-US"/>
-        </w:rPr>
-        <w:t xml:space="preserve">creating games can be a very complex </w:t>
-      </w:r>
-      <w:r>
-        <w:rPr>
-          <w:lang w:val="en-US"/>
-        </w:rPr>
-        <w:t>pr</w:t>
-      </w:r>
-      <w:r>
-        <w:rPr>
-          <w:lang w:val="en-US"/>
-        </w:rPr>
-        <w:t xml:space="preserve">ocess </w:t>
-      </w:r>
-      <w:r>
-        <w:rPr>
-          <w:lang w:val="en-US"/>
-        </w:rPr>
-        <w:t>and can teach</w:t>
-      </w:r>
-      <w:r>
-        <w:rPr>
-          <w:lang w:val="en-US"/>
-        </w:rPr>
-        <w:t xml:space="preserve"> how to code effectively and</w:t>
-      </w:r>
-      <w:r>
-        <w:rPr>
-          <w:lang w:val="en-US"/>
-        </w:rPr>
-        <w:t xml:space="preserve"> to learn how to plan and design a complex project that can be scaled up or down easily</w:t>
-      </w:r>
-      <w:r>
-        <w:rPr>
-          <w:lang w:val="en-US"/>
-        </w:rPr>
-        <w:t>.</w:t>
-      </w:r>
-      <w:r>
-        <w:rPr>
-          <w:lang w:val="en-US"/>
-        </w:rPr>
-        <w:t xml:space="preserve"> </w:t>
-      </w:r>
-      <w:r>
-        <w:rPr>
-          <w:lang w:val="en-US"/>
-        </w:rPr>
-        <w:t xml:space="preserve">It will </w:t>
-      </w:r>
-      <w:r>
-        <w:rPr>
-          <w:lang w:val="en-US"/>
-        </w:rPr>
-        <w:t xml:space="preserve">give me an opportunity to try </w:t>
-      </w:r>
-      <w:r>
-        <w:rPr>
-          <w:lang w:val="en-US"/>
-        </w:rPr>
-        <w:t xml:space="preserve">out </w:t>
-      </w:r>
-      <w:r>
-        <w:rPr>
-          <w:lang w:val="en-US"/>
-        </w:rPr>
-        <w:t>some of the topics</w:t>
-      </w:r>
-      <w:r>
-        <w:rPr>
-          <w:lang w:val="en-US"/>
-        </w:rPr>
-        <w:t xml:space="preserve"> that I have </w:t>
-      </w:r>
-      <w:r>
-        <w:rPr>
-          <w:lang w:val="en-US"/>
-        </w:rPr>
-        <w:t>studied</w:t>
-      </w:r>
-      <w:r>
-        <w:rPr>
-          <w:lang w:val="en-US"/>
-        </w:rPr>
-        <w:t xml:space="preserve"> </w:t>
-      </w:r>
-      <w:r>
-        <w:rPr>
-          <w:lang w:val="en-US"/>
-        </w:rPr>
-        <w:t xml:space="preserve">during the year </w:t>
-      </w:r>
-      <w:r>
-        <w:rPr>
-          <w:lang w:val="en-US"/>
-        </w:rPr>
-        <w:t xml:space="preserve">and give me experience of working on a real project that has no clear end. </w:t>
-      </w:r>
-    </w:p>
-    <w:p>
-      <w:pPr>
-        <w:rPr>
-          <w:lang w:val="en-US"/>
-        </w:rPr>
-      </w:pPr>
-      <w:r>
-        <w:rPr>
-          <w:lang w:val="en-US"/>
-        </w:rPr>
-        <w:t xml:space="preserve">Artificial Intelligence is also a very big and important aspect in, not only just gaming, but computer industry overall. Making this project will allow me to dig deeper and understand its workings and </w:t>
-      </w:r>
-      <w:r>
-        <w:rPr>
-          <w:lang w:val="en-US"/>
-        </w:rPr>
-        <w:lastRenderedPageBreak/>
-        <w:t xml:space="preserve">develop a better appreciation for video games. </w:t>
-      </w:r>
-      <w:r>
-        <w:rPr>
-          <w:lang w:val="en-US"/>
-        </w:rPr>
-        <w:t>I am also planning to work o</w:t>
-      </w:r>
-      <w:r>
-        <w:rPr>
-          <w:lang w:val="en-US"/>
-        </w:rPr>
-        <w:t>n AI in future and this project will give me the experience and opportunity to learn about it in more detail and maybe even help me with my first job.</w:t>
-      </w:r>
-    </w:p>
-    <w:p>
-      <w:pPr>
-        <w:rPr>
-          <w:lang w:val="en-US"/>
-        </w:rPr>
-      </w:pPr>
-      <w:r>
-        <w:rPr>
-          <w:lang w:val="en-US"/>
-        </w:rPr>
-        <w:t>T</w:t>
-      </w:r>
-      <w:r>
-        <w:rPr>
-          <w:lang w:val="en-US"/>
-        </w:rPr>
-        <w:t xml:space="preserve">he project will not focus so much on refining and polishing the game mechanics because these can take a full team to develop – in an interview with The Guardian, Dave HageWood, CEO of video game company Psyonix, said that the process of refinement of Rocket League took over seven years with a team of 15 people. </w:t>
-      </w:r>
-      <w:r>
-        <w:rPr>
-          <w:lang w:val="en-US"/>
-        </w:rPr>
-        <w:t xml:space="preserve"> </w:t>
-      </w:r>
-      <w:r>
-        <w:rPr>
-          <w:lang w:val="en-US"/>
-        </w:rPr>
-        <w:t xml:space="preserve">The project will </w:t>
-      </w:r>
-      <w:r>
-        <w:rPr>
-          <w:lang w:val="en-US"/>
-        </w:rPr>
-        <w:t xml:space="preserve">instead </w:t>
-      </w:r>
-      <w:r>
-        <w:rPr>
-          <w:lang w:val="en-US"/>
-        </w:rPr>
-        <w:t>focus on creating a basic video game, and designing and creating Artificial Intelligence that will behave a</w:t>
-      </w:r>
-      <w:r>
-        <w:rPr>
-          <w:lang w:val="en-US"/>
-        </w:rPr>
-        <w:t xml:space="preserve">nd challenge the players. One part of the project will focus on the game mechanics and the other part on the Artificial Intelligence. </w:t>
-      </w:r>
-      <w:r>
-        <w:rPr>
-          <w:lang w:val="en-US"/>
-        </w:rPr>
-        <w:t xml:space="preserve">This will allow </w:t>
-      </w:r>
-      <w:r>
-        <w:rPr>
-          <w:lang w:val="en-US"/>
-        </w:rPr>
-        <w:t>creating</w:t>
-      </w:r>
-      <w:r>
-        <w:rPr>
-          <w:lang w:val="en-US"/>
-        </w:rPr>
-        <w:t xml:space="preserve"> a satisfying</w:t>
-      </w:r>
-      <w:r>
-        <w:rPr>
-          <w:lang w:val="en-US"/>
-        </w:rPr>
-        <w:t xml:space="preserve"> overall</w:t>
-      </w:r>
-      <w:r>
-        <w:rPr>
-          <w:lang w:val="en-US"/>
-        </w:rPr>
-        <w:t xml:space="preserve"> experience </w:t>
-      </w:r>
-      <w:r>
-        <w:rPr>
-          <w:lang w:val="en-US"/>
-        </w:rPr>
-        <w:t xml:space="preserve">without </w:t>
-      </w:r>
-      <w:r>
-        <w:rPr>
-          <w:lang w:val="en-US"/>
-        </w:rPr>
-        <w:t xml:space="preserve">getting hanged up </w:t>
-      </w:r>
-      <w:r>
-        <w:rPr>
-          <w:lang w:val="en-US"/>
-        </w:rPr>
-        <w:t>on small details.</w:t>
-      </w:r>
-      <w:r>
-        <w:rPr>
-          <w:lang w:val="en-US"/>
-        </w:rPr>
-        <w:t xml:space="preserve"> The game will be kept very basic – inspired by games like Rocket League, Grand Theft Auto 2 and FIFA that provide inte</w:t>
-      </w:r>
-      <w:r>
-        <w:rPr>
-          <w:lang w:val="en-US"/>
-        </w:rPr>
-        <w:t>resting, challenging and arcade-</w:t>
-      </w:r>
-      <w:r>
-        <w:rPr>
-          <w:lang w:val="en-US"/>
-        </w:rPr>
-        <w:t>like experience to users.</w:t>
-      </w:r>
-      <w:r>
-        <w:rPr>
-          <w:lang w:val="en-US"/>
-        </w:rPr>
-        <w:t xml:space="preserve"> </w:t>
-      </w:r>
-    </w:p>
-    <w:p>
-      <w:pPr>
-        <w:rPr>
-          <w:lang w:val="en-US"/>
-        </w:rPr>
-      </w:pPr>
-      <w:r>
-        <w:rPr>
-          <w:lang w:val="en-US"/>
-        </w:rPr>
-        <w:t>There will be two teams on a play field, one ball and two goals just like in a classic football.</w:t>
-      </w:r>
-      <w:r>
-        <w:rPr>
-          <w:lang w:val="en-US"/>
-        </w:rPr>
-        <w:t xml:space="preserve"> Each team will have to work together to score a goal by using various weapons like melee, guns </w:t>
-      </w:r>
-      <w:r>
-        <w:rPr>
-          <w:lang w:val="en-US"/>
-        </w:rPr>
-        <w:t>etc. to hit the ball into the opponents’ goal. Each player will have their own health points</w:t>
-      </w:r>
-      <w:r>
-        <w:rPr>
-          <w:lang w:val="en-US"/>
-        </w:rPr>
-        <w:t xml:space="preserve"> and the game will be timed, the team with the highest score by the end of the game or the teams that reaches the maximum score first, wins. </w:t>
-      </w:r>
-    </w:p>
-    <w:p>
-      <w:pPr>
-        <w:rPr>
-          <w:lang w:val="en-US"/>
-        </w:rPr>
-      </w:pPr>
-      <w:r>
-        <w:rPr>
-          <w:lang w:val="en-US"/>
-        </w:rPr>
-        <w:t xml:space="preserve">This type of game has been chosen because it is very basic, easy to implement and </w:t>
-      </w:r>
-      <w:r>
-        <w:rPr>
-          <w:lang w:val="en-US"/>
-        </w:rPr>
-        <w:t>it i</w:t>
-      </w:r>
-      <w:r>
-        <w:rPr>
-          <w:lang w:val="en-US"/>
-        </w:rPr>
-        <w:t>s</w:t>
-      </w:r>
-      <w:r>
-        <w:rPr>
-          <w:lang w:val="en-US"/>
-        </w:rPr>
-        <w:t xml:space="preserve"> open ended so there is</w:t>
-      </w:r>
-      <w:r>
-        <w:rPr>
-          <w:lang w:val="en-US"/>
-        </w:rPr>
-        <w:t xml:space="preserve"> a lot of room to scale </w:t>
-      </w:r>
-      <w:r>
-        <w:rPr>
-          <w:lang w:val="en-US"/>
-        </w:rPr>
-        <w:t xml:space="preserve">the </w:t>
-      </w:r>
-      <w:r>
-        <w:rPr>
-          <w:lang w:val="en-US"/>
-        </w:rPr>
-        <w:t>game</w:t>
-      </w:r>
-      <w:r>
-        <w:rPr>
-          <w:lang w:val="en-US"/>
-        </w:rPr>
-        <w:t xml:space="preserve"> </w:t>
-      </w:r>
-      <w:r>
-        <w:rPr>
-          <w:lang w:val="en-US"/>
-        </w:rPr>
-        <w:t xml:space="preserve">up </w:t>
-      </w:r>
-      <w:r>
-        <w:rPr>
-          <w:lang w:val="en-US"/>
-        </w:rPr>
-        <w:t xml:space="preserve">or down if needed. </w:t>
-      </w:r>
-      <w:r>
-        <w:rPr>
-          <w:lang w:val="en-US"/>
-        </w:rPr>
-        <w:t xml:space="preserve">For example to make the game mechanics more basic, </w:t>
-      </w:r>
-      <w:r>
-        <w:rPr>
-          <w:lang w:val="en-US"/>
-        </w:rPr>
-        <w:t>fewer</w:t>
-      </w:r>
-      <w:r>
-        <w:rPr>
-          <w:lang w:val="en-US"/>
-        </w:rPr>
-        <w:t xml:space="preserve"> weapons can be implemented to save time, or to make the game </w:t>
-      </w:r>
-      <w:r>
-        <w:rPr>
-          <w:lang w:val="en-US"/>
-        </w:rPr>
-        <w:t xml:space="preserve">AI more complex, </w:t>
-      </w:r>
-      <w:r>
-        <w:rPr>
-          <w:lang w:val="en-US"/>
-        </w:rPr>
-        <w:t xml:space="preserve">more game modes can be added where the opponents have to </w:t>
-      </w:r>
-      <w:r>
-        <w:rPr>
-          <w:lang w:val="en-US"/>
-        </w:rPr>
-        <w:t xml:space="preserve">work in teams. </w:t>
-      </w:r>
-    </w:p>
-    <w:p>
-      <w:pPr>
-        <w:rPr>
-          <w:lang w:val="en-US"/>
-        </w:rPr>
-      </w:pPr>
-    </w:p>
-    <w:p>
-      <w:pPr>
-        <w:rPr>
-          <w:lang w:val="en-US"/>
-        </w:rPr>
-      </w:pPr>
-    </w:p>
-    <w:p>
-      <w:pPr>
-        <w:rPr>
-          <w:lang w:val="en-US"/>
-        </w:rPr>
-      </w:pPr>
-      <w:r>
-        <w:rPr>
-          <w:lang w:val="en-US"/>
-        </w:rPr>
-        <w:t>What is unity</w:t>
-      </w:r>
-    </w:p>
-    <w:p>
-      <w:pPr>
-        <w:rPr>
-          <w:lang w:val="en-US"/>
-        </w:rPr>
-      </w:pPr>
-      <w:r>
-        <w:rPr>
-          <w:lang w:val="en-US"/>
-        </w:rPr>
-        <w:t xml:space="preserve">Unity is a free game engine developed by Unity Technologies initially released in 2005. It provides tools and frameworks for users to develop games in 2D and 3D graphics, virtual reality games and augmented reality games. </w:t>
-      </w:r>
-      <w:r>
-        <w:rPr>
-          <w:lang w:val="en-US"/>
-        </w:rPr>
-        <w:t>It offers a scripting</w:t>
-      </w:r>
-      <w:r>
-        <w:rPr>
-          <w:lang w:val="en-US"/>
-        </w:rPr>
-        <w:t xml:space="preserve"> API in C# programming language</w:t>
-      </w:r>
-      <w:r>
-        <w:rPr>
-          <w:lang w:val="en-US"/>
-        </w:rPr>
-        <w:t xml:space="preserve"> and supports a wide range of platforms like Microsoft Windows, Nintendo Switch, PlayStation, Xbox and many more</w:t>
-      </w:r>
-      <w:r>
-        <w:rPr>
-          <w:lang w:val="en-US"/>
-        </w:rPr>
-        <w:t>.</w:t>
-      </w:r>
-      <w:r>
-        <w:rPr>
-          <w:lang w:val="en-US"/>
-        </w:rPr>
-        <w:t xml:space="preserve"> </w:t>
-      </w:r>
-      <w:r>
-        <w:rPr>
-          <w:lang w:val="en-US"/>
-        </w:rPr>
-        <w:t xml:space="preserve"> </w:t>
-      </w:r>
     </w:p>
     <w:p>
       <w:hyperlink r:id="rId7" w:history="1">
@@ -930,153 +864,43 @@
           <w:rPr>
             <w:rStyle w:val="Hyperlink"/>
           </w:rPr>
-          <w:t>https://en.wikipedia.org/wiki/Unity_(game_engine)</w:t>
+          <w:t>https://psr.iq.harvard.edu/files/psr/files/CognitiveTesting_0.pdf</w:t>
         </w:r>
       </w:hyperlink>
     </w:p>
     <w:p>
-      <w:r>
-        <w:t>Unity.com</w:t>
-      </w:r>
-    </w:p>
-    <w:p>
-      <w:r>
-        <w:t xml:space="preserve">Unity has been </w:t>
-      </w:r>
-      <w:r>
-        <w:t xml:space="preserve">chosen for this project because it provides all of the necessary tools that will be needed to create </w:t>
-      </w:r>
-      <w:r>
-        <w:t>games</w:t>
-      </w:r>
-      <w:r>
-        <w:t xml:space="preserve"> like Physics Engine, </w:t>
-      </w:r>
-      <w:r>
-        <w:t>Graphics User Interface</w:t>
-      </w:r>
-      <w:r>
-        <w:t xml:space="preserve"> frameworks</w:t>
-      </w:r>
-      <w:r>
-        <w:t>, Audio E</w:t>
-      </w:r>
-      <w:r>
-        <w:t xml:space="preserve">ngine, and has support for Artificial Intelligence development. </w:t>
-      </w:r>
-      <w:r>
-        <w:t xml:space="preserve">Unity also provides </w:t>
-      </w:r>
-      <w:r>
-        <w:t xml:space="preserve">free, in depth tutorials </w:t>
-      </w:r>
-      <w:r>
-        <w:t>that explain every part of the game engine, and h</w:t>
-      </w:r>
-      <w:r>
-        <w:t xml:space="preserve">as a big community that create </w:t>
-      </w:r>
-      <w:r>
-        <w:t xml:space="preserve">their own tutorials about creating games from </w:t>
-      </w:r>
-      <w:r>
-        <w:lastRenderedPageBreak/>
-        <w:t xml:space="preserve">ground up, fixing bugs and other related topics. </w:t>
-      </w:r>
-      <w:r>
-        <w:t xml:space="preserve">This makes it very easy to get into </w:t>
-      </w:r>
-      <w:r>
-        <w:t>Unity and start creating games</w:t>
-      </w:r>
-      <w:r>
-        <w:t xml:space="preserve"> without much experience in game development</w:t>
-      </w:r>
-      <w:r>
-        <w:t>.</w:t>
-      </w:r>
-    </w:p>
-    <w:p>
-      <w:pPr>
-        <w:rPr>
-          <w:lang w:val="en-US"/>
-        </w:rPr>
-      </w:pPr>
-      <w:r>
-        <w:t xml:space="preserve">Fig. shows the basic Unity window, </w:t>
-      </w:r>
-      <w:r>
-        <w:t xml:space="preserve">at the top of the window is a play button which allows </w:t>
-      </w:r>
-      <w:r>
-        <w:t>running the game very easily</w:t>
-      </w:r>
-      <w:r>
-        <w:t xml:space="preserve"> inside the game engine without first building it</w:t>
-      </w:r>
-      <w:r>
-        <w:t>.</w:t>
-      </w:r>
-      <w:r>
-        <w:t xml:space="preserve"> </w:t>
-      </w:r>
-      <w:r>
-        <w:t>Hierarchy w</w:t>
-      </w:r>
-      <w:r>
-        <w:t>indow, on the left, shows all</w:t>
-      </w:r>
-      <w:r>
-        <w:t xml:space="preserve"> game object</w:t>
-      </w:r>
-      <w:r>
-        <w:t>s</w:t>
-      </w:r>
-      <w:r>
-        <w:t xml:space="preserve"> inside the current scene</w:t>
-      </w:r>
-      <w:r>
-        <w:t xml:space="preserve">. </w:t>
-      </w:r>
-      <w:r>
-        <w:t xml:space="preserve">Inspector on the right shows currently selected object and its components </w:t>
-      </w:r>
-      <w:r>
-        <w:t>and at the bottom left there is projects’ folder wh</w:t>
-      </w:r>
-      <w:r>
-        <w:t xml:space="preserve">ich </w:t>
-      </w:r>
-      <w:r>
-        <w:t xml:space="preserve">includes every component in the game. </w:t>
-      </w:r>
-      <w:r>
-        <w:t xml:space="preserve">The </w:t>
-      </w:r>
-      <w:r>
-        <w:t>S</w:t>
-      </w:r>
-      <w:r>
-        <w:t xml:space="preserve">cene </w:t>
-      </w:r>
-      <w:r>
-        <w:t>window shows</w:t>
-      </w:r>
-      <w:r>
-        <w:t xml:space="preserve"> the </w:t>
-      </w:r>
-      <w:r>
-        <w:t>game objects</w:t>
-      </w:r>
-      <w:r>
-        <w:t xml:space="preserve"> in a game scene</w:t>
-      </w:r>
-      <w:r>
-        <w:t xml:space="preserve">, and the Game window shows how the game </w:t>
-      </w:r>
-      <w:r>
-        <w:t>looks like.</w:t>
-      </w:r>
+      <w:pPr>
+        <w:rPr>
+          <w:rStyle w:val="Hyperlink"/>
+        </w:rPr>
+      </w:pPr>
+      <w:hyperlink r:id="rId8" w:history="1">
+        <w:r>
+          <w:rPr>
+            <w:rStyle w:val="Hyperlink"/>
+          </w:rPr>
+          <w:t>https://www.surveymonkey.com/mp/how-to-analyze-survey-data/</w:t>
+        </w:r>
+      </w:hyperlink>
+    </w:p>
+    <w:p>
+      <w:hyperlink r:id="rId9" w:anchor="v=onepage&amp;q=evaluating%20survey%20results&amp;f=false" w:history="1">
+        <w:r>
+          <w:rPr>
+            <w:rStyle w:val="Hyperlink"/>
+          </w:rPr>
+          <w:t>https://books.google.co.uk/books?id=rPJqFmQe0sYC&amp;pg=PA527&amp;dq=evaluating+survey+results&amp;hl=en&amp;sa=X&amp;ved=0ahUKEwiOlbvH7LvkAhWiVBUIHWGrA9UQ6AEIKjAA#v=onepage&amp;q=evaluating%20survey%20results&amp;f=false</w:t>
+        </w:r>
+      </w:hyperlink>
+    </w:p>
+    <w:p>
+      <w:pPr>
+        <w:rPr>
+          <w:lang w:val="en-US"/>
+        </w:rPr>
+      </w:pPr>
+      <w:bookmarkStart w:id="0" w:name="_GoBack"/>
+      <w:bookmarkEnd w:id="0"/>
     </w:p>
     <w:sectPr>
       <w:pgSz w:w="12240" w:h="15840"/>

</xml_diff>